<commit_message>
Added delay code, forgot to do that a while ago. Makes it simpler for devs to delay processes. Also writing
Signed-off-by: Callum <callum.terris@gmail.com>
</commit_message>
<xml_diff>
--- a/Documents/Masters Dissertation.docx
+++ b/Documents/Masters Dissertation.docx
@@ -1423,6 +1423,301 @@
     </w:p>
     <w:p>
       <w:pPr>
+        <w:pStyle w:val="TableofFigures"/>
+        <w:tabs>
+          <w:tab w:val="left" w:pos="1100"/>
+          <w:tab w:val="right" w:leader="dot" w:pos="9016"/>
+        </w:tabs>
+        <w:rPr>
+          <w:noProof/>
+        </w:rPr>
+      </w:pPr>
+      <w:r>
+        <w:fldChar w:fldCharType="begin"/>
+      </w:r>
+      <w:r>
+        <w:instrText xml:space="preserve"> TOC \h \z \c "Figure" </w:instrText>
+      </w:r>
+      <w:r>
+        <w:fldChar w:fldCharType="separate"/>
+      </w:r>
+      <w:hyperlink w:anchor="_Toc362111190" w:history="1">
+        <w:r>
+          <w:rPr>
+            <w:rStyle w:val="Hyperlink"/>
+            <w:noProof/>
+          </w:rPr>
+          <w:t>Figure 1</w:t>
+        </w:r>
+        <w:r>
+          <w:rPr>
+            <w:noProof/>
+          </w:rPr>
+          <w:tab/>
+        </w:r>
+        <w:r>
+          <w:rPr>
+            <w:rStyle w:val="Hyperlink"/>
+            <w:noProof/>
+          </w:rPr>
+          <w:t>One weapons evolution at various generations.  The above image shows how one weapon evolves from generation to generation. Image was taken from (Hastings et al., 2009) paper.</w:t>
+        </w:r>
+        <w:r>
+          <w:rPr>
+            <w:noProof/>
+            <w:webHidden/>
+          </w:rPr>
+          <w:tab/>
+        </w:r>
+        <w:r>
+          <w:rPr>
+            <w:noProof/>
+            <w:webHidden/>
+          </w:rPr>
+          <w:fldChar w:fldCharType="begin"/>
+        </w:r>
+        <w:r>
+          <w:rPr>
+            <w:noProof/>
+            <w:webHidden/>
+          </w:rPr>
+          <w:instrText xml:space="preserve"> PAGEREF _Toc362111190 \h </w:instrText>
+        </w:r>
+        <w:r>
+          <w:rPr>
+            <w:noProof/>
+            <w:webHidden/>
+          </w:rPr>
+        </w:r>
+        <w:r>
+          <w:rPr>
+            <w:noProof/>
+            <w:webHidden/>
+          </w:rPr>
+          <w:fldChar w:fldCharType="separate"/>
+        </w:r>
+        <w:r>
+          <w:rPr>
+            <w:noProof/>
+            <w:webHidden/>
+          </w:rPr>
+          <w:t>12</w:t>
+        </w:r>
+        <w:r>
+          <w:rPr>
+            <w:noProof/>
+            <w:webHidden/>
+          </w:rPr>
+          <w:fldChar w:fldCharType="end"/>
+        </w:r>
+      </w:hyperlink>
+    </w:p>
+    <w:p>
+      <w:pPr>
+        <w:pStyle w:val="TableofFigures"/>
+        <w:tabs>
+          <w:tab w:val="right" w:leader="dot" w:pos="9016"/>
+        </w:tabs>
+        <w:rPr>
+          <w:noProof/>
+        </w:rPr>
+      </w:pPr>
+      <w:hyperlink w:anchor="_Toc362111191" w:history="1">
+        <w:r>
+          <w:rPr>
+            <w:rStyle w:val="Hyperlink"/>
+            <w:noProof/>
+          </w:rPr>
+          <w:t>Figure 2 Basic Multi-layer ANN layout. The topmost layer is the output neurons. The middle layer is the hidden layer and the bottom layer is the inputs. Image taken from AI Techniques for Game Programming (Buckland, 2002)</w:t>
+        </w:r>
+        <w:r>
+          <w:rPr>
+            <w:noProof/>
+            <w:webHidden/>
+          </w:rPr>
+          <w:tab/>
+        </w:r>
+        <w:r>
+          <w:rPr>
+            <w:noProof/>
+            <w:webHidden/>
+          </w:rPr>
+          <w:fldChar w:fldCharType="begin"/>
+        </w:r>
+        <w:r>
+          <w:rPr>
+            <w:noProof/>
+            <w:webHidden/>
+          </w:rPr>
+          <w:instrText xml:space="preserve"> PAGEREF _Toc362111191 \h </w:instrText>
+        </w:r>
+        <w:r>
+          <w:rPr>
+            <w:noProof/>
+            <w:webHidden/>
+          </w:rPr>
+        </w:r>
+        <w:r>
+          <w:rPr>
+            <w:noProof/>
+            <w:webHidden/>
+          </w:rPr>
+          <w:fldChar w:fldCharType="separate"/>
+        </w:r>
+        <w:r>
+          <w:rPr>
+            <w:noProof/>
+            <w:webHidden/>
+          </w:rPr>
+          <w:t>15</w:t>
+        </w:r>
+        <w:r>
+          <w:rPr>
+            <w:noProof/>
+            <w:webHidden/>
+          </w:rPr>
+          <w:fldChar w:fldCharType="end"/>
+        </w:r>
+      </w:hyperlink>
+    </w:p>
+    <w:p>
+      <w:pPr>
+        <w:pStyle w:val="TableofFigures"/>
+        <w:tabs>
+          <w:tab w:val="right" w:leader="dot" w:pos="9016"/>
+        </w:tabs>
+        <w:rPr>
+          <w:noProof/>
+        </w:rPr>
+      </w:pPr>
+      <w:hyperlink w:anchor="_Toc362111192" w:history="1">
+        <w:r>
+          <w:rPr>
+            <w:rStyle w:val="Hyperlink"/>
+            <w:noProof/>
+          </w:rPr>
+          <w:t>Figure 3: An example of how two parents combine to make a child. Image taken from (Stanley and Miikkulainen, 2002a)</w:t>
+        </w:r>
+        <w:r>
+          <w:rPr>
+            <w:noProof/>
+            <w:webHidden/>
+          </w:rPr>
+          <w:tab/>
+        </w:r>
+        <w:r>
+          <w:rPr>
+            <w:noProof/>
+            <w:webHidden/>
+          </w:rPr>
+          <w:fldChar w:fldCharType="begin"/>
+        </w:r>
+        <w:r>
+          <w:rPr>
+            <w:noProof/>
+            <w:webHidden/>
+          </w:rPr>
+          <w:instrText xml:space="preserve"> PAGEREF _Toc362111192 \h </w:instrText>
+        </w:r>
+        <w:r>
+          <w:rPr>
+            <w:noProof/>
+            <w:webHidden/>
+          </w:rPr>
+        </w:r>
+        <w:r>
+          <w:rPr>
+            <w:noProof/>
+            <w:webHidden/>
+          </w:rPr>
+          <w:fldChar w:fldCharType="separate"/>
+        </w:r>
+        <w:r>
+          <w:rPr>
+            <w:noProof/>
+            <w:webHidden/>
+          </w:rPr>
+          <w:t>16</w:t>
+        </w:r>
+        <w:r>
+          <w:rPr>
+            <w:noProof/>
+            <w:webHidden/>
+          </w:rPr>
+          <w:fldChar w:fldCharType="end"/>
+        </w:r>
+      </w:hyperlink>
+    </w:p>
+    <w:p>
+      <w:pPr>
+        <w:pStyle w:val="TableofFigures"/>
+        <w:tabs>
+          <w:tab w:val="right" w:leader="dot" w:pos="9016"/>
+        </w:tabs>
+        <w:rPr>
+          <w:noProof/>
+        </w:rPr>
+      </w:pPr>
+      <w:hyperlink w:anchor="_Toc362111193" w:history="1">
+        <w:r>
+          <w:rPr>
+            <w:rStyle w:val="Hyperlink"/>
+            <w:noProof/>
+          </w:rPr>
+          <w:t>Figure 4 Shown below</w:t>
+        </w:r>
+        <w:r>
+          <w:rPr>
+            <w:noProof/>
+            <w:webHidden/>
+          </w:rPr>
+          <w:tab/>
+        </w:r>
+        <w:r>
+          <w:rPr>
+            <w:noProof/>
+            <w:webHidden/>
+          </w:rPr>
+          <w:fldChar w:fldCharType="begin"/>
+        </w:r>
+        <w:r>
+          <w:rPr>
+            <w:noProof/>
+            <w:webHidden/>
+          </w:rPr>
+          <w:instrText xml:space="preserve"> PAGEREF _Toc362111193 \h </w:instrText>
+        </w:r>
+        <w:r>
+          <w:rPr>
+            <w:noProof/>
+            <w:webHidden/>
+          </w:rPr>
+        </w:r>
+        <w:r>
+          <w:rPr>
+            <w:noProof/>
+            <w:webHidden/>
+          </w:rPr>
+          <w:fldChar w:fldCharType="separate"/>
+        </w:r>
+        <w:r>
+          <w:rPr>
+            <w:noProof/>
+            <w:webHidden/>
+          </w:rPr>
+          <w:t>24</w:t>
+        </w:r>
+        <w:r>
+          <w:rPr>
+            <w:noProof/>
+            <w:webHidden/>
+          </w:rPr>
+          <w:fldChar w:fldCharType="end"/>
+        </w:r>
+      </w:hyperlink>
+    </w:p>
+    <w:p>
+      <w:pPr>
         <w:spacing w:after="200" w:line="276" w:lineRule="auto"/>
         <w:jc w:val="left"/>
         <w:rPr>
@@ -1434,17 +1729,15 @@
           <w:szCs w:val="32"/>
         </w:rPr>
       </w:pPr>
-      <w:fldSimple w:instr=" TOC \h \z \c &quot;Figure&quot; ">
-        <w:r>
-          <w:rPr>
-            <w:b/>
-            <w:bCs/>
-            <w:noProof/>
-            <w:lang w:val="en-US"/>
-          </w:rPr>
-          <w:t>No table of figures entries found.</w:t>
-        </w:r>
-      </w:fldSimple>
+      <w:r>
+        <w:rPr>
+          <w:b/>
+          <w:bCs/>
+          <w:noProof/>
+          <w:lang w:val="en-US"/>
+        </w:rPr>
+        <w:fldChar w:fldCharType="end"/>
+      </w:r>
       <w:r>
         <w:br w:type="page"/>
       </w:r>
@@ -2318,7 +2611,7 @@
                     </pic:cNvPicPr>
                   </pic:nvPicPr>
                   <pic:blipFill>
-                    <a:blip r:embed="rId6">
+                    <a:blip r:embed="rId7">
                       <a:extLst>
                         <a:ext uri="{28A0092B-C50C-407E-A947-70E740481C1C}">
                           <a14:useLocalDpi xmlns:a14="http://schemas.microsoft.com/office/drawing/2010/main" val="0"/>
@@ -2360,6 +2653,7 @@
       </w:pPr>
       <w:bookmarkStart w:id="25" w:name="_Toc352633640"/>
       <w:bookmarkStart w:id="26" w:name="_Toc352671240"/>
+      <w:bookmarkStart w:id="27" w:name="_Toc362111190"/>
       <w:r>
         <w:t xml:space="preserve">Figure </w:t>
       </w:r>
@@ -2368,7 +2662,7 @@
           <w:rPr>
             <w:noProof/>
           </w:rPr>
-          <w:t>2</w:t>
+          <w:t>1</w:t>
         </w:r>
       </w:fldSimple>
       <w:r>
@@ -2427,17 +2721,18 @@
       </w:r>
       <w:bookmarkEnd w:id="25"/>
       <w:bookmarkEnd w:id="26"/>
+      <w:bookmarkEnd w:id="27"/>
     </w:p>
     <w:p/>
     <w:p>
       <w:pPr>
         <w:pStyle w:val="Heading3"/>
       </w:pPr>
-      <w:bookmarkStart w:id="27" w:name="_Toc352673006"/>
+      <w:bookmarkStart w:id="28" w:name="_Toc352673006"/>
       <w:r>
         <w:t>Nero</w:t>
       </w:r>
-      <w:bookmarkEnd w:id="27"/>
+      <w:bookmarkEnd w:id="28"/>
     </w:p>
     <w:p>
       <w:r>
@@ -2570,11 +2865,11 @@
       <w:pPr>
         <w:pStyle w:val="Heading3"/>
       </w:pPr>
-      <w:bookmarkStart w:id="28" w:name="_Toc352673007"/>
+      <w:bookmarkStart w:id="29" w:name="_Toc352673007"/>
       <w:r>
         <w:t>Conclusion</w:t>
       </w:r>
-      <w:bookmarkEnd w:id="28"/>
+      <w:bookmarkEnd w:id="29"/>
     </w:p>
     <w:p>
       <w:r>
@@ -2591,22 +2886,22 @@
       <w:pPr>
         <w:pStyle w:val="Heading2"/>
       </w:pPr>
-      <w:bookmarkStart w:id="29" w:name="_Ref351064410"/>
-      <w:bookmarkStart w:id="30" w:name="_Ref351064415"/>
-      <w:bookmarkStart w:id="31" w:name="_Ref351064443"/>
-      <w:bookmarkStart w:id="32" w:name="_Ref351064446"/>
-      <w:bookmarkStart w:id="33" w:name="_Toc352673008"/>
-      <w:bookmarkStart w:id="34" w:name="_Toc361745830"/>
+      <w:bookmarkStart w:id="30" w:name="_Ref351064410"/>
+      <w:bookmarkStart w:id="31" w:name="_Ref351064415"/>
+      <w:bookmarkStart w:id="32" w:name="_Ref351064443"/>
+      <w:bookmarkStart w:id="33" w:name="_Ref351064446"/>
+      <w:bookmarkStart w:id="34" w:name="_Toc352673008"/>
+      <w:bookmarkStart w:id="35" w:name="_Toc361745830"/>
       <w:r>
         <w:lastRenderedPageBreak/>
         <w:t>Neural Networks</w:t>
       </w:r>
-      <w:bookmarkEnd w:id="29"/>
       <w:bookmarkEnd w:id="30"/>
       <w:bookmarkEnd w:id="31"/>
       <w:bookmarkEnd w:id="32"/>
       <w:bookmarkEnd w:id="33"/>
       <w:bookmarkEnd w:id="34"/>
+      <w:bookmarkEnd w:id="35"/>
     </w:p>
     <w:p>
       <w:pPr>
@@ -2649,7 +2944,7 @@
       <w:pPr>
         <w:pStyle w:val="Heading3"/>
       </w:pPr>
-      <w:bookmarkStart w:id="35" w:name="_Toc352673009"/>
+      <w:bookmarkStart w:id="36" w:name="_Toc352673009"/>
       <w:r>
         <w:t xml:space="preserve">Single-layer </w:t>
       </w:r>
@@ -2661,7 +2956,7 @@
       <w:r>
         <w:t xml:space="preserve"> Architecture</w:t>
       </w:r>
-      <w:bookmarkEnd w:id="35"/>
+      <w:bookmarkEnd w:id="36"/>
     </w:p>
     <w:p>
       <w:r>
@@ -2694,7 +2989,7 @@
       <w:pPr>
         <w:pStyle w:val="Heading3"/>
       </w:pPr>
-      <w:bookmarkStart w:id="36" w:name="_Toc352673010"/>
+      <w:bookmarkStart w:id="37" w:name="_Toc352673010"/>
       <w:r>
         <w:t xml:space="preserve">Multi-layered </w:t>
       </w:r>
@@ -2712,7 +3007,7 @@
         </w:rPr>
         <w:t>Architecture</w:t>
       </w:r>
-      <w:bookmarkEnd w:id="36"/>
+      <w:bookmarkEnd w:id="37"/>
     </w:p>
     <w:p>
       <w:r>
@@ -2794,7 +3089,7 @@
                     </pic:cNvPicPr>
                   </pic:nvPicPr>
                   <pic:blipFill>
-                    <a:blip r:embed="rId7">
+                    <a:blip r:embed="rId8">
                       <a:extLst>
                         <a:ext uri="{28A0092B-C50C-407E-A947-70E740481C1C}">
                           <a14:useLocalDpi xmlns:a14="http://schemas.microsoft.com/office/drawing/2010/main" val="0"/>
@@ -2834,9 +3129,10 @@
           <w:color w:val="auto"/>
         </w:rPr>
       </w:pPr>
-      <w:bookmarkStart w:id="37" w:name="_Ref351132496"/>
-      <w:bookmarkStart w:id="38" w:name="_Toc352633641"/>
-      <w:bookmarkStart w:id="39" w:name="_Toc352671241"/>
+      <w:bookmarkStart w:id="38" w:name="_Ref351132496"/>
+      <w:bookmarkStart w:id="39" w:name="_Toc352633641"/>
+      <w:bookmarkStart w:id="40" w:name="_Toc352671241"/>
+      <w:bookmarkStart w:id="41" w:name="_Toc362111191"/>
       <w:r>
         <w:t xml:space="preserve">Figure </w:t>
       </w:r>
@@ -2854,7 +3150,7 @@
         <w:rPr>
           <w:noProof/>
         </w:rPr>
-        <w:t>3</w:t>
+        <w:t>2</w:t>
       </w:r>
       <w:r>
         <w:rPr>
@@ -2862,7 +3158,7 @@
         </w:rPr>
         <w:fldChar w:fldCharType="end"/>
       </w:r>
-      <w:bookmarkEnd w:id="37"/>
+      <w:bookmarkEnd w:id="38"/>
       <w:r>
         <w:t xml:space="preserve"> Basic Multi-layer ANN layout</w:t>
       </w:r>
@@ -2906,8 +3202,9 @@
         </w:rPr>
         <w:t>(Buckland, 2002)</w:t>
       </w:r>
-      <w:bookmarkEnd w:id="38"/>
       <w:bookmarkEnd w:id="39"/>
+      <w:bookmarkEnd w:id="40"/>
+      <w:bookmarkEnd w:id="41"/>
       <w:r>
         <w:rPr>
           <w:b w:val="0"/>
@@ -2932,11 +3229,11 @@
       <w:pPr>
         <w:pStyle w:val="Heading3"/>
       </w:pPr>
-      <w:bookmarkStart w:id="40" w:name="_Toc352673011"/>
+      <w:bookmarkStart w:id="42" w:name="_Toc352673011"/>
       <w:r>
         <w:t>NEAT algorithm</w:t>
       </w:r>
-      <w:bookmarkEnd w:id="40"/>
+      <w:bookmarkEnd w:id="42"/>
     </w:p>
     <w:p>
       <w:r>
@@ -3062,7 +3359,7 @@
                     </pic:cNvPicPr>
                   </pic:nvPicPr>
                   <pic:blipFill>
-                    <a:blip r:embed="rId8">
+                    <a:blip r:embed="rId9">
                       <a:extLst>
                         <a:ext uri="{28A0092B-C50C-407E-A947-70E740481C1C}">
                           <a14:useLocalDpi xmlns:a14="http://schemas.microsoft.com/office/drawing/2010/main" val="0"/>
@@ -3102,8 +3399,9 @@
           <w:szCs w:val="26"/>
         </w:rPr>
       </w:pPr>
-      <w:bookmarkStart w:id="41" w:name="_Toc352633642"/>
-      <w:bookmarkStart w:id="42" w:name="_Toc352671242"/>
+      <w:bookmarkStart w:id="43" w:name="_Toc352633642"/>
+      <w:bookmarkStart w:id="44" w:name="_Toc352671242"/>
+      <w:bookmarkStart w:id="45" w:name="_Toc362111192"/>
       <w:r>
         <w:t xml:space="preserve">Figure </w:t>
       </w:r>
@@ -3112,7 +3410,7 @@
           <w:rPr>
             <w:noProof/>
           </w:rPr>
-          <w:t>4</w:t>
+          <w:t>3</w:t>
         </w:r>
       </w:fldSimple>
       <w:r>
@@ -3154,8 +3452,9 @@
         </w:rPr>
         <w:t>(Stanley and Miikkulainen, 2002a)</w:t>
       </w:r>
-      <w:bookmarkEnd w:id="41"/>
-      <w:bookmarkEnd w:id="42"/>
+      <w:bookmarkEnd w:id="43"/>
+      <w:bookmarkEnd w:id="44"/>
+      <w:bookmarkEnd w:id="45"/>
       <w:r>
         <w:rPr>
           <w:b w:val="0"/>
@@ -3171,24 +3470,24 @@
       <w:pPr>
         <w:pStyle w:val="Heading2"/>
       </w:pPr>
-      <w:bookmarkStart w:id="43" w:name="_Toc352673012"/>
-      <w:bookmarkStart w:id="44" w:name="_Toc361745831"/>
+      <w:bookmarkStart w:id="46" w:name="_Toc352673012"/>
+      <w:bookmarkStart w:id="47" w:name="_Toc361745831"/>
       <w:r>
         <w:lastRenderedPageBreak/>
         <w:t>Interfacing In-between Games</w:t>
       </w:r>
-      <w:bookmarkEnd w:id="43"/>
-      <w:bookmarkEnd w:id="44"/>
+      <w:bookmarkEnd w:id="46"/>
+      <w:bookmarkEnd w:id="47"/>
     </w:p>
     <w:p>
       <w:pPr>
         <w:pStyle w:val="Heading3"/>
       </w:pPr>
-      <w:bookmarkStart w:id="45" w:name="_Toc352673013"/>
+      <w:bookmarkStart w:id="48" w:name="_Toc352673013"/>
       <w:r>
         <w:t>ACI EAI</w:t>
       </w:r>
-      <w:bookmarkEnd w:id="45"/>
+      <w:bookmarkEnd w:id="48"/>
     </w:p>
     <w:p>
       <w:r>
@@ -3208,14 +3507,14 @@
       <w:pPr>
         <w:pStyle w:val="Heading2"/>
       </w:pPr>
-      <w:bookmarkStart w:id="46" w:name="_Toc352673014"/>
-      <w:bookmarkStart w:id="47" w:name="_Toc361745832"/>
+      <w:bookmarkStart w:id="49" w:name="_Toc352673014"/>
+      <w:bookmarkStart w:id="50" w:name="_Toc361745832"/>
       <w:r>
         <w:lastRenderedPageBreak/>
         <w:t>Literature Review Conclusion</w:t>
       </w:r>
-      <w:bookmarkEnd w:id="46"/>
-      <w:bookmarkEnd w:id="47"/>
+      <w:bookmarkEnd w:id="49"/>
+      <w:bookmarkEnd w:id="50"/>
     </w:p>
     <w:p>
       <w:r>
@@ -3337,22 +3636,22 @@
       <w:pPr>
         <w:pStyle w:val="Heading1"/>
       </w:pPr>
-      <w:bookmarkStart w:id="48" w:name="_Toc361745833"/>
+      <w:bookmarkStart w:id="51" w:name="_Toc361745833"/>
       <w:r>
         <w:lastRenderedPageBreak/>
         <w:t>Methodology</w:t>
       </w:r>
-      <w:bookmarkEnd w:id="48"/>
+      <w:bookmarkEnd w:id="51"/>
     </w:p>
     <w:p>
       <w:pPr>
         <w:pStyle w:val="Heading2"/>
       </w:pPr>
-      <w:bookmarkStart w:id="49" w:name="_Toc361745834"/>
+      <w:bookmarkStart w:id="52" w:name="_Toc361745834"/>
       <w:r>
         <w:t>Prototype Method</w:t>
       </w:r>
-      <w:bookmarkEnd w:id="49"/>
+      <w:bookmarkEnd w:id="52"/>
     </w:p>
     <w:p>
       <w:r>
@@ -3502,11 +3801,11 @@
       <w:pPr>
         <w:pStyle w:val="Heading2"/>
       </w:pPr>
-      <w:bookmarkStart w:id="50" w:name="_Toc361745835"/>
+      <w:bookmarkStart w:id="53" w:name="_Toc361745835"/>
       <w:r>
         <w:t>Tutorial</w:t>
       </w:r>
-      <w:bookmarkEnd w:id="50"/>
+      <w:bookmarkEnd w:id="53"/>
       <w:r>
         <w:t xml:space="preserve"> </w:t>
       </w:r>
@@ -3519,8 +3818,20 @@
         <w:t xml:space="preserve"> The tutorial will appear in the appendix. </w:t>
       </w:r>
     </w:p>
+    <w:p>
+      <w:pPr>
+        <w:pStyle w:val="Heading2"/>
+      </w:pPr>
+      <w:r>
+        <w:t>Synchronisation</w:t>
+      </w:r>
+    </w:p>
+    <w:p>
+      <w:r>
+        <w:t xml:space="preserve">Keeping everything synchronised is a key part of this project. Making sure that things don’t overlap themselves is desperately needed. Therefore a method of delaying the next function call was implemented. This could be used to stop animations overlapping or getting the neural network to wait until everything has been set up correctly. </w:t>
+      </w:r>
+    </w:p>
     <w:p/>
-    <w:p/>
     <w:p>
       <w:pPr>
         <w:pStyle w:val="Heading2"/>
@@ -3533,12 +3844,12 @@
       <w:pPr>
         <w:pStyle w:val="Heading1"/>
       </w:pPr>
-      <w:bookmarkStart w:id="51" w:name="_Toc361745836"/>
+      <w:bookmarkStart w:id="54" w:name="_Toc361745836"/>
       <w:r>
         <w:lastRenderedPageBreak/>
         <w:t>Results</w:t>
       </w:r>
-      <w:bookmarkEnd w:id="51"/>
+      <w:bookmarkEnd w:id="54"/>
     </w:p>
     <w:p>
       <w:pPr>
@@ -3579,12 +3890,7 @@
         <w:t xml:space="preserve">Prototype three was a success. There was a slight change of plans when I could not get a second server up. One server would act as the interface, the other being the </w:t>
       </w:r>
       <w:r>
-        <w:t>code that should run. T</w:t>
-      </w:r>
-      <w:bookmarkStart w:id="52" w:name="_GoBack"/>
-      <w:bookmarkEnd w:id="52"/>
-      <w:r>
-        <w:t xml:space="preserve">he two servers should communicate with each other and should return a product to the game. But this was difficult to achieve. Therefore the code was integrated into the interface. </w:t>
+        <w:t xml:space="preserve">code that should run. The two servers should communicate with each other and should return a product to the game. But this was difficult to achieve. Therefore the code was integrated into the interface. </w:t>
       </w:r>
     </w:p>
     <w:p>
@@ -3678,27 +3984,180 @@
       </w:r>
     </w:p>
     <w:p>
+      <w:r>
+        <w:t xml:space="preserve">Balancing the neural network required a lot of time and effort. Since there is no golden rule for them you have to use your judgement. </w:t>
+      </w:r>
+    </w:p>
+    <w:p>
+      <w:r>
+        <w:t xml:space="preserve">Setting up the </w:t>
+      </w:r>
+      <w:proofErr w:type="spellStart"/>
+      <w:r>
+        <w:t>architexture</w:t>
+      </w:r>
+      <w:proofErr w:type="spellEnd"/>
+      <w:r>
+        <w:t xml:space="preserve"> of the neural network was the first step. This involved selecting how many layers of hidden nodes there are, how many hidden nodes there will be in a layer. Also selecting what goes into the neural network and what should come out. This is all things that involved trial an error rather than having </w:t>
+      </w:r>
+      <w:r>
+        <w:t xml:space="preserve">a set solution. </w:t>
+      </w:r>
+    </w:p>
+    <w:p/>
+    <w:p>
+      <w:r>
+        <w:t xml:space="preserve">For the first level the first experiment was using </w:t>
+      </w:r>
+      <w:proofErr w:type="gramStart"/>
+      <w:r>
+        <w:t>a</w:t>
+      </w:r>
+      <w:proofErr w:type="gramEnd"/>
+      <w:r>
+        <w:t xml:space="preserve"> ANN with a single layer hidden layer containing five nodes. The input nodes took the data from the </w:t>
+      </w:r>
+      <w:proofErr w:type="spellStart"/>
+      <w:r>
+        <w:t>raycasts</w:t>
+      </w:r>
+      <w:proofErr w:type="spellEnd"/>
+      <w:r>
+        <w:t xml:space="preserve"> that are taken from the game. Orig</w:t>
+      </w:r>
+      <w:r>
+        <w:t xml:space="preserve">inally the output </w:t>
+      </w:r>
+      <w:r>
+        <w:t xml:space="preserve">node would feed out just the rotation for </w:t>
+      </w:r>
+      <w:r>
+        <w:lastRenderedPageBreak/>
+        <w:t xml:space="preserve">the bot to take. This gave poor </w:t>
+      </w:r>
+      <w:r>
+        <w:t>results;</w:t>
+      </w:r>
+      <w:r>
+        <w:t xml:space="preserve"> therefore </w:t>
+      </w:r>
+      <w:r>
+        <w:t>an</w:t>
+      </w:r>
+      <w:r>
+        <w:t xml:space="preserve"> extra output node was added to the architecture. This extra node would control how much the bot was to rotate. </w:t>
+      </w:r>
+      <w:r>
+        <w:t xml:space="preserve">This extra node gave significantly better results. </w:t>
+      </w:r>
+    </w:p>
+    <w:p>
+      <w:pPr>
+        <w:pStyle w:val="Caption"/>
+      </w:pPr>
+      <w:bookmarkStart w:id="55" w:name="_Toc362111193"/>
+      <w:bookmarkStart w:id="56" w:name="_Toc361745837"/>
+      <w:r>
+        <w:t xml:space="preserve">Figure </w:t>
+      </w:r>
+      <w:r>
+        <w:fldChar w:fldCharType="begin"/>
+      </w:r>
+      <w:r>
+        <w:instrText xml:space="preserve"> SEQ Figure \* ARABIC </w:instrText>
+      </w:r>
+      <w:r>
+        <w:fldChar w:fldCharType="separate"/>
+      </w:r>
+      <w:r>
+        <w:rPr>
+          <w:noProof/>
+        </w:rPr>
+        <w:t>4</w:t>
+      </w:r>
+      <w:r>
+        <w:rPr>
+          <w:noProof/>
+        </w:rPr>
+        <w:fldChar w:fldCharType="end"/>
+      </w:r>
+      <w:r>
+        <w:t xml:space="preserve"> Shown below</w:t>
+      </w:r>
+      <w:bookmarkEnd w:id="55"/>
+    </w:p>
+    <w:p>
+      <w:pPr>
+        <w:pStyle w:val="Caption"/>
+        <w:jc w:val="both"/>
+      </w:pPr>
+      <w:r>
+        <w:t>Show fitness results of single output node.</w:t>
+      </w:r>
+    </w:p>
+    <w:p>
+      <w:pPr>
+        <w:rPr>
+          <w:lang w:eastAsia="en-US"/>
+        </w:rPr>
+      </w:pPr>
+    </w:p>
+    <w:p>
+      <w:pPr>
+        <w:rPr>
+          <w:lang w:eastAsia="en-US"/>
+        </w:rPr>
+      </w:pPr>
+      <w:r>
+        <w:rPr>
+          <w:lang w:eastAsia="en-US"/>
+        </w:rPr>
+        <w:t xml:space="preserve">Level two again worked better with the new two output node architecture. </w:t>
+      </w:r>
+    </w:p>
+    <w:p>
+      <w:pPr>
+        <w:rPr>
+          <w:lang w:eastAsia="en-US"/>
+        </w:rPr>
+      </w:pPr>
+    </w:p>
+    <w:p>
+      <w:pPr>
+        <w:rPr>
+          <w:lang w:eastAsia="en-US"/>
+        </w:rPr>
+      </w:pPr>
+      <w:r>
+        <w:rPr>
+          <w:lang w:eastAsia="en-US"/>
+        </w:rPr>
+        <w:t xml:space="preserve">Time taken is another step that was needed to be balanced. </w:t>
+      </w:r>
+      <w:bookmarkStart w:id="57" w:name="_GoBack"/>
+      <w:bookmarkEnd w:id="57"/>
+    </w:p>
+    <w:p>
       <w:pPr>
         <w:pStyle w:val="Heading1"/>
       </w:pPr>
-      <w:bookmarkStart w:id="53" w:name="_Toc361745837"/>
       <w:r>
         <w:lastRenderedPageBreak/>
         <w:t>Discussion</w:t>
       </w:r>
-      <w:bookmarkEnd w:id="53"/>
+      <w:bookmarkEnd w:id="56"/>
     </w:p>
     <w:p>
       <w:pPr>
         <w:pStyle w:val="Heading1"/>
       </w:pPr>
-      <w:bookmarkStart w:id="54" w:name="_Toc361745838"/>
+      <w:bookmarkStart w:id="58" w:name="_Toc361745838"/>
       <w:proofErr w:type="spellStart"/>
       <w:r>
         <w:lastRenderedPageBreak/>
         <w:t>Conclussion</w:t>
       </w:r>
-      <w:bookmarkEnd w:id="54"/>
+      <w:bookmarkEnd w:id="58"/>
       <w:proofErr w:type="spellEnd"/>
     </w:p>
     <w:p/>
@@ -3706,11 +4165,11 @@
       <w:pPr>
         <w:pStyle w:val="Heading2"/>
       </w:pPr>
-      <w:bookmarkStart w:id="55" w:name="_Toc361745839"/>
+      <w:bookmarkStart w:id="59" w:name="_Toc361745839"/>
       <w:r>
         <w:t>Future work</w:t>
       </w:r>
-      <w:bookmarkEnd w:id="55"/>
+      <w:bookmarkEnd w:id="59"/>
     </w:p>
     <w:sectPr>
       <w:pgSz w:w="11906" w:h="16838"/>
@@ -4805,6 +5264,17 @@
       <w:lang w:eastAsia="en-GB"/>
     </w:rPr>
   </w:style>
+  <w:style w:type="paragraph" w:styleId="TableofFigures">
+    <w:name w:val="table of figures"/>
+    <w:basedOn w:val="Normal"/>
+    <w:next w:val="Normal"/>
+    <w:uiPriority w:val="99"/>
+    <w:unhideWhenUsed/>
+    <w:rsid w:val="00E312AB"/>
+    <w:pPr>
+      <w:spacing w:after="0"/>
+    </w:pPr>
+  </w:style>
 </w:styles>
 </file>
 
@@ -5567,6 +6037,17 @@
       <w:szCs w:val="24"/>
       <w:lang w:eastAsia="en-GB"/>
     </w:rPr>
+  </w:style>
+  <w:style w:type="paragraph" w:styleId="TableofFigures">
+    <w:name w:val="table of figures"/>
+    <w:basedOn w:val="Normal"/>
+    <w:next w:val="Normal"/>
+    <w:uiPriority w:val="99"/>
+    <w:unhideWhenUsed/>
+    <w:rsid w:val="00E312AB"/>
+    <w:pPr>
+      <w:spacing w:after="0"/>
+    </w:pPr>
   </w:style>
 </w:styles>
 </file>
@@ -5854,4 +6335,16 @@
   <a:objectDefaults/>
   <a:extraClrSchemeLst/>
 </a:theme>
+</file>
+
+<file path=customXml/item1.xml><?xml version="1.0" encoding="utf-8"?>
+<b:Sources xmlns:b="http://schemas.openxmlformats.org/officeDocument/2006/bibliography" xmlns="http://schemas.openxmlformats.org/officeDocument/2006/bibliography" SelectedStyle="\APA.XSL" StyleName="APA"/>
+</file>
+
+<file path=customXml/itemProps1.xml><?xml version="1.0" encoding="utf-8"?>
+<ds:datastoreItem xmlns:ds="http://schemas.openxmlformats.org/officeDocument/2006/customXml" ds:itemID="{F4858E68-F04B-4F8A-8CBA-19D771C3F158}">
+  <ds:schemaRefs>
+    <ds:schemaRef ds:uri="http://schemas.openxmlformats.org/officeDocument/2006/bibliography"/>
+  </ds:schemaRefs>
+</ds:datastoreItem>
 </file>
</xml_diff>

<commit_message>
Writing and editing prototypes to get pictures
Signed-off-by: Callum <callum.terris@gmail.com>
</commit_message>
<xml_diff>
--- a/Documents/Masters Dissertation.docx
+++ b/Documents/Masters Dissertation.docx
@@ -180,7 +180,7 @@
       <w:r>
         <w:fldChar w:fldCharType="separate"/>
       </w:r>
-      <w:hyperlink w:anchor="_Toc361745825" w:history="1">
+      <w:hyperlink w:anchor="_Toc363151137" w:history="1">
         <w:r>
           <w:rPr>
             <w:rStyle w:val="Hyperlink"/>
@@ -226,7 +226,7 @@
             <w:noProof/>
             <w:webHidden/>
           </w:rPr>
-          <w:instrText xml:space="preserve"> PAGEREF _Toc361745825 \h </w:instrText>
+          <w:instrText xml:space="preserve"> PAGEREF _Toc363151137 \h </w:instrText>
         </w:r>
         <w:r>
           <w:rPr>
@@ -246,7 +246,7 @@
             <w:noProof/>
             <w:webHidden/>
           </w:rPr>
-          <w:t>5</w:t>
+          <w:t>6</w:t>
         </w:r>
         <w:r>
           <w:rPr>
@@ -274,7 +274,7 @@
           <w:szCs w:val="22"/>
         </w:rPr>
       </w:pPr>
-      <w:hyperlink w:anchor="_Toc361745826" w:history="1">
+      <w:hyperlink w:anchor="_Toc363151138" w:history="1">
         <w:r>
           <w:rPr>
             <w:rStyle w:val="Hyperlink"/>
@@ -320,7 +320,7 @@
             <w:noProof/>
             <w:webHidden/>
           </w:rPr>
-          <w:instrText xml:space="preserve"> PAGEREF _Toc361745826 \h </w:instrText>
+          <w:instrText xml:space="preserve"> PAGEREF _Toc363151138 \h </w:instrText>
         </w:r>
         <w:r>
           <w:rPr>
@@ -340,7 +340,7 @@
             <w:noProof/>
             <w:webHidden/>
           </w:rPr>
-          <w:t>6</w:t>
+          <w:t>7</w:t>
         </w:r>
         <w:r>
           <w:rPr>
@@ -361,7 +361,7 @@
           <w:szCs w:val="22"/>
         </w:rPr>
       </w:pPr>
-      <w:hyperlink w:anchor="_Toc361745827" w:history="1">
+      <w:hyperlink w:anchor="_Toc363151139" w:history="1">
         <w:r>
           <w:rPr>
             <w:rStyle w:val="Hyperlink"/>
@@ -399,7 +399,7 @@
           <w:rPr>
             <w:webHidden/>
           </w:rPr>
-          <w:instrText xml:space="preserve"> PAGEREF _Toc361745827 \h </w:instrText>
+          <w:instrText xml:space="preserve"> PAGEREF _Toc363151139 \h </w:instrText>
         </w:r>
         <w:r>
           <w:rPr>
@@ -416,7 +416,7 @@
           <w:rPr>
             <w:webHidden/>
           </w:rPr>
-          <w:t>6</w:t>
+          <w:t>7</w:t>
         </w:r>
         <w:r>
           <w:rPr>
@@ -436,7 +436,7 @@
           <w:szCs w:val="22"/>
         </w:rPr>
       </w:pPr>
-      <w:hyperlink w:anchor="_Toc361745828" w:history="1">
+      <w:hyperlink w:anchor="_Toc363151140" w:history="1">
         <w:r>
           <w:rPr>
             <w:rStyle w:val="Hyperlink"/>
@@ -474,7 +474,7 @@
           <w:rPr>
             <w:webHidden/>
           </w:rPr>
-          <w:instrText xml:space="preserve"> PAGEREF _Toc361745828 \h </w:instrText>
+          <w:instrText xml:space="preserve"> PAGEREF _Toc363151140 \h </w:instrText>
         </w:r>
         <w:r>
           <w:rPr>
@@ -491,7 +491,7 @@
           <w:rPr>
             <w:webHidden/>
           </w:rPr>
-          <w:t>9</w:t>
+          <w:t>10</w:t>
         </w:r>
         <w:r>
           <w:rPr>
@@ -511,7 +511,7 @@
           <w:szCs w:val="22"/>
         </w:rPr>
       </w:pPr>
-      <w:hyperlink w:anchor="_Toc361745829" w:history="1">
+      <w:hyperlink w:anchor="_Toc363151141" w:history="1">
         <w:r>
           <w:rPr>
             <w:rStyle w:val="Hyperlink"/>
@@ -549,7 +549,7 @@
           <w:rPr>
             <w:webHidden/>
           </w:rPr>
-          <w:instrText xml:space="preserve"> PAGEREF _Toc361745829 \h </w:instrText>
+          <w:instrText xml:space="preserve"> PAGEREF _Toc363151141 \h </w:instrText>
         </w:r>
         <w:r>
           <w:rPr>
@@ -566,7 +566,7 @@
           <w:rPr>
             <w:webHidden/>
           </w:rPr>
-          <w:t>11</w:t>
+          <w:t>12</w:t>
         </w:r>
         <w:r>
           <w:rPr>
@@ -586,7 +586,7 @@
           <w:szCs w:val="22"/>
         </w:rPr>
       </w:pPr>
-      <w:hyperlink w:anchor="_Toc361745830" w:history="1">
+      <w:hyperlink w:anchor="_Toc363151142" w:history="1">
         <w:r>
           <w:rPr>
             <w:rStyle w:val="Hyperlink"/>
@@ -624,7 +624,7 @@
           <w:rPr>
             <w:webHidden/>
           </w:rPr>
-          <w:instrText xml:space="preserve"> PAGEREF _Toc361745830 \h </w:instrText>
+          <w:instrText xml:space="preserve"> PAGEREF _Toc363151142 \h </w:instrText>
         </w:r>
         <w:r>
           <w:rPr>
@@ -641,7 +641,7 @@
           <w:rPr>
             <w:webHidden/>
           </w:rPr>
-          <w:t>14</w:t>
+          <w:t>15</w:t>
         </w:r>
         <w:r>
           <w:rPr>
@@ -661,7 +661,7 @@
           <w:szCs w:val="22"/>
         </w:rPr>
       </w:pPr>
-      <w:hyperlink w:anchor="_Toc361745831" w:history="1">
+      <w:hyperlink w:anchor="_Toc363151143" w:history="1">
         <w:r>
           <w:rPr>
             <w:rStyle w:val="Hyperlink"/>
@@ -699,7 +699,7 @@
           <w:rPr>
             <w:webHidden/>
           </w:rPr>
-          <w:instrText xml:space="preserve"> PAGEREF _Toc361745831 \h </w:instrText>
+          <w:instrText xml:space="preserve"> PAGEREF _Toc363151143 \h </w:instrText>
         </w:r>
         <w:r>
           <w:rPr>
@@ -716,7 +716,7 @@
           <w:rPr>
             <w:webHidden/>
           </w:rPr>
-          <w:t>17</w:t>
+          <w:t>18</w:t>
         </w:r>
         <w:r>
           <w:rPr>
@@ -736,7 +736,7 @@
           <w:szCs w:val="22"/>
         </w:rPr>
       </w:pPr>
-      <w:hyperlink w:anchor="_Toc361745832" w:history="1">
+      <w:hyperlink w:anchor="_Toc363151144" w:history="1">
         <w:r>
           <w:rPr>
             <w:rStyle w:val="Hyperlink"/>
@@ -756,6 +756,81 @@
           <w:rPr>
             <w:rStyle w:val="Hyperlink"/>
           </w:rPr>
+          <w:t>Mono</w:t>
+        </w:r>
+        <w:r>
+          <w:rPr>
+            <w:webHidden/>
+          </w:rPr>
+          <w:tab/>
+        </w:r>
+        <w:r>
+          <w:rPr>
+            <w:webHidden/>
+          </w:rPr>
+          <w:fldChar w:fldCharType="begin"/>
+        </w:r>
+        <w:r>
+          <w:rPr>
+            <w:webHidden/>
+          </w:rPr>
+          <w:instrText xml:space="preserve"> PAGEREF _Toc363151144 \h </w:instrText>
+        </w:r>
+        <w:r>
+          <w:rPr>
+            <w:webHidden/>
+          </w:rPr>
+        </w:r>
+        <w:r>
+          <w:rPr>
+            <w:webHidden/>
+          </w:rPr>
+          <w:fldChar w:fldCharType="separate"/>
+        </w:r>
+        <w:r>
+          <w:rPr>
+            <w:webHidden/>
+          </w:rPr>
+          <w:t>19</w:t>
+        </w:r>
+        <w:r>
+          <w:rPr>
+            <w:webHidden/>
+          </w:rPr>
+          <w:fldChar w:fldCharType="end"/>
+        </w:r>
+      </w:hyperlink>
+    </w:p>
+    <w:p>
+      <w:pPr>
+        <w:pStyle w:val="TOC2"/>
+        <w:rPr>
+          <w:rFonts w:asciiTheme="minorHAnsi" w:eastAsiaTheme="minorEastAsia" w:hAnsiTheme="minorHAnsi" w:cstheme="minorBidi"/>
+          <w:b w:val="0"/>
+          <w:bCs w:val="0"/>
+          <w:szCs w:val="22"/>
+        </w:rPr>
+      </w:pPr>
+      <w:hyperlink w:anchor="_Toc363151145" w:history="1">
+        <w:r>
+          <w:rPr>
+            <w:rStyle w:val="Hyperlink"/>
+          </w:rPr>
+          <w:t>2.7</w:t>
+        </w:r>
+        <w:r>
+          <w:rPr>
+            <w:rFonts w:asciiTheme="minorHAnsi" w:eastAsiaTheme="minorEastAsia" w:hAnsiTheme="minorHAnsi" w:cstheme="minorBidi"/>
+            <w:b w:val="0"/>
+            <w:bCs w:val="0"/>
+            <w:szCs w:val="22"/>
+          </w:rPr>
+          <w:tab/>
+        </w:r>
+        <w:r>
+          <w:rPr>
+            <w:rStyle w:val="Hyperlink"/>
+          </w:rPr>
           <w:t>Literature Review Conclusion</w:t>
         </w:r>
         <w:r>
@@ -774,7 +849,7 @@
           <w:rPr>
             <w:webHidden/>
           </w:rPr>
-          <w:instrText xml:space="preserve"> PAGEREF _Toc361745832 \h </w:instrText>
+          <w:instrText xml:space="preserve"> PAGEREF _Toc363151145 \h </w:instrText>
         </w:r>
         <w:r>
           <w:rPr>
@@ -791,7 +866,7 @@
           <w:rPr>
             <w:webHidden/>
           </w:rPr>
-          <w:t>18</w:t>
+          <w:t>20</w:t>
         </w:r>
         <w:r>
           <w:rPr>
@@ -818,7 +893,7 @@
           <w:szCs w:val="22"/>
         </w:rPr>
       </w:pPr>
-      <w:hyperlink w:anchor="_Toc361745833" w:history="1">
+      <w:hyperlink w:anchor="_Toc363151146" w:history="1">
         <w:r>
           <w:rPr>
             <w:rStyle w:val="Hyperlink"/>
@@ -864,7 +939,7 @@
             <w:noProof/>
             <w:webHidden/>
           </w:rPr>
-          <w:instrText xml:space="preserve"> PAGEREF _Toc361745833 \h </w:instrText>
+          <w:instrText xml:space="preserve"> PAGEREF _Toc363151146 \h </w:instrText>
         </w:r>
         <w:r>
           <w:rPr>
@@ -884,7 +959,7 @@
             <w:noProof/>
             <w:webHidden/>
           </w:rPr>
-          <w:t>19</w:t>
+          <w:t>21</w:t>
         </w:r>
         <w:r>
           <w:rPr>
@@ -905,7 +980,7 @@
           <w:szCs w:val="22"/>
         </w:rPr>
       </w:pPr>
-      <w:hyperlink w:anchor="_Toc361745834" w:history="1">
+      <w:hyperlink w:anchor="_Toc363151147" w:history="1">
         <w:r>
           <w:rPr>
             <w:rStyle w:val="Hyperlink"/>
@@ -925,7 +1000,7 @@
           <w:rPr>
             <w:rStyle w:val="Hyperlink"/>
           </w:rPr>
-          <w:t>Prototype Method</w:t>
+          <w:t>Overview of the system</w:t>
         </w:r>
         <w:r>
           <w:rPr>
@@ -943,7 +1018,7 @@
           <w:rPr>
             <w:webHidden/>
           </w:rPr>
-          <w:instrText xml:space="preserve"> PAGEREF _Toc361745834 \h </w:instrText>
+          <w:instrText xml:space="preserve"> PAGEREF _Toc363151147 \h </w:instrText>
         </w:r>
         <w:r>
           <w:rPr>
@@ -960,7 +1035,7 @@
           <w:rPr>
             <w:webHidden/>
           </w:rPr>
-          <w:t>19</w:t>
+          <w:t>21</w:t>
         </w:r>
         <w:r>
           <w:rPr>
@@ -980,7 +1055,7 @@
           <w:szCs w:val="22"/>
         </w:rPr>
       </w:pPr>
-      <w:hyperlink w:anchor="_Toc361745835" w:history="1">
+      <w:hyperlink w:anchor="_Toc363151148" w:history="1">
         <w:r>
           <w:rPr>
             <w:rStyle w:val="Hyperlink"/>
@@ -1000,6 +1075,81 @@
           <w:rPr>
             <w:rStyle w:val="Hyperlink"/>
           </w:rPr>
+          <w:t>Prototype Method</w:t>
+        </w:r>
+        <w:r>
+          <w:rPr>
+            <w:webHidden/>
+          </w:rPr>
+          <w:tab/>
+        </w:r>
+        <w:r>
+          <w:rPr>
+            <w:webHidden/>
+          </w:rPr>
+          <w:fldChar w:fldCharType="begin"/>
+        </w:r>
+        <w:r>
+          <w:rPr>
+            <w:webHidden/>
+          </w:rPr>
+          <w:instrText xml:space="preserve"> PAGEREF _Toc363151148 \h </w:instrText>
+        </w:r>
+        <w:r>
+          <w:rPr>
+            <w:webHidden/>
+          </w:rPr>
+        </w:r>
+        <w:r>
+          <w:rPr>
+            <w:webHidden/>
+          </w:rPr>
+          <w:fldChar w:fldCharType="separate"/>
+        </w:r>
+        <w:r>
+          <w:rPr>
+            <w:webHidden/>
+          </w:rPr>
+          <w:t>21</w:t>
+        </w:r>
+        <w:r>
+          <w:rPr>
+            <w:webHidden/>
+          </w:rPr>
+          <w:fldChar w:fldCharType="end"/>
+        </w:r>
+      </w:hyperlink>
+    </w:p>
+    <w:p>
+      <w:pPr>
+        <w:pStyle w:val="TOC2"/>
+        <w:rPr>
+          <w:rFonts w:asciiTheme="minorHAnsi" w:eastAsiaTheme="minorEastAsia" w:hAnsiTheme="minorHAnsi" w:cstheme="minorBidi"/>
+          <w:b w:val="0"/>
+          <w:bCs w:val="0"/>
+          <w:szCs w:val="22"/>
+        </w:rPr>
+      </w:pPr>
+      <w:hyperlink w:anchor="_Toc363151149" w:history="1">
+        <w:r>
+          <w:rPr>
+            <w:rStyle w:val="Hyperlink"/>
+          </w:rPr>
+          <w:t>3.3</w:t>
+        </w:r>
+        <w:r>
+          <w:rPr>
+            <w:rFonts w:asciiTheme="minorHAnsi" w:eastAsiaTheme="minorEastAsia" w:hAnsiTheme="minorHAnsi" w:cstheme="minorBidi"/>
+            <w:b w:val="0"/>
+            <w:bCs w:val="0"/>
+            <w:szCs w:val="22"/>
+          </w:rPr>
+          <w:tab/>
+        </w:r>
+        <w:r>
+          <w:rPr>
+            <w:rStyle w:val="Hyperlink"/>
+          </w:rPr>
           <w:t>Tutorial</w:t>
         </w:r>
         <w:r>
@@ -1018,7 +1168,7 @@
           <w:rPr>
             <w:webHidden/>
           </w:rPr>
-          <w:instrText xml:space="preserve"> PAGEREF _Toc361745835 \h </w:instrText>
+          <w:instrText xml:space="preserve"> PAGEREF _Toc363151149 \h </w:instrText>
         </w:r>
         <w:r>
           <w:rPr>
@@ -1035,7 +1185,7 @@
           <w:rPr>
             <w:webHidden/>
           </w:rPr>
-          <w:t>19</w:t>
+          <w:t>30</w:t>
         </w:r>
         <w:r>
           <w:rPr>
@@ -1062,7 +1212,7 @@
           <w:szCs w:val="22"/>
         </w:rPr>
       </w:pPr>
-      <w:hyperlink w:anchor="_Toc361745836" w:history="1">
+      <w:hyperlink w:anchor="_Toc363151150" w:history="1">
         <w:r>
           <w:rPr>
             <w:rStyle w:val="Hyperlink"/>
@@ -1108,7 +1258,7 @@
             <w:noProof/>
             <w:webHidden/>
           </w:rPr>
-          <w:instrText xml:space="preserve"> PAGEREF _Toc361745836 \h </w:instrText>
+          <w:instrText xml:space="preserve"> PAGEREF _Toc363151150 \h </w:instrText>
         </w:r>
         <w:r>
           <w:rPr>
@@ -1128,11 +1278,386 @@
             <w:noProof/>
             <w:webHidden/>
           </w:rPr>
-          <w:t>21</w:t>
-        </w:r>
-        <w:r>
-          <w:rPr>
-            <w:noProof/>
+          <w:t>31</w:t>
+        </w:r>
+        <w:r>
+          <w:rPr>
+            <w:noProof/>
+            <w:webHidden/>
+          </w:rPr>
+          <w:fldChar w:fldCharType="end"/>
+        </w:r>
+      </w:hyperlink>
+    </w:p>
+    <w:p>
+      <w:pPr>
+        <w:pStyle w:val="TOC2"/>
+        <w:rPr>
+          <w:rFonts w:asciiTheme="minorHAnsi" w:eastAsiaTheme="minorEastAsia" w:hAnsiTheme="minorHAnsi" w:cstheme="minorBidi"/>
+          <w:b w:val="0"/>
+          <w:bCs w:val="0"/>
+          <w:szCs w:val="22"/>
+        </w:rPr>
+      </w:pPr>
+      <w:hyperlink w:anchor="_Toc363151151" w:history="1">
+        <w:r>
+          <w:rPr>
+            <w:rStyle w:val="Hyperlink"/>
+          </w:rPr>
+          <w:t>4.1</w:t>
+        </w:r>
+        <w:r>
+          <w:rPr>
+            <w:rFonts w:asciiTheme="minorHAnsi" w:eastAsiaTheme="minorEastAsia" w:hAnsiTheme="minorHAnsi" w:cstheme="minorBidi"/>
+            <w:b w:val="0"/>
+            <w:bCs w:val="0"/>
+            <w:szCs w:val="22"/>
+          </w:rPr>
+          <w:tab/>
+        </w:r>
+        <w:r>
+          <w:rPr>
+            <w:rStyle w:val="Hyperlink"/>
+          </w:rPr>
+          <w:t>Prototype One</w:t>
+        </w:r>
+        <w:r>
+          <w:rPr>
+            <w:webHidden/>
+          </w:rPr>
+          <w:tab/>
+        </w:r>
+        <w:r>
+          <w:rPr>
+            <w:webHidden/>
+          </w:rPr>
+          <w:fldChar w:fldCharType="begin"/>
+        </w:r>
+        <w:r>
+          <w:rPr>
+            <w:webHidden/>
+          </w:rPr>
+          <w:instrText xml:space="preserve"> PAGEREF _Toc363151151 \h </w:instrText>
+        </w:r>
+        <w:r>
+          <w:rPr>
+            <w:webHidden/>
+          </w:rPr>
+        </w:r>
+        <w:r>
+          <w:rPr>
+            <w:webHidden/>
+          </w:rPr>
+          <w:fldChar w:fldCharType="separate"/>
+        </w:r>
+        <w:r>
+          <w:rPr>
+            <w:webHidden/>
+          </w:rPr>
+          <w:t>31</w:t>
+        </w:r>
+        <w:r>
+          <w:rPr>
+            <w:webHidden/>
+          </w:rPr>
+          <w:fldChar w:fldCharType="end"/>
+        </w:r>
+      </w:hyperlink>
+    </w:p>
+    <w:p>
+      <w:pPr>
+        <w:pStyle w:val="TOC2"/>
+        <w:rPr>
+          <w:rFonts w:asciiTheme="minorHAnsi" w:eastAsiaTheme="minorEastAsia" w:hAnsiTheme="minorHAnsi" w:cstheme="minorBidi"/>
+          <w:b w:val="0"/>
+          <w:bCs w:val="0"/>
+          <w:szCs w:val="22"/>
+        </w:rPr>
+      </w:pPr>
+      <w:hyperlink w:anchor="_Toc363151152" w:history="1">
+        <w:r>
+          <w:rPr>
+            <w:rStyle w:val="Hyperlink"/>
+          </w:rPr>
+          <w:t>4.2</w:t>
+        </w:r>
+        <w:r>
+          <w:rPr>
+            <w:rFonts w:asciiTheme="minorHAnsi" w:eastAsiaTheme="minorEastAsia" w:hAnsiTheme="minorHAnsi" w:cstheme="minorBidi"/>
+            <w:b w:val="0"/>
+            <w:bCs w:val="0"/>
+            <w:szCs w:val="22"/>
+          </w:rPr>
+          <w:tab/>
+        </w:r>
+        <w:r>
+          <w:rPr>
+            <w:rStyle w:val="Hyperlink"/>
+          </w:rPr>
+          <w:t>Prototype Two</w:t>
+        </w:r>
+        <w:r>
+          <w:rPr>
+            <w:webHidden/>
+          </w:rPr>
+          <w:tab/>
+        </w:r>
+        <w:r>
+          <w:rPr>
+            <w:webHidden/>
+          </w:rPr>
+          <w:fldChar w:fldCharType="begin"/>
+        </w:r>
+        <w:r>
+          <w:rPr>
+            <w:webHidden/>
+          </w:rPr>
+          <w:instrText xml:space="preserve"> PAGEREF _Toc363151152 \h </w:instrText>
+        </w:r>
+        <w:r>
+          <w:rPr>
+            <w:webHidden/>
+          </w:rPr>
+        </w:r>
+        <w:r>
+          <w:rPr>
+            <w:webHidden/>
+          </w:rPr>
+          <w:fldChar w:fldCharType="separate"/>
+        </w:r>
+        <w:r>
+          <w:rPr>
+            <w:webHidden/>
+          </w:rPr>
+          <w:t>31</w:t>
+        </w:r>
+        <w:r>
+          <w:rPr>
+            <w:webHidden/>
+          </w:rPr>
+          <w:fldChar w:fldCharType="end"/>
+        </w:r>
+      </w:hyperlink>
+    </w:p>
+    <w:p>
+      <w:pPr>
+        <w:pStyle w:val="TOC2"/>
+        <w:rPr>
+          <w:rFonts w:asciiTheme="minorHAnsi" w:eastAsiaTheme="minorEastAsia" w:hAnsiTheme="minorHAnsi" w:cstheme="minorBidi"/>
+          <w:b w:val="0"/>
+          <w:bCs w:val="0"/>
+          <w:szCs w:val="22"/>
+        </w:rPr>
+      </w:pPr>
+      <w:hyperlink w:anchor="_Toc363151153" w:history="1">
+        <w:r>
+          <w:rPr>
+            <w:rStyle w:val="Hyperlink"/>
+          </w:rPr>
+          <w:t>4.3</w:t>
+        </w:r>
+        <w:r>
+          <w:rPr>
+            <w:rFonts w:asciiTheme="minorHAnsi" w:eastAsiaTheme="minorEastAsia" w:hAnsiTheme="minorHAnsi" w:cstheme="minorBidi"/>
+            <w:b w:val="0"/>
+            <w:bCs w:val="0"/>
+            <w:szCs w:val="22"/>
+          </w:rPr>
+          <w:tab/>
+        </w:r>
+        <w:r>
+          <w:rPr>
+            <w:rStyle w:val="Hyperlink"/>
+          </w:rPr>
+          <w:t>Prototype Three</w:t>
+        </w:r>
+        <w:r>
+          <w:rPr>
+            <w:webHidden/>
+          </w:rPr>
+          <w:tab/>
+        </w:r>
+        <w:r>
+          <w:rPr>
+            <w:webHidden/>
+          </w:rPr>
+          <w:fldChar w:fldCharType="begin"/>
+        </w:r>
+        <w:r>
+          <w:rPr>
+            <w:webHidden/>
+          </w:rPr>
+          <w:instrText xml:space="preserve"> PAGEREF _Toc363151153 \h </w:instrText>
+        </w:r>
+        <w:r>
+          <w:rPr>
+            <w:webHidden/>
+          </w:rPr>
+        </w:r>
+        <w:r>
+          <w:rPr>
+            <w:webHidden/>
+          </w:rPr>
+          <w:fldChar w:fldCharType="separate"/>
+        </w:r>
+        <w:r>
+          <w:rPr>
+            <w:webHidden/>
+          </w:rPr>
+          <w:t>31</w:t>
+        </w:r>
+        <w:r>
+          <w:rPr>
+            <w:webHidden/>
+          </w:rPr>
+          <w:fldChar w:fldCharType="end"/>
+        </w:r>
+      </w:hyperlink>
+    </w:p>
+    <w:p>
+      <w:pPr>
+        <w:pStyle w:val="TOC2"/>
+        <w:rPr>
+          <w:rFonts w:asciiTheme="minorHAnsi" w:eastAsiaTheme="minorEastAsia" w:hAnsiTheme="minorHAnsi" w:cstheme="minorBidi"/>
+          <w:b w:val="0"/>
+          <w:bCs w:val="0"/>
+          <w:szCs w:val="22"/>
+        </w:rPr>
+      </w:pPr>
+      <w:hyperlink w:anchor="_Toc363151154" w:history="1">
+        <w:r>
+          <w:rPr>
+            <w:rStyle w:val="Hyperlink"/>
+          </w:rPr>
+          <w:t>4.4</w:t>
+        </w:r>
+        <w:r>
+          <w:rPr>
+            <w:rFonts w:asciiTheme="minorHAnsi" w:eastAsiaTheme="minorEastAsia" w:hAnsiTheme="minorHAnsi" w:cstheme="minorBidi"/>
+            <w:b w:val="0"/>
+            <w:bCs w:val="0"/>
+            <w:szCs w:val="22"/>
+          </w:rPr>
+          <w:tab/>
+        </w:r>
+        <w:r>
+          <w:rPr>
+            <w:rStyle w:val="Hyperlink"/>
+          </w:rPr>
+          <w:t>Prototype Four</w:t>
+        </w:r>
+        <w:r>
+          <w:rPr>
+            <w:webHidden/>
+          </w:rPr>
+          <w:tab/>
+        </w:r>
+        <w:r>
+          <w:rPr>
+            <w:webHidden/>
+          </w:rPr>
+          <w:fldChar w:fldCharType="begin"/>
+        </w:r>
+        <w:r>
+          <w:rPr>
+            <w:webHidden/>
+          </w:rPr>
+          <w:instrText xml:space="preserve"> PAGEREF _Toc363151154 \h </w:instrText>
+        </w:r>
+        <w:r>
+          <w:rPr>
+            <w:webHidden/>
+          </w:rPr>
+        </w:r>
+        <w:r>
+          <w:rPr>
+            <w:webHidden/>
+          </w:rPr>
+          <w:fldChar w:fldCharType="separate"/>
+        </w:r>
+        <w:r>
+          <w:rPr>
+            <w:webHidden/>
+          </w:rPr>
+          <w:t>31</w:t>
+        </w:r>
+        <w:r>
+          <w:rPr>
+            <w:webHidden/>
+          </w:rPr>
+          <w:fldChar w:fldCharType="end"/>
+        </w:r>
+      </w:hyperlink>
+    </w:p>
+    <w:p>
+      <w:pPr>
+        <w:pStyle w:val="TOC2"/>
+        <w:rPr>
+          <w:rFonts w:asciiTheme="minorHAnsi" w:eastAsiaTheme="minorEastAsia" w:hAnsiTheme="minorHAnsi" w:cstheme="minorBidi"/>
+          <w:b w:val="0"/>
+          <w:bCs w:val="0"/>
+          <w:szCs w:val="22"/>
+        </w:rPr>
+      </w:pPr>
+      <w:hyperlink w:anchor="_Toc363151155" w:history="1">
+        <w:r>
+          <w:rPr>
+            <w:rStyle w:val="Hyperlink"/>
+          </w:rPr>
+          <w:t>4.5</w:t>
+        </w:r>
+        <w:r>
+          <w:rPr>
+            <w:rFonts w:asciiTheme="minorHAnsi" w:eastAsiaTheme="minorEastAsia" w:hAnsiTheme="minorHAnsi" w:cstheme="minorBidi"/>
+            <w:b w:val="0"/>
+            <w:bCs w:val="0"/>
+            <w:szCs w:val="22"/>
+          </w:rPr>
+          <w:tab/>
+        </w:r>
+        <w:r>
+          <w:rPr>
+            <w:rStyle w:val="Hyperlink"/>
+          </w:rPr>
+          <w:t>Balancing the neural network</w:t>
+        </w:r>
+        <w:r>
+          <w:rPr>
+            <w:webHidden/>
+          </w:rPr>
+          <w:tab/>
+        </w:r>
+        <w:r>
+          <w:rPr>
+            <w:webHidden/>
+          </w:rPr>
+          <w:fldChar w:fldCharType="begin"/>
+        </w:r>
+        <w:r>
+          <w:rPr>
+            <w:webHidden/>
+          </w:rPr>
+          <w:instrText xml:space="preserve"> PAGEREF _Toc363151155 \h </w:instrText>
+        </w:r>
+        <w:r>
+          <w:rPr>
+            <w:webHidden/>
+          </w:rPr>
+        </w:r>
+        <w:r>
+          <w:rPr>
+            <w:webHidden/>
+          </w:rPr>
+          <w:fldChar w:fldCharType="separate"/>
+        </w:r>
+        <w:r>
+          <w:rPr>
+            <w:webHidden/>
+          </w:rPr>
+          <w:t>32</w:t>
+        </w:r>
+        <w:r>
+          <w:rPr>
             <w:webHidden/>
           </w:rPr>
           <w:fldChar w:fldCharType="end"/>
@@ -1156,7 +1681,7 @@
           <w:szCs w:val="22"/>
         </w:rPr>
       </w:pPr>
-      <w:hyperlink w:anchor="_Toc361745837" w:history="1">
+      <w:hyperlink w:anchor="_Toc363151156" w:history="1">
         <w:r>
           <w:rPr>
             <w:rStyle w:val="Hyperlink"/>
@@ -1202,7 +1727,7 @@
             <w:noProof/>
             <w:webHidden/>
           </w:rPr>
-          <w:instrText xml:space="preserve"> PAGEREF _Toc361745837 \h </w:instrText>
+          <w:instrText xml:space="preserve"> PAGEREF _Toc363151156 \h </w:instrText>
         </w:r>
         <w:r>
           <w:rPr>
@@ -1222,11 +1747,86 @@
             <w:noProof/>
             <w:webHidden/>
           </w:rPr>
-          <w:t>22</w:t>
-        </w:r>
-        <w:r>
-          <w:rPr>
-            <w:noProof/>
+          <w:t>34</w:t>
+        </w:r>
+        <w:r>
+          <w:rPr>
+            <w:noProof/>
+            <w:webHidden/>
+          </w:rPr>
+          <w:fldChar w:fldCharType="end"/>
+        </w:r>
+      </w:hyperlink>
+    </w:p>
+    <w:p>
+      <w:pPr>
+        <w:pStyle w:val="TOC2"/>
+        <w:rPr>
+          <w:rFonts w:asciiTheme="minorHAnsi" w:eastAsiaTheme="minorEastAsia" w:hAnsiTheme="minorHAnsi" w:cstheme="minorBidi"/>
+          <w:b w:val="0"/>
+          <w:bCs w:val="0"/>
+          <w:szCs w:val="22"/>
+        </w:rPr>
+      </w:pPr>
+      <w:hyperlink w:anchor="_Toc363151157" w:history="1">
+        <w:r>
+          <w:rPr>
+            <w:rStyle w:val="Hyperlink"/>
+          </w:rPr>
+          <w:t>5.1</w:t>
+        </w:r>
+        <w:r>
+          <w:rPr>
+            <w:rFonts w:asciiTheme="minorHAnsi" w:eastAsiaTheme="minorEastAsia" w:hAnsiTheme="minorHAnsi" w:cstheme="minorBidi"/>
+            <w:b w:val="0"/>
+            <w:bCs w:val="0"/>
+            <w:szCs w:val="22"/>
+          </w:rPr>
+          <w:tab/>
+        </w:r>
+        <w:r>
+          <w:rPr>
+            <w:rStyle w:val="Hyperlink"/>
+          </w:rPr>
+          <w:t>Differences</w:t>
+        </w:r>
+        <w:r>
+          <w:rPr>
+            <w:webHidden/>
+          </w:rPr>
+          <w:tab/>
+        </w:r>
+        <w:r>
+          <w:rPr>
+            <w:webHidden/>
+          </w:rPr>
+          <w:fldChar w:fldCharType="begin"/>
+        </w:r>
+        <w:r>
+          <w:rPr>
+            <w:webHidden/>
+          </w:rPr>
+          <w:instrText xml:space="preserve"> PAGEREF _Toc363151157 \h </w:instrText>
+        </w:r>
+        <w:r>
+          <w:rPr>
+            <w:webHidden/>
+          </w:rPr>
+        </w:r>
+        <w:r>
+          <w:rPr>
+            <w:webHidden/>
+          </w:rPr>
+          <w:fldChar w:fldCharType="separate"/>
+        </w:r>
+        <w:r>
+          <w:rPr>
+            <w:webHidden/>
+          </w:rPr>
+          <w:t>34</w:t>
+        </w:r>
+        <w:r>
+          <w:rPr>
             <w:webHidden/>
           </w:rPr>
           <w:fldChar w:fldCharType="end"/>
@@ -1250,7 +1850,7 @@
           <w:szCs w:val="22"/>
         </w:rPr>
       </w:pPr>
-      <w:hyperlink w:anchor="_Toc361745838" w:history="1">
+      <w:hyperlink w:anchor="_Toc363151158" w:history="1">
         <w:r>
           <w:rPr>
             <w:rStyle w:val="Hyperlink"/>
@@ -1275,7 +1875,7 @@
             <w:rStyle w:val="Hyperlink"/>
             <w:noProof/>
           </w:rPr>
-          <w:t>Conclussion</w:t>
+          <w:t>Conclusion</w:t>
         </w:r>
         <w:r>
           <w:rPr>
@@ -1296,7 +1896,7 @@
             <w:noProof/>
             <w:webHidden/>
           </w:rPr>
-          <w:instrText xml:space="preserve"> PAGEREF _Toc361745838 \h </w:instrText>
+          <w:instrText xml:space="preserve"> PAGEREF _Toc363151158 \h </w:instrText>
         </w:r>
         <w:r>
           <w:rPr>
@@ -1316,7 +1916,7 @@
             <w:noProof/>
             <w:webHidden/>
           </w:rPr>
-          <w:t>23</w:t>
+          <w:t>35</w:t>
         </w:r>
         <w:r>
           <w:rPr>
@@ -1337,7 +1937,7 @@
           <w:szCs w:val="22"/>
         </w:rPr>
       </w:pPr>
-      <w:hyperlink w:anchor="_Toc361745839" w:history="1">
+      <w:hyperlink w:anchor="_Toc363151159" w:history="1">
         <w:r>
           <w:rPr>
             <w:rStyle w:val="Hyperlink"/>
@@ -1375,7 +1975,7 @@
           <w:rPr>
             <w:webHidden/>
           </w:rPr>
-          <w:instrText xml:space="preserve"> PAGEREF _Toc361745839 \h </w:instrText>
+          <w:instrText xml:space="preserve"> PAGEREF _Toc363151159 \h </w:instrText>
         </w:r>
         <w:r>
           <w:rPr>
@@ -1392,7 +1992,82 @@
           <w:rPr>
             <w:webHidden/>
           </w:rPr>
-          <w:t>23</w:t>
+          <w:t>35</w:t>
+        </w:r>
+        <w:r>
+          <w:rPr>
+            <w:webHidden/>
+          </w:rPr>
+          <w:fldChar w:fldCharType="end"/>
+        </w:r>
+      </w:hyperlink>
+    </w:p>
+    <w:p>
+      <w:pPr>
+        <w:pStyle w:val="TOC2"/>
+        <w:rPr>
+          <w:rFonts w:asciiTheme="minorHAnsi" w:eastAsiaTheme="minorEastAsia" w:hAnsiTheme="minorHAnsi" w:cstheme="minorBidi"/>
+          <w:b w:val="0"/>
+          <w:bCs w:val="0"/>
+          <w:szCs w:val="22"/>
+        </w:rPr>
+      </w:pPr>
+      <w:hyperlink w:anchor="_Toc363151160" w:history="1">
+        <w:r>
+          <w:rPr>
+            <w:rStyle w:val="Hyperlink"/>
+          </w:rPr>
+          <w:t>6.2</w:t>
+        </w:r>
+        <w:r>
+          <w:rPr>
+            <w:rFonts w:asciiTheme="minorHAnsi" w:eastAsiaTheme="minorEastAsia" w:hAnsiTheme="minorHAnsi" w:cstheme="minorBidi"/>
+            <w:b w:val="0"/>
+            <w:bCs w:val="0"/>
+            <w:szCs w:val="22"/>
+          </w:rPr>
+          <w:tab/>
+        </w:r>
+        <w:r>
+          <w:rPr>
+            <w:rStyle w:val="Hyperlink"/>
+          </w:rPr>
+          <w:t>Critical Analysis</w:t>
+        </w:r>
+        <w:r>
+          <w:rPr>
+            <w:webHidden/>
+          </w:rPr>
+          <w:tab/>
+        </w:r>
+        <w:r>
+          <w:rPr>
+            <w:webHidden/>
+          </w:rPr>
+          <w:fldChar w:fldCharType="begin"/>
+        </w:r>
+        <w:r>
+          <w:rPr>
+            <w:webHidden/>
+          </w:rPr>
+          <w:instrText xml:space="preserve"> PAGEREF _Toc363151160 \h </w:instrText>
+        </w:r>
+        <w:r>
+          <w:rPr>
+            <w:webHidden/>
+          </w:rPr>
+        </w:r>
+        <w:r>
+          <w:rPr>
+            <w:webHidden/>
+          </w:rPr>
+          <w:fldChar w:fldCharType="separate"/>
+        </w:r>
+        <w:r>
+          <w:rPr>
+            <w:webHidden/>
+          </w:rPr>
+          <w:t>35</w:t>
         </w:r>
         <w:r>
           <w:rPr>
@@ -1425,11 +2100,14 @@
       <w:pPr>
         <w:pStyle w:val="TableofFigures"/>
         <w:tabs>
-          <w:tab w:val="left" w:pos="1100"/>
+          <w:tab w:val="left" w:pos="1320"/>
           <w:tab w:val="right" w:leader="dot" w:pos="9016"/>
         </w:tabs>
         <w:rPr>
+          <w:rFonts w:asciiTheme="minorHAnsi" w:eastAsiaTheme="minorEastAsia" w:hAnsiTheme="minorHAnsi" w:cstheme="minorBidi"/>
           <w:noProof/>
+          <w:sz w:val="22"/>
+          <w:szCs w:val="22"/>
         </w:rPr>
       </w:pPr>
       <w:r>
@@ -1441,7 +2119,7 @@
       <w:r>
         <w:fldChar w:fldCharType="separate"/>
       </w:r>
-      <w:hyperlink w:anchor="_Toc362111190" w:history="1">
+      <w:hyperlink w:anchor="_Toc363150445" w:history="1">
         <w:r>
           <w:rPr>
             <w:rStyle w:val="Hyperlink"/>
@@ -1451,7 +2129,10 @@
         </w:r>
         <w:r>
           <w:rPr>
-            <w:noProof/>
+            <w:rFonts w:asciiTheme="minorHAnsi" w:eastAsiaTheme="minorEastAsia" w:hAnsiTheme="minorHAnsi" w:cstheme="minorBidi"/>
+            <w:noProof/>
+            <w:sz w:val="22"/>
+            <w:szCs w:val="22"/>
           </w:rPr>
           <w:tab/>
         </w:r>
@@ -1481,7 +2162,7 @@
             <w:noProof/>
             <w:webHidden/>
           </w:rPr>
-          <w:instrText xml:space="preserve"> PAGEREF _Toc362111190 \h </w:instrText>
+          <w:instrText xml:space="preserve"> PAGEREF _Toc363150445 \h </w:instrText>
         </w:r>
         <w:r>
           <w:rPr>
@@ -1519,10 +2200,13 @@
           <w:tab w:val="right" w:leader="dot" w:pos="9016"/>
         </w:tabs>
         <w:rPr>
+          <w:rFonts w:asciiTheme="minorHAnsi" w:eastAsiaTheme="minorEastAsia" w:hAnsiTheme="minorHAnsi" w:cstheme="minorBidi"/>
           <w:noProof/>
-        </w:rPr>
-      </w:pPr>
-      <w:hyperlink w:anchor="_Toc362111191" w:history="1">
+          <w:sz w:val="22"/>
+          <w:szCs w:val="22"/>
+        </w:rPr>
+      </w:pPr>
+      <w:hyperlink w:anchor="_Toc363150446" w:history="1">
         <w:r>
           <w:rPr>
             <w:rStyle w:val="Hyperlink"/>
@@ -1549,7 +2233,7 @@
             <w:noProof/>
             <w:webHidden/>
           </w:rPr>
-          <w:instrText xml:space="preserve"> PAGEREF _Toc362111191 \h </w:instrText>
+          <w:instrText xml:space="preserve"> PAGEREF _Toc363150446 \h </w:instrText>
         </w:r>
         <w:r>
           <w:rPr>
@@ -1587,10 +2271,13 @@
           <w:tab w:val="right" w:leader="dot" w:pos="9016"/>
         </w:tabs>
         <w:rPr>
+          <w:rFonts w:asciiTheme="minorHAnsi" w:eastAsiaTheme="minorEastAsia" w:hAnsiTheme="minorHAnsi" w:cstheme="minorBidi"/>
           <w:noProof/>
-        </w:rPr>
-      </w:pPr>
-      <w:hyperlink w:anchor="_Toc362111192" w:history="1">
+          <w:sz w:val="22"/>
+          <w:szCs w:val="22"/>
+        </w:rPr>
+      </w:pPr>
+      <w:hyperlink w:anchor="_Toc363150447" w:history="1">
         <w:r>
           <w:rPr>
             <w:rStyle w:val="Hyperlink"/>
@@ -1617,7 +2304,7 @@
             <w:noProof/>
             <w:webHidden/>
           </w:rPr>
-          <w:instrText xml:space="preserve"> PAGEREF _Toc362111192 \h </w:instrText>
+          <w:instrText xml:space="preserve"> PAGEREF _Toc363150447 \h </w:instrText>
         </w:r>
         <w:r>
           <w:rPr>
@@ -1655,16 +2342,19 @@
           <w:tab w:val="right" w:leader="dot" w:pos="9016"/>
         </w:tabs>
         <w:rPr>
+          <w:rFonts w:asciiTheme="minorHAnsi" w:eastAsiaTheme="minorEastAsia" w:hAnsiTheme="minorHAnsi" w:cstheme="minorBidi"/>
           <w:noProof/>
-        </w:rPr>
-      </w:pPr>
-      <w:hyperlink w:anchor="_Toc362111193" w:history="1">
+          <w:sz w:val="22"/>
+          <w:szCs w:val="22"/>
+        </w:rPr>
+      </w:pPr>
+      <w:hyperlink w:anchor="_Toc363150448" w:history="1">
         <w:r>
           <w:rPr>
             <w:rStyle w:val="Hyperlink"/>
             <w:noProof/>
           </w:rPr>
-          <w:t>Figure 4 Shown below</w:t>
+          <w:t>Figure 4. Prototype one featuring a bot moving about its environment. The red line shows which direction it is currently facing.</w:t>
         </w:r>
         <w:r>
           <w:rPr>
@@ -1685,7 +2375,7 @@
             <w:noProof/>
             <w:webHidden/>
           </w:rPr>
-          <w:instrText xml:space="preserve"> PAGEREF _Toc362111193 \h </w:instrText>
+          <w:instrText xml:space="preserve"> PAGEREF _Toc363150448 \h </w:instrText>
         </w:r>
         <w:r>
           <w:rPr>
@@ -1705,7 +2395,220 @@
             <w:noProof/>
             <w:webHidden/>
           </w:rPr>
+          <w:t>22</w:t>
+        </w:r>
+        <w:r>
+          <w:rPr>
+            <w:noProof/>
+            <w:webHidden/>
+          </w:rPr>
+          <w:fldChar w:fldCharType="end"/>
+        </w:r>
+      </w:hyperlink>
+    </w:p>
+    <w:p>
+      <w:pPr>
+        <w:pStyle w:val="TableofFigures"/>
+        <w:tabs>
+          <w:tab w:val="right" w:leader="dot" w:pos="9016"/>
+        </w:tabs>
+        <w:rPr>
+          <w:rFonts w:asciiTheme="minorHAnsi" w:eastAsiaTheme="minorEastAsia" w:hAnsiTheme="minorHAnsi" w:cstheme="minorBidi"/>
+          <w:noProof/>
+          <w:sz w:val="22"/>
+          <w:szCs w:val="22"/>
+        </w:rPr>
+      </w:pPr>
+      <w:hyperlink w:anchor="_Toc363150449" w:history="1">
+        <w:r>
+          <w:rPr>
+            <w:rStyle w:val="Hyperlink"/>
+            <w:noProof/>
+          </w:rPr>
+          <w:t>Figure 5 Prototype two with its button to communicate with the interface.</w:t>
+        </w:r>
+        <w:r>
+          <w:rPr>
+            <w:noProof/>
+            <w:webHidden/>
+          </w:rPr>
+          <w:tab/>
+        </w:r>
+        <w:r>
+          <w:rPr>
+            <w:noProof/>
+            <w:webHidden/>
+          </w:rPr>
+          <w:fldChar w:fldCharType="begin"/>
+        </w:r>
+        <w:r>
+          <w:rPr>
+            <w:noProof/>
+            <w:webHidden/>
+          </w:rPr>
+          <w:instrText xml:space="preserve"> PAGEREF _Toc363150449 \h </w:instrText>
+        </w:r>
+        <w:r>
+          <w:rPr>
+            <w:noProof/>
+            <w:webHidden/>
+          </w:rPr>
+        </w:r>
+        <w:r>
+          <w:rPr>
+            <w:noProof/>
+            <w:webHidden/>
+          </w:rPr>
+          <w:fldChar w:fldCharType="separate"/>
+        </w:r>
+        <w:r>
+          <w:rPr>
+            <w:noProof/>
+            <w:webHidden/>
+          </w:rPr>
           <w:t>24</w:t>
+        </w:r>
+        <w:r>
+          <w:rPr>
+            <w:noProof/>
+            <w:webHidden/>
+          </w:rPr>
+          <w:fldChar w:fldCharType="end"/>
+        </w:r>
+      </w:hyperlink>
+    </w:p>
+    <w:p>
+      <w:pPr>
+        <w:pStyle w:val="TableofFigures"/>
+        <w:tabs>
+          <w:tab w:val="right" w:leader="dot" w:pos="9016"/>
+        </w:tabs>
+        <w:rPr>
+          <w:rFonts w:asciiTheme="minorHAnsi" w:eastAsiaTheme="minorEastAsia" w:hAnsiTheme="minorHAnsi" w:cstheme="minorBidi"/>
+          <w:noProof/>
+          <w:sz w:val="22"/>
+          <w:szCs w:val="22"/>
+        </w:rPr>
+      </w:pPr>
+      <w:hyperlink w:anchor="_Toc363150450" w:history="1">
+        <w:r>
+          <w:rPr>
+            <w:rStyle w:val="Hyperlink"/>
+            <w:noProof/>
+          </w:rPr>
+          <w:t>Figure 6 Prototype 3 that features a wander behaviour, with its random numbers being generated by the interface, The altered colours of the environment is to help the reader see it.</w:t>
+        </w:r>
+        <w:r>
+          <w:rPr>
+            <w:noProof/>
+            <w:webHidden/>
+          </w:rPr>
+          <w:tab/>
+        </w:r>
+        <w:r>
+          <w:rPr>
+            <w:noProof/>
+            <w:webHidden/>
+          </w:rPr>
+          <w:fldChar w:fldCharType="begin"/>
+        </w:r>
+        <w:r>
+          <w:rPr>
+            <w:noProof/>
+            <w:webHidden/>
+          </w:rPr>
+          <w:instrText xml:space="preserve"> PAGEREF _Toc363150450 \h </w:instrText>
+        </w:r>
+        <w:r>
+          <w:rPr>
+            <w:noProof/>
+            <w:webHidden/>
+          </w:rPr>
+        </w:r>
+        <w:r>
+          <w:rPr>
+            <w:noProof/>
+            <w:webHidden/>
+          </w:rPr>
+          <w:fldChar w:fldCharType="separate"/>
+        </w:r>
+        <w:r>
+          <w:rPr>
+            <w:noProof/>
+            <w:webHidden/>
+          </w:rPr>
+          <w:t>25</w:t>
+        </w:r>
+        <w:r>
+          <w:rPr>
+            <w:noProof/>
+            <w:webHidden/>
+          </w:rPr>
+          <w:fldChar w:fldCharType="end"/>
+        </w:r>
+      </w:hyperlink>
+    </w:p>
+    <w:p>
+      <w:pPr>
+        <w:pStyle w:val="TableofFigures"/>
+        <w:tabs>
+          <w:tab w:val="right" w:leader="dot" w:pos="9016"/>
+        </w:tabs>
+        <w:rPr>
+          <w:rFonts w:asciiTheme="minorHAnsi" w:eastAsiaTheme="minorEastAsia" w:hAnsiTheme="minorHAnsi" w:cstheme="minorBidi"/>
+          <w:noProof/>
+          <w:sz w:val="22"/>
+          <w:szCs w:val="22"/>
+        </w:rPr>
+      </w:pPr>
+      <w:hyperlink w:anchor="_Toc363150451" w:history="1">
+        <w:r>
+          <w:rPr>
+            <w:rStyle w:val="Hyperlink"/>
+            <w:noProof/>
+          </w:rPr>
+          <w:t>Figure 7 Shown below</w:t>
+        </w:r>
+        <w:r>
+          <w:rPr>
+            <w:noProof/>
+            <w:webHidden/>
+          </w:rPr>
+          <w:tab/>
+        </w:r>
+        <w:r>
+          <w:rPr>
+            <w:noProof/>
+            <w:webHidden/>
+          </w:rPr>
+          <w:fldChar w:fldCharType="begin"/>
+        </w:r>
+        <w:r>
+          <w:rPr>
+            <w:noProof/>
+            <w:webHidden/>
+          </w:rPr>
+          <w:instrText xml:space="preserve"> PAGEREF _Toc363150451 \h </w:instrText>
+        </w:r>
+        <w:r>
+          <w:rPr>
+            <w:noProof/>
+            <w:webHidden/>
+          </w:rPr>
+        </w:r>
+        <w:r>
+          <w:rPr>
+            <w:noProof/>
+            <w:webHidden/>
+          </w:rPr>
+          <w:fldChar w:fldCharType="separate"/>
+        </w:r>
+        <w:r>
+          <w:rPr>
+            <w:noProof/>
+            <w:webHidden/>
+          </w:rPr>
+          <w:t>32</w:t>
         </w:r>
         <w:r>
           <w:rPr>
@@ -1746,7 +2649,7 @@
       <w:pPr>
         <w:pStyle w:val="Heading1"/>
       </w:pPr>
-      <w:bookmarkStart w:id="0" w:name="_Toc361745825"/>
+      <w:bookmarkStart w:id="0" w:name="_Toc363151137"/>
       <w:r>
         <w:lastRenderedPageBreak/>
         <w:t>Introduction</w:t>
@@ -1758,7 +2661,7 @@
       <w:pPr>
         <w:pStyle w:val="Heading1"/>
       </w:pPr>
-      <w:bookmarkStart w:id="1" w:name="_Toc361745826"/>
+      <w:bookmarkStart w:id="1" w:name="_Toc363151138"/>
       <w:r>
         <w:lastRenderedPageBreak/>
         <w:t>Literature Review</w:t>
@@ -1772,7 +2675,7 @@
       <w:bookmarkStart w:id="2" w:name="_Ref352421347"/>
       <w:bookmarkStart w:id="3" w:name="_Ref352421352"/>
       <w:bookmarkStart w:id="4" w:name="_Toc352672996"/>
-      <w:bookmarkStart w:id="5" w:name="_Toc361745827"/>
+      <w:bookmarkStart w:id="5" w:name="_Toc363151139"/>
       <w:r>
         <w:t>Game Engines</w:t>
       </w:r>
@@ -2018,15 +2921,13 @@
       </w:r>
       <w:proofErr w:type="gramEnd"/>
       <w:r>
-        <w:t xml:space="preserve"> Having the author </w:t>
-      </w:r>
-      <w:proofErr w:type="gramStart"/>
-      <w:r>
-        <w:t>learn</w:t>
-      </w:r>
-      <w:proofErr w:type="gramEnd"/>
-      <w:r>
-        <w:t xml:space="preserve"> new languages and a game engine isn’t practical. Therefore this engine will be unlikely to be chosen. </w:t>
+        <w:t xml:space="preserve"> Having the author learn new l</w:t>
+      </w:r>
+      <w:r>
+        <w:t>anguages and a game engine is not</w:t>
+      </w:r>
+      <w:r>
+        <w:t xml:space="preserve"> practical. Therefore this engine will be unlikely to be chosen. </w:t>
       </w:r>
     </w:p>
     <w:p>
@@ -2171,15 +3072,7 @@
     </w:p>
     <w:p>
       <w:r>
-        <w:t xml:space="preserve">The author could choose to write their own game engine. This is a fully possible. This has a number of drawbacks and has a number of positives that can come of this. Firstly the author would know all the functionality that the game engine has. The game engine could also be created with the objectives in mind, allowing for easier development later. These are two valid reasons why to create a game engine. There are, however, a large number of drawbacks. First one being time, the project is already pretty ambitious. Creating a fully working game engine would take up a large amount of time. Next is features, this would be far lacking in features compared to the commercial ones. With only the basics inside the game engine some things can </w:t>
-      </w:r>
-      <w:proofErr w:type="gramStart"/>
-      <w:r>
-        <w:t>be</w:t>
-      </w:r>
-      <w:proofErr w:type="gramEnd"/>
-      <w:r>
-        <w:t xml:space="preserve"> hard to do. Speed would be another problem, even with an optimised engine this project could slow the game down. Having an already slow game engine would just make matters worse.</w:t>
+        <w:t>The author could choose to write their own game engine. This is a fully possible. This has a number of drawbacks and has a number of positives that can come of this. Firstly the author would know all the functionality that the game engine has. The game engine could also be created with the objectives in mind, allowing for easier development later. These are two valid reasons why to create a game engine. There are, however, a large number of drawbacks. First one being time, the project is already pretty ambitious. Creating a fully working game engine would take up a large amount of time. Next is features, this would be far lacking in features compared to the commercial ones. With only the basics inside the game engine some things can be hard to do. Speed would be another problem, even with an optimised engine this project could slow the game down. Having an already slow game engine would just make matters worse.</w:t>
       </w:r>
     </w:p>
     <w:p>
@@ -2211,7 +3104,7 @@
       <w:bookmarkStart w:id="12" w:name="_Ref352428699"/>
       <w:bookmarkStart w:id="13" w:name="_Ref352428703"/>
       <w:bookmarkStart w:id="14" w:name="_Toc352673003"/>
-      <w:bookmarkStart w:id="15" w:name="_Toc361745828"/>
+      <w:bookmarkStart w:id="15" w:name="_Toc363151140"/>
       <w:r>
         <w:t>Current Game Standards</w:t>
       </w:r>
@@ -2333,21 +3226,7 @@
         <w:rPr>
           <w:noProof/>
         </w:rPr>
-        <w:t>(</w:t>
-      </w:r>
-      <w:proofErr w:type="spellStart"/>
-      <w:r>
-        <w:rPr>
-          <w:noProof/>
-        </w:rPr>
-        <w:t>Sweetser</w:t>
-      </w:r>
-      <w:proofErr w:type="spellEnd"/>
-      <w:r>
-        <w:rPr>
-          <w:noProof/>
-        </w:rPr>
-        <w:t xml:space="preserve"> and Wiles, 2002)</w:t>
+        <w:t>(Sweetser and Wiles, 2002)</w:t>
       </w:r>
       <w:r>
         <w:fldChar w:fldCharType="end"/>
@@ -2476,7 +3355,7 @@
       <w:bookmarkStart w:id="20" w:name="_Ref352421399"/>
       <w:bookmarkStart w:id="21" w:name="_Ref352421402"/>
       <w:bookmarkStart w:id="22" w:name="_Toc352673004"/>
-      <w:bookmarkStart w:id="23" w:name="_Toc361745829"/>
+      <w:bookmarkStart w:id="23" w:name="_Toc363151141"/>
       <w:r>
         <w:lastRenderedPageBreak/>
         <w:t>Evolutionary Games</w:t>
@@ -2661,7 +3540,7 @@
       </w:pPr>
       <w:bookmarkStart w:id="25" w:name="_Toc352633640"/>
       <w:bookmarkStart w:id="26" w:name="_Toc352671240"/>
-      <w:bookmarkStart w:id="27" w:name="_Toc362111190"/>
+      <w:bookmarkStart w:id="27" w:name="_Toc363150445"/>
       <w:r>
         <w:t xml:space="preserve">Figure </w:t>
       </w:r>
@@ -2837,7 +3716,13 @@
     </w:p>
     <w:p>
       <w:r>
-        <w:t xml:space="preserve">In game the player is given sliders, these sliders relate to the behaviours that the player wants. The slide selects how much praise/punishment to give the agent for their behaviours in game. For example if the player wants the agents to move in close to the enemy then the slider for distance to the enemy will be at maximum. If the player wants the agents to move far away from the enemy and shoot them, then the distance from enemy slider will be at maximum punishment but the shoot enemy slider will be at maximum praise. It’s with these sliders that the player can evolve complex behaviours. </w:t>
+        <w:t>In game the player is given sliders, these sliders relate to the behaviours that the player wants. The slide selects how much praise/punishment to give the agent for their behaviours in game. For example if the player wants the agents to move in close to the enemy then the slider for distance to the enemy will be at maximum. If the player wants the agents to move far away from the enemy and shoot them, then the distance from enemy slider will be at maximum punishment but the shoot enemy slider will be at maximum praise. It</w:t>
+      </w:r>
+      <w:r>
+        <w:t xml:space="preserve"> i</w:t>
+      </w:r>
+      <w:r>
+        <w:t xml:space="preserve">s with these sliders that the player can evolve complex behaviours. </w:t>
       </w:r>
     </w:p>
     <w:p>
@@ -2847,13 +3732,22 @@
     </w:p>
     <w:p>
       <w:r>
-        <w:t xml:space="preserve">It’s with these sliders that relate to the fitness of the agent. The fitness is determined by the player. </w:t>
+        <w:t>It i</w:t>
+      </w:r>
+      <w:r>
+        <w:t xml:space="preserve">s with these sliders that relate to the fitness of the agent. The fitness is determined by the player. </w:t>
       </w:r>
     </w:p>
     <w:p>
       <w:r>
         <w:lastRenderedPageBreak/>
-        <w:t xml:space="preserve">When training the agents, the replacement of agents happens constantly. It doesn’t destroy almost every member at once like normal genetic algorithms; instead it constantly replaces agents with lower fitness’s with an offspring of two of the fitter agents. </w:t>
+        <w:t>When training the agents, the replacement of agents happens constantly. It does</w:t>
+      </w:r>
+      <w:r>
+        <w:t xml:space="preserve"> no</w:t>
+      </w:r>
+      <w:r>
+        <w:t xml:space="preserve">t destroy almost every member at once like normal genetic algorithms; instead it constantly replaces agents with lower fitness’s with an offspring of two of the fitter agents. </w:t>
       </w:r>
     </w:p>
     <w:p>
@@ -2899,7 +3793,7 @@
       <w:bookmarkStart w:id="32" w:name="_Ref351064443"/>
       <w:bookmarkStart w:id="33" w:name="_Ref351064446"/>
       <w:bookmarkStart w:id="34" w:name="_Toc352673008"/>
-      <w:bookmarkStart w:id="35" w:name="_Toc361745830"/>
+      <w:bookmarkStart w:id="35" w:name="_Toc363151142"/>
       <w:r>
         <w:lastRenderedPageBreak/>
         <w:t>Neural Networks</w:t>
@@ -2976,7 +3870,13 @@
       </w:r>
       <w:proofErr w:type="spellEnd"/>
       <w:r>
-        <w:t xml:space="preserve"> architecture is a simple neural network. There are only two types of neurons; input neurons and output neurons. In this architecture all input neurons are connected to output neurons. A neuron also contains an activation function. When the neuron receives values from all of its inputs, it sums them all up. The activation function will pass a value to the output connections based on the output of the activation function. For example if a step function was used as the activation function, if the total input value was greater than the threshold then the function would output 1, but if it didn’t meet the threshold then it would return 0.  The connections between the neurons have a weight associated with it. It is with these weights that the neural network can learn. By altering the weight of a connection, it can change the output from the activation function.  </w:t>
+        <w:t xml:space="preserve"> architecture is a simple neural network. There are only two types of neurons; input neurons and output neurons. In this architecture all input neurons are connected to output neurons. A neuron also contains an activation function. When the neuron receives values from all of its inputs, it sums them all up. The activation function will pass a value to the output connections based on the output of the activation function. For example if a step function was used as the activation function, if the total input value was greater than the threshold then the function </w:t>
+      </w:r>
+      <w:r>
+        <w:t>would output 1, but if it did not</w:t>
+      </w:r>
+      <w:r>
+        <w:t xml:space="preserve"> meet the threshold then it would return 0.  The connections between the neurons have a weight associated with it. It is with these weights that the neural network can learn. By altering the weight of a connection, it can change the output from the activation function.  </w:t>
       </w:r>
     </w:p>
     <w:p>
@@ -3140,33 +4040,20 @@
       <w:bookmarkStart w:id="38" w:name="_Ref351132496"/>
       <w:bookmarkStart w:id="39" w:name="_Toc352633641"/>
       <w:bookmarkStart w:id="40" w:name="_Toc352671241"/>
-      <w:bookmarkStart w:id="41" w:name="_Toc362111191"/>
+      <w:bookmarkStart w:id="41" w:name="_Toc363150446"/>
       <w:r>
         <w:t xml:space="preserve">Figure </w:t>
       </w:r>
-      <w:r>
-        <w:fldChar w:fldCharType="begin"/>
-      </w:r>
-      <w:r>
-        <w:instrText xml:space="preserve"> SEQ Figure \* ARABIC </w:instrText>
-      </w:r>
-      <w:r>
-        <w:fldChar w:fldCharType="separate"/>
-      </w:r>
+      <w:fldSimple w:instr=" SEQ Figure \* ARABIC ">
+        <w:r>
+          <w:rPr>
+            <w:noProof/>
+          </w:rPr>
+          <w:t>2</w:t>
+        </w:r>
+      </w:fldSimple>
+      <w:bookmarkEnd w:id="38"/>
       <w:proofErr w:type="gramStart"/>
-      <w:r>
-        <w:rPr>
-          <w:noProof/>
-        </w:rPr>
-        <w:t>2</w:t>
-      </w:r>
-      <w:r>
-        <w:rPr>
-          <w:noProof/>
-        </w:rPr>
-        <w:fldChar w:fldCharType="end"/>
-      </w:r>
-      <w:bookmarkEnd w:id="38"/>
       <w:r>
         <w:t xml:space="preserve"> Basic Multi-layer ANN layout</w:t>
       </w:r>
@@ -3409,7 +4296,7 @@
       </w:pPr>
       <w:bookmarkStart w:id="43" w:name="_Toc352633642"/>
       <w:bookmarkStart w:id="44" w:name="_Toc352671242"/>
-      <w:bookmarkStart w:id="45" w:name="_Toc362111192"/>
+      <w:bookmarkStart w:id="45" w:name="_Toc363150447"/>
       <w:r>
         <w:t xml:space="preserve">Figure </w:t>
       </w:r>
@@ -3479,7 +4366,7 @@
         <w:pStyle w:val="Heading2"/>
       </w:pPr>
       <w:bookmarkStart w:id="46" w:name="_Toc352673012"/>
-      <w:bookmarkStart w:id="47" w:name="_Toc361745831"/>
+      <w:bookmarkStart w:id="47" w:name="_Toc363151143"/>
       <w:r>
         <w:lastRenderedPageBreak/>
         <w:t>Interfacing In-between Games</w:t>
@@ -3507,6 +4394,12 @@
       <w:r>
         <w:t xml:space="preserve">. This is a piece of middleware that sits in-between the game engine and the simulation software. The key difference between this project and their middleware tool is context; this project is aimed at games, whereas they are aimed at simulations. The information obtained from their website provides little in the way of detail of the system. Since this project costs money and no documentation can be found the author cannot detail this system any further. </w:t>
       </w:r>
+    </w:p>
+    <w:p>
+      <w:pPr>
+        <w:spacing w:after="200" w:line="276" w:lineRule="auto"/>
+        <w:jc w:val="left"/>
+      </w:pPr>
       <w:r>
         <w:br w:type="page"/>
       </w:r>
@@ -3515,14 +4408,28 @@
       <w:pPr>
         <w:pStyle w:val="Heading2"/>
       </w:pPr>
-      <w:bookmarkStart w:id="49" w:name="_Toc352673014"/>
-      <w:bookmarkStart w:id="50" w:name="_Toc361745832"/>
+      <w:bookmarkStart w:id="49" w:name="_Toc363151144"/>
+      <w:r>
+        <w:lastRenderedPageBreak/>
+        <w:t>Mono</w:t>
+      </w:r>
+      <w:bookmarkEnd w:id="49"/>
+      <w:r>
+        <w:br w:type="page"/>
+      </w:r>
+    </w:p>
+    <w:p>
+      <w:pPr>
+        <w:pStyle w:val="Heading2"/>
+      </w:pPr>
+      <w:bookmarkStart w:id="50" w:name="_Toc352673014"/>
+      <w:bookmarkStart w:id="51" w:name="_Toc363151145"/>
       <w:r>
         <w:lastRenderedPageBreak/>
         <w:t>Literature Review Conclusion</w:t>
       </w:r>
-      <w:bookmarkEnd w:id="49"/>
       <w:bookmarkEnd w:id="50"/>
+      <w:bookmarkEnd w:id="51"/>
     </w:p>
     <w:p>
       <w:r>
@@ -3598,7 +4505,12 @@
         <w:fldChar w:fldCharType="end"/>
       </w:r>
       <w:r>
-        <w:t xml:space="preserve"> discusses the current standard of the artificial intelligence in the games industry. This section was aimed to show how much of a difference there is between the techniques currently being used in artificial intelligence and the ones being used in the games industry. </w:t>
+        <w:t xml:space="preserve"> discusses the current standard of the artificial intelligence in the games industry. This section was aimed to show how much of a difference there is between the techniques</w:t>
+      </w:r>
+      <w:bookmarkStart w:id="52" w:name="_GoBack"/>
+      <w:bookmarkEnd w:id="52"/>
+      <w:r>
+        <w:t xml:space="preserve"> currently being used in artificial intelligence and the ones being used in the games industry. </w:t>
       </w:r>
     </w:p>
     <w:p>
@@ -3644,135 +4556,603 @@
       <w:pPr>
         <w:pStyle w:val="Heading1"/>
       </w:pPr>
-      <w:bookmarkStart w:id="51" w:name="_Toc361745833"/>
+      <w:bookmarkStart w:id="53" w:name="_Toc363151146"/>
       <w:r>
         <w:lastRenderedPageBreak/>
         <w:t>Methodology</w:t>
       </w:r>
-      <w:bookmarkEnd w:id="51"/>
+      <w:bookmarkEnd w:id="53"/>
     </w:p>
     <w:p>
       <w:pPr>
         <w:pStyle w:val="Heading2"/>
       </w:pPr>
-      <w:bookmarkStart w:id="52" w:name="_Toc361745834"/>
+      <w:bookmarkStart w:id="54" w:name="_Toc363151147"/>
+      <w:r>
+        <w:t>Overview of the system</w:t>
+      </w:r>
+      <w:bookmarkEnd w:id="54"/>
+    </w:p>
+    <w:p>
+      <w:r>
+        <w:t>The system being developed will contain 3 separate applications that will communicate</w:t>
+      </w:r>
+      <w:r>
+        <w:t xml:space="preserve"> with each other. The three applications are a game engine, an interface and lastly an application. The latter application will control an object within the game engine. In order to accomplish this there needs to be a buffer between the two in order for them to communicate appropriately. This is where the interface comes in. The game engine sends a message to the interface on what it should do. The interface then communicates with the other application, supplying it with the data it needs, and the external application responds and passes the result back, through the interface, to the game. The game then does this action. </w:t>
+      </w:r>
+    </w:p>
+    <w:p>
+      <w:r>
+        <w:t xml:space="preserve">This will use the client server architecture for the overall structure of this project. The game engine will act as the client to the interface, which will be a server to it, and the interface will act as a client to the external application. </w:t>
+      </w:r>
+    </w:p>
+    <w:p>
+      <w:r>
+        <w:t xml:space="preserve">Since this is being developed as a tool to aid developers it must be well documented. The developers need to be able to know what it is capable of and how it works. Therefore all the code in the interface needs to be documented to the highest quality. This involves not only stating what a certain function does but also how it achieves this. </w:t>
+      </w:r>
+    </w:p>
+    <w:p/>
+    <w:p>
+      <w:pPr>
+        <w:pStyle w:val="Heading2"/>
+      </w:pPr>
+      <w:bookmarkStart w:id="55" w:name="_Toc363151148"/>
       <w:r>
         <w:t>Prototype Method</w:t>
       </w:r>
-      <w:bookmarkEnd w:id="52"/>
-    </w:p>
-    <w:p>
-      <w:r>
-        <w:t xml:space="preserve">This project will take the prototype development approach to development. This means that over the course of development many separate pieces of the overall project will be created. The first prototype will be very basic but the prototypes will increase in difficulty and complexity. This allows the author to focus on smaller parts of the project one at a time, instead of trying to do the full thing from the start. It also gives the author something to fall back on if the end product cannot be done. This was a concern for this project as no other projects like this was found. </w:t>
+      <w:bookmarkEnd w:id="55"/>
+    </w:p>
+    <w:p>
+      <w:r>
+        <w:t>This project will take the prototype development approach to development. This means that over the course of development</w:t>
+      </w:r>
+      <w:r>
+        <w:t>,</w:t>
+      </w:r>
+      <w:r>
+        <w:t xml:space="preserve"> many separate pieces of the overall project will be created. The first prototype will be very basic but the prototypes will increase in difficulty and complexity. This allows the author to focus on smaller parts of the project one at a time, instead of trying to do the full thing from the start. It also gives the author something to fall back on if the end product cannot be done. This was a concern for this project as no other projects like this was found. </w:t>
+      </w:r>
+    </w:p>
+    <w:p>
+      <w:r>
+        <w:lastRenderedPageBreak/>
+        <w:t xml:space="preserve">This allows the larger product to be split into smaller simpler pieces that are built up until they are the final product. </w:t>
+      </w:r>
+    </w:p>
+    <w:p>
+      <w:pPr>
+        <w:spacing w:after="200" w:line="276" w:lineRule="auto"/>
+        <w:jc w:val="left"/>
+        <w:rPr>
+          <w:rFonts w:cs="Arial"/>
+          <w:b/>
+          <w:bCs/>
+          <w:iCs/>
+          <w:kern w:val="32"/>
+          <w:sz w:val="26"/>
+          <w:szCs w:val="26"/>
+        </w:rPr>
+      </w:pPr>
+      <w:r>
+        <w:br w:type="page"/>
+      </w:r>
+    </w:p>
+    <w:p>
+      <w:pPr>
+        <w:pStyle w:val="Heading3"/>
+      </w:pPr>
+      <w:r>
+        <w:lastRenderedPageBreak/>
+        <w:t>Prototype One</w:t>
+      </w:r>
+    </w:p>
+    <w:p>
+      <w:r>
+        <w:t xml:space="preserve">Prototype one will not feature the interface. Instead it will be built within the game engine. This will feature a single bot within an environment that will move around using the wander steering behaviour. The bot moves forward at a constant speed but a random amount of rotation is added to it. The amount of rotation is limited to a specific range, -10 to 10, to give a more fluid behaviour. If the </w:t>
+      </w:r>
+      <w:r>
+        <w:t>rotation values were larger</w:t>
+      </w:r>
+      <w:r>
+        <w:t xml:space="preserve"> the bot could move around extremely jerky. </w:t>
+      </w:r>
+      <w:r>
+        <w:t xml:space="preserve">These values are a product of trial an error. </w:t>
+      </w:r>
+      <w:r>
+        <w:t xml:space="preserve">The reason the minimum is a negative value is due to the fact that the bot must be able to rotate left, not just right. If the minimum value was limited to 0 then the bot would only move forward or right. </w:t>
+      </w:r>
+      <w:r>
+        <w:t>The random numbers generated for the behaviour are gener</w:t>
+      </w:r>
+      <w:r>
+        <w:t>ated by the game engine itself.</w:t>
+      </w:r>
+    </w:p>
+    <w:p>
+      <w:r>
+        <w:rPr>
+          <w:noProof/>
+        </w:rPr>
+        <w:drawing>
+          <wp:inline distT="0" distB="0" distL="0" distR="0">
+            <wp:extent cx="5732145" cy="3234690"/>
+            <wp:effectExtent l="0" t="0" r="1905" b="3810"/>
+            <wp:docPr id="1" name="Picture 1"/>
+            <wp:cNvGraphicFramePr>
+              <a:graphicFrameLocks xmlns:a="http://schemas.openxmlformats.org/drawingml/2006/main" noChangeAspect="1"/>
+            </wp:cNvGraphicFramePr>
+            <a:graphic xmlns:a="http://schemas.openxmlformats.org/drawingml/2006/main">
+              <a:graphicData uri="http://schemas.openxmlformats.org/drawingml/2006/picture">
+                <pic:pic xmlns:pic="http://schemas.openxmlformats.org/drawingml/2006/picture">
+                  <pic:nvPicPr>
+                    <pic:cNvPr id="0" name="Picture 1"/>
+                    <pic:cNvPicPr>
+                      <a:picLocks noChangeAspect="1" noChangeArrowheads="1"/>
+                    </pic:cNvPicPr>
+                  </pic:nvPicPr>
+                  <pic:blipFill>
+                    <a:blip r:embed="rId10">
+                      <a:extLst>
+                        <a:ext uri="{28A0092B-C50C-407E-A947-70E740481C1C}">
+                          <a14:useLocalDpi xmlns:a14="http://schemas.microsoft.com/office/drawing/2010/main" val="0"/>
+                        </a:ext>
+                      </a:extLst>
+                    </a:blip>
+                    <a:srcRect/>
+                    <a:stretch>
+                      <a:fillRect/>
+                    </a:stretch>
+                  </pic:blipFill>
+                  <pic:spPr bwMode="auto">
+                    <a:xfrm>
+                      <a:off x="0" y="0"/>
+                      <a:ext cx="5732145" cy="3234690"/>
+                    </a:xfrm>
+                    <a:prstGeom prst="rect">
+                      <a:avLst/>
+                    </a:prstGeom>
+                    <a:noFill/>
+                    <a:ln>
+                      <a:noFill/>
+                    </a:ln>
+                  </pic:spPr>
+                </pic:pic>
+              </a:graphicData>
+            </a:graphic>
+          </wp:inline>
+        </w:drawing>
+      </w:r>
+    </w:p>
+    <w:p>
+      <w:pPr>
+        <w:pStyle w:val="Caption"/>
+        <w:rPr>
+          <w:b w:val="0"/>
+          <w:bCs w:val="0"/>
+          <w:iCs/>
+          <w:kern w:val="32"/>
+          <w:sz w:val="26"/>
+          <w:szCs w:val="26"/>
+        </w:rPr>
+      </w:pPr>
+      <w:bookmarkStart w:id="56" w:name="_Toc363150448"/>
+      <w:proofErr w:type="gramStart"/>
+      <w:r>
+        <w:t xml:space="preserve">Figure </w:t>
+      </w:r>
+      <w:proofErr w:type="gramEnd"/>
+      <w:r>
+        <w:fldChar w:fldCharType="begin"/>
+      </w:r>
+      <w:r>
+        <w:instrText xml:space="preserve"> SEQ Figure \* ARABIC </w:instrText>
+      </w:r>
+      <w:r>
+        <w:fldChar w:fldCharType="separate"/>
+      </w:r>
+      <w:r>
+        <w:rPr>
+          <w:noProof/>
+        </w:rPr>
+        <w:t>4</w:t>
+      </w:r>
+      <w:r>
+        <w:fldChar w:fldCharType="end"/>
+      </w:r>
+      <w:proofErr w:type="gramStart"/>
+      <w:r>
+        <w:t>.</w:t>
+      </w:r>
+      <w:proofErr w:type="gramEnd"/>
+      <w:r>
+        <w:t xml:space="preserve"> </w:t>
+      </w:r>
+      <w:proofErr w:type="gramStart"/>
+      <w:r>
+        <w:t>Prototype one featuring a bot moving about its environment.</w:t>
+      </w:r>
+      <w:proofErr w:type="gramEnd"/>
+      <w:r>
+        <w:t xml:space="preserve"> The red line shows which direction it is currently facing.</w:t>
+      </w:r>
+      <w:bookmarkEnd w:id="56"/>
+      <w:r>
+        <w:t xml:space="preserve"> </w:t>
+      </w:r>
+      <w:r>
+        <w:br w:type="page"/>
+      </w:r>
+    </w:p>
+    <w:p>
+      <w:pPr>
+        <w:pStyle w:val="Heading3"/>
+      </w:pPr>
+      <w:r>
+        <w:lastRenderedPageBreak/>
+        <w:t>Prototype Two</w:t>
+      </w:r>
+    </w:p>
+    <w:p>
+      <w:r>
+        <w:t>Prototype Two</w:t>
+      </w:r>
+      <w:r>
+        <w:t xml:space="preserve"> will be the first prototype that will feature the interface. This prototype will have basic interaction between the game engine and the interface. This is to test if communication is possible between the two. </w:t>
+      </w:r>
+      <w:r>
+        <w:t xml:space="preserve">This prototype features the same environment and bot as prototype one. The bot does not have the wander behaviour and will be static throughout. The new feature is the button on the screen in the game. When this is clicked it sends a message to the interface and the interface will respond to this. A simple counter to keep track of how many times the button was clicked was chosen as the author needed to test how variables were stored on the server. The button will send the message to the server, the server will increase the current counter then it will return he value to the game, which is then printed into the console. </w:t>
+      </w:r>
+    </w:p>
+    <w:p>
+      <w:pPr>
+        <w:pStyle w:val="Heading4"/>
+      </w:pPr>
+      <w:r>
+        <w:t xml:space="preserve">WCF </w:t>
+      </w:r>
+      <w:proofErr w:type="spellStart"/>
+      <w:r>
+        <w:t>vs</w:t>
+      </w:r>
+      <w:proofErr w:type="spellEnd"/>
+      <w:r>
+        <w:t xml:space="preserve"> ASMX</w:t>
+      </w:r>
+    </w:p>
+    <w:p>
+      <w:r>
+        <w:t>This project originally intended to use Windows Communication Foundation (WCF) to create the interface. But due to complexities during programming this was not achieved. Between not getting</w:t>
+      </w:r>
+      <w:r>
+        <w:t xml:space="preserve"> the server to start at all and also not getting it to generate the correct files, WCF was abandoned in favour for ASMX. ASMX is an earlier version of WCF. While it does not have the all the newest features it has the basics that are needed for this project. There </w:t>
+      </w:r>
+      <w:r>
+        <w:t>is</w:t>
+      </w:r>
+      <w:r>
+        <w:t xml:space="preserve"> no great difference between the two approaches. WCF not working only became apparent during the creation of this prototype. </w:t>
       </w:r>
     </w:p>
     <w:p/>
     <w:p>
       <w:pPr>
+        <w:spacing w:after="200" w:line="276" w:lineRule="auto"/>
+        <w:jc w:val="left"/>
+      </w:pPr>
+      <w:r>
+        <w:rPr>
+          <w:noProof/>
+        </w:rPr>
+        <w:lastRenderedPageBreak/>
+        <w:drawing>
+          <wp:inline distT="0" distB="0" distL="0" distR="0">
+            <wp:extent cx="5718175" cy="3016250"/>
+            <wp:effectExtent l="0" t="0" r="0" b="0"/>
+            <wp:docPr id="4" name="Picture 4"/>
+            <wp:cNvGraphicFramePr>
+              <a:graphicFrameLocks xmlns:a="http://schemas.openxmlformats.org/drawingml/2006/main" noChangeAspect="1"/>
+            </wp:cNvGraphicFramePr>
+            <a:graphic xmlns:a="http://schemas.openxmlformats.org/drawingml/2006/main">
+              <a:graphicData uri="http://schemas.openxmlformats.org/drawingml/2006/picture">
+                <pic:pic xmlns:pic="http://schemas.openxmlformats.org/drawingml/2006/picture">
+                  <pic:nvPicPr>
+                    <pic:cNvPr id="0" name="Picture 2"/>
+                    <pic:cNvPicPr>
+                      <a:picLocks noChangeAspect="1" noChangeArrowheads="1"/>
+                    </pic:cNvPicPr>
+                  </pic:nvPicPr>
+                  <pic:blipFill>
+                    <a:blip r:embed="rId11">
+                      <a:extLst>
+                        <a:ext uri="{28A0092B-C50C-407E-A947-70E740481C1C}">
+                          <a14:useLocalDpi xmlns:a14="http://schemas.microsoft.com/office/drawing/2010/main" val="0"/>
+                        </a:ext>
+                      </a:extLst>
+                    </a:blip>
+                    <a:srcRect/>
+                    <a:stretch>
+                      <a:fillRect/>
+                    </a:stretch>
+                  </pic:blipFill>
+                  <pic:spPr bwMode="auto">
+                    <a:xfrm>
+                      <a:off x="0" y="0"/>
+                      <a:ext cx="5718175" cy="3016250"/>
+                    </a:xfrm>
+                    <a:prstGeom prst="rect">
+                      <a:avLst/>
+                    </a:prstGeom>
+                    <a:noFill/>
+                    <a:ln>
+                      <a:noFill/>
+                    </a:ln>
+                  </pic:spPr>
+                </pic:pic>
+              </a:graphicData>
+            </a:graphic>
+          </wp:inline>
+        </w:drawing>
+      </w:r>
+    </w:p>
+    <w:p>
+      <w:pPr>
+        <w:pStyle w:val="Caption"/>
+      </w:pPr>
+      <w:bookmarkStart w:id="57" w:name="_Toc363150449"/>
+      <w:r>
+        <w:t xml:space="preserve">Figure </w:t>
+      </w:r>
+      <w:fldSimple w:instr=" SEQ Figure \* ARABIC ">
+        <w:r>
+          <w:rPr>
+            <w:noProof/>
+          </w:rPr>
+          <w:t>5</w:t>
+        </w:r>
+      </w:fldSimple>
+      <w:r>
+        <w:t xml:space="preserve"> Prototype two with its button to communicate with the interface.</w:t>
+      </w:r>
+      <w:bookmarkEnd w:id="57"/>
+      <w:r>
+        <w:t xml:space="preserve"> </w:t>
+      </w:r>
+    </w:p>
+    <w:p>
+      <w:pPr>
+        <w:rPr>
+          <w:lang w:eastAsia="en-US"/>
+        </w:rPr>
+      </w:pPr>
+      <w:r>
+        <w:br w:type="page"/>
+      </w:r>
+    </w:p>
+    <w:p>
+      <w:pPr>
         <w:pStyle w:val="Heading3"/>
       </w:pPr>
       <w:r>
-        <w:t>Prototype One</w:t>
-      </w:r>
-    </w:p>
-    <w:p>
-      <w:r>
-        <w:t xml:space="preserve">Prototype one will not feature the interface. Instead it will be built within the game engine. This will feature a single bot within an environment that will move around using the wander steering behaviour. The bot moves forward at a constant speed but a random amount of rotation is added to it. The amount of rotation is limited to a specific range, -10 to 10, to give a more fluid behaviour. If the </w:t>
-      </w:r>
-      <w:r>
-        <w:t>rotation values were larger</w:t>
-      </w:r>
-      <w:r>
-        <w:t xml:space="preserve"> the bot could move around extremely jerky. </w:t>
-      </w:r>
-      <w:r>
-        <w:t xml:space="preserve">These values are a product of trial an error. </w:t>
-      </w:r>
-      <w:r>
-        <w:t xml:space="preserve">The reason the minimum is a negative value is due to the fact that the bot must be able to rotate left, not just right. If the minimum value was limited to 0 then the bot would only move forward or right. </w:t>
-      </w:r>
-      <w:r>
-        <w:t>The random numbers generated for the behaviour are gener</w:t>
-      </w:r>
-      <w:r>
-        <w:t>ated by the game engine itself.</w:t>
+        <w:lastRenderedPageBreak/>
+        <w:t>Prototype Three</w:t>
+      </w:r>
+    </w:p>
+    <w:p>
+      <w:r>
+        <w:t xml:space="preserve">Prototype three is a mixture of the two previous prototypes. The bot in the environment will use the wander behaviour again but this time the random values will be generated with the interface. The range will remain the same but the interface will be providing this data. The main reason behind this prototype was to test the interface to see if it can keep up with the game engines frame rate. In the game engine the rate is 30 frames per second. Therefore the interface must receive this function call, process the data and return a value before the next frame happens. </w:t>
+      </w:r>
+    </w:p>
+    <w:p>
+      <w:pPr>
+        <w:keepNext/>
+        <w:spacing w:after="200" w:line="276" w:lineRule="auto"/>
+        <w:jc w:val="left"/>
+      </w:pPr>
+      <w:r>
+        <w:rPr>
+          <w:noProof/>
+        </w:rPr>
+        <w:drawing>
+          <wp:inline distT="0" distB="0" distL="0" distR="0" wp14:anchorId="4A56849B" wp14:editId="742A0765">
+            <wp:extent cx="5718175" cy="3029585"/>
+            <wp:effectExtent l="0" t="0" r="0" b="0"/>
+            <wp:docPr id="6" name="Picture 6"/>
+            <wp:cNvGraphicFramePr>
+              <a:graphicFrameLocks xmlns:a="http://schemas.openxmlformats.org/drawingml/2006/main" noChangeAspect="1"/>
+            </wp:cNvGraphicFramePr>
+            <a:graphic xmlns:a="http://schemas.openxmlformats.org/drawingml/2006/main">
+              <a:graphicData uri="http://schemas.openxmlformats.org/drawingml/2006/picture">
+                <pic:pic xmlns:pic="http://schemas.openxmlformats.org/drawingml/2006/picture">
+                  <pic:nvPicPr>
+                    <pic:cNvPr id="0" name="Picture 3"/>
+                    <pic:cNvPicPr>
+                      <a:picLocks noChangeAspect="1" noChangeArrowheads="1"/>
+                    </pic:cNvPicPr>
+                  </pic:nvPicPr>
+                  <pic:blipFill>
+                    <a:blip r:embed="rId12">
+                      <a:extLst>
+                        <a:ext uri="{28A0092B-C50C-407E-A947-70E740481C1C}">
+                          <a14:useLocalDpi xmlns:a14="http://schemas.microsoft.com/office/drawing/2010/main" val="0"/>
+                        </a:ext>
+                      </a:extLst>
+                    </a:blip>
+                    <a:srcRect/>
+                    <a:stretch>
+                      <a:fillRect/>
+                    </a:stretch>
+                  </pic:blipFill>
+                  <pic:spPr bwMode="auto">
+                    <a:xfrm>
+                      <a:off x="0" y="0"/>
+                      <a:ext cx="5718175" cy="3029585"/>
+                    </a:xfrm>
+                    <a:prstGeom prst="rect">
+                      <a:avLst/>
+                    </a:prstGeom>
+                    <a:noFill/>
+                    <a:ln>
+                      <a:noFill/>
+                    </a:ln>
+                  </pic:spPr>
+                </pic:pic>
+              </a:graphicData>
+            </a:graphic>
+          </wp:inline>
+        </w:drawing>
+      </w:r>
+    </w:p>
+    <w:p>
+      <w:pPr>
+        <w:pStyle w:val="Caption"/>
+      </w:pPr>
+      <w:bookmarkStart w:id="58" w:name="_Toc363150450"/>
+      <w:r>
+        <w:t xml:space="preserve">Figure </w:t>
+      </w:r>
+      <w:fldSimple w:instr=" SEQ Figure \* ARABIC ">
+        <w:r>
+          <w:rPr>
+            <w:noProof/>
+          </w:rPr>
+          <w:t>6</w:t>
+        </w:r>
+      </w:fldSimple>
+      <w:r>
+        <w:t xml:space="preserve"> Prototype 3 that features </w:t>
+      </w:r>
+      <w:proofErr w:type="gramStart"/>
+      <w:r>
+        <w:t>a wander</w:t>
+      </w:r>
+      <w:proofErr w:type="gramEnd"/>
+      <w:r>
+        <w:t xml:space="preserve"> behaviour, with its random numbers being generated by the interface, The altered colours of the environment is to help the reader see it.</w:t>
+      </w:r>
+      <w:bookmarkEnd w:id="58"/>
+      <w:r>
+        <w:t xml:space="preserve"> </w:t>
+      </w:r>
+    </w:p>
+    <w:p>
+      <w:pPr>
+        <w:spacing w:after="200" w:line="276" w:lineRule="auto"/>
+        <w:jc w:val="left"/>
+        <w:rPr>
+          <w:rFonts w:cs="Arial"/>
+          <w:b/>
+          <w:bCs/>
+          <w:iCs/>
+          <w:kern w:val="32"/>
+          <w:sz w:val="26"/>
+          <w:szCs w:val="26"/>
+        </w:rPr>
+      </w:pPr>
+      <w:r>
+        <w:br w:type="page"/>
+      </w:r>
+    </w:p>
+    <w:p>
+      <w:pPr>
+        <w:pStyle w:val="Heading3"/>
+      </w:pPr>
+      <w:r>
+        <w:lastRenderedPageBreak/>
+        <w:t>Prototype Four</w:t>
+      </w:r>
+    </w:p>
+    <w:p>
+      <w:r>
+        <w:t xml:space="preserve">This prototype will use an artificial neural network to control the bot within the environment. The ANN will be stored within the </w:t>
+      </w:r>
+      <w:r>
+        <w:t xml:space="preserve">interface and it will be run in synchronisation with the game engine. </w:t>
       </w:r>
     </w:p>
     <w:p/>
     <w:p>
       <w:pPr>
-        <w:pStyle w:val="Heading3"/>
-      </w:pPr>
-      <w:r>
-        <w:t>Prototype Two</w:t>
-      </w:r>
-    </w:p>
-    <w:p>
-      <w:r>
-        <w:t>Prototype Two</w:t>
-      </w:r>
-      <w:r>
-        <w:t xml:space="preserve"> will be the first prototype that will feature the interface. This prototype will have basic interaction between the game engine and the interface. This is to test if communication is possible between the two. </w:t>
-      </w:r>
-      <w:r>
-        <w:t xml:space="preserve">This prototype features the same environment and bot as prototype one. The bot does not have the wander behaviour and will be static throughout. The new feature is the button on the screen in the game. When this is clicked it sends a message to the interface and the interface will respond to this. A simple counter to keep track of how many times the button was </w:t>
-      </w:r>
+        <w:pStyle w:val="Heading4"/>
+      </w:pPr>
+      <w:r>
+        <w:t>Need for a delay</w:t>
+      </w:r>
+    </w:p>
+    <w:p>
+      <w:r>
+        <w:t xml:space="preserve">There needed to be a delay in this prototype. Setting up the neural network is a complex task, resulting in time taken in to fully accomplish this. </w:t>
+      </w:r>
+      <w:r>
+        <w:t xml:space="preserve">Within Unity there is a Start and an Update function. When the game is first started it runs the Start function once. Straight after this the Update function is called, and continues to be called up until the game stops. The function that sets up the neural network within the interface is called in the Start function, then the run command for the neural network is ran in the Update function. This made sense as since Start only ran once it and setting up the neural network only needs to happen once a game. The problem was that the Update function might happen when the ANN is still being set up. This can cause major problems in the system. Therefore a delay function was created. Luckily Unity provides a function that acts as a delay. This was incorporated into the </w:t>
+      </w:r>
+      <w:r>
+        <w:t xml:space="preserve">Update function, while the Update function could still be happen when the ANN is still being setup. All the code is hidden in an if statement, meaning that none of the code relating to the ANN could run until a certain amount of time has passed. </w:t>
+      </w:r>
+      <w:r>
+        <w:t xml:space="preserve">This created an effective delay function. Also when the ANN needed to generate a new population of chromosomes to be tested the delay function is called again, stopping the ANN being run when it is busy creating a new population. </w:t>
+      </w:r>
+    </w:p>
+    <w:p/>
+    <w:p>
+      <w:pPr>
+        <w:pStyle w:val="Heading4"/>
+      </w:pPr>
+      <w:r>
+        <w:t>Level One</w:t>
+      </w:r>
+    </w:p>
+    <w:p>
+      <w:r>
+        <w:t xml:space="preserve">Level one will feature the bot learning through the ANN to follow another bot using the wander behaviour. This shows that the interface and ANN combination can be used co-operatively between bots. </w:t>
+      </w:r>
+      <w:r>
+        <w:t xml:space="preserve">The evaluation of this is how long the bot faces the player. </w:t>
+      </w:r>
+    </w:p>
+    <w:p>
       <w:r>
         <w:lastRenderedPageBreak/>
-        <w:t xml:space="preserve">clicked was chosen as the author needed to test how variables were stored on the server. The button will send the message to the server, the server will increase the current counter then it will return he value to the game, which is then printed into the console. </w:t>
+        <w:t xml:space="preserve">The environment contains two objects, the bot that will be controlled by the ANN and another bot, that is controlled either by a human player or that is controlled by </w:t>
+      </w:r>
+      <w:proofErr w:type="gramStart"/>
+      <w:r>
+        <w:t>a wander</w:t>
+      </w:r>
+      <w:proofErr w:type="gramEnd"/>
+      <w:r>
+        <w:t xml:space="preserve"> behaviour. </w:t>
+      </w:r>
+      <w:r>
+        <w:t xml:space="preserve">The second bot can be either controlled by the wander behaviour or a player by simply pressing a button, by default the bot will be controlled by the wander behaviour. </w:t>
+      </w:r>
+      <w:r>
+        <w:t xml:space="preserve">Since the first bot is being controlled by the ANN and it needs to learn to follow the other bot it must have a way of learning to do it. Therefore a way of evaluation the bot, this is where the fitness function comes in. Since the bot has to follow the other bot the fitness function must take into account this. In order to know if the bot is following the other bot we need to give it a basic form of sight. </w:t>
+      </w:r>
+      <w:r>
+        <w:t xml:space="preserve">Giving it a camera would be one way of doing it but it involves a lot of work just to get the camera to decipher what it is seeing. Therefore ray casting was chosen instead. </w:t>
+      </w:r>
+      <w:proofErr w:type="spellStart"/>
+      <w:r>
+        <w:t>Raycasting</w:t>
+      </w:r>
+      <w:proofErr w:type="spellEnd"/>
+      <w:r>
+        <w:t xml:space="preserve"> involves firing a beam from the object and when it hits something it returns it. So if the ANN bot is directly facing the other bot then the bot would know it is facing it. </w:t>
+      </w:r>
+    </w:p>
+    <w:p>
+      <w:r>
+        <w:t xml:space="preserve">Therefore the fitness of the bot will depend upon how much the bot looks directly at the wandering bot. </w:t>
       </w:r>
     </w:p>
     <w:p/>
-    <w:p>
-      <w:pPr>
-        <w:pStyle w:val="Heading3"/>
-      </w:pPr>
-      <w:r>
-        <w:t>Prototype Three</w:t>
-      </w:r>
-    </w:p>
-    <w:p>
-      <w:r>
-        <w:t xml:space="preserve">Prototype three is a mixture of the two previous prototypes. The bot in the environment will use the wander behaviour again but this time the random values will be generated with the interface. The range will remain the same but the interface will be providing this data. The main reason behind this prototype was to test the interface to see if it can keep up with the game engines frame rate. In the game engine the rate is 30 frames per second. Therefore the interface must receive this function call, process the data and return a value before the next frame happens. </w:t>
-      </w:r>
-    </w:p>
-    <w:p>
-      <w:pPr>
-        <w:pStyle w:val="Heading3"/>
-      </w:pPr>
-      <w:r>
-        <w:t>Prototype Four</w:t>
-      </w:r>
-    </w:p>
-    <w:p>
-      <w:r>
-        <w:t xml:space="preserve">This prototype will use an artificial neural network to control the bot within the environment. The ANN will be stored within the </w:t>
-      </w:r>
-      <w:r>
-        <w:t xml:space="preserve">interface and it will be run in synchronisation with the game engine. </w:t>
-      </w:r>
-    </w:p>
+    <w:p/>
     <w:p>
       <w:pPr>
         <w:pStyle w:val="Heading4"/>
       </w:pPr>
       <w:r>
-        <w:t>Level One</w:t>
-      </w:r>
-    </w:p>
-    <w:p>
-      <w:r>
-        <w:t xml:space="preserve">Level one will feature the bot learning through the ANN to follow another bot using the wander behaviour. This shows that the interface and ANN combination can be used co-operatively between bots. </w:t>
-      </w:r>
-      <w:r>
-        <w:t xml:space="preserve">The evaluation of this is how long the bot faces the player. </w:t>
-      </w:r>
-    </w:p>
-    <w:p>
-      <w:pPr>
-        <w:pStyle w:val="Heading4"/>
-      </w:pPr>
-      <w:r>
         <w:t>Level Two</w:t>
       </w:r>
     </w:p>
@@ -3785,6 +5165,33 @@
       </w:r>
       <w:r>
         <w:t xml:space="preserve"> that the bot must collect. The behaviour of the bot again is controlled by an ANN. The difference is that the evaluation of the neural network is dependent upon how many items that the bot picks up. </w:t>
+      </w:r>
+    </w:p>
+    <w:p>
+      <w:pPr>
+        <w:spacing w:after="200" w:line="276" w:lineRule="auto"/>
+        <w:jc w:val="left"/>
+        <w:rPr>
+          <w:rFonts w:cs="Arial"/>
+          <w:b/>
+          <w:bCs/>
+          <w:iCs/>
+          <w:kern w:val="32"/>
+          <w:sz w:val="26"/>
+          <w:szCs w:val="26"/>
+        </w:rPr>
+      </w:pPr>
+      <w:r>
+        <w:t>Since level one demonstrates a cooperative behaviour it was decided that level two should demonstrate a competitive behaviour.</w:t>
+      </w:r>
+      <w:r>
+        <w:t xml:space="preserve"> The behaviour in </w:t>
+      </w:r>
+      <w:r>
+        <w:t xml:space="preserve">the first could be put into this level and just have the ANN bot catch the wander/player bot, but this would not show the flexibility of an ANN. Therefore </w:t>
+      </w:r>
+      <w:r>
+        <w:br w:type="page"/>
       </w:r>
     </w:p>
     <w:p>
@@ -3807,13 +5214,31 @@
     <w:p/>
     <w:p>
       <w:pPr>
+        <w:spacing w:after="200" w:line="276" w:lineRule="auto"/>
+        <w:jc w:val="left"/>
+        <w:rPr>
+          <w:rFonts w:cs="Arial"/>
+          <w:b/>
+          <w:iCs/>
+          <w:kern w:val="32"/>
+          <w:sz w:val="28"/>
+          <w:szCs w:val="28"/>
+        </w:rPr>
+      </w:pPr>
+      <w:r>
+        <w:br w:type="page"/>
+      </w:r>
+    </w:p>
+    <w:p>
+      <w:pPr>
         <w:pStyle w:val="Heading2"/>
       </w:pPr>
-      <w:bookmarkStart w:id="53" w:name="_Toc361745835"/>
-      <w:r>
+      <w:bookmarkStart w:id="59" w:name="_Toc363151149"/>
+      <w:r>
+        <w:lastRenderedPageBreak/>
         <w:t>Tutorial</w:t>
       </w:r>
-      <w:bookmarkEnd w:id="53"/>
+      <w:bookmarkEnd w:id="59"/>
       <w:r>
         <w:t xml:space="preserve"> </w:t>
       </w:r>
@@ -3826,25 +5251,12 @@
         <w:t xml:space="preserve"> The tutorial will appear in the appendix. </w:t>
       </w:r>
     </w:p>
+    <w:p/>
     <w:p>
       <w:pPr>
         <w:pStyle w:val="Heading2"/>
       </w:pPr>
       <w:r>
-        <w:t>Synchronisation</w:t>
-      </w:r>
-    </w:p>
-    <w:p>
-      <w:r>
-        <w:t xml:space="preserve">Keeping everything synchronised is a key part of this project. Making sure that things don’t overlap themselves is desperately needed. Therefore a method of delaying the next function call was implemented. This could be used to stop animations overlapping or getting the neural network to wait until everything has been set up correctly. </w:t>
-      </w:r>
-    </w:p>
-    <w:p/>
-    <w:p>
-      <w:pPr>
-        <w:pStyle w:val="Heading2"/>
-      </w:pPr>
-      <w:r>
         <w:br w:type="page"/>
       </w:r>
     </w:p>
@@ -3852,20 +5264,22 @@
       <w:pPr>
         <w:pStyle w:val="Heading1"/>
       </w:pPr>
-      <w:bookmarkStart w:id="54" w:name="_Toc361745836"/>
+      <w:bookmarkStart w:id="60" w:name="_Toc363151150"/>
       <w:r>
         <w:lastRenderedPageBreak/>
         <w:t>Results</w:t>
       </w:r>
-      <w:bookmarkEnd w:id="54"/>
+      <w:bookmarkEnd w:id="60"/>
     </w:p>
     <w:p>
       <w:pPr>
         <w:pStyle w:val="Heading2"/>
       </w:pPr>
+      <w:bookmarkStart w:id="61" w:name="_Toc363151151"/>
       <w:r>
         <w:t>Prototype One</w:t>
       </w:r>
+      <w:bookmarkEnd w:id="61"/>
     </w:p>
     <w:p>
       <w:r>
@@ -3876,9 +5290,11 @@
       <w:pPr>
         <w:pStyle w:val="Heading2"/>
       </w:pPr>
+      <w:bookmarkStart w:id="62" w:name="_Toc363151152"/>
       <w:r>
         <w:t>Prototype Two</w:t>
       </w:r>
+      <w:bookmarkEnd w:id="62"/>
     </w:p>
     <w:p>
       <w:r>
@@ -3889,9 +5305,11 @@
       <w:pPr>
         <w:pStyle w:val="Heading2"/>
       </w:pPr>
+      <w:bookmarkStart w:id="63" w:name="_Toc363151153"/>
       <w:r>
         <w:t>Prototype Three</w:t>
       </w:r>
+      <w:bookmarkEnd w:id="63"/>
     </w:p>
     <w:p>
       <w:r>
@@ -3905,9 +5323,11 @@
       <w:pPr>
         <w:pStyle w:val="Heading2"/>
       </w:pPr>
+      <w:bookmarkStart w:id="64" w:name="_Toc363151154"/>
       <w:r>
         <w:t>Prototype Four</w:t>
       </w:r>
+      <w:bookmarkEnd w:id="64"/>
     </w:p>
     <w:p>
       <w:r>
@@ -3987,9 +5407,11 @@
       <w:pPr>
         <w:pStyle w:val="Heading2"/>
       </w:pPr>
+      <w:bookmarkStart w:id="65" w:name="_Toc363151155"/>
       <w:r>
         <w:t>Balancing the neural network</w:t>
       </w:r>
+      <w:bookmarkEnd w:id="65"/>
     </w:p>
     <w:p>
       <w:r>
@@ -4063,36 +5485,22 @@
       <w:pPr>
         <w:pStyle w:val="Caption"/>
       </w:pPr>
-      <w:bookmarkStart w:id="55" w:name="_Toc362111193"/>
-      <w:bookmarkStart w:id="56" w:name="_Toc361745837"/>
+      <w:bookmarkStart w:id="66" w:name="_Toc363150451"/>
       <w:r>
         <w:t xml:space="preserve">Figure </w:t>
       </w:r>
-      <w:r>
-        <w:fldChar w:fldCharType="begin"/>
-      </w:r>
-      <w:r>
-        <w:instrText xml:space="preserve"> SEQ Figure \* ARABIC </w:instrText>
-      </w:r>
-      <w:r>
-        <w:fldChar w:fldCharType="separate"/>
-      </w:r>
-      <w:r>
-        <w:rPr>
-          <w:noProof/>
-        </w:rPr>
-        <w:t>4</w:t>
-      </w:r>
-      <w:r>
-        <w:rPr>
-          <w:noProof/>
-        </w:rPr>
-        <w:fldChar w:fldCharType="end"/>
-      </w:r>
+      <w:fldSimple w:instr=" SEQ Figure \* ARABIC ">
+        <w:r>
+          <w:rPr>
+            <w:noProof/>
+          </w:rPr>
+          <w:t>7</w:t>
+        </w:r>
+      </w:fldSimple>
       <w:r>
         <w:t xml:space="preserve"> Shown below</w:t>
       </w:r>
-      <w:bookmarkEnd w:id="55"/>
+      <w:bookmarkEnd w:id="66"/>
     </w:p>
     <w:p>
       <w:pPr>
@@ -4126,28 +5534,44 @@
         <w:rPr>
           <w:lang w:eastAsia="en-US"/>
         </w:rPr>
-        <w:t xml:space="preserve">Since the first level didn’t succeed with a single output, the second level didn’t even test the one node architecture. </w:t>
-      </w:r>
-      <w:bookmarkStart w:id="57" w:name="_GoBack"/>
-      <w:bookmarkEnd w:id="57"/>
-    </w:p>
-    <w:p>
-      <w:pPr>
+        <w:t>Since the first level did not</w:t>
+      </w:r>
+      <w:r>
         <w:rPr>
           <w:lang w:eastAsia="en-US"/>
         </w:rPr>
-      </w:pPr>
-    </w:p>
-    <w:p>
-      <w:pPr>
+        <w:t xml:space="preserve"> succeed with a single</w:t>
+      </w:r>
+      <w:r>
         <w:rPr>
           <w:lang w:eastAsia="en-US"/>
         </w:rPr>
-      </w:pPr>
+        <w:t xml:space="preserve"> output, the second level did not</w:t>
+      </w:r>
       <w:r>
         <w:rPr>
           <w:lang w:eastAsia="en-US"/>
         </w:rPr>
+        <w:t xml:space="preserve"> even test the one node architecture. </w:t>
+      </w:r>
+    </w:p>
+    <w:p>
+      <w:pPr>
+        <w:rPr>
+          <w:lang w:eastAsia="en-US"/>
+        </w:rPr>
+      </w:pPr>
+    </w:p>
+    <w:p>
+      <w:pPr>
+        <w:rPr>
+          <w:lang w:eastAsia="en-US"/>
+        </w:rPr>
+      </w:pPr>
+      <w:r>
+        <w:rPr>
+          <w:lang w:eastAsia="en-US"/>
+        </w:rPr>
         <w:t xml:space="preserve">Time taken is another step that was needed to be balanced. </w:t>
       </w:r>
       <w:r>
@@ -4156,46 +5580,206 @@
         </w:rPr>
         <w:t xml:space="preserve">If the time given for each chromosome, in each generation, was large then the experiment would have taken a long time to finish, also overlearning could have happened. This is where the ANN learns too much and then </w:t>
       </w:r>
+      <w:proofErr w:type="spellStart"/>
       <w:r>
         <w:rPr>
           <w:lang w:eastAsia="en-US"/>
         </w:rPr>
-        <w:t xml:space="preserve">can’t learn anything else. It gets too focus on one certain thing rather than learning the whole thing. </w:t>
+        <w:t>can not</w:t>
+      </w:r>
+      <w:proofErr w:type="spellEnd"/>
+      <w:r>
+        <w:rPr>
+          <w:lang w:eastAsia="en-US"/>
+        </w:rPr>
+        <w:t xml:space="preserve"> learn anything else. It gets too focus on one certain thing rather than learning the whole thing. </w:t>
       </w:r>
     </w:p>
     <w:p>
       <w:pPr>
         <w:pStyle w:val="Heading1"/>
       </w:pPr>
+      <w:bookmarkStart w:id="67" w:name="_Toc363151156"/>
       <w:r>
         <w:lastRenderedPageBreak/>
         <w:t>Discussion</w:t>
       </w:r>
-      <w:bookmarkEnd w:id="56"/>
+      <w:bookmarkEnd w:id="67"/>
+    </w:p>
+    <w:p/>
+    <w:p>
+      <w:pPr>
+        <w:pStyle w:val="Heading2"/>
+      </w:pPr>
+      <w:bookmarkStart w:id="68" w:name="_Toc363151157"/>
+      <w:r>
+        <w:t>Differences</w:t>
+      </w:r>
+      <w:bookmarkEnd w:id="68"/>
+    </w:p>
+    <w:p>
+      <w:r>
+        <w:t xml:space="preserve">There a number of differences </w:t>
+      </w:r>
+      <w:r>
+        <w:t>between the original idea and the finished version. The biggest change was the ability to con</w:t>
+      </w:r>
+      <w:r>
+        <w:t xml:space="preserve">nect two servers together. Originally planned there was three separate applications that communicated to each other. </w:t>
+      </w:r>
+      <w:r>
+        <w:t xml:space="preserve">In the finished version this was not achieved due to difficulties connecting the two servers together. Therefore the final version only contained two applications, the game engine and the interface. The external application that was supposed to be separate from the interface is now built into it. </w:t>
+      </w:r>
+      <w:r>
+        <w:t xml:space="preserve">This is not ideal as it means that the user maybe has to edit the interface in order to get their code to work, previously they would only need to edit there code to send data to the interface. </w:t>
+      </w:r>
+      <w:r>
+        <w:t xml:space="preserve">While this is not ideal it does give one advantage and that is synchronisation. Since only there is only one communication between applications it reduces the risk of </w:t>
+      </w:r>
+      <w:r>
+        <w:t>the whole thing becoming unsynchronised. For example if the game engine has to communicate with the interface</w:t>
+      </w:r>
+      <w:r>
+        <w:t>,</w:t>
+      </w:r>
+      <w:r>
+        <w:t xml:space="preserve"> there can be </w:t>
+      </w:r>
+      <w:r>
+        <w:t>a little bit of lag in this</w:t>
+      </w:r>
+      <w:r>
+        <w:t xml:space="preserve"> communication. Having the interface then communicate with the external application can cau</w:t>
+      </w:r>
+      <w:r>
+        <w:t xml:space="preserve">se even more lag in the system. This can escalate highly if the external application needs time to run in order to do something. </w:t>
+      </w:r>
+      <w:r>
+        <w:t>This is present within the end product as well.</w:t>
+      </w:r>
     </w:p>
     <w:p>
       <w:pPr>
         <w:pStyle w:val="Heading1"/>
       </w:pPr>
-      <w:bookmarkStart w:id="58" w:name="_Toc361745838"/>
-      <w:proofErr w:type="spellStart"/>
+      <w:bookmarkStart w:id="69" w:name="_Toc363151158"/>
       <w:r>
         <w:lastRenderedPageBreak/>
-        <w:t>Conclussion</w:t>
-      </w:r>
-      <w:bookmarkEnd w:id="58"/>
-      <w:proofErr w:type="spellEnd"/>
+        <w:t>Conclusion</w:t>
+      </w:r>
+      <w:bookmarkEnd w:id="69"/>
     </w:p>
     <w:p/>
     <w:p>
       <w:pPr>
         <w:pStyle w:val="Heading2"/>
       </w:pPr>
-      <w:bookmarkStart w:id="59" w:name="_Toc361745839"/>
+      <w:bookmarkStart w:id="70" w:name="_Toc363151159"/>
       <w:r>
         <w:t>Future work</w:t>
       </w:r>
-      <w:bookmarkEnd w:id="59"/>
+      <w:bookmarkEnd w:id="70"/>
+    </w:p>
+    <w:p>
+      <w:r>
+        <w:t xml:space="preserve">This project was aimed to be a tool for developers from the start. Therefore this application can be put up on a website for developers to use. </w:t>
+      </w:r>
+      <w:r>
+        <w:t xml:space="preserve">They can edit it and add in things that they might need. </w:t>
+      </w:r>
+      <w:r>
+        <w:t xml:space="preserve">I will extend this further </w:t>
+      </w:r>
+      <w:proofErr w:type="gramStart"/>
+      <w:r>
+        <w:t>myself</w:t>
+      </w:r>
+      <w:proofErr w:type="gramEnd"/>
+      <w:r>
+        <w:t xml:space="preserve"> to incorporate some features that I would have liked to put in during development but did not have time to incorporate. Such as:</w:t>
+      </w:r>
+    </w:p>
+    <w:p>
+      <w:pPr>
+        <w:pStyle w:val="ListParagraph"/>
+        <w:numPr>
+          <w:ilvl w:val="0"/>
+          <w:numId w:val="3"/>
+        </w:numPr>
+      </w:pPr>
+      <w:r>
+        <w:t>A framework for animations. The user will put a 3D model into the game engine and use the interface to control what animation should be played when. This would involve the user to write a small part of code, but not as much as</w:t>
+      </w:r>
+      <w:r>
+        <w:t xml:space="preserve"> they would have to if they did not </w:t>
+      </w:r>
+      <w:r>
+        <w:t xml:space="preserve">use the interface. </w:t>
+      </w:r>
+    </w:p>
+    <w:p>
+      <w:pPr>
+        <w:pStyle w:val="ListParagraph"/>
+        <w:numPr>
+          <w:ilvl w:val="0"/>
+          <w:numId w:val="3"/>
+        </w:numPr>
+      </w:pPr>
+      <w:r>
+        <w:t xml:space="preserve">Interface being hosted on another machine. This is technically feasible but not tested. If each machine had its own interface and they were all connected on the same local area network this is possible. This would allow each object within the game to be controlled by its own machine. This would reduce the amount of work that a single server would have to do. For example if there was only one interface and five bots, the server could become overloaded due to the amount of bots it must keep track of. Whereas if each bot had a separate server on a different machine all the host machine would have to do is send a communication to the server and wait for the response. </w:t>
+      </w:r>
+    </w:p>
+    <w:p/>
+    <w:p>
+      <w:pPr>
+        <w:pStyle w:val="Heading2"/>
+      </w:pPr>
+      <w:bookmarkStart w:id="71" w:name="_Toc363151160"/>
+      <w:r>
+        <w:t>Critical Analysis</w:t>
+      </w:r>
+      <w:bookmarkEnd w:id="71"/>
+    </w:p>
+    <w:p>
+      <w:r>
+        <w:t>This project can be considered a success due to the fact that it achieves what it originally set out to be. The interface works correctly with the game engine and it can perform tasks based on the output of the application.</w:t>
+      </w:r>
+    </w:p>
+    <w:p>
+      <w:r>
+        <w:t xml:space="preserve">It </w:t>
+      </w:r>
+      <w:r>
+        <w:t>does not</w:t>
+      </w:r>
+      <w:r>
+        <w:t xml:space="preserve"> have a second server to host the external application. This can be viewed as a failure. The original aim was to incorporate this and allow the user to not edit the interface at all. This was not achieved and the user now has to edit the interface in order to incorporate their applic</w:t>
+      </w:r>
+      <w:r>
+        <w:t>ation into it. This although is not</w:t>
+      </w:r>
+      <w:r>
+        <w:t xml:space="preserve"> a complete deal breaker it might scare away novice users from this tool. </w:t>
+      </w:r>
+    </w:p>
+    <w:p>
+      <w:r>
+        <w:lastRenderedPageBreak/>
+        <w:t>The incorporation of an interface was a good idea and</w:t>
+      </w:r>
+      <w:r>
+        <w:t xml:space="preserve"> will help out developers to learn this tool, as well as how to extend this tool.</w:t>
+      </w:r>
+    </w:p>
+    <w:p>
+      <w:r>
+        <w:t xml:space="preserve">One thing that would have made this project a lot easier would have been a simple script that would start the server. Currently the user has to open the terminal, change directory to the necessary one, and then start the server with a specific command. This is an annoyance as the server needs to be up before you can run the project. </w:t>
+      </w:r>
+    </w:p>
+    <w:p>
+      <w:r>
+        <w:t xml:space="preserve"> </w:t>
+      </w:r>
     </w:p>
     <w:sectPr>
       <w:pgSz w:w="11906" w:h="16838"/>
@@ -4324,6 +5908,119 @@
     </w:lvl>
   </w:abstractNum>
   <w:abstractNum w:abstractNumId="1">
+    <w:nsid w:val="775B419E"/>
+    <w:multiLevelType w:val="hybridMultilevel"/>
+    <w:tmpl w:val="F7FC0516"/>
+    <w:lvl w:ilvl="0" w:tplc="08090001">
+      <w:start w:val="1"/>
+      <w:numFmt w:val="bullet"/>
+      <w:lvlText w:val=""/>
+      <w:lvlJc w:val="left"/>
+      <w:pPr>
+        <w:ind w:left="720" w:hanging="360"/>
+      </w:pPr>
+      <w:rPr>
+        <w:rFonts w:ascii="Symbol" w:hAnsi="Symbol" w:hint="default"/>
+      </w:rPr>
+    </w:lvl>
+    <w:lvl w:ilvl="1" w:tplc="08090003" w:tentative="1">
+      <w:start w:val="1"/>
+      <w:numFmt w:val="bullet"/>
+      <w:lvlText w:val="o"/>
+      <w:lvlJc w:val="left"/>
+      <w:pPr>
+        <w:ind w:left="1440" w:hanging="360"/>
+      </w:pPr>
+      <w:rPr>
+        <w:rFonts w:ascii="Courier New" w:hAnsi="Courier New" w:cs="Courier New" w:hint="default"/>
+      </w:rPr>
+    </w:lvl>
+    <w:lvl w:ilvl="2" w:tplc="08090005" w:tentative="1">
+      <w:start w:val="1"/>
+      <w:numFmt w:val="bullet"/>
+      <w:lvlText w:val=""/>
+      <w:lvlJc w:val="left"/>
+      <w:pPr>
+        <w:ind w:left="2160" w:hanging="360"/>
+      </w:pPr>
+      <w:rPr>
+        <w:rFonts w:ascii="Wingdings" w:hAnsi="Wingdings" w:hint="default"/>
+      </w:rPr>
+    </w:lvl>
+    <w:lvl w:ilvl="3" w:tplc="08090001" w:tentative="1">
+      <w:start w:val="1"/>
+      <w:numFmt w:val="bullet"/>
+      <w:lvlText w:val=""/>
+      <w:lvlJc w:val="left"/>
+      <w:pPr>
+        <w:ind w:left="2880" w:hanging="360"/>
+      </w:pPr>
+      <w:rPr>
+        <w:rFonts w:ascii="Symbol" w:hAnsi="Symbol" w:hint="default"/>
+      </w:rPr>
+    </w:lvl>
+    <w:lvl w:ilvl="4" w:tplc="08090003" w:tentative="1">
+      <w:start w:val="1"/>
+      <w:numFmt w:val="bullet"/>
+      <w:lvlText w:val="o"/>
+      <w:lvlJc w:val="left"/>
+      <w:pPr>
+        <w:ind w:left="3600" w:hanging="360"/>
+      </w:pPr>
+      <w:rPr>
+        <w:rFonts w:ascii="Courier New" w:hAnsi="Courier New" w:cs="Courier New" w:hint="default"/>
+      </w:rPr>
+    </w:lvl>
+    <w:lvl w:ilvl="5" w:tplc="08090005" w:tentative="1">
+      <w:start w:val="1"/>
+      <w:numFmt w:val="bullet"/>
+      <w:lvlText w:val=""/>
+      <w:lvlJc w:val="left"/>
+      <w:pPr>
+        <w:ind w:left="4320" w:hanging="360"/>
+      </w:pPr>
+      <w:rPr>
+        <w:rFonts w:ascii="Wingdings" w:hAnsi="Wingdings" w:hint="default"/>
+      </w:rPr>
+    </w:lvl>
+    <w:lvl w:ilvl="6" w:tplc="08090001" w:tentative="1">
+      <w:start w:val="1"/>
+      <w:numFmt w:val="bullet"/>
+      <w:lvlText w:val=""/>
+      <w:lvlJc w:val="left"/>
+      <w:pPr>
+        <w:ind w:left="5040" w:hanging="360"/>
+      </w:pPr>
+      <w:rPr>
+        <w:rFonts w:ascii="Symbol" w:hAnsi="Symbol" w:hint="default"/>
+      </w:rPr>
+    </w:lvl>
+    <w:lvl w:ilvl="7" w:tplc="08090003" w:tentative="1">
+      <w:start w:val="1"/>
+      <w:numFmt w:val="bullet"/>
+      <w:lvlText w:val="o"/>
+      <w:lvlJc w:val="left"/>
+      <w:pPr>
+        <w:ind w:left="5760" w:hanging="360"/>
+      </w:pPr>
+      <w:rPr>
+        <w:rFonts w:ascii="Courier New" w:hAnsi="Courier New" w:cs="Courier New" w:hint="default"/>
+      </w:rPr>
+    </w:lvl>
+    <w:lvl w:ilvl="8" w:tplc="08090005" w:tentative="1">
+      <w:start w:val="1"/>
+      <w:numFmt w:val="bullet"/>
+      <w:lvlText w:val=""/>
+      <w:lvlJc w:val="left"/>
+      <w:pPr>
+        <w:ind w:left="6480" w:hanging="360"/>
+      </w:pPr>
+      <w:rPr>
+        <w:rFonts w:ascii="Wingdings" w:hAnsi="Wingdings" w:hint="default"/>
+      </w:rPr>
+    </w:lvl>
+  </w:abstractNum>
+  <w:abstractNum w:abstractNumId="2">
     <w:nsid w:val="7E635E10"/>
     <w:multiLevelType w:val="multilevel"/>
     <w:tmpl w:val="AA5AACDC"/>
@@ -4522,10 +6219,13 @@
     </w:lvl>
   </w:abstractNum>
   <w:num w:numId="1">
-    <w:abstractNumId w:val="1"/>
+    <w:abstractNumId w:val="2"/>
   </w:num>
   <w:num w:numId="2">
     <w:abstractNumId w:val="0"/>
+  </w:num>
+  <w:num w:numId="3">
+    <w:abstractNumId w:val="1"/>
   </w:num>
 </w:numbering>
 </file>
@@ -6368,7 +8068,7 @@
 </file>
 
 <file path=customXml/itemProps1.xml><?xml version="1.0" encoding="utf-8"?>
-<ds:datastoreItem xmlns:ds="http://schemas.openxmlformats.org/officeDocument/2006/customXml" ds:itemID="{B2E90A65-8229-4C1E-9285-1973F4A02296}">
+<ds:datastoreItem xmlns:ds="http://schemas.openxmlformats.org/officeDocument/2006/customXml" ds:itemID="{2464BB4F-F978-4D73-853A-A120306915EF}">
   <ds:schemaRefs>
     <ds:schemaRef ds:uri="http://schemas.openxmlformats.org/officeDocument/2006/bibliography"/>
   </ds:schemaRefs>

</xml_diff>

<commit_message>
Draft sent to patricia. Done for today
Signed-off-by: Callum <callum.terris@gmail.com>
</commit_message>
<xml_diff>
--- a/Documents/Masters Dissertation.docx
+++ b/Documents/Masters Dissertation.docx
@@ -366,7 +366,12 @@
     </w:p>
     <w:p>
       <w:pPr>
-        <w:spacing w:after="200" w:line="276" w:lineRule="auto"/>
+        <w:pStyle w:val="ListParagraph"/>
+        <w:numPr>
+          <w:ilvl w:val="0"/>
+          <w:numId w:val="4"/>
+        </w:numPr>
+        <w:spacing w:line="276" w:lineRule="auto"/>
         <w:rPr>
           <w:rFonts w:asciiTheme="majorHAnsi" w:eastAsiaTheme="majorEastAsia" w:hAnsiTheme="majorHAnsi" w:cstheme="majorBidi"/>
           <w:b/>
@@ -454,7 +459,7 @@
       <w:r>
         <w:fldChar w:fldCharType="separate"/>
       </w:r>
-      <w:hyperlink w:anchor="_Toc363223374" w:history="1">
+      <w:hyperlink w:anchor="_Toc363506470" w:history="1">
         <w:r>
           <w:rPr>
             <w:rStyle w:val="Hyperlink"/>
@@ -500,7 +505,7 @@
             <w:noProof/>
             <w:webHidden/>
           </w:rPr>
-          <w:instrText xml:space="preserve"> PAGEREF _Toc363223374 \h </w:instrText>
+          <w:instrText xml:space="preserve"> PAGEREF _Toc363506470 \h </w:instrText>
         </w:r>
         <w:r>
           <w:rPr>
@@ -541,7 +546,7 @@
           <w:szCs w:val="22"/>
         </w:rPr>
       </w:pPr>
-      <w:hyperlink w:anchor="_Toc363223375" w:history="1">
+      <w:hyperlink w:anchor="_Toc363506471" w:history="1">
         <w:r>
           <w:rPr>
             <w:rStyle w:val="Hyperlink"/>
@@ -579,7 +584,7 @@
           <w:rPr>
             <w:webHidden/>
           </w:rPr>
-          <w:instrText xml:space="preserve"> PAGEREF _Toc363223375 \h </w:instrText>
+          <w:instrText xml:space="preserve"> PAGEREF _Toc363506471 \h </w:instrText>
         </w:r>
         <w:r>
           <w:rPr>
@@ -616,7 +621,7 @@
           <w:szCs w:val="22"/>
         </w:rPr>
       </w:pPr>
-      <w:hyperlink w:anchor="_Toc363223376" w:history="1">
+      <w:hyperlink w:anchor="_Toc363506472" w:history="1">
         <w:r>
           <w:rPr>
             <w:rStyle w:val="Hyperlink"/>
@@ -654,7 +659,7 @@
           <w:rPr>
             <w:webHidden/>
           </w:rPr>
-          <w:instrText xml:space="preserve"> PAGEREF _Toc363223376 \h </w:instrText>
+          <w:instrText xml:space="preserve"> PAGEREF _Toc363506472 \h </w:instrText>
         </w:r>
         <w:r>
           <w:rPr>
@@ -698,7 +703,7 @@
           <w:szCs w:val="22"/>
         </w:rPr>
       </w:pPr>
-      <w:hyperlink w:anchor="_Toc363223377" w:history="1">
+      <w:hyperlink w:anchor="_Toc363506473" w:history="1">
         <w:r>
           <w:rPr>
             <w:rStyle w:val="Hyperlink"/>
@@ -744,7 +749,7 @@
             <w:noProof/>
             <w:webHidden/>
           </w:rPr>
-          <w:instrText xml:space="preserve"> PAGEREF _Toc363223377 \h </w:instrText>
+          <w:instrText xml:space="preserve"> PAGEREF _Toc363506473 \h </w:instrText>
         </w:r>
         <w:r>
           <w:rPr>
@@ -785,7 +790,7 @@
           <w:szCs w:val="22"/>
         </w:rPr>
       </w:pPr>
-      <w:hyperlink w:anchor="_Toc363223378" w:history="1">
+      <w:hyperlink w:anchor="_Toc363506474" w:history="1">
         <w:r>
           <w:rPr>
             <w:rStyle w:val="Hyperlink"/>
@@ -823,7 +828,7 @@
           <w:rPr>
             <w:webHidden/>
           </w:rPr>
-          <w:instrText xml:space="preserve"> PAGEREF _Toc363223378 \h </w:instrText>
+          <w:instrText xml:space="preserve"> PAGEREF _Toc363506474 \h </w:instrText>
         </w:r>
         <w:r>
           <w:rPr>
@@ -860,7 +865,7 @@
           <w:szCs w:val="22"/>
         </w:rPr>
       </w:pPr>
-      <w:hyperlink w:anchor="_Toc363223379" w:history="1">
+      <w:hyperlink w:anchor="_Toc363506475" w:history="1">
         <w:r>
           <w:rPr>
             <w:rStyle w:val="Hyperlink"/>
@@ -898,7 +903,7 @@
           <w:rPr>
             <w:webHidden/>
           </w:rPr>
-          <w:instrText xml:space="preserve"> PAGEREF _Toc363223379 \h </w:instrText>
+          <w:instrText xml:space="preserve"> PAGEREF _Toc363506475 \h </w:instrText>
         </w:r>
         <w:r>
           <w:rPr>
@@ -935,7 +940,7 @@
           <w:szCs w:val="22"/>
         </w:rPr>
       </w:pPr>
-      <w:hyperlink w:anchor="_Toc363223380" w:history="1">
+      <w:hyperlink w:anchor="_Toc363506476" w:history="1">
         <w:r>
           <w:rPr>
             <w:rStyle w:val="Hyperlink"/>
@@ -973,7 +978,7 @@
           <w:rPr>
             <w:webHidden/>
           </w:rPr>
-          <w:instrText xml:space="preserve"> PAGEREF _Toc363223380 \h </w:instrText>
+          <w:instrText xml:space="preserve"> PAGEREF _Toc363506476 \h </w:instrText>
         </w:r>
         <w:r>
           <w:rPr>
@@ -1010,7 +1015,7 @@
           <w:szCs w:val="22"/>
         </w:rPr>
       </w:pPr>
-      <w:hyperlink w:anchor="_Toc363223381" w:history="1">
+      <w:hyperlink w:anchor="_Toc363506477" w:history="1">
         <w:r>
           <w:rPr>
             <w:rStyle w:val="Hyperlink"/>
@@ -1048,7 +1053,7 @@
           <w:rPr>
             <w:webHidden/>
           </w:rPr>
-          <w:instrText xml:space="preserve"> PAGEREF _Toc363223381 \h </w:instrText>
+          <w:instrText xml:space="preserve"> PAGEREF _Toc363506477 \h </w:instrText>
         </w:r>
         <w:r>
           <w:rPr>
@@ -1085,7 +1090,7 @@
           <w:szCs w:val="22"/>
         </w:rPr>
       </w:pPr>
-      <w:hyperlink w:anchor="_Toc363223382" w:history="1">
+      <w:hyperlink w:anchor="_Toc363506478" w:history="1">
         <w:r>
           <w:rPr>
             <w:rStyle w:val="Hyperlink"/>
@@ -1123,7 +1128,7 @@
           <w:rPr>
             <w:webHidden/>
           </w:rPr>
-          <w:instrText xml:space="preserve"> PAGEREF _Toc363223382 \h </w:instrText>
+          <w:instrText xml:space="preserve"> PAGEREF _Toc363506478 \h </w:instrText>
         </w:r>
         <w:r>
           <w:rPr>
@@ -1160,7 +1165,7 @@
           <w:szCs w:val="22"/>
         </w:rPr>
       </w:pPr>
-      <w:hyperlink w:anchor="_Toc363223383" w:history="1">
+      <w:hyperlink w:anchor="_Toc363506479" w:history="1">
         <w:r>
           <w:rPr>
             <w:rStyle w:val="Hyperlink"/>
@@ -1198,7 +1203,7 @@
           <w:rPr>
             <w:webHidden/>
           </w:rPr>
-          <w:instrText xml:space="preserve"> PAGEREF _Toc363223383 \h </w:instrText>
+          <w:instrText xml:space="preserve"> PAGEREF _Toc363506479 \h </w:instrText>
         </w:r>
         <w:r>
           <w:rPr>
@@ -1235,7 +1240,7 @@
           <w:szCs w:val="22"/>
         </w:rPr>
       </w:pPr>
-      <w:hyperlink w:anchor="_Toc363223384" w:history="1">
+      <w:hyperlink w:anchor="_Toc363506480" w:history="1">
         <w:r>
           <w:rPr>
             <w:rStyle w:val="Hyperlink"/>
@@ -1273,7 +1278,7 @@
           <w:rPr>
             <w:webHidden/>
           </w:rPr>
-          <w:instrText xml:space="preserve"> PAGEREF _Toc363223384 \h </w:instrText>
+          <w:instrText xml:space="preserve"> PAGEREF _Toc363506480 \h </w:instrText>
         </w:r>
         <w:r>
           <w:rPr>
@@ -1317,7 +1322,7 @@
           <w:szCs w:val="22"/>
         </w:rPr>
       </w:pPr>
-      <w:hyperlink w:anchor="_Toc363223385" w:history="1">
+      <w:hyperlink w:anchor="_Toc363506481" w:history="1">
         <w:r>
           <w:rPr>
             <w:rStyle w:val="Hyperlink"/>
@@ -1363,7 +1368,7 @@
             <w:noProof/>
             <w:webHidden/>
           </w:rPr>
-          <w:instrText xml:space="preserve"> PAGEREF _Toc363223385 \h </w:instrText>
+          <w:instrText xml:space="preserve"> PAGEREF _Toc363506481 \h </w:instrText>
         </w:r>
         <w:r>
           <w:rPr>
@@ -1404,7 +1409,7 @@
           <w:szCs w:val="22"/>
         </w:rPr>
       </w:pPr>
-      <w:hyperlink w:anchor="_Toc363223386" w:history="1">
+      <w:hyperlink w:anchor="_Toc363506482" w:history="1">
         <w:r>
           <w:rPr>
             <w:rStyle w:val="Hyperlink"/>
@@ -1442,7 +1447,7 @@
           <w:rPr>
             <w:webHidden/>
           </w:rPr>
-          <w:instrText xml:space="preserve"> PAGEREF _Toc363223386 \h </w:instrText>
+          <w:instrText xml:space="preserve"> PAGEREF _Toc363506482 \h </w:instrText>
         </w:r>
         <w:r>
           <w:rPr>
@@ -1479,7 +1484,67 @@
           <w:szCs w:val="22"/>
         </w:rPr>
       </w:pPr>
-      <w:hyperlink w:anchor="_Toc363223387" w:history="1">
+      <w:hyperlink w:anchor="_Toc363506483" w:history="1">
+        <w:r>
+          <w:rPr>
+            <w:rStyle w:val="Hyperlink"/>
+          </w:rPr>
+          <w:t>Prototype Method</w:t>
+        </w:r>
+        <w:r>
+          <w:rPr>
+            <w:webHidden/>
+          </w:rPr>
+          <w:tab/>
+        </w:r>
+        <w:r>
+          <w:rPr>
+            <w:webHidden/>
+          </w:rPr>
+          <w:fldChar w:fldCharType="begin"/>
+        </w:r>
+        <w:r>
+          <w:rPr>
+            <w:webHidden/>
+          </w:rPr>
+          <w:instrText xml:space="preserve"> PAGEREF _Toc363506483 \h </w:instrText>
+        </w:r>
+        <w:r>
+          <w:rPr>
+            <w:webHidden/>
+          </w:rPr>
+        </w:r>
+        <w:r>
+          <w:rPr>
+            <w:webHidden/>
+          </w:rPr>
+          <w:fldChar w:fldCharType="separate"/>
+        </w:r>
+        <w:r>
+          <w:rPr>
+            <w:webHidden/>
+          </w:rPr>
+          <w:t>23</w:t>
+        </w:r>
+        <w:r>
+          <w:rPr>
+            <w:webHidden/>
+          </w:rPr>
+          <w:fldChar w:fldCharType="end"/>
+        </w:r>
+      </w:hyperlink>
+    </w:p>
+    <w:p>
+      <w:pPr>
+        <w:pStyle w:val="TOC2"/>
+        <w:rPr>
+          <w:rFonts w:asciiTheme="minorHAnsi" w:eastAsiaTheme="minorEastAsia" w:hAnsiTheme="minorHAnsi" w:cstheme="minorBidi"/>
+          <w:b w:val="0"/>
+          <w:bCs w:val="0"/>
+          <w:szCs w:val="22"/>
+        </w:rPr>
+      </w:pPr>
+      <w:hyperlink w:anchor="_Toc363506484" w:history="1">
         <w:r>
           <w:rPr>
             <w:rStyle w:val="Hyperlink"/>
@@ -1499,7 +1564,7 @@
           <w:rPr>
             <w:rStyle w:val="Hyperlink"/>
           </w:rPr>
-          <w:t>Prototype Method</w:t>
+          <w:t>Tutorial</w:t>
         </w:r>
         <w:r>
           <w:rPr>
@@ -1517,7 +1582,7 @@
           <w:rPr>
             <w:webHidden/>
           </w:rPr>
-          <w:instrText xml:space="preserve"> PAGEREF _Toc363223387 \h </w:instrText>
+          <w:instrText xml:space="preserve"> PAGEREF _Toc363506484 \h </w:instrText>
         </w:r>
         <w:r>
           <w:rPr>
@@ -1534,82 +1599,7 @@
           <w:rPr>
             <w:webHidden/>
           </w:rPr>
-          <w:t>23</w:t>
-        </w:r>
-        <w:r>
-          <w:rPr>
-            <w:webHidden/>
-          </w:rPr>
-          <w:fldChar w:fldCharType="end"/>
-        </w:r>
-      </w:hyperlink>
-    </w:p>
-    <w:p>
-      <w:pPr>
-        <w:pStyle w:val="TOC2"/>
-        <w:rPr>
-          <w:rFonts w:asciiTheme="minorHAnsi" w:eastAsiaTheme="minorEastAsia" w:hAnsiTheme="minorHAnsi" w:cstheme="minorBidi"/>
-          <w:b w:val="0"/>
-          <w:bCs w:val="0"/>
-          <w:szCs w:val="22"/>
-        </w:rPr>
-      </w:pPr>
-      <w:hyperlink w:anchor="_Toc363223388" w:history="1">
-        <w:r>
-          <w:rPr>
-            <w:rStyle w:val="Hyperlink"/>
-          </w:rPr>
-          <w:t>3.3</w:t>
-        </w:r>
-        <w:r>
-          <w:rPr>
-            <w:rFonts w:asciiTheme="minorHAnsi" w:eastAsiaTheme="minorEastAsia" w:hAnsiTheme="minorHAnsi" w:cstheme="minorBidi"/>
-            <w:b w:val="0"/>
-            <w:bCs w:val="0"/>
-            <w:szCs w:val="22"/>
-          </w:rPr>
-          <w:tab/>
-        </w:r>
-        <w:r>
-          <w:rPr>
-            <w:rStyle w:val="Hyperlink"/>
-          </w:rPr>
-          <w:t>Tutorial</w:t>
-        </w:r>
-        <w:r>
-          <w:rPr>
-            <w:webHidden/>
-          </w:rPr>
-          <w:tab/>
-        </w:r>
-        <w:r>
-          <w:rPr>
-            <w:webHidden/>
-          </w:rPr>
-          <w:fldChar w:fldCharType="begin"/>
-        </w:r>
-        <w:r>
-          <w:rPr>
-            <w:webHidden/>
-          </w:rPr>
-          <w:instrText xml:space="preserve"> PAGEREF _Toc363223388 \h </w:instrText>
-        </w:r>
-        <w:r>
-          <w:rPr>
-            <w:webHidden/>
-          </w:rPr>
-        </w:r>
-        <w:r>
-          <w:rPr>
-            <w:webHidden/>
-          </w:rPr>
-          <w:fldChar w:fldCharType="separate"/>
-        </w:r>
-        <w:r>
-          <w:rPr>
-            <w:webHidden/>
-          </w:rPr>
-          <w:t>31</w:t>
+          <w:t>40</w:t>
         </w:r>
         <w:r>
           <w:rPr>
@@ -1636,7 +1626,7 @@
           <w:szCs w:val="22"/>
         </w:rPr>
       </w:pPr>
-      <w:hyperlink w:anchor="_Toc363223389" w:history="1">
+      <w:hyperlink w:anchor="_Toc363506485" w:history="1">
         <w:r>
           <w:rPr>
             <w:rStyle w:val="Hyperlink"/>
@@ -1661,7 +1651,7 @@
             <w:rStyle w:val="Hyperlink"/>
             <w:noProof/>
           </w:rPr>
-          <w:t>Results</w:t>
+          <w:t>Discussion</w:t>
         </w:r>
         <w:r>
           <w:rPr>
@@ -1682,7 +1672,7 @@
             <w:noProof/>
             <w:webHidden/>
           </w:rPr>
-          <w:instrText xml:space="preserve"> PAGEREF _Toc363223389 \h </w:instrText>
+          <w:instrText xml:space="preserve"> PAGEREF _Toc363506485 \h </w:instrText>
         </w:r>
         <w:r>
           <w:rPr>
@@ -1702,7 +1692,7 @@
             <w:noProof/>
             <w:webHidden/>
           </w:rPr>
-          <w:t>32</w:t>
+          <w:t>41</w:t>
         </w:r>
         <w:r>
           <w:rPr>
@@ -1723,7 +1713,7 @@
           <w:szCs w:val="22"/>
         </w:rPr>
       </w:pPr>
-      <w:hyperlink w:anchor="_Toc363223390" w:history="1">
+      <w:hyperlink w:anchor="_Toc363506486" w:history="1">
         <w:r>
           <w:rPr>
             <w:rStyle w:val="Hyperlink"/>
@@ -1743,7 +1733,7 @@
           <w:rPr>
             <w:rStyle w:val="Hyperlink"/>
           </w:rPr>
-          <w:t>Prototype One</w:t>
+          <w:t>Differences</w:t>
         </w:r>
         <w:r>
           <w:rPr>
@@ -1761,7 +1751,7 @@
           <w:rPr>
             <w:webHidden/>
           </w:rPr>
-          <w:instrText xml:space="preserve"> PAGEREF _Toc363223390 \h </w:instrText>
+          <w:instrText xml:space="preserve"> PAGEREF _Toc363506486 \h </w:instrText>
         </w:r>
         <w:r>
           <w:rPr>
@@ -1778,7 +1768,7 @@
           <w:rPr>
             <w:webHidden/>
           </w:rPr>
-          <w:t>32</w:t>
+          <w:t>41</w:t>
         </w:r>
         <w:r>
           <w:rPr>
@@ -1798,7 +1788,7 @@
           <w:szCs w:val="22"/>
         </w:rPr>
       </w:pPr>
-      <w:hyperlink w:anchor="_Toc363223391" w:history="1">
+      <w:hyperlink w:anchor="_Toc363506487" w:history="1">
         <w:r>
           <w:rPr>
             <w:rStyle w:val="Hyperlink"/>
@@ -1818,7 +1808,7 @@
           <w:rPr>
             <w:rStyle w:val="Hyperlink"/>
           </w:rPr>
-          <w:t>Prototype Two</w:t>
+          <w:t>Evaluation of Genericness</w:t>
         </w:r>
         <w:r>
           <w:rPr>
@@ -1836,7 +1826,7 @@
           <w:rPr>
             <w:webHidden/>
           </w:rPr>
-          <w:instrText xml:space="preserve"> PAGEREF _Toc363223391 \h </w:instrText>
+          <w:instrText xml:space="preserve"> PAGEREF _Toc363506487 \h </w:instrText>
         </w:r>
         <w:r>
           <w:rPr>
@@ -1853,232 +1843,7 @@
           <w:rPr>
             <w:webHidden/>
           </w:rPr>
-          <w:t>33</w:t>
-        </w:r>
-        <w:r>
-          <w:rPr>
-            <w:webHidden/>
-          </w:rPr>
-          <w:fldChar w:fldCharType="end"/>
-        </w:r>
-      </w:hyperlink>
-    </w:p>
-    <w:p>
-      <w:pPr>
-        <w:pStyle w:val="TOC2"/>
-        <w:rPr>
-          <w:rFonts w:asciiTheme="minorHAnsi" w:eastAsiaTheme="minorEastAsia" w:hAnsiTheme="minorHAnsi" w:cstheme="minorBidi"/>
-          <w:b w:val="0"/>
-          <w:bCs w:val="0"/>
-          <w:szCs w:val="22"/>
-        </w:rPr>
-      </w:pPr>
-      <w:hyperlink w:anchor="_Toc363223392" w:history="1">
-        <w:r>
-          <w:rPr>
-            <w:rStyle w:val="Hyperlink"/>
-          </w:rPr>
-          <w:t>4.3</w:t>
-        </w:r>
-        <w:r>
-          <w:rPr>
-            <w:rFonts w:asciiTheme="minorHAnsi" w:eastAsiaTheme="minorEastAsia" w:hAnsiTheme="minorHAnsi" w:cstheme="minorBidi"/>
-            <w:b w:val="0"/>
-            <w:bCs w:val="0"/>
-            <w:szCs w:val="22"/>
-          </w:rPr>
-          <w:tab/>
-        </w:r>
-        <w:r>
-          <w:rPr>
-            <w:rStyle w:val="Hyperlink"/>
-          </w:rPr>
-          <w:t>Prototype Three</w:t>
-        </w:r>
-        <w:r>
-          <w:rPr>
-            <w:webHidden/>
-          </w:rPr>
-          <w:tab/>
-        </w:r>
-        <w:r>
-          <w:rPr>
-            <w:webHidden/>
-          </w:rPr>
-          <w:fldChar w:fldCharType="begin"/>
-        </w:r>
-        <w:r>
-          <w:rPr>
-            <w:webHidden/>
-          </w:rPr>
-          <w:instrText xml:space="preserve"> PAGEREF _Toc363223392 \h </w:instrText>
-        </w:r>
-        <w:r>
-          <w:rPr>
-            <w:webHidden/>
-          </w:rPr>
-        </w:r>
-        <w:r>
-          <w:rPr>
-            <w:webHidden/>
-          </w:rPr>
-          <w:fldChar w:fldCharType="separate"/>
-        </w:r>
-        <w:r>
-          <w:rPr>
-            <w:webHidden/>
-          </w:rPr>
-          <w:t>34</w:t>
-        </w:r>
-        <w:r>
-          <w:rPr>
-            <w:webHidden/>
-          </w:rPr>
-          <w:fldChar w:fldCharType="end"/>
-        </w:r>
-      </w:hyperlink>
-    </w:p>
-    <w:p>
-      <w:pPr>
-        <w:pStyle w:val="TOC2"/>
-        <w:rPr>
-          <w:rFonts w:asciiTheme="minorHAnsi" w:eastAsiaTheme="minorEastAsia" w:hAnsiTheme="minorHAnsi" w:cstheme="minorBidi"/>
-          <w:b w:val="0"/>
-          <w:bCs w:val="0"/>
-          <w:szCs w:val="22"/>
-        </w:rPr>
-      </w:pPr>
-      <w:hyperlink w:anchor="_Toc363223393" w:history="1">
-        <w:r>
-          <w:rPr>
-            <w:rStyle w:val="Hyperlink"/>
-          </w:rPr>
-          <w:t>4.4</w:t>
-        </w:r>
-        <w:r>
-          <w:rPr>
-            <w:rFonts w:asciiTheme="minorHAnsi" w:eastAsiaTheme="minorEastAsia" w:hAnsiTheme="minorHAnsi" w:cstheme="minorBidi"/>
-            <w:b w:val="0"/>
-            <w:bCs w:val="0"/>
-            <w:szCs w:val="22"/>
-          </w:rPr>
-          <w:tab/>
-        </w:r>
-        <w:r>
-          <w:rPr>
-            <w:rStyle w:val="Hyperlink"/>
-          </w:rPr>
-          <w:t>Prototype Four</w:t>
-        </w:r>
-        <w:r>
-          <w:rPr>
-            <w:webHidden/>
-          </w:rPr>
-          <w:tab/>
-        </w:r>
-        <w:r>
-          <w:rPr>
-            <w:webHidden/>
-          </w:rPr>
-          <w:fldChar w:fldCharType="begin"/>
-        </w:r>
-        <w:r>
-          <w:rPr>
-            <w:webHidden/>
-          </w:rPr>
-          <w:instrText xml:space="preserve"> PAGEREF _Toc363223393 \h </w:instrText>
-        </w:r>
-        <w:r>
-          <w:rPr>
-            <w:webHidden/>
-          </w:rPr>
-        </w:r>
-        <w:r>
-          <w:rPr>
-            <w:webHidden/>
-          </w:rPr>
-          <w:fldChar w:fldCharType="separate"/>
-        </w:r>
-        <w:r>
-          <w:rPr>
-            <w:webHidden/>
-          </w:rPr>
-          <w:t>35</w:t>
-        </w:r>
-        <w:r>
-          <w:rPr>
-            <w:webHidden/>
-          </w:rPr>
-          <w:fldChar w:fldCharType="end"/>
-        </w:r>
-      </w:hyperlink>
-    </w:p>
-    <w:p>
-      <w:pPr>
-        <w:pStyle w:val="TOC2"/>
-        <w:rPr>
-          <w:rFonts w:asciiTheme="minorHAnsi" w:eastAsiaTheme="minorEastAsia" w:hAnsiTheme="minorHAnsi" w:cstheme="minorBidi"/>
-          <w:b w:val="0"/>
-          <w:bCs w:val="0"/>
-          <w:szCs w:val="22"/>
-        </w:rPr>
-      </w:pPr>
-      <w:hyperlink w:anchor="_Toc363223394" w:history="1">
-        <w:r>
-          <w:rPr>
-            <w:rStyle w:val="Hyperlink"/>
-          </w:rPr>
-          <w:t>4.5</w:t>
-        </w:r>
-        <w:r>
-          <w:rPr>
-            <w:rFonts w:asciiTheme="minorHAnsi" w:eastAsiaTheme="minorEastAsia" w:hAnsiTheme="minorHAnsi" w:cstheme="minorBidi"/>
-            <w:b w:val="0"/>
-            <w:bCs w:val="0"/>
-            <w:szCs w:val="22"/>
-          </w:rPr>
-          <w:tab/>
-        </w:r>
-        <w:r>
-          <w:rPr>
-            <w:rStyle w:val="Hyperlink"/>
-          </w:rPr>
-          <w:t>Balancing the neural network</w:t>
-        </w:r>
-        <w:r>
-          <w:rPr>
-            <w:webHidden/>
-          </w:rPr>
-          <w:tab/>
-        </w:r>
-        <w:r>
-          <w:rPr>
-            <w:webHidden/>
-          </w:rPr>
-          <w:fldChar w:fldCharType="begin"/>
-        </w:r>
-        <w:r>
-          <w:rPr>
-            <w:webHidden/>
-          </w:rPr>
-          <w:instrText xml:space="preserve"> PAGEREF _Toc363223394 \h </w:instrText>
-        </w:r>
-        <w:r>
-          <w:rPr>
-            <w:webHidden/>
-          </w:rPr>
-        </w:r>
-        <w:r>
-          <w:rPr>
-            <w:webHidden/>
-          </w:rPr>
-          <w:fldChar w:fldCharType="separate"/>
-        </w:r>
-        <w:r>
-          <w:rPr>
-            <w:webHidden/>
-          </w:rPr>
-          <w:t>36</w:t>
+          <w:t>42</w:t>
         </w:r>
         <w:r>
           <w:rPr>
@@ -2105,7 +1870,7 @@
           <w:szCs w:val="22"/>
         </w:rPr>
       </w:pPr>
-      <w:hyperlink w:anchor="_Toc363223395" w:history="1">
+      <w:hyperlink w:anchor="_Toc363506488" w:history="1">
         <w:r>
           <w:rPr>
             <w:rStyle w:val="Hyperlink"/>
@@ -2130,7 +1895,7 @@
             <w:rStyle w:val="Hyperlink"/>
             <w:noProof/>
           </w:rPr>
-          <w:t>Discussion</w:t>
+          <w:t>Conclusion</w:t>
         </w:r>
         <w:r>
           <w:rPr>
@@ -2151,7 +1916,7 @@
             <w:noProof/>
             <w:webHidden/>
           </w:rPr>
-          <w:instrText xml:space="preserve"> PAGEREF _Toc363223395 \h </w:instrText>
+          <w:instrText xml:space="preserve"> PAGEREF _Toc363506488 \h </w:instrText>
         </w:r>
         <w:r>
           <w:rPr>
@@ -2171,7 +1936,7 @@
             <w:noProof/>
             <w:webHidden/>
           </w:rPr>
-          <w:t>38</w:t>
+          <w:t>43</w:t>
         </w:r>
         <w:r>
           <w:rPr>
@@ -2192,7 +1957,7 @@
           <w:szCs w:val="22"/>
         </w:rPr>
       </w:pPr>
-      <w:hyperlink w:anchor="_Toc363223396" w:history="1">
+      <w:hyperlink w:anchor="_Toc363506489" w:history="1">
         <w:r>
           <w:rPr>
             <w:rStyle w:val="Hyperlink"/>
@@ -2212,7 +1977,7 @@
           <w:rPr>
             <w:rStyle w:val="Hyperlink"/>
           </w:rPr>
-          <w:t>Differences</w:t>
+          <w:t>Overview</w:t>
         </w:r>
         <w:r>
           <w:rPr>
@@ -2230,7 +1995,7 @@
           <w:rPr>
             <w:webHidden/>
           </w:rPr>
-          <w:instrText xml:space="preserve"> PAGEREF _Toc363223396 \h </w:instrText>
+          <w:instrText xml:space="preserve"> PAGEREF _Toc363506489 \h </w:instrText>
         </w:r>
         <w:r>
           <w:rPr>
@@ -2247,7 +2012,157 @@
           <w:rPr>
             <w:webHidden/>
           </w:rPr>
-          <w:t>38</w:t>
+          <w:t>43</w:t>
+        </w:r>
+        <w:r>
+          <w:rPr>
+            <w:webHidden/>
+          </w:rPr>
+          <w:fldChar w:fldCharType="end"/>
+        </w:r>
+      </w:hyperlink>
+    </w:p>
+    <w:p>
+      <w:pPr>
+        <w:pStyle w:val="TOC2"/>
+        <w:rPr>
+          <w:rFonts w:asciiTheme="minorHAnsi" w:eastAsiaTheme="minorEastAsia" w:hAnsiTheme="minorHAnsi" w:cstheme="minorBidi"/>
+          <w:b w:val="0"/>
+          <w:bCs w:val="0"/>
+          <w:szCs w:val="22"/>
+        </w:rPr>
+      </w:pPr>
+      <w:hyperlink w:anchor="_Toc363506490" w:history="1">
+        <w:r>
+          <w:rPr>
+            <w:rStyle w:val="Hyperlink"/>
+          </w:rPr>
+          <w:t>5.2</w:t>
+        </w:r>
+        <w:r>
+          <w:rPr>
+            <w:rFonts w:asciiTheme="minorHAnsi" w:eastAsiaTheme="minorEastAsia" w:hAnsiTheme="minorHAnsi" w:cstheme="minorBidi"/>
+            <w:b w:val="0"/>
+            <w:bCs w:val="0"/>
+            <w:szCs w:val="22"/>
+          </w:rPr>
+          <w:tab/>
+        </w:r>
+        <w:r>
+          <w:rPr>
+            <w:rStyle w:val="Hyperlink"/>
+          </w:rPr>
+          <w:t>Future work</w:t>
+        </w:r>
+        <w:r>
+          <w:rPr>
+            <w:webHidden/>
+          </w:rPr>
+          <w:tab/>
+        </w:r>
+        <w:r>
+          <w:rPr>
+            <w:webHidden/>
+          </w:rPr>
+          <w:fldChar w:fldCharType="begin"/>
+        </w:r>
+        <w:r>
+          <w:rPr>
+            <w:webHidden/>
+          </w:rPr>
+          <w:instrText xml:space="preserve"> PAGEREF _Toc363506490 \h </w:instrText>
+        </w:r>
+        <w:r>
+          <w:rPr>
+            <w:webHidden/>
+          </w:rPr>
+        </w:r>
+        <w:r>
+          <w:rPr>
+            <w:webHidden/>
+          </w:rPr>
+          <w:fldChar w:fldCharType="separate"/>
+        </w:r>
+        <w:r>
+          <w:rPr>
+            <w:webHidden/>
+          </w:rPr>
+          <w:t>43</w:t>
+        </w:r>
+        <w:r>
+          <w:rPr>
+            <w:webHidden/>
+          </w:rPr>
+          <w:fldChar w:fldCharType="end"/>
+        </w:r>
+      </w:hyperlink>
+    </w:p>
+    <w:p>
+      <w:pPr>
+        <w:pStyle w:val="TOC2"/>
+        <w:rPr>
+          <w:rFonts w:asciiTheme="minorHAnsi" w:eastAsiaTheme="minorEastAsia" w:hAnsiTheme="minorHAnsi" w:cstheme="minorBidi"/>
+          <w:b w:val="0"/>
+          <w:bCs w:val="0"/>
+          <w:szCs w:val="22"/>
+        </w:rPr>
+      </w:pPr>
+      <w:hyperlink w:anchor="_Toc363506491" w:history="1">
+        <w:r>
+          <w:rPr>
+            <w:rStyle w:val="Hyperlink"/>
+          </w:rPr>
+          <w:t>5.3</w:t>
+        </w:r>
+        <w:r>
+          <w:rPr>
+            <w:rFonts w:asciiTheme="minorHAnsi" w:eastAsiaTheme="minorEastAsia" w:hAnsiTheme="minorHAnsi" w:cstheme="minorBidi"/>
+            <w:b w:val="0"/>
+            <w:bCs w:val="0"/>
+            <w:szCs w:val="22"/>
+          </w:rPr>
+          <w:tab/>
+        </w:r>
+        <w:r>
+          <w:rPr>
+            <w:rStyle w:val="Hyperlink"/>
+          </w:rPr>
+          <w:t>Critical Analysis</w:t>
+        </w:r>
+        <w:r>
+          <w:rPr>
+            <w:webHidden/>
+          </w:rPr>
+          <w:tab/>
+        </w:r>
+        <w:r>
+          <w:rPr>
+            <w:webHidden/>
+          </w:rPr>
+          <w:fldChar w:fldCharType="begin"/>
+        </w:r>
+        <w:r>
+          <w:rPr>
+            <w:webHidden/>
+          </w:rPr>
+          <w:instrText xml:space="preserve"> PAGEREF _Toc363506491 \h </w:instrText>
+        </w:r>
+        <w:r>
+          <w:rPr>
+            <w:webHidden/>
+          </w:rPr>
+        </w:r>
+        <w:r>
+          <w:rPr>
+            <w:webHidden/>
+          </w:rPr>
+          <w:fldChar w:fldCharType="separate"/>
+        </w:r>
+        <w:r>
+          <w:rPr>
+            <w:webHidden/>
+          </w:rPr>
+          <w:t>45</w:t>
         </w:r>
         <w:r>
           <w:rPr>
@@ -2274,7 +2189,7 @@
           <w:szCs w:val="22"/>
         </w:rPr>
       </w:pPr>
-      <w:hyperlink w:anchor="_Toc363223397" w:history="1">
+      <w:hyperlink w:anchor="_Toc363506492" w:history="1">
         <w:r>
           <w:rPr>
             <w:rStyle w:val="Hyperlink"/>
@@ -2299,7 +2214,7 @@
             <w:rStyle w:val="Hyperlink"/>
             <w:noProof/>
           </w:rPr>
-          <w:t>Conclusion</w:t>
+          <w:t>Biblography</w:t>
         </w:r>
         <w:r>
           <w:rPr>
@@ -2320,7 +2235,7 @@
             <w:noProof/>
             <w:webHidden/>
           </w:rPr>
-          <w:instrText xml:space="preserve"> PAGEREF _Toc363223397 \h </w:instrText>
+          <w:instrText xml:space="preserve"> PAGEREF _Toc363506492 \h </w:instrText>
         </w:r>
         <w:r>
           <w:rPr>
@@ -2340,7 +2255,7 @@
             <w:noProof/>
             <w:webHidden/>
           </w:rPr>
-          <w:t>39</w:t>
+          <w:t>46</w:t>
         </w:r>
         <w:r>
           <w:rPr>
@@ -2353,26 +2268,37 @@
     </w:p>
     <w:p>
       <w:pPr>
-        <w:pStyle w:val="TOC2"/>
+        <w:pStyle w:val="TOC1"/>
+        <w:tabs>
+          <w:tab w:val="left" w:pos="440"/>
+          <w:tab w:val="right" w:pos="9016"/>
+        </w:tabs>
         <w:rPr>
           <w:rFonts w:asciiTheme="minorHAnsi" w:eastAsiaTheme="minorEastAsia" w:hAnsiTheme="minorHAnsi" w:cstheme="minorBidi"/>
           <w:b w:val="0"/>
           <w:bCs w:val="0"/>
+          <w:caps w:val="0"/>
+          <w:noProof/>
+          <w:sz w:val="22"/>
           <w:szCs w:val="22"/>
         </w:rPr>
       </w:pPr>
-      <w:hyperlink w:anchor="_Toc363223398" w:history="1">
+      <w:hyperlink w:anchor="_Toc363506493" w:history="1">
         <w:r>
           <w:rPr>
             <w:rStyle w:val="Hyperlink"/>
-          </w:rPr>
-          <w:t>6.1</w:t>
+            <w:noProof/>
+          </w:rPr>
+          <w:t>7</w:t>
         </w:r>
         <w:r>
           <w:rPr>
             <w:rFonts w:asciiTheme="minorHAnsi" w:eastAsiaTheme="minorEastAsia" w:hAnsiTheme="minorHAnsi" w:cstheme="minorBidi"/>
             <w:b w:val="0"/>
             <w:bCs w:val="0"/>
+            <w:caps w:val="0"/>
+            <w:noProof/>
+            <w:sz w:val="22"/>
             <w:szCs w:val="22"/>
           </w:rPr>
           <w:tab/>
@@ -2380,121 +2306,54 @@
         <w:r>
           <w:rPr>
             <w:rStyle w:val="Hyperlink"/>
-          </w:rPr>
-          <w:t>Future work</w:t>
-        </w:r>
-        <w:r>
-          <w:rPr>
+            <w:noProof/>
+          </w:rPr>
+          <w:t>Appendix</w:t>
+        </w:r>
+        <w:r>
+          <w:rPr>
+            <w:noProof/>
             <w:webHidden/>
           </w:rPr>
           <w:tab/>
         </w:r>
         <w:r>
           <w:rPr>
+            <w:noProof/>
             <w:webHidden/>
           </w:rPr>
           <w:fldChar w:fldCharType="begin"/>
         </w:r>
         <w:r>
           <w:rPr>
-            <w:webHidden/>
-          </w:rPr>
-          <w:instrText xml:space="preserve"> PAGEREF _Toc363223398 \h </w:instrText>
-        </w:r>
-        <w:r>
-          <w:rPr>
-            <w:webHidden/>
-          </w:rPr>
-        </w:r>
-        <w:r>
-          <w:rPr>
+            <w:noProof/>
+            <w:webHidden/>
+          </w:rPr>
+          <w:instrText xml:space="preserve"> PAGEREF _Toc363506493 \h </w:instrText>
+        </w:r>
+        <w:r>
+          <w:rPr>
+            <w:noProof/>
+            <w:webHidden/>
+          </w:rPr>
+        </w:r>
+        <w:r>
+          <w:rPr>
+            <w:noProof/>
             <w:webHidden/>
           </w:rPr>
           <w:fldChar w:fldCharType="separate"/>
         </w:r>
         <w:r>
           <w:rPr>
-            <w:webHidden/>
-          </w:rPr>
-          <w:t>39</w:t>
-        </w:r>
-        <w:r>
-          <w:rPr>
-            <w:webHidden/>
-          </w:rPr>
-          <w:fldChar w:fldCharType="end"/>
-        </w:r>
-      </w:hyperlink>
-    </w:p>
-    <w:p>
-      <w:pPr>
-        <w:pStyle w:val="TOC2"/>
-        <w:rPr>
-          <w:rFonts w:asciiTheme="minorHAnsi" w:eastAsiaTheme="minorEastAsia" w:hAnsiTheme="minorHAnsi" w:cstheme="minorBidi"/>
-          <w:b w:val="0"/>
-          <w:bCs w:val="0"/>
-          <w:szCs w:val="22"/>
-        </w:rPr>
-      </w:pPr>
-      <w:hyperlink w:anchor="_Toc363223399" w:history="1">
-        <w:r>
-          <w:rPr>
-            <w:rStyle w:val="Hyperlink"/>
-          </w:rPr>
-          <w:t>6.2</w:t>
-        </w:r>
-        <w:r>
-          <w:rPr>
-            <w:rFonts w:asciiTheme="minorHAnsi" w:eastAsiaTheme="minorEastAsia" w:hAnsiTheme="minorHAnsi" w:cstheme="minorBidi"/>
-            <w:b w:val="0"/>
-            <w:bCs w:val="0"/>
-            <w:szCs w:val="22"/>
-          </w:rPr>
-          <w:tab/>
-        </w:r>
-        <w:r>
-          <w:rPr>
-            <w:rStyle w:val="Hyperlink"/>
-          </w:rPr>
-          <w:t>Critical Analysis</w:t>
-        </w:r>
-        <w:r>
-          <w:rPr>
-            <w:webHidden/>
-          </w:rPr>
-          <w:tab/>
-        </w:r>
-        <w:r>
-          <w:rPr>
-            <w:webHidden/>
-          </w:rPr>
-          <w:fldChar w:fldCharType="begin"/>
-        </w:r>
-        <w:r>
-          <w:rPr>
-            <w:webHidden/>
-          </w:rPr>
-          <w:instrText xml:space="preserve"> PAGEREF _Toc363223399 \h </w:instrText>
-        </w:r>
-        <w:r>
-          <w:rPr>
-            <w:webHidden/>
-          </w:rPr>
-        </w:r>
-        <w:r>
-          <w:rPr>
-            <w:webHidden/>
-          </w:rPr>
-          <w:fldChar w:fldCharType="separate"/>
-        </w:r>
-        <w:r>
-          <w:rPr>
-            <w:webHidden/>
-          </w:rPr>
-          <w:t>39</w:t>
-        </w:r>
-        <w:r>
-          <w:rPr>
+            <w:noProof/>
+            <w:webHidden/>
+          </w:rPr>
+          <w:t>47</w:t>
+        </w:r>
+        <w:r>
+          <w:rPr>
+            <w:noProof/>
             <w:webHidden/>
           </w:rPr>
           <w:fldChar w:fldCharType="end"/>
@@ -2541,7 +2400,7 @@
       <w:r>
         <w:fldChar w:fldCharType="separate"/>
       </w:r>
-      <w:hyperlink w:anchor="_Toc363482886" w:history="1">
+      <w:hyperlink w:anchor="_Toc363506494" w:history="1">
         <w:r>
           <w:rPr>
             <w:rStyle w:val="Hyperlink"/>
@@ -2568,7 +2427,7 @@
             <w:noProof/>
             <w:webHidden/>
           </w:rPr>
-          <w:instrText xml:space="preserve"> PAGEREF _Toc363482886 \h </w:instrText>
+          <w:instrText xml:space="preserve"> PAGEREF _Toc363506494 \h </w:instrText>
         </w:r>
         <w:r>
           <w:rPr>
@@ -2613,7 +2472,7 @@
           <w:szCs w:val="22"/>
         </w:rPr>
       </w:pPr>
-      <w:hyperlink w:anchor="_Toc363482887" w:history="1">
+      <w:hyperlink w:anchor="_Toc363506495" w:history="1">
         <w:r>
           <w:rPr>
             <w:rStyle w:val="Hyperlink"/>
@@ -2656,7 +2515,7 @@
             <w:noProof/>
             <w:webHidden/>
           </w:rPr>
-          <w:instrText xml:space="preserve"> PAGEREF _Toc363482887 \h </w:instrText>
+          <w:instrText xml:space="preserve"> PAGEREF _Toc363506495 \h </w:instrText>
         </w:r>
         <w:r>
           <w:rPr>
@@ -2700,7 +2559,7 @@
           <w:szCs w:val="22"/>
         </w:rPr>
       </w:pPr>
-      <w:hyperlink w:anchor="_Toc363482888" w:history="1">
+      <w:hyperlink w:anchor="_Toc363506496" w:history="1">
         <w:r>
           <w:rPr>
             <w:rStyle w:val="Hyperlink"/>
@@ -2727,7 +2586,7 @@
             <w:noProof/>
             <w:webHidden/>
           </w:rPr>
-          <w:instrText xml:space="preserve"> PAGEREF _Toc363482888 \h </w:instrText>
+          <w:instrText xml:space="preserve"> PAGEREF _Toc363506496 \h </w:instrText>
         </w:r>
         <w:r>
           <w:rPr>
@@ -2771,7 +2630,7 @@
           <w:szCs w:val="22"/>
         </w:rPr>
       </w:pPr>
-      <w:hyperlink w:anchor="_Toc363482889" w:history="1">
+      <w:hyperlink w:anchor="_Toc363506497" w:history="1">
         <w:r>
           <w:rPr>
             <w:rStyle w:val="Hyperlink"/>
@@ -2798,7 +2657,7 @@
             <w:noProof/>
             <w:webHidden/>
           </w:rPr>
-          <w:instrText xml:space="preserve"> PAGEREF _Toc363482889 \h </w:instrText>
+          <w:instrText xml:space="preserve"> PAGEREF _Toc363506497 \h </w:instrText>
         </w:r>
         <w:r>
           <w:rPr>
@@ -2842,7 +2701,7 @@
           <w:szCs w:val="22"/>
         </w:rPr>
       </w:pPr>
-      <w:hyperlink w:anchor="_Toc363482890" w:history="1">
+      <w:hyperlink w:anchor="_Toc363506498" w:history="1">
         <w:r>
           <w:rPr>
             <w:rStyle w:val="Hyperlink"/>
@@ -2869,7 +2728,7 @@
             <w:noProof/>
             <w:webHidden/>
           </w:rPr>
-          <w:instrText xml:space="preserve"> PAGEREF _Toc363482890 \h </w:instrText>
+          <w:instrText xml:space="preserve"> PAGEREF _Toc363506498 \h </w:instrText>
         </w:r>
         <w:r>
           <w:rPr>
@@ -2913,7 +2772,7 @@
           <w:szCs w:val="22"/>
         </w:rPr>
       </w:pPr>
-      <w:hyperlink w:anchor="_Toc363482891" w:history="1">
+      <w:hyperlink w:anchor="_Toc363506499" w:history="1">
         <w:r>
           <w:rPr>
             <w:rStyle w:val="Hyperlink"/>
@@ -2940,7 +2799,7 @@
             <w:noProof/>
             <w:webHidden/>
           </w:rPr>
-          <w:instrText xml:space="preserve"> PAGEREF _Toc363482891 \h </w:instrText>
+          <w:instrText xml:space="preserve"> PAGEREF _Toc363506499 \h </w:instrText>
         </w:r>
         <w:r>
           <w:rPr>
@@ -2984,7 +2843,7 @@
           <w:szCs w:val="22"/>
         </w:rPr>
       </w:pPr>
-      <w:hyperlink w:anchor="_Toc363482892" w:history="1">
+      <w:hyperlink w:anchor="_Toc363506500" w:history="1">
         <w:r>
           <w:rPr>
             <w:rStyle w:val="Hyperlink"/>
@@ -3011,7 +2870,7 @@
             <w:noProof/>
             <w:webHidden/>
           </w:rPr>
-          <w:instrText xml:space="preserve"> PAGEREF _Toc363482892 \h </w:instrText>
+          <w:instrText xml:space="preserve"> PAGEREF _Toc363506500 \h </w:instrText>
         </w:r>
         <w:r>
           <w:rPr>
@@ -3055,7 +2914,7 @@
           <w:szCs w:val="22"/>
         </w:rPr>
       </w:pPr>
-      <w:hyperlink w:anchor="_Toc363482893" w:history="1">
+      <w:hyperlink w:anchor="_Toc363506501" w:history="1">
         <w:r>
           <w:rPr>
             <w:rStyle w:val="Hyperlink"/>
@@ -3082,7 +2941,7 @@
             <w:noProof/>
             <w:webHidden/>
           </w:rPr>
-          <w:instrText xml:space="preserve"> PAGEREF _Toc363482893 \h </w:instrText>
+          <w:instrText xml:space="preserve"> PAGEREF _Toc363506501 \h </w:instrText>
         </w:r>
         <w:r>
           <w:rPr>
@@ -3126,7 +2985,7 @@
           <w:szCs w:val="22"/>
         </w:rPr>
       </w:pPr>
-      <w:hyperlink w:anchor="_Toc363482894" w:history="1">
+      <w:hyperlink w:anchor="_Toc363506502" w:history="1">
         <w:r>
           <w:rPr>
             <w:rStyle w:val="Hyperlink"/>
@@ -3153,7 +3012,7 @@
             <w:noProof/>
             <w:webHidden/>
           </w:rPr>
-          <w:instrText xml:space="preserve"> PAGEREF _Toc363482894 \h </w:instrText>
+          <w:instrText xml:space="preserve"> PAGEREF _Toc363506502 \h </w:instrText>
         </w:r>
         <w:r>
           <w:rPr>
@@ -3197,7 +3056,7 @@
           <w:szCs w:val="22"/>
         </w:rPr>
       </w:pPr>
-      <w:hyperlink w:anchor="_Toc363482895" w:history="1">
+      <w:hyperlink w:anchor="_Toc363506503" w:history="1">
         <w:r>
           <w:rPr>
             <w:rStyle w:val="Hyperlink"/>
@@ -3224,7 +3083,7 @@
             <w:noProof/>
             <w:webHidden/>
           </w:rPr>
-          <w:instrText xml:space="preserve"> PAGEREF _Toc363482895 \h </w:instrText>
+          <w:instrText xml:space="preserve"> PAGEREF _Toc363506503 \h </w:instrText>
         </w:r>
         <w:r>
           <w:rPr>
@@ -3268,7 +3127,7 @@
           <w:szCs w:val="22"/>
         </w:rPr>
       </w:pPr>
-      <w:hyperlink w:anchor="_Toc363482896" w:history="1">
+      <w:hyperlink w:anchor="_Toc363506504" w:history="1">
         <w:r>
           <w:rPr>
             <w:rStyle w:val="Hyperlink"/>
@@ -3295,7 +3154,7 @@
             <w:noProof/>
             <w:webHidden/>
           </w:rPr>
-          <w:instrText xml:space="preserve"> PAGEREF _Toc363482896 \h </w:instrText>
+          <w:instrText xml:space="preserve"> PAGEREF _Toc363506504 \h </w:instrText>
         </w:r>
         <w:r>
           <w:rPr>
@@ -3339,7 +3198,7 @@
           <w:szCs w:val="22"/>
         </w:rPr>
       </w:pPr>
-      <w:hyperlink w:anchor="_Toc363482897" w:history="1">
+      <w:hyperlink w:anchor="_Toc363506505" w:history="1">
         <w:r>
           <w:rPr>
             <w:rStyle w:val="Hyperlink"/>
@@ -3366,7 +3225,7 @@
             <w:noProof/>
             <w:webHidden/>
           </w:rPr>
-          <w:instrText xml:space="preserve"> PAGEREF _Toc363482897 \h </w:instrText>
+          <w:instrText xml:space="preserve"> PAGEREF _Toc363506505 \h </w:instrText>
         </w:r>
         <w:r>
           <w:rPr>
@@ -3387,77 +3246,6 @@
             <w:webHidden/>
           </w:rPr>
           <w:t>36</w:t>
-        </w:r>
-        <w:r>
-          <w:rPr>
-            <w:noProof/>
-            <w:webHidden/>
-          </w:rPr>
-          <w:fldChar w:fldCharType="end"/>
-        </w:r>
-      </w:hyperlink>
-    </w:p>
-    <w:p>
-      <w:pPr>
-        <w:pStyle w:val="TableofFigures"/>
-        <w:tabs>
-          <w:tab w:val="right" w:leader="dot" w:pos="9016"/>
-        </w:tabs>
-        <w:rPr>
-          <w:rFonts w:asciiTheme="minorHAnsi" w:eastAsiaTheme="minorEastAsia" w:hAnsiTheme="minorHAnsi" w:cstheme="minorBidi"/>
-          <w:noProof/>
-          <w:sz w:val="22"/>
-          <w:szCs w:val="22"/>
-        </w:rPr>
-      </w:pPr>
-      <w:hyperlink w:anchor="_Toc363482898" w:history="1">
-        <w:r>
-          <w:rPr>
-            <w:rStyle w:val="Hyperlink"/>
-            <w:noProof/>
-          </w:rPr>
-          <w:t>Figure 14 Shown below</w:t>
-        </w:r>
-        <w:r>
-          <w:rPr>
-            <w:noProof/>
-            <w:webHidden/>
-          </w:rPr>
-          <w:tab/>
-        </w:r>
-        <w:r>
-          <w:rPr>
-            <w:noProof/>
-            <w:webHidden/>
-          </w:rPr>
-          <w:fldChar w:fldCharType="begin"/>
-        </w:r>
-        <w:r>
-          <w:rPr>
-            <w:noProof/>
-            <w:webHidden/>
-          </w:rPr>
-          <w:instrText xml:space="preserve"> PAGEREF _Toc363482898 \h </w:instrText>
-        </w:r>
-        <w:r>
-          <w:rPr>
-            <w:noProof/>
-            <w:webHidden/>
-          </w:rPr>
-        </w:r>
-        <w:r>
-          <w:rPr>
-            <w:noProof/>
-            <w:webHidden/>
-          </w:rPr>
-          <w:fldChar w:fldCharType="separate"/>
-        </w:r>
-        <w:r>
-          <w:rPr>
-            <w:noProof/>
-            <w:webHidden/>
-          </w:rPr>
-          <w:t>43</w:t>
         </w:r>
         <w:r>
           <w:rPr>
@@ -3497,7 +3285,7 @@
       <w:pPr>
         <w:pStyle w:val="Heading1"/>
       </w:pPr>
-      <w:bookmarkStart w:id="10" w:name="_Toc363223374"/>
+      <w:bookmarkStart w:id="10" w:name="_Toc363506470"/>
       <w:r>
         <w:lastRenderedPageBreak/>
         <w:t>Introduction</w:t>
@@ -3534,7 +3322,7 @@
         <w:pStyle w:val="Heading2"/>
       </w:pPr>
       <w:bookmarkStart w:id="11" w:name="_Toc352672993"/>
-      <w:bookmarkStart w:id="12" w:name="_Toc363223375"/>
+      <w:bookmarkStart w:id="12" w:name="_Toc363506471"/>
       <w:r>
         <w:t>Motivation</w:t>
       </w:r>
@@ -3556,7 +3344,7 @@
         <w:pStyle w:val="Heading2"/>
       </w:pPr>
       <w:bookmarkStart w:id="13" w:name="_Toc352672994"/>
-      <w:bookmarkStart w:id="14" w:name="_Toc363223376"/>
+      <w:bookmarkStart w:id="14" w:name="_Toc363506472"/>
       <w:r>
         <w:lastRenderedPageBreak/>
         <w:t>Objectives</w:t>
@@ -3593,7 +3381,7 @@
           <w:noProof/>
         </w:rPr>
         <w:drawing>
-          <wp:inline distT="0" distB="0" distL="0" distR="0" wp14:anchorId="562E51A4" wp14:editId="49FED459">
+          <wp:inline distT="0" distB="0" distL="0" distR="0" wp14:anchorId="62D732C9" wp14:editId="74C44087">
             <wp:extent cx="5063490" cy="777875"/>
             <wp:effectExtent l="0" t="0" r="0" b="0"/>
             <wp:docPr id="8" name="Picture 8"/>
@@ -3649,31 +3437,18 @@
       </w:pPr>
       <w:bookmarkStart w:id="15" w:name="_Toc352633639"/>
       <w:bookmarkStart w:id="16" w:name="_Toc352671239"/>
-      <w:bookmarkStart w:id="17" w:name="_Toc363482886"/>
+      <w:bookmarkStart w:id="17" w:name="_Toc363506494"/>
       <w:r>
         <w:t xml:space="preserve">Figure </w:t>
       </w:r>
-      <w:r>
-        <w:fldChar w:fldCharType="begin"/>
-      </w:r>
-      <w:r>
-        <w:instrText xml:space="preserve"> SEQ Figure \* ARABIC </w:instrText>
-      </w:r>
-      <w:r>
-        <w:fldChar w:fldCharType="separate"/>
-      </w:r>
-      <w:r>
-        <w:rPr>
-          <w:noProof/>
-        </w:rPr>
-        <w:t>1</w:t>
-      </w:r>
-      <w:r>
-        <w:rPr>
-          <w:noProof/>
-        </w:rPr>
-        <w:fldChar w:fldCharType="end"/>
-      </w:r>
+      <w:fldSimple w:instr=" SEQ Figure \* ARABIC ">
+        <w:r>
+          <w:rPr>
+            <w:noProof/>
+          </w:rPr>
+          <w:t>1</w:t>
+        </w:r>
+      </w:fldSimple>
       <w:r>
         <w:t xml:space="preserve"> Overview of the system</w:t>
       </w:r>
@@ -3736,7 +3511,7 @@
       <w:pPr>
         <w:pStyle w:val="Heading1"/>
       </w:pPr>
-      <w:bookmarkStart w:id="18" w:name="_Toc363223377"/>
+      <w:bookmarkStart w:id="18" w:name="_Toc363506473"/>
       <w:r>
         <w:lastRenderedPageBreak/>
         <w:t>Literature Review</w:t>
@@ -3750,7 +3525,7 @@
       <w:bookmarkStart w:id="19" w:name="_Ref352421347"/>
       <w:bookmarkStart w:id="20" w:name="_Ref352421352"/>
       <w:bookmarkStart w:id="21" w:name="_Toc352672996"/>
-      <w:bookmarkStart w:id="22" w:name="_Toc363223378"/>
+      <w:bookmarkStart w:id="22" w:name="_Toc363506474"/>
       <w:r>
         <w:t>Game Engines</w:t>
       </w:r>
@@ -4179,7 +3954,7 @@
       <w:bookmarkStart w:id="29" w:name="_Ref352428699"/>
       <w:bookmarkStart w:id="30" w:name="_Ref352428703"/>
       <w:bookmarkStart w:id="31" w:name="_Toc352673003"/>
-      <w:bookmarkStart w:id="32" w:name="_Toc363223379"/>
+      <w:bookmarkStart w:id="32" w:name="_Toc363506475"/>
       <w:r>
         <w:t>Current Game Standards</w:t>
       </w:r>
@@ -4301,21 +4076,7 @@
         <w:rPr>
           <w:noProof/>
         </w:rPr>
-        <w:t>(</w:t>
-      </w:r>
-      <w:proofErr w:type="spellStart"/>
-      <w:r>
-        <w:rPr>
-          <w:noProof/>
-        </w:rPr>
-        <w:t>Sweetser</w:t>
-      </w:r>
-      <w:proofErr w:type="spellEnd"/>
-      <w:r>
-        <w:rPr>
-          <w:noProof/>
-        </w:rPr>
-        <w:t xml:space="preserve"> and Wiles, 2002)</w:t>
+        <w:t>(Sweetser and Wiles, 2002)</w:t>
       </w:r>
       <w:r>
         <w:fldChar w:fldCharType="end"/>
@@ -4444,7 +4205,7 @@
       <w:bookmarkStart w:id="37" w:name="_Ref352421399"/>
       <w:bookmarkStart w:id="38" w:name="_Ref352421402"/>
       <w:bookmarkStart w:id="39" w:name="_Toc352673004"/>
-      <w:bookmarkStart w:id="40" w:name="_Toc363223380"/>
+      <w:bookmarkStart w:id="40" w:name="_Toc363506476"/>
       <w:r>
         <w:lastRenderedPageBreak/>
         <w:t>Evolutionary Games</w:t>
@@ -4570,7 +4331,7 @@
           <w:noProof/>
         </w:rPr>
         <w:drawing>
-          <wp:inline distT="0" distB="0" distL="0" distR="0" wp14:anchorId="50253705" wp14:editId="3EBC88BE">
+          <wp:inline distT="0" distB="0" distL="0" distR="0" wp14:anchorId="27EC7062" wp14:editId="34A02476">
             <wp:extent cx="5732145" cy="1501140"/>
             <wp:effectExtent l="0" t="0" r="1905" b="3810"/>
             <wp:docPr id="2" name="Picture 2"/>
@@ -4630,31 +4391,18 @@
       </w:pPr>
       <w:bookmarkStart w:id="42" w:name="_Toc352633640"/>
       <w:bookmarkStart w:id="43" w:name="_Toc352671240"/>
-      <w:bookmarkStart w:id="44" w:name="_Toc363482887"/>
+      <w:bookmarkStart w:id="44" w:name="_Toc363506495"/>
       <w:r>
         <w:t xml:space="preserve">Figure </w:t>
       </w:r>
-      <w:r>
-        <w:fldChar w:fldCharType="begin"/>
-      </w:r>
-      <w:r>
-        <w:instrText xml:space="preserve"> SEQ Figure \* ARABIC </w:instrText>
-      </w:r>
-      <w:r>
-        <w:fldChar w:fldCharType="separate"/>
-      </w:r>
-      <w:r>
-        <w:rPr>
-          <w:noProof/>
-        </w:rPr>
-        <w:t>2</w:t>
-      </w:r>
-      <w:r>
-        <w:rPr>
-          <w:noProof/>
-        </w:rPr>
-        <w:fldChar w:fldCharType="end"/>
-      </w:r>
+      <w:fldSimple w:instr=" SEQ Figure \* ARABIC ">
+        <w:r>
+          <w:rPr>
+            <w:noProof/>
+          </w:rPr>
+          <w:t>2</w:t>
+        </w:r>
+      </w:fldSimple>
       <w:r>
         <w:tab/>
         <w:t xml:space="preserve">One weapons evolution at various generations.  </w:t>
@@ -4894,7 +4642,7 @@
       <w:bookmarkStart w:id="49" w:name="_Ref351064443"/>
       <w:bookmarkStart w:id="50" w:name="_Ref351064446"/>
       <w:bookmarkStart w:id="51" w:name="_Toc352673008"/>
-      <w:bookmarkStart w:id="52" w:name="_Toc363223381"/>
+      <w:bookmarkStart w:id="52" w:name="_Toc363506477"/>
       <w:r>
         <w:lastRenderedPageBreak/>
         <w:t>Neural Networks</w:t>
@@ -5034,7 +4782,7 @@
           <w:lang w:eastAsia="en-GB"/>
         </w:rPr>
         <w:drawing>
-          <wp:inline distT="0" distB="0" distL="0" distR="0" wp14:anchorId="61D6B744" wp14:editId="0541882B">
+          <wp:inline distT="0" distB="0" distL="0" distR="0" wp14:anchorId="7EA399EE" wp14:editId="65554235">
             <wp:extent cx="2604770" cy="2658110"/>
             <wp:effectExtent l="0" t="0" r="5080" b="8890"/>
             <wp:docPr id="5" name="Picture 5"/>
@@ -5095,31 +4843,18 @@
       <w:bookmarkStart w:id="55" w:name="_Ref351132496"/>
       <w:bookmarkStart w:id="56" w:name="_Toc352633641"/>
       <w:bookmarkStart w:id="57" w:name="_Toc352671241"/>
-      <w:bookmarkStart w:id="58" w:name="_Toc363482888"/>
+      <w:bookmarkStart w:id="58" w:name="_Toc363506496"/>
       <w:r>
         <w:t xml:space="preserve">Figure </w:t>
       </w:r>
-      <w:r>
-        <w:fldChar w:fldCharType="begin"/>
-      </w:r>
-      <w:r>
-        <w:instrText xml:space="preserve"> SEQ Figure \* ARABIC </w:instrText>
-      </w:r>
-      <w:r>
-        <w:fldChar w:fldCharType="separate"/>
-      </w:r>
-      <w:r>
-        <w:rPr>
-          <w:noProof/>
-        </w:rPr>
-        <w:t>3</w:t>
-      </w:r>
-      <w:r>
-        <w:rPr>
-          <w:noProof/>
-        </w:rPr>
-        <w:fldChar w:fldCharType="end"/>
-      </w:r>
+      <w:fldSimple w:instr=" SEQ Figure \* ARABIC ">
+        <w:r>
+          <w:rPr>
+            <w:noProof/>
+          </w:rPr>
+          <w:t>3</w:t>
+        </w:r>
+      </w:fldSimple>
       <w:bookmarkEnd w:id="55"/>
       <w:r>
         <w:t xml:space="preserve"> Basic Multi-layer ANN layout. </w:t>
@@ -5296,7 +5031,7 @@
           <w:lang w:eastAsia="en-GB"/>
         </w:rPr>
         <w:drawing>
-          <wp:inline distT="0" distB="0" distL="0" distR="0" wp14:anchorId="3E1192A4" wp14:editId="4333802F">
+          <wp:inline distT="0" distB="0" distL="0" distR="0" wp14:anchorId="12D9EA1C" wp14:editId="4CF6FB81">
             <wp:extent cx="4721860" cy="4776470"/>
             <wp:effectExtent l="0" t="0" r="2540" b="5080"/>
             <wp:docPr id="3" name="Picture 3"/>
@@ -5356,31 +5091,18 @@
       </w:pPr>
       <w:bookmarkStart w:id="60" w:name="_Toc352633642"/>
       <w:bookmarkStart w:id="61" w:name="_Toc352671242"/>
-      <w:bookmarkStart w:id="62" w:name="_Toc363482889"/>
+      <w:bookmarkStart w:id="62" w:name="_Toc363506497"/>
       <w:r>
         <w:t xml:space="preserve">Figure </w:t>
       </w:r>
-      <w:r>
-        <w:fldChar w:fldCharType="begin"/>
-      </w:r>
-      <w:r>
-        <w:instrText xml:space="preserve"> SEQ Figure \* ARABIC </w:instrText>
-      </w:r>
-      <w:r>
-        <w:fldChar w:fldCharType="separate"/>
-      </w:r>
-      <w:r>
-        <w:rPr>
-          <w:noProof/>
-        </w:rPr>
-        <w:t>4</w:t>
-      </w:r>
-      <w:r>
-        <w:rPr>
-          <w:noProof/>
-        </w:rPr>
-        <w:fldChar w:fldCharType="end"/>
-      </w:r>
+      <w:fldSimple w:instr=" SEQ Figure \* ARABIC ">
+        <w:r>
+          <w:rPr>
+            <w:noProof/>
+          </w:rPr>
+          <w:t>4</w:t>
+        </w:r>
+      </w:fldSimple>
       <w:r>
         <w:t xml:space="preserve">: An example of how two parents combine to make a child. </w:t>
       </w:r>
@@ -5439,7 +5161,7 @@
         <w:pStyle w:val="Heading2"/>
       </w:pPr>
       <w:bookmarkStart w:id="63" w:name="_Toc352673012"/>
-      <w:bookmarkStart w:id="64" w:name="_Toc363223382"/>
+      <w:bookmarkStart w:id="64" w:name="_Toc363506478"/>
       <w:r>
         <w:lastRenderedPageBreak/>
         <w:t>Interfacing In-between Games</w:t>
@@ -5480,7 +5202,7 @@
       <w:pPr>
         <w:pStyle w:val="Heading2"/>
       </w:pPr>
-      <w:bookmarkStart w:id="66" w:name="_Toc363223383"/>
+      <w:bookmarkStart w:id="66" w:name="_Toc363506479"/>
       <w:r>
         <w:lastRenderedPageBreak/>
         <w:t>Mono</w:t>
@@ -5495,7 +5217,7 @@
         <w:pStyle w:val="Heading2"/>
       </w:pPr>
       <w:bookmarkStart w:id="67" w:name="_Toc352673014"/>
-      <w:bookmarkStart w:id="68" w:name="_Toc363223384"/>
+      <w:bookmarkStart w:id="68" w:name="_Toc363506480"/>
       <w:r>
         <w:lastRenderedPageBreak/>
         <w:t>Literature Review Conclusion</w:t>
@@ -5619,7 +5341,7 @@
       <w:pPr>
         <w:pStyle w:val="Heading1"/>
       </w:pPr>
-      <w:bookmarkStart w:id="69" w:name="_Toc363223385"/>
+      <w:bookmarkStart w:id="69" w:name="_Toc363506481"/>
       <w:r>
         <w:lastRenderedPageBreak/>
         <w:t>Methodology</w:t>
@@ -5630,7 +5352,7 @@
       <w:pPr>
         <w:pStyle w:val="Heading2"/>
       </w:pPr>
-      <w:bookmarkStart w:id="70" w:name="_Toc363223386"/>
+      <w:bookmarkStart w:id="70" w:name="_Toc363506482"/>
       <w:r>
         <w:t>Overview of the system</w:t>
       </w:r>
@@ -5672,7 +5394,7 @@
       <w:r>
         <w:t xml:space="preserve"> </w:t>
       </w:r>
-      <w:bookmarkStart w:id="71" w:name="_Toc363223387"/>
+      <w:bookmarkStart w:id="71" w:name="_Toc363506483"/>
       <w:r>
         <w:t>Prototype Method</w:t>
       </w:r>
@@ -5686,12 +5408,15 @@
         <w:t>,</w:t>
       </w:r>
       <w:r>
-        <w:t xml:space="preserve"> many separate pieces of the overall project will be created. The first prototype will be very basic but the prototypes will increase in difficulty and complexity. This allows the author to focus on smaller parts of the project one at a time, instead of trying to do the full thing from the start. It also gives the author something to fall back on if the end product cannot be done. This was a concern for this project as no other projects like this was found. </w:t>
-      </w:r>
-    </w:p>
-    <w:p>
+        <w:t xml:space="preserve"> many separate pieces of the overall project will be created. The first prototype will be very basic but the prototypes will increase in difficulty and complexity. This allows the author to focus on smaller parts of the project one at a time, instead of trying to do the full thing from the start. It also </w:t>
+      </w:r>
       <w:r>
         <w:lastRenderedPageBreak/>
+        <w:t xml:space="preserve">gives the author something to fall back on if the end product cannot be done. This was a concern for this project as no other projects like this was found. </w:t>
+      </w:r>
+    </w:p>
+    <w:p>
+      <w:r>
         <w:t xml:space="preserve">This allows the larger product to be split into smaller simpler pieces that are built up until they are the final product. </w:t>
       </w:r>
     </w:p>
@@ -5761,7 +5486,7 @@
           <w:noProof/>
         </w:rPr>
         <w:drawing>
-          <wp:inline distT="0" distB="0" distL="0" distR="0" wp14:anchorId="29C9666A" wp14:editId="2E6AB418">
+          <wp:inline distT="0" distB="0" distL="0" distR="0" wp14:anchorId="3A1B5AB5" wp14:editId="4673993C">
             <wp:extent cx="5499735" cy="3084195"/>
             <wp:effectExtent l="0" t="0" r="0" b="0"/>
             <wp:docPr id="12" name="Picture 12"/>
@@ -5815,31 +5540,18 @@
         <w:pStyle w:val="Caption"/>
         <w:jc w:val="both"/>
       </w:pPr>
-      <w:bookmarkStart w:id="72" w:name="_Toc363482890"/>
+      <w:bookmarkStart w:id="72" w:name="_Toc363506498"/>
       <w:r>
         <w:t xml:space="preserve">Figure </w:t>
       </w:r>
-      <w:r>
-        <w:fldChar w:fldCharType="begin"/>
-      </w:r>
-      <w:r>
-        <w:instrText xml:space="preserve"> SEQ Figure \* ARABIC </w:instrText>
-      </w:r>
-      <w:r>
-        <w:fldChar w:fldCharType="separate"/>
-      </w:r>
-      <w:r>
-        <w:rPr>
-          <w:noProof/>
-        </w:rPr>
-        <w:t>5</w:t>
-      </w:r>
-      <w:r>
-        <w:rPr>
-          <w:noProof/>
-        </w:rPr>
-        <w:fldChar w:fldCharType="end"/>
-      </w:r>
+      <w:fldSimple w:instr=" SEQ Figure \* ARABIC ">
+        <w:r>
+          <w:rPr>
+            <w:noProof/>
+          </w:rPr>
+          <w:t>5</w:t>
+        </w:r>
+      </w:fldSimple>
       <w:r>
         <w:t xml:space="preserve"> Diagram showing how the wander behaviour works.</w:t>
       </w:r>
@@ -5851,17 +5563,9 @@
     <w:p>
       <w:pPr>
         <w:pStyle w:val="Heading4"/>
-        <w:numPr>
-          <w:ilvl w:val="0"/>
-          <w:numId w:val="0"/>
-        </w:numPr>
-      </w:pPr>
-    </w:p>
-    <w:p>
-      <w:pPr>
-        <w:pStyle w:val="Heading4"/>
-      </w:pPr>
-      <w:r>
+      </w:pPr>
+      <w:r>
+        <w:lastRenderedPageBreak/>
         <w:t>Implementation</w:t>
       </w:r>
     </w:p>
@@ -5944,7 +5648,7 @@
           <w:noProof/>
         </w:rPr>
         <w:drawing>
-          <wp:inline distT="0" distB="0" distL="0" distR="0" wp14:anchorId="4E8BD06A" wp14:editId="64C74839">
+          <wp:inline distT="0" distB="0" distL="0" distR="0" wp14:anchorId="5BCA7793" wp14:editId="015A2802">
             <wp:extent cx="5732145" cy="3234690"/>
             <wp:effectExtent l="0" t="0" r="1905" b="3810"/>
             <wp:docPr id="1" name="Picture 1"/>
@@ -5998,31 +5702,18 @@
         <w:pStyle w:val="Caption"/>
         <w:jc w:val="both"/>
       </w:pPr>
-      <w:bookmarkStart w:id="73" w:name="_Toc363482891"/>
+      <w:bookmarkStart w:id="73" w:name="_Toc363506499"/>
       <w:r>
         <w:t xml:space="preserve">Figure </w:t>
       </w:r>
-      <w:r>
-        <w:fldChar w:fldCharType="begin"/>
-      </w:r>
-      <w:r>
-        <w:instrText xml:space="preserve"> SEQ Figure \* ARABIC </w:instrText>
-      </w:r>
-      <w:r>
-        <w:fldChar w:fldCharType="separate"/>
-      </w:r>
-      <w:r>
-        <w:rPr>
-          <w:noProof/>
-        </w:rPr>
-        <w:t>6</w:t>
-      </w:r>
-      <w:r>
-        <w:rPr>
-          <w:noProof/>
-        </w:rPr>
-        <w:fldChar w:fldCharType="end"/>
-      </w:r>
+      <w:fldSimple w:instr=" SEQ Figure \* ARABIC ">
+        <w:r>
+          <w:rPr>
+            <w:noProof/>
+          </w:rPr>
+          <w:t>6</w:t>
+        </w:r>
+      </w:fldSimple>
       <w:r>
         <w:t>. Prototype one featuring a bot moving about its environment. The red line shows which direction it is currently facing.</w:t>
       </w:r>
@@ -6096,7 +5787,7 @@
           <w:noProof/>
         </w:rPr>
         <w:drawing>
-          <wp:inline distT="0" distB="0" distL="0" distR="0" wp14:anchorId="4C2AAB1E" wp14:editId="1BF373C5">
+          <wp:inline distT="0" distB="0" distL="0" distR="0" wp14:anchorId="7ABD93E3" wp14:editId="55DF7063">
             <wp:extent cx="5730875" cy="640080"/>
             <wp:effectExtent l="0" t="0" r="3175" b="7620"/>
             <wp:docPr id="16" name="Picture 16"/>
@@ -6147,31 +5838,18 @@
         <w:pStyle w:val="Caption"/>
         <w:jc w:val="both"/>
       </w:pPr>
-      <w:bookmarkStart w:id="74" w:name="_Toc363482892"/>
+      <w:bookmarkStart w:id="74" w:name="_Toc363506500"/>
       <w:r>
         <w:t xml:space="preserve">Figure </w:t>
       </w:r>
-      <w:r>
-        <w:fldChar w:fldCharType="begin"/>
-      </w:r>
-      <w:r>
-        <w:instrText xml:space="preserve"> SEQ Figure \* ARABIC </w:instrText>
-      </w:r>
-      <w:r>
-        <w:fldChar w:fldCharType="separate"/>
-      </w:r>
-      <w:r>
-        <w:rPr>
-          <w:noProof/>
-        </w:rPr>
-        <w:t>7</w:t>
-      </w:r>
-      <w:r>
-        <w:rPr>
-          <w:noProof/>
-        </w:rPr>
-        <w:fldChar w:fldCharType="end"/>
-      </w:r>
+      <w:fldSimple w:instr=" SEQ Figure \* ARABIC ">
+        <w:r>
+          <w:rPr>
+            <w:noProof/>
+          </w:rPr>
+          <w:t>7</w:t>
+        </w:r>
+      </w:fldSimple>
       <w:r>
         <w:t xml:space="preserve"> Overview of the process that takes place in this prototype.</w:t>
       </w:r>
@@ -6281,7 +5959,7 @@
           <w:noProof/>
         </w:rPr>
         <w:drawing>
-          <wp:inline distT="0" distB="0" distL="0" distR="0" wp14:anchorId="65AD062F" wp14:editId="39D32D10">
+          <wp:inline distT="0" distB="0" distL="0" distR="0" wp14:anchorId="77E7742E" wp14:editId="05611056">
             <wp:extent cx="5718175" cy="3016250"/>
             <wp:effectExtent l="0" t="0" r="0" b="0"/>
             <wp:docPr id="4" name="Picture 4"/>
@@ -6335,28 +6013,18 @@
         <w:pStyle w:val="Caption"/>
         <w:jc w:val="both"/>
       </w:pPr>
-      <w:bookmarkStart w:id="75" w:name="_Toc363482893"/>
+      <w:bookmarkStart w:id="75" w:name="_Toc363506501"/>
       <w:r>
         <w:t xml:space="preserve">Figure </w:t>
       </w:r>
-      <w:r>
-        <w:fldChar w:fldCharType="begin"/>
-      </w:r>
-      <w:r>
-        <w:instrText xml:space="preserve"> SEQ Figure \* ARABIC </w:instrText>
-      </w:r>
-      <w:r>
-        <w:fldChar w:fldCharType="separate"/>
-      </w:r>
-      <w:r>
-        <w:rPr>
-          <w:noProof/>
-        </w:rPr>
-        <w:t>8</w:t>
-      </w:r>
-      <w:r>
-        <w:fldChar w:fldCharType="end"/>
-      </w:r>
+      <w:fldSimple w:instr=" SEQ Figure \* ARABIC ">
+        <w:r>
+          <w:rPr>
+            <w:noProof/>
+          </w:rPr>
+          <w:t>8</w:t>
+        </w:r>
+      </w:fldSimple>
       <w:r>
         <w:t xml:space="preserve"> </w:t>
       </w:r>
@@ -6456,7 +6124,7 @@
         </w:rPr>
         <w:lastRenderedPageBreak/>
         <w:drawing>
-          <wp:inline distT="0" distB="0" distL="0" distR="0" wp14:anchorId="75749F8B" wp14:editId="16198472">
+          <wp:inline distT="0" distB="0" distL="0" distR="0" wp14:anchorId="77BC5E06" wp14:editId="10700185">
             <wp:extent cx="5718175" cy="3029585"/>
             <wp:effectExtent l="0" t="0" r="0" b="0"/>
             <wp:docPr id="6" name="Picture 6"/>
@@ -6510,31 +6178,18 @@
         <w:pStyle w:val="Caption"/>
         <w:jc w:val="both"/>
       </w:pPr>
-      <w:bookmarkStart w:id="76" w:name="_Toc363482894"/>
+      <w:bookmarkStart w:id="76" w:name="_Toc363506502"/>
       <w:r>
         <w:t xml:space="preserve">Figure </w:t>
       </w:r>
-      <w:r>
-        <w:fldChar w:fldCharType="begin"/>
-      </w:r>
-      <w:r>
-        <w:instrText xml:space="preserve"> SEQ Figure \* ARABIC </w:instrText>
-      </w:r>
-      <w:r>
-        <w:fldChar w:fldCharType="separate"/>
-      </w:r>
-      <w:r>
-        <w:rPr>
-          <w:noProof/>
-        </w:rPr>
-        <w:t>10</w:t>
-      </w:r>
-      <w:r>
-        <w:rPr>
-          <w:noProof/>
-        </w:rPr>
-        <w:fldChar w:fldCharType="end"/>
-      </w:r>
+      <w:fldSimple w:instr=" SEQ Figure \* ARABIC ">
+        <w:r>
+          <w:rPr>
+            <w:noProof/>
+          </w:rPr>
+          <w:t>10</w:t>
+        </w:r>
+      </w:fldSimple>
       <w:r>
         <w:t xml:space="preserve"> Prototype 3 that features a wander behaviour, with its random numbers being generated by the interface, The altered colours of the environment is to help the reader see it.</w:t>
       </w:r>
@@ -6637,7 +6292,7 @@
           <w:noProof/>
         </w:rPr>
         <w:drawing>
-          <wp:inline distT="0" distB="0" distL="0" distR="0" wp14:anchorId="6BFAC0EF" wp14:editId="0DC88185">
+          <wp:inline distT="0" distB="0" distL="0" distR="0" wp14:anchorId="33F7102D" wp14:editId="2834656B">
             <wp:extent cx="4763135" cy="2360930"/>
             <wp:effectExtent l="0" t="0" r="0" b="0"/>
             <wp:docPr id="10" name="Picture 10"/>
@@ -6691,28 +6346,18 @@
         <w:pStyle w:val="Caption"/>
         <w:jc w:val="both"/>
       </w:pPr>
-      <w:bookmarkStart w:id="77" w:name="_Toc363482895"/>
+      <w:bookmarkStart w:id="77" w:name="_Toc363506503"/>
       <w:r>
         <w:t xml:space="preserve">Figure </w:t>
       </w:r>
-      <w:r>
-        <w:fldChar w:fldCharType="begin"/>
-      </w:r>
-      <w:r>
-        <w:instrText xml:space="preserve"> SEQ Figure \* ARABIC </w:instrText>
-      </w:r>
-      <w:r>
-        <w:fldChar w:fldCharType="separate"/>
-      </w:r>
-      <w:r>
-        <w:rPr>
-          <w:noProof/>
-        </w:rPr>
-        <w:t>11</w:t>
-      </w:r>
-      <w:r>
-        <w:fldChar w:fldCharType="end"/>
-      </w:r>
+      <w:fldSimple w:instr=" SEQ Figure \* ARABIC ">
+        <w:r>
+          <w:rPr>
+            <w:noProof/>
+          </w:rPr>
+          <w:t>11</w:t>
+        </w:r>
+      </w:fldSimple>
       <w:r>
         <w:t xml:space="preserve"> Overview of the system</w:t>
       </w:r>
@@ -6805,7 +6450,7 @@
           <w:noProof/>
         </w:rPr>
         <w:drawing>
-          <wp:inline distT="0" distB="0" distL="0" distR="0" wp14:anchorId="601D85FC" wp14:editId="67A9F700">
+          <wp:inline distT="0" distB="0" distL="0" distR="0" wp14:anchorId="7D236FE4" wp14:editId="53887C9B">
             <wp:extent cx="5731510" cy="3108711"/>
             <wp:effectExtent l="0" t="0" r="0" b="0"/>
             <wp:docPr id="11" name="Picture 11"/>
@@ -6859,28 +6504,18 @@
         <w:pStyle w:val="Caption"/>
         <w:jc w:val="both"/>
       </w:pPr>
-      <w:bookmarkStart w:id="78" w:name="_Toc363482896"/>
+      <w:bookmarkStart w:id="78" w:name="_Toc363506504"/>
       <w:r>
         <w:t xml:space="preserve">Figure </w:t>
       </w:r>
-      <w:r>
-        <w:fldChar w:fldCharType="begin"/>
-      </w:r>
-      <w:r>
-        <w:instrText xml:space="preserve"> SEQ Figure \* ARABIC </w:instrText>
-      </w:r>
-      <w:r>
-        <w:fldChar w:fldCharType="separate"/>
-      </w:r>
-      <w:r>
-        <w:rPr>
-          <w:noProof/>
-        </w:rPr>
-        <w:t>12</w:t>
-      </w:r>
-      <w:r>
-        <w:fldChar w:fldCharType="end"/>
-      </w:r>
+      <w:fldSimple w:instr=" SEQ Figure \* ARABIC ">
+        <w:r>
+          <w:rPr>
+            <w:noProof/>
+          </w:rPr>
+          <w:t>12</w:t>
+        </w:r>
+      </w:fldSimple>
       <w:r>
         <w:t xml:space="preserve"> Architecture of the ANN</w:t>
       </w:r>
@@ -7079,8 +6714,6 @@
       <w:pPr>
         <w:pStyle w:val="Heading4"/>
       </w:pPr>
-      <w:bookmarkStart w:id="79" w:name="_GoBack"/>
-      <w:bookmarkEnd w:id="79"/>
       <w:r>
         <w:t>Design</w:t>
       </w:r>
@@ -7211,7 +6844,7 @@
           <w:noProof/>
         </w:rPr>
         <w:drawing>
-          <wp:inline distT="0" distB="0" distL="0" distR="0" wp14:anchorId="7E75AEC3" wp14:editId="03BE6109">
+          <wp:inline distT="0" distB="0" distL="0" distR="0" wp14:anchorId="36212D09" wp14:editId="31C98D3C">
             <wp:extent cx="5731510" cy="2752686"/>
             <wp:effectExtent l="0" t="0" r="0" b="0"/>
             <wp:docPr id="13" name="Picture 13"/>
@@ -7265,28 +6898,18 @@
         <w:pStyle w:val="Caption"/>
         <w:jc w:val="both"/>
       </w:pPr>
-      <w:bookmarkStart w:id="80" w:name="_Toc363482897"/>
+      <w:bookmarkStart w:id="79" w:name="_Toc363506505"/>
       <w:r>
         <w:t xml:space="preserve">Figure </w:t>
       </w:r>
-      <w:r>
-        <w:fldChar w:fldCharType="begin"/>
-      </w:r>
-      <w:r>
-        <w:instrText xml:space="preserve"> SEQ Figure \* ARABIC </w:instrText>
-      </w:r>
-      <w:r>
-        <w:fldChar w:fldCharType="separate"/>
-      </w:r>
-      <w:r>
-        <w:rPr>
-          <w:noProof/>
-        </w:rPr>
-        <w:t>13</w:t>
-      </w:r>
-      <w:r>
-        <w:fldChar w:fldCharType="end"/>
-      </w:r>
+      <w:fldSimple w:instr=" SEQ Figure \* ARABIC ">
+        <w:r>
+          <w:rPr>
+            <w:noProof/>
+          </w:rPr>
+          <w:t>13</w:t>
+        </w:r>
+      </w:fldSimple>
       <w:r>
         <w:t xml:space="preserve"> </w:t>
       </w:r>
@@ -7296,7 +6919,7 @@
       <w:r>
         <w:t>The new ANN architecture</w:t>
       </w:r>
-      <w:bookmarkEnd w:id="80"/>
+      <w:bookmarkEnd w:id="79"/>
     </w:p>
     <w:p>
       <w:pPr>
@@ -7472,12 +7095,12 @@
       <w:pPr>
         <w:pStyle w:val="Heading2"/>
       </w:pPr>
-      <w:bookmarkStart w:id="81" w:name="_Toc363223388"/>
+      <w:bookmarkStart w:id="80" w:name="_Toc363506484"/>
       <w:r>
         <w:lastRenderedPageBreak/>
         <w:t>Tutorial</w:t>
       </w:r>
-      <w:bookmarkEnd w:id="81"/>
+      <w:bookmarkEnd w:id="80"/>
       <w:r>
         <w:t xml:space="preserve"> </w:t>
       </w:r>
@@ -7511,410 +7134,23 @@
       <w:pPr>
         <w:pStyle w:val="Heading1"/>
       </w:pPr>
-      <w:bookmarkStart w:id="82" w:name="_Toc363223389"/>
-      <w:r>
-        <w:lastRenderedPageBreak/>
-        <w:t>Results</w:t>
-      </w:r>
-      <w:bookmarkEnd w:id="82"/>
-    </w:p>
-    <w:p>
-      <w:pPr>
-        <w:pStyle w:val="Heading2"/>
-      </w:pPr>
-      <w:bookmarkStart w:id="83" w:name="_Toc363223390"/>
-      <w:r>
-        <w:t>Prototype One</w:t>
-      </w:r>
-      <w:bookmarkEnd w:id="83"/>
-    </w:p>
-    <w:p>
-      <w:pPr>
-        <w:pStyle w:val="Heading2"/>
-      </w:pPr>
-      <w:bookmarkStart w:id="84" w:name="_Toc363223391"/>
-      <w:r>
-        <w:t>Prototype Two</w:t>
-      </w:r>
-      <w:bookmarkEnd w:id="84"/>
-    </w:p>
-    <w:p>
-      <w:pPr>
-        <w:pStyle w:val="Heading2"/>
-      </w:pPr>
-      <w:bookmarkStart w:id="85" w:name="_Toc363223393"/>
-      <w:r>
-        <w:t>Prototype Four</w:t>
-      </w:r>
-      <w:bookmarkEnd w:id="85"/>
-    </w:p>
-    <w:p>
-      <w:r>
-        <w:t xml:space="preserve">Prototype four was very difficult to achieve. Similarly to prototype three the original plan was to have a separate server holding the code that deals with the </w:t>
-      </w:r>
-      <w:r>
-        <w:t xml:space="preserve">neural network, and that the interface would contact this server and receive data, which will then be passed back to the game engine. This was not achieved. Therefore a solution was to have the code integrated into the interface. </w:t>
-      </w:r>
-      <w:r>
-        <w:t xml:space="preserve">This removes the need for a second server. This is not an ideal solution but it worked for the time being. </w:t>
-      </w:r>
-    </w:p>
-    <w:p>
-      <w:pPr>
-        <w:pStyle w:val="Heading3"/>
-      </w:pPr>
-      <w:r>
-        <w:t>Delay Function</w:t>
-      </w:r>
-    </w:p>
-    <w:p>
-      <w:r>
-        <w:t>Since there needs to be a delay function, as stated within the methodology section</w:t>
-      </w:r>
-    </w:p>
-    <w:p>
-      <w:r>
-        <w:t>The first set in this prototype was setting up the delay function.</w:t>
-      </w:r>
-    </w:p>
-    <w:p/>
-    <w:p>
-      <w:pPr>
-        <w:pStyle w:val="Heading3"/>
-      </w:pPr>
-      <w:r>
-        <w:t>The Neural Network</w:t>
-      </w:r>
-    </w:p>
-    <w:p>
-      <w:pPr>
-        <w:pStyle w:val="Heading3"/>
-      </w:pPr>
-      <w:r>
-        <w:t>Level one</w:t>
-      </w:r>
-    </w:p>
-    <w:p>
-      <w:r>
-        <w:t xml:space="preserve">Level one proved to be difficult for the ANN to be trained. The bot has three sensors that read data from certain angles in front of it. This data is then passed onto the ANN, this data serves as the input of the neural network. The bots behaviours are based upon its perception of the environment. In order to train the network into getting the correct behaviour a method of evaluating the ANN is needed. This is called the fitness function. The desired behaviour was for the bot to follow the other bot in the environment. The more the middle sensor was targeting the target indicated that it was facing the target. Therefore the fitness will be dependent upon how much the sensor read the target in the given run time. </w:t>
-      </w:r>
-      <w:r>
-        <w:t>This did not appear to work. After a number of generations training the network it appeared not to obtain the desired behaviour. Therefore the bots movement was removed. The bot wa</w:t>
-      </w:r>
-      <w:r>
-        <w:t xml:space="preserve">s to </w:t>
-      </w:r>
-      <w:r>
-        <w:lastRenderedPageBreak/>
-        <w:t xml:space="preserve">stay still during training. This approach never worked either. </w:t>
-      </w:r>
-      <w:r>
-        <w:t xml:space="preserve">Therefore something else needed to be taken into account for the fitness. The distance between the two bots served as a good item to take into account. The closer the bot is the better the fitness. Therefore the fitness function was altered to also incorporate the distance between the two bots. The fitness function contained both the distance and the reading from the middle sensor. </w:t>
-      </w:r>
-    </w:p>
-    <w:p/>
-    <w:p>
-      <w:pPr>
-        <w:pStyle w:val="Heading3"/>
-      </w:pPr>
-      <w:r>
-        <w:t>Level Two</w:t>
-      </w:r>
-    </w:p>
-    <w:p>
-      <w:r>
-        <w:t xml:space="preserve">Level </w:t>
-      </w:r>
-      <w:r>
-        <w:t xml:space="preserve">two features an ANN that should collect all of the items in the environment. </w:t>
-      </w:r>
-      <w:r>
-        <w:t xml:space="preserve">As with the level two </w:t>
-      </w:r>
-      <w:r>
-        <w:t>the code for the neural network aimed to be in its own server. But due to difficulties connecting two servers the code ended up being inside the interface. This ANN like any other ANN needed a fitness function in order to be trained. The fitness for this is relatively simple. The fitness is dependent upon the amount of collectables it collects in the given tim</w:t>
-      </w:r>
-      <w:r>
-        <w:t>e. The collectables reset during</w:t>
-      </w:r>
-      <w:r>
-        <w:t xml:space="preserve"> each iteration of the training, but in random positions. </w:t>
-      </w:r>
-    </w:p>
-    <w:p>
-      <w:pPr>
-        <w:pStyle w:val="Heading2"/>
-      </w:pPr>
-      <w:bookmarkStart w:id="86" w:name="_Toc363223394"/>
-      <w:r>
-        <w:t>Balancing the neural network</w:t>
-      </w:r>
-      <w:bookmarkEnd w:id="86"/>
-    </w:p>
-    <w:p>
-      <w:r>
-        <w:t xml:space="preserve">Balancing the neural network required a lot of time and effort. Since there is no golden rule for them you have to use your judgement. </w:t>
-      </w:r>
-    </w:p>
-    <w:p>
-      <w:r>
-        <w:t xml:space="preserve">Setting up the architexture of the neural network was the first step. This involved selecting how many layers of hidden nodes there are, how many hidden nodes there will be in a layer. Also selecting what goes into the neural network and what should come out. This is all things that involved trial an error rather than having </w:t>
-      </w:r>
-      <w:r>
-        <w:t xml:space="preserve">a set solution. </w:t>
-      </w:r>
-    </w:p>
-    <w:p/>
-    <w:p>
-      <w:r>
-        <w:t>For the first level the first experiment was using a ANN with a single layer hidden layer containing five nodes. The input nodes took the data from the raycasts that are taken from the game. Orig</w:t>
-      </w:r>
-      <w:r>
-        <w:t xml:space="preserve">inally the output </w:t>
-      </w:r>
-      <w:r>
-        <w:t xml:space="preserve">node would feed out just the rotation for the bot to take. This gave poor </w:t>
-      </w:r>
-      <w:r>
-        <w:t>results;</w:t>
-      </w:r>
-      <w:r>
-        <w:t xml:space="preserve"> therefore </w:t>
-      </w:r>
-      <w:r>
-        <w:t>an</w:t>
-      </w:r>
-      <w:r>
-        <w:t xml:space="preserve"> extra output node was added to the architecture. This extra node would control how much the bot was to rotate. </w:t>
-      </w:r>
-      <w:r>
-        <w:t xml:space="preserve">This extra node gave significantly better results. </w:t>
-      </w:r>
-    </w:p>
-    <w:p>
-      <w:pPr>
-        <w:pStyle w:val="Caption"/>
-        <w:jc w:val="both"/>
-      </w:pPr>
-      <w:bookmarkStart w:id="87" w:name="_Toc363482898"/>
-      <w:r>
-        <w:lastRenderedPageBreak/>
-        <w:t xml:space="preserve">Figure </w:t>
-      </w:r>
-      <w:r>
-        <w:fldChar w:fldCharType="begin"/>
-      </w:r>
-      <w:r>
-        <w:instrText xml:space="preserve"> SEQ Figure \* ARABIC </w:instrText>
-      </w:r>
-      <w:r>
-        <w:fldChar w:fldCharType="separate"/>
-      </w:r>
-      <w:r>
-        <w:rPr>
-          <w:noProof/>
-        </w:rPr>
-        <w:t>14</w:t>
-      </w:r>
-      <w:r>
-        <w:rPr>
-          <w:noProof/>
-        </w:rPr>
-        <w:fldChar w:fldCharType="end"/>
-      </w:r>
-      <w:r>
-        <w:t xml:space="preserve"> Shown below</w:t>
-      </w:r>
-      <w:bookmarkEnd w:id="87"/>
-    </w:p>
-    <w:p>
-      <w:pPr>
-        <w:pStyle w:val="Caption"/>
-        <w:jc w:val="both"/>
-      </w:pPr>
-      <w:r>
-        <w:t>Show fitness results of single output node.</w:t>
-      </w:r>
-    </w:p>
-    <w:p>
-      <w:pPr>
-        <w:rPr>
-          <w:lang w:eastAsia="en-US"/>
-        </w:rPr>
-      </w:pPr>
-    </w:p>
-    <w:p>
-      <w:pPr>
-        <w:rPr>
-          <w:lang w:eastAsia="en-US"/>
-        </w:rPr>
-      </w:pPr>
-      <w:r>
-        <w:rPr>
-          <w:lang w:eastAsia="en-US"/>
-        </w:rPr>
-        <w:t xml:space="preserve">Level two again worked better with the new two output node architecture. </w:t>
-      </w:r>
-      <w:r>
-        <w:rPr>
-          <w:lang w:eastAsia="en-US"/>
-        </w:rPr>
-        <w:t>Since the first level did not</w:t>
-      </w:r>
-      <w:r>
-        <w:rPr>
-          <w:lang w:eastAsia="en-US"/>
-        </w:rPr>
-        <w:t xml:space="preserve"> succeed with a single</w:t>
-      </w:r>
-      <w:r>
-        <w:rPr>
-          <w:lang w:eastAsia="en-US"/>
-        </w:rPr>
-        <w:t xml:space="preserve"> output, the second level did not</w:t>
-      </w:r>
-      <w:r>
-        <w:rPr>
-          <w:lang w:eastAsia="en-US"/>
-        </w:rPr>
-        <w:t xml:space="preserve"> even test the one node architecture. </w:t>
-      </w:r>
-    </w:p>
-    <w:p>
-      <w:pPr>
-        <w:rPr>
-          <w:lang w:eastAsia="en-US"/>
-        </w:rPr>
-      </w:pPr>
-    </w:p>
-    <w:p>
-      <w:pPr>
-        <w:rPr>
-          <w:lang w:eastAsia="en-US"/>
-        </w:rPr>
-      </w:pPr>
-      <w:r>
-        <w:rPr>
-          <w:lang w:eastAsia="en-US"/>
-        </w:rPr>
-        <w:t xml:space="preserve">Time taken is another step that was needed to be balanced. </w:t>
-      </w:r>
-      <w:r>
-        <w:rPr>
-          <w:lang w:eastAsia="en-US"/>
-        </w:rPr>
-        <w:t xml:space="preserve">If the time given for each chromosome, in each generation, was large then the experiment would have taken a long time to finish, also overlearning could have happened. This is where the ANN learns too much and then </w:t>
-      </w:r>
-      <w:r>
-        <w:rPr>
-          <w:lang w:eastAsia="en-US"/>
-        </w:rPr>
-        <w:t>can</w:t>
-      </w:r>
-      <w:r>
-        <w:rPr>
-          <w:lang w:eastAsia="en-US"/>
-        </w:rPr>
-        <w:t>not</w:t>
-      </w:r>
-      <w:r>
-        <w:rPr>
-          <w:lang w:eastAsia="en-US"/>
-        </w:rPr>
-        <w:t xml:space="preserve"> learn anything else. It gets too focus on one certain thing rather than learning the whole thing. </w:t>
-      </w:r>
-    </w:p>
-    <w:p>
-      <w:pPr>
-        <w:rPr>
-          <w:lang w:eastAsia="en-US"/>
-        </w:rPr>
-      </w:pPr>
-    </w:p>
-    <w:p>
-      <w:pPr>
-        <w:pStyle w:val="Heading2"/>
-        <w:rPr>
-          <w:lang w:eastAsia="en-US"/>
-        </w:rPr>
-      </w:pPr>
-      <w:r>
-        <w:rPr>
-          <w:lang w:eastAsia="en-US"/>
-        </w:rPr>
-        <w:t>Tutorial</w:t>
-      </w:r>
-    </w:p>
-    <w:p>
-      <w:pPr>
-        <w:rPr>
-          <w:lang w:eastAsia="en-US"/>
-        </w:rPr>
-      </w:pPr>
-      <w:r>
-        <w:rPr>
-          <w:lang w:eastAsia="en-US"/>
-        </w:rPr>
-        <w:t>The tutorial was written</w:t>
-      </w:r>
-      <w:r>
-        <w:rPr>
-          <w:lang w:eastAsia="en-US"/>
-        </w:rPr>
-        <w:t>,</w:t>
-      </w:r>
-      <w:r>
-        <w:rPr>
-          <w:lang w:eastAsia="en-US"/>
-        </w:rPr>
-        <w:t xml:space="preserve"> guiding the users through all the steps of using this tool. </w:t>
-      </w:r>
-      <w:r>
-        <w:rPr>
-          <w:lang w:eastAsia="en-US"/>
-        </w:rPr>
-        <w:t xml:space="preserve">This guide starts from getting the users to download the necessary tools and ends with a bot using the wander behaviour. It also states how to </w:t>
-      </w:r>
-      <w:r>
-        <w:rPr>
-          <w:lang w:eastAsia="en-US"/>
-        </w:rPr>
-        <w:t>start the server and the process for gettin</w:t>
-      </w:r>
-      <w:r>
-        <w:rPr>
-          <w:lang w:eastAsia="en-US"/>
-        </w:rPr>
-        <w:t xml:space="preserve">g the server to generate files. </w:t>
-      </w:r>
-      <w:r>
-        <w:rPr>
-          <w:lang w:eastAsia="en-US"/>
-        </w:rPr>
-        <w:t xml:space="preserve">What would have been a better item to show off would be the interface being able to handle animation, but due to time constraints this idea was abandoned. </w:t>
-      </w:r>
-    </w:p>
-    <w:p>
-      <w:pPr>
-        <w:pStyle w:val="Heading1"/>
-      </w:pPr>
-      <w:bookmarkStart w:id="88" w:name="_Toc363223395"/>
+      <w:bookmarkStart w:id="81" w:name="_Toc363506485"/>
       <w:r>
         <w:lastRenderedPageBreak/>
         <w:t>Discussion</w:t>
       </w:r>
-      <w:bookmarkEnd w:id="88"/>
+      <w:bookmarkEnd w:id="81"/>
     </w:p>
     <w:p/>
     <w:p>
       <w:pPr>
         <w:pStyle w:val="Heading2"/>
       </w:pPr>
-      <w:bookmarkStart w:id="89" w:name="_Toc363223396"/>
+      <w:bookmarkStart w:id="82" w:name="_Toc363506486"/>
       <w:r>
         <w:t>Differences</w:t>
       </w:r>
-      <w:bookmarkEnd w:id="89"/>
+      <w:bookmarkEnd w:id="82"/>
     </w:p>
     <w:p>
       <w:pPr>
@@ -7991,12 +7227,15 @@
     </w:p>
     <w:p>
       <w:r>
-        <w:t xml:space="preserve">This project originally intended to use Windows Communication Foundation (WCF) to create the interface. But due to complexities during programming this was not achieved. Between not getting the server to start at all and also not getting it to generate the correct files, WCF was abandoned in favour for ASMX. ASMX is an earlier version of WCF. While it does not have the all the newest features it has the basics that are needed for this project. There is no great difference between the two approaches. WCF not working only became apparent during the creation of this prototype. </w:t>
-      </w:r>
-    </w:p>
-    <w:p>
+        <w:t xml:space="preserve">This project originally intended to use Windows Communication Foundation (WCF) to create the interface. But due to complexities during programming this was not achieved. Between not getting the server to start at all and also not getting it to generate the correct files, WCF was abandoned in favour for ASMX. ASMX is an earlier version of WCF. While it does not have the all the newest features it has the basics that are needed for this project. There is no great difference between the two </w:t>
+      </w:r>
       <w:r>
         <w:lastRenderedPageBreak/>
+        <w:t xml:space="preserve">approaches. WCF not working only became apparent during the creation of this prototype. </w:t>
+      </w:r>
+    </w:p>
+    <w:p>
+      <w:r>
         <w:t xml:space="preserve">Overall this prototype achieved what it aimed to be, it establishes a connection to the server, aka the interface, and then deals with its returned data. The interface was very straightforward in development in that this is a simple </w:t>
       </w:r>
       <w:proofErr w:type="gramStart"/>
@@ -8013,28 +7252,40 @@
       <w:pPr>
         <w:pStyle w:val="Heading2"/>
       </w:pPr>
-      <w:r>
-        <w:t xml:space="preserve">Evaluation of Genericness </w:t>
+      <w:bookmarkStart w:id="83" w:name="_Toc363506487"/>
+      <w:r>
+        <w:t xml:space="preserve">Evaluation of </w:t>
+      </w:r>
+      <w:proofErr w:type="spellStart"/>
+      <w:r>
+        <w:t>Genericness</w:t>
+      </w:r>
+      <w:bookmarkEnd w:id="83"/>
+      <w:proofErr w:type="spellEnd"/>
+      <w:r>
+        <w:t xml:space="preserve"> </w:t>
       </w:r>
     </w:p>
     <w:p>
       <w:pPr>
         <w:pStyle w:val="Heading1"/>
       </w:pPr>
-      <w:bookmarkStart w:id="90" w:name="_Toc363223397"/>
+      <w:bookmarkStart w:id="84" w:name="_Toc363506488"/>
       <w:r>
         <w:lastRenderedPageBreak/>
         <w:t>Conclusion</w:t>
       </w:r>
-      <w:bookmarkEnd w:id="90"/>
+      <w:bookmarkEnd w:id="84"/>
     </w:p>
     <w:p>
       <w:pPr>
         <w:pStyle w:val="Heading2"/>
       </w:pPr>
+      <w:bookmarkStart w:id="85" w:name="_Toc363506489"/>
       <w:r>
         <w:t>Overview</w:t>
       </w:r>
+      <w:bookmarkEnd w:id="85"/>
     </w:p>
     <w:p>
       <w:r>
@@ -8059,30 +7310,41 @@
       <w:r>
         <w:t>interface tool.</w:t>
       </w:r>
+      <w:r>
+        <w:t xml:space="preserve"> The tutorial can be extended further to provide the user with more features that the interface and the game engine can achieve but due to time constraints this was not explored fully. </w:t>
+      </w:r>
     </w:p>
     <w:p>
       <w:r>
         <w:t xml:space="preserve">While some goals were not achieved, such as using another server or using WCF, alternatives were used and worked. </w:t>
       </w:r>
+      <w:r>
+        <w:t>The lost ability to have a second server is a big loss but the project recovers slightly with the ability to use the interface to use the code.</w:t>
+      </w:r>
     </w:p>
     <w:p>
       <w:r>
         <w:t>The interface tool started off from being able to get a communication from the game engine, when the player clicks a button, to handle a complex task like training and evolving an artificial neural network.</w:t>
       </w:r>
     </w:p>
+    <w:p>
+      <w:r>
+        <w:t xml:space="preserve">Every prototype was a success. </w:t>
+      </w:r>
+    </w:p>
     <w:p/>
     <w:p>
       <w:pPr>
         <w:pStyle w:val="Heading2"/>
       </w:pPr>
-      <w:bookmarkStart w:id="91" w:name="_Toc363223398"/>
+      <w:bookmarkStart w:id="86" w:name="_Toc363506490"/>
       <w:r>
         <w:t>F</w:t>
       </w:r>
       <w:r>
         <w:t>uture work</w:t>
       </w:r>
-      <w:bookmarkEnd w:id="91"/>
+      <w:bookmarkEnd w:id="86"/>
     </w:p>
     <w:p>
       <w:r>
@@ -8092,7 +7354,11 @@
         <w:t xml:space="preserve">They can edit it and add in things that they might need. </w:t>
       </w:r>
       <w:r>
-        <w:t>I will extend this further myself to incorporate some features that I would have liked to put in during development but did not have time to incorporate. Such as:</w:t>
+        <w:t xml:space="preserve">I will extend this further myself to incorporate </w:t>
+      </w:r>
+      <w:r>
+        <w:lastRenderedPageBreak/>
+        <w:t>some features that I would have liked to put in during development but did not have time to incorporate. Such as:</w:t>
       </w:r>
     </w:p>
     <w:p>
@@ -8124,11 +7390,7 @@
         <w:jc w:val="both"/>
       </w:pPr>
       <w:r>
-        <w:t xml:space="preserve">Interface being hosted on another machine. This is technically feasible but not tested. If each machine had its own interface and they were all connected on the same local area network this is possible. This would allow each object within the game to be controlled by its own machine. This would reduce the amount of work that a single </w:t>
-      </w:r>
-      <w:r>
-        <w:lastRenderedPageBreak/>
-        <w:t xml:space="preserve">server would have to do. For example if there was only one interface and five bots, the server could become overloaded due to the amount of bots it must keep track of. Whereas if each bot had a separate server on a different machine all the host machine would have to do is send a communication to the server and wait for the response. </w:t>
+        <w:t xml:space="preserve">Interface being hosted on another machine. This is technically feasible but not tested. If each machine had its own interface and they were all connected on the same local area network this is possible. This would allow each object within the game to be controlled by its own machine. This would reduce the amount of work that a single server would have to do. For example if there was only one interface and five bots, the server could become overloaded due to the amount of bots it must keep track of. Whereas if each bot had a separate server on a different machine all the host machine would have to do is send a communication to the server and wait for the response. </w:t>
       </w:r>
     </w:p>
     <w:p/>
@@ -8144,7 +7406,6 @@
           <w:szCs w:val="28"/>
         </w:rPr>
       </w:pPr>
-      <w:bookmarkStart w:id="92" w:name="_Toc363223399"/>
       <w:r>
         <w:br w:type="page"/>
       </w:r>
@@ -8153,11 +7414,12 @@
       <w:pPr>
         <w:pStyle w:val="Heading2"/>
       </w:pPr>
+      <w:bookmarkStart w:id="87" w:name="_Toc363506491"/>
       <w:r>
         <w:lastRenderedPageBreak/>
         <w:t>Critical Analysis</w:t>
       </w:r>
-      <w:bookmarkEnd w:id="92"/>
+      <w:bookmarkEnd w:id="87"/>
     </w:p>
     <w:p>
       <w:r>
@@ -8206,16 +7468,20 @@
       <w:r>
         <w:br w:type="page"/>
       </w:r>
+      <w:bookmarkStart w:id="88" w:name="_GoBack"/>
+      <w:bookmarkEnd w:id="88"/>
     </w:p>
     <w:p>
       <w:pPr>
         <w:pStyle w:val="Heading1"/>
       </w:pPr>
+      <w:bookmarkStart w:id="89" w:name="_Toc363506492"/>
       <w:proofErr w:type="spellStart"/>
       <w:r>
         <w:lastRenderedPageBreak/>
         <w:t>Biblography</w:t>
       </w:r>
+      <w:bookmarkEnd w:id="89"/>
       <w:proofErr w:type="spellEnd"/>
     </w:p>
     <w:p>
@@ -8238,10 +7504,12 @@
       <w:pPr>
         <w:pStyle w:val="Heading1"/>
       </w:pPr>
+      <w:bookmarkStart w:id="90" w:name="_Toc363506493"/>
       <w:r>
         <w:lastRenderedPageBreak/>
         <w:t>Appendix</w:t>
       </w:r>
+      <w:bookmarkEnd w:id="90"/>
     </w:p>
     <w:sectPr>
       <w:pgSz w:w="11906" w:h="16838"/>
@@ -8256,6 +7524,119 @@
 <file path=word/numbering.xml><?xml version="1.0" encoding="utf-8"?>
 <w:numbering xmlns:wpc="http://schemas.microsoft.com/office/word/2010/wordprocessingCanvas" xmlns:mc="http://schemas.openxmlformats.org/markup-compatibility/2006" xmlns:o="urn:schemas-microsoft-com:office:office" xmlns:r="http://schemas.openxmlformats.org/officeDocument/2006/relationships" xmlns:m="http://schemas.openxmlformats.org/officeDocument/2006/math" xmlns:v="urn:schemas-microsoft-com:vml" xmlns:wp14="http://schemas.microsoft.com/office/word/2010/wordprocessingDrawing" xmlns:wp="http://schemas.openxmlformats.org/drawingml/2006/wordprocessingDrawing" xmlns:w10="urn:schemas-microsoft-com:office:word" xmlns:w="http://schemas.openxmlformats.org/wordprocessingml/2006/main" xmlns:w14="http://schemas.microsoft.com/office/word/2010/wordml" xmlns:wpg="http://schemas.microsoft.com/office/word/2010/wordprocessingGroup" xmlns:wpi="http://schemas.microsoft.com/office/word/2010/wordprocessingInk" xmlns:wne="http://schemas.microsoft.com/office/word/2006/wordml" xmlns:wps="http://schemas.microsoft.com/office/word/2010/wordprocessingShape" mc:Ignorable="w14 wp14">
   <w:abstractNum w:abstractNumId="0">
+    <w:nsid w:val="242A2891"/>
+    <w:multiLevelType w:val="hybridMultilevel"/>
+    <w:tmpl w:val="F4DAE220"/>
+    <w:lvl w:ilvl="0" w:tplc="08090001">
+      <w:start w:val="1"/>
+      <w:numFmt w:val="bullet"/>
+      <w:lvlText w:val=""/>
+      <w:lvlJc w:val="left"/>
+      <w:pPr>
+        <w:ind w:left="3600" w:hanging="360"/>
+      </w:pPr>
+      <w:rPr>
+        <w:rFonts w:ascii="Symbol" w:hAnsi="Symbol" w:hint="default"/>
+      </w:rPr>
+    </w:lvl>
+    <w:lvl w:ilvl="1" w:tplc="08090003" w:tentative="1">
+      <w:start w:val="1"/>
+      <w:numFmt w:val="bullet"/>
+      <w:lvlText w:val="o"/>
+      <w:lvlJc w:val="left"/>
+      <w:pPr>
+        <w:ind w:left="4320" w:hanging="360"/>
+      </w:pPr>
+      <w:rPr>
+        <w:rFonts w:ascii="Courier New" w:hAnsi="Courier New" w:cs="Courier New" w:hint="default"/>
+      </w:rPr>
+    </w:lvl>
+    <w:lvl w:ilvl="2" w:tplc="08090005" w:tentative="1">
+      <w:start w:val="1"/>
+      <w:numFmt w:val="bullet"/>
+      <w:lvlText w:val=""/>
+      <w:lvlJc w:val="left"/>
+      <w:pPr>
+        <w:ind w:left="5040" w:hanging="360"/>
+      </w:pPr>
+      <w:rPr>
+        <w:rFonts w:ascii="Wingdings" w:hAnsi="Wingdings" w:hint="default"/>
+      </w:rPr>
+    </w:lvl>
+    <w:lvl w:ilvl="3" w:tplc="08090001" w:tentative="1">
+      <w:start w:val="1"/>
+      <w:numFmt w:val="bullet"/>
+      <w:lvlText w:val=""/>
+      <w:lvlJc w:val="left"/>
+      <w:pPr>
+        <w:ind w:left="5760" w:hanging="360"/>
+      </w:pPr>
+      <w:rPr>
+        <w:rFonts w:ascii="Symbol" w:hAnsi="Symbol" w:hint="default"/>
+      </w:rPr>
+    </w:lvl>
+    <w:lvl w:ilvl="4" w:tplc="08090003" w:tentative="1">
+      <w:start w:val="1"/>
+      <w:numFmt w:val="bullet"/>
+      <w:lvlText w:val="o"/>
+      <w:lvlJc w:val="left"/>
+      <w:pPr>
+        <w:ind w:left="6480" w:hanging="360"/>
+      </w:pPr>
+      <w:rPr>
+        <w:rFonts w:ascii="Courier New" w:hAnsi="Courier New" w:cs="Courier New" w:hint="default"/>
+      </w:rPr>
+    </w:lvl>
+    <w:lvl w:ilvl="5" w:tplc="08090005" w:tentative="1">
+      <w:start w:val="1"/>
+      <w:numFmt w:val="bullet"/>
+      <w:lvlText w:val=""/>
+      <w:lvlJc w:val="left"/>
+      <w:pPr>
+        <w:ind w:left="7200" w:hanging="360"/>
+      </w:pPr>
+      <w:rPr>
+        <w:rFonts w:ascii="Wingdings" w:hAnsi="Wingdings" w:hint="default"/>
+      </w:rPr>
+    </w:lvl>
+    <w:lvl w:ilvl="6" w:tplc="08090001" w:tentative="1">
+      <w:start w:val="1"/>
+      <w:numFmt w:val="bullet"/>
+      <w:lvlText w:val=""/>
+      <w:lvlJc w:val="left"/>
+      <w:pPr>
+        <w:ind w:left="7920" w:hanging="360"/>
+      </w:pPr>
+      <w:rPr>
+        <w:rFonts w:ascii="Symbol" w:hAnsi="Symbol" w:hint="default"/>
+      </w:rPr>
+    </w:lvl>
+    <w:lvl w:ilvl="7" w:tplc="08090003" w:tentative="1">
+      <w:start w:val="1"/>
+      <w:numFmt w:val="bullet"/>
+      <w:lvlText w:val="o"/>
+      <w:lvlJc w:val="left"/>
+      <w:pPr>
+        <w:ind w:left="8640" w:hanging="360"/>
+      </w:pPr>
+      <w:rPr>
+        <w:rFonts w:ascii="Courier New" w:hAnsi="Courier New" w:cs="Courier New" w:hint="default"/>
+      </w:rPr>
+    </w:lvl>
+    <w:lvl w:ilvl="8" w:tplc="08090005" w:tentative="1">
+      <w:start w:val="1"/>
+      <w:numFmt w:val="bullet"/>
+      <w:lvlText w:val=""/>
+      <w:lvlJc w:val="left"/>
+      <w:pPr>
+        <w:ind w:left="9360" w:hanging="360"/>
+      </w:pPr>
+      <w:rPr>
+        <w:rFonts w:ascii="Wingdings" w:hAnsi="Wingdings" w:hint="default"/>
+      </w:rPr>
+    </w:lvl>
+  </w:abstractNum>
+  <w:abstractNum w:abstractNumId="1">
     <w:nsid w:val="591676DE"/>
     <w:multiLevelType w:val="multilevel"/>
     <w:tmpl w:val="F54CF40E"/>
@@ -8369,7 +7750,7 @@
       </w:rPr>
     </w:lvl>
   </w:abstractNum>
-  <w:abstractNum w:abstractNumId="1">
+  <w:abstractNum w:abstractNumId="2">
     <w:nsid w:val="775B419E"/>
     <w:multiLevelType w:val="hybridMultilevel"/>
     <w:tmpl w:val="F7FC0516"/>
@@ -8482,10 +7863,10 @@
       </w:rPr>
     </w:lvl>
   </w:abstractNum>
-  <w:abstractNum w:abstractNumId="2">
+  <w:abstractNum w:abstractNumId="3">
     <w:nsid w:val="7E635E10"/>
     <w:multiLevelType w:val="multilevel"/>
-    <w:tmpl w:val="39E8FBB6"/>
+    <w:tmpl w:val="F1307B10"/>
     <w:lvl w:ilvl="0">
       <w:start w:val="1"/>
       <w:numFmt w:val="decimal"/>
@@ -8506,7 +7887,7 @@
       <w:start w:val="1"/>
       <w:numFmt w:val="decimal"/>
       <w:pStyle w:val="Heading2"/>
-      <w:lvlText w:val="1.%2"/>
+      <w:lvlText w:val="%1.%2"/>
       <w:lvlJc w:val="left"/>
       <w:pPr>
         <w:tabs>
@@ -8516,60 +7897,6 @@
       </w:pPr>
       <w:rPr>
         <w:rFonts w:hint="default"/>
-        <w:b w:val="0"/>
-        <w:bCs w:val="0"/>
-        <w:i w:val="0"/>
-        <w:iCs w:val="0"/>
-        <w:caps w:val="0"/>
-        <w:smallCaps w:val="0"/>
-        <w:strike w:val="0"/>
-        <w:dstrike w:val="0"/>
-        <w:outline w:val="0"/>
-        <w:shadow w:val="0"/>
-        <w:emboss w:val="0"/>
-        <w:imprint w:val="0"/>
-        <w:noProof w:val="0"/>
-        <w:snapToGrid w:val="0"/>
-        <w:vanish w:val="0"/>
-        <w:color w:val="000000"/>
-        <w:spacing w:val="0"/>
-        <w:w w:val="0"/>
-        <w:kern w:val="0"/>
-        <w:position w:val="0"/>
-        <w:sz w:val="0"/>
-        <w:szCs w:val="0"/>
-        <w:u w:val="none" w:color="000000"/>
-        <w:effect w:val="none"/>
-        <w:bdr w:val="none" w:sz="0" w:space="0" w:color="000000"/>
-        <w:shd w:val="clear" w:color="000000" w:fill="000000"/>
-        <w:vertAlign w:val="baseline"/>
-        <w:em w:val="none"/>
-        <w:lang w:val="x-none" w:eastAsia="x-none" w:bidi="x-none"/>
-        <w:specVanish w:val="0"/>
-        <w14:glow w14:rad="0">
-          <w14:srgbClr w14:val="000000"/>
-        </w14:glow>
-        <w14:shadow w14:blurRad="0" w14:dist="0" w14:dir="0" w14:sx="0" w14:sy="0" w14:kx="0" w14:ky="0" w14:algn="none">
-          <w14:srgbClr w14:val="000000"/>
-        </w14:shadow>
-        <w14:reflection w14:blurRad="0" w14:stA="0" w14:stPos="0" w14:endA="0" w14:endPos="0" w14:dist="0" w14:dir="0" w14:fadeDir="0" w14:sx="0" w14:sy="0" w14:kx="0" w14:ky="0" w14:algn="none"/>
-        <w14:textOutline w14:w="0" w14:cap="rnd" w14:cmpd="sng" w14:algn="ctr">
-          <w14:noFill/>
-          <w14:prstDash w14:val="solid"/>
-          <w14:bevel/>
-        </w14:textOutline>
-        <w14:scene3d>
-          <w14:camera w14:prst="orthographicFront"/>
-          <w14:lightRig w14:rig="threePt" w14:dir="t">
-            <w14:rot w14:lat="0" w14:lon="0" w14:rev="0"/>
-          </w14:lightRig>
-        </w14:scene3d>
-        <w14:props3d w14:extrusionH="0" w14:contourW="0" w14:prstMaterial="none"/>
-        <w14:ligatures w14:val="none"/>
-        <w14:numForm w14:val="default"/>
-        <w14:numSpacing w14:val="default"/>
-        <w14:stylisticSets/>
-        <w14:cntxtAlts w14:val="0"/>
       </w:rPr>
     </w:lvl>
     <w:lvl w:ilvl="2">
@@ -8735,13 +8062,28 @@
     </w:lvl>
   </w:abstractNum>
   <w:num w:numId="1">
+    <w:abstractNumId w:val="3"/>
+  </w:num>
+  <w:num w:numId="2">
+    <w:abstractNumId w:val="1"/>
+  </w:num>
+  <w:num w:numId="3">
     <w:abstractNumId w:val="2"/>
   </w:num>
-  <w:num w:numId="2">
+  <w:num w:numId="4">
     <w:abstractNumId w:val="0"/>
   </w:num>
-  <w:num w:numId="3">
-    <w:abstractNumId w:val="1"/>
+  <w:num w:numId="5">
+    <w:abstractNumId w:val="3"/>
+  </w:num>
+  <w:num w:numId="6">
+    <w:abstractNumId w:val="3"/>
+  </w:num>
+  <w:num w:numId="7">
+    <w:abstractNumId w:val="3"/>
+  </w:num>
+  <w:num w:numId="8">
+    <w:abstractNumId w:val="3"/>
   </w:num>
 </w:numbering>
 </file>
@@ -8765,10 +8107,10 @@
   </w:docDefaults>
   <w:latentStyles w:defLockedState="0" w:defUIPriority="99" w:defSemiHidden="1" w:defUnhideWhenUsed="1" w:defQFormat="0" w:count="267">
     <w:lsdException w:name="Normal" w:semiHidden="0" w:uiPriority="0" w:unhideWhenUsed="0" w:qFormat="1"/>
-    <w:lsdException w:name="heading 1" w:semiHidden="0" w:uiPriority="9" w:unhideWhenUsed="0" w:qFormat="1"/>
-    <w:lsdException w:name="heading 2" w:uiPriority="9" w:qFormat="1"/>
-    <w:lsdException w:name="heading 3" w:uiPriority="9" w:qFormat="1"/>
-    <w:lsdException w:name="heading 4" w:uiPriority="9" w:qFormat="1"/>
+    <w:lsdException w:name="heading 1" w:semiHidden="0" w:uiPriority="0" w:unhideWhenUsed="0" w:qFormat="1"/>
+    <w:lsdException w:name="heading 2" w:uiPriority="0" w:qFormat="1"/>
+    <w:lsdException w:name="heading 3" w:uiPriority="0" w:qFormat="1"/>
+    <w:lsdException w:name="heading 4" w:uiPriority="0" w:qFormat="1"/>
     <w:lsdException w:name="heading 5" w:uiPriority="9" w:qFormat="1"/>
     <w:lsdException w:name="heading 6" w:uiPriority="9" w:qFormat="1"/>
     <w:lsdException w:name="heading 7" w:uiPriority="9" w:qFormat="1"/>
@@ -8922,16 +8264,15 @@
     <w:basedOn w:val="Normal"/>
     <w:next w:val="Normal"/>
     <w:link w:val="Heading1Char"/>
-    <w:uiPriority w:val="9"/>
     <w:qFormat/>
-    <w:rsid w:val="001B3533"/>
+    <w:rsid w:val="00B3458C"/>
     <w:pPr>
       <w:keepNext/>
       <w:pageBreakBefore/>
       <w:numPr>
-        <w:numId w:val="1"/>
+        <w:numId w:val="8"/>
       </w:numPr>
-      <w:spacing w:after="0"/>
+      <w:spacing w:before="1440" w:after="360"/>
       <w:outlineLvl w:val="0"/>
     </w:pPr>
     <w:rPr>
@@ -8948,9 +8289,8 @@
     <w:basedOn w:val="Heading1"/>
     <w:next w:val="Normal"/>
     <w:link w:val="Heading2Char"/>
-    <w:uiPriority w:val="9"/>
     <w:qFormat/>
-    <w:rsid w:val="005C5909"/>
+    <w:rsid w:val="00B3458C"/>
     <w:pPr>
       <w:pageBreakBefore w:val="0"/>
       <w:numPr>
@@ -8971,9 +8311,8 @@
     <w:basedOn w:val="Heading2"/>
     <w:next w:val="Normal"/>
     <w:link w:val="Heading3Char"/>
-    <w:uiPriority w:val="9"/>
     <w:qFormat/>
-    <w:rsid w:val="005C5909"/>
+    <w:rsid w:val="00B3458C"/>
     <w:pPr>
       <w:numPr>
         <w:ilvl w:val="2"/>
@@ -8991,14 +8330,12 @@
     <w:basedOn w:val="Heading3"/>
     <w:next w:val="Normal"/>
     <w:link w:val="Heading4Char"/>
-    <w:uiPriority w:val="9"/>
     <w:qFormat/>
-    <w:rsid w:val="005C5909"/>
+    <w:rsid w:val="00B3458C"/>
     <w:pPr>
       <w:numPr>
         <w:ilvl w:val="3"/>
       </w:numPr>
-      <w:ind w:left="0" w:firstLine="0"/>
       <w:outlineLvl w:val="3"/>
     </w:pPr>
     <w:rPr>
@@ -9141,6 +8478,7 @@
   <w:style w:type="character" w:default="1" w:styleId="DefaultParagraphFont">
     <w:name w:val="Default Paragraph Font"/>
     <w:uiPriority w:val="1"/>
+    <w:semiHidden/>
     <w:unhideWhenUsed/>
   </w:style>
   <w:style w:type="table" w:default="1" w:styleId="TableNormal">
@@ -9183,7 +8521,6 @@
     <w:name w:val="Heading 2 Char"/>
     <w:basedOn w:val="DefaultParagraphFont"/>
     <w:link w:val="Heading2"/>
-    <w:uiPriority w:val="9"/>
     <w:rsid w:val="005C5909"/>
     <w:rPr>
       <w:rFonts w:ascii="Arial" w:eastAsia="Times New Roman" w:hAnsi="Arial" w:cs="Arial"/>
@@ -9565,10 +8902,10 @@
   </w:docDefaults>
   <w:latentStyles w:defLockedState="0" w:defUIPriority="99" w:defSemiHidden="1" w:defUnhideWhenUsed="1" w:defQFormat="0" w:count="267">
     <w:lsdException w:name="Normal" w:semiHidden="0" w:uiPriority="0" w:unhideWhenUsed="0" w:qFormat="1"/>
-    <w:lsdException w:name="heading 1" w:semiHidden="0" w:uiPriority="9" w:unhideWhenUsed="0" w:qFormat="1"/>
-    <w:lsdException w:name="heading 2" w:uiPriority="9" w:qFormat="1"/>
-    <w:lsdException w:name="heading 3" w:uiPriority="9" w:qFormat="1"/>
-    <w:lsdException w:name="heading 4" w:uiPriority="9" w:qFormat="1"/>
+    <w:lsdException w:name="heading 1" w:semiHidden="0" w:uiPriority="0" w:unhideWhenUsed="0" w:qFormat="1"/>
+    <w:lsdException w:name="heading 2" w:uiPriority="0" w:qFormat="1"/>
+    <w:lsdException w:name="heading 3" w:uiPriority="0" w:qFormat="1"/>
+    <w:lsdException w:name="heading 4" w:uiPriority="0" w:qFormat="1"/>
     <w:lsdException w:name="heading 5" w:uiPriority="9" w:qFormat="1"/>
     <w:lsdException w:name="heading 6" w:uiPriority="9" w:qFormat="1"/>
     <w:lsdException w:name="heading 7" w:uiPriority="9" w:qFormat="1"/>
@@ -9722,16 +9059,15 @@
     <w:basedOn w:val="Normal"/>
     <w:next w:val="Normal"/>
     <w:link w:val="Heading1Char"/>
-    <w:uiPriority w:val="9"/>
     <w:qFormat/>
-    <w:rsid w:val="001B3533"/>
+    <w:rsid w:val="00B3458C"/>
     <w:pPr>
       <w:keepNext/>
       <w:pageBreakBefore/>
       <w:numPr>
-        <w:numId w:val="1"/>
+        <w:numId w:val="8"/>
       </w:numPr>
-      <w:spacing w:after="0"/>
+      <w:spacing w:before="1440" w:after="360"/>
       <w:outlineLvl w:val="0"/>
     </w:pPr>
     <w:rPr>
@@ -9748,9 +9084,8 @@
     <w:basedOn w:val="Heading1"/>
     <w:next w:val="Normal"/>
     <w:link w:val="Heading2Char"/>
-    <w:uiPriority w:val="9"/>
     <w:qFormat/>
-    <w:rsid w:val="005C5909"/>
+    <w:rsid w:val="00B3458C"/>
     <w:pPr>
       <w:pageBreakBefore w:val="0"/>
       <w:numPr>
@@ -9771,9 +9106,8 @@
     <w:basedOn w:val="Heading2"/>
     <w:next w:val="Normal"/>
     <w:link w:val="Heading3Char"/>
-    <w:uiPriority w:val="9"/>
     <w:qFormat/>
-    <w:rsid w:val="005C5909"/>
+    <w:rsid w:val="00B3458C"/>
     <w:pPr>
       <w:numPr>
         <w:ilvl w:val="2"/>
@@ -9791,14 +9125,12 @@
     <w:basedOn w:val="Heading3"/>
     <w:next w:val="Normal"/>
     <w:link w:val="Heading4Char"/>
-    <w:uiPriority w:val="9"/>
     <w:qFormat/>
-    <w:rsid w:val="005C5909"/>
+    <w:rsid w:val="00B3458C"/>
     <w:pPr>
       <w:numPr>
         <w:ilvl w:val="3"/>
       </w:numPr>
-      <w:ind w:left="0" w:firstLine="0"/>
       <w:outlineLvl w:val="3"/>
     </w:pPr>
     <w:rPr>
@@ -9941,6 +9273,7 @@
   <w:style w:type="character" w:default="1" w:styleId="DefaultParagraphFont">
     <w:name w:val="Default Paragraph Font"/>
     <w:uiPriority w:val="1"/>
+    <w:semiHidden/>
     <w:unhideWhenUsed/>
   </w:style>
   <w:style w:type="table" w:default="1" w:styleId="TableNormal">
@@ -9983,7 +9316,6 @@
     <w:name w:val="Heading 2 Char"/>
     <w:basedOn w:val="DefaultParagraphFont"/>
     <w:link w:val="Heading2"/>
-    <w:uiPriority w:val="9"/>
     <w:rsid w:val="005C5909"/>
     <w:rPr>
       <w:rFonts w:ascii="Arial" w:eastAsia="Times New Roman" w:hAnsi="Arial" w:cs="Arial"/>
@@ -10636,7 +9968,7 @@
 </file>
 
 <file path=customXml/itemProps1.xml><?xml version="1.0" encoding="utf-8"?>
-<ds:datastoreItem xmlns:ds="http://schemas.openxmlformats.org/officeDocument/2006/customXml" ds:itemID="{FA307FAD-2D8F-4851-97D8-4682998F494D}">
+<ds:datastoreItem xmlns:ds="http://schemas.openxmlformats.org/officeDocument/2006/customXml" ds:itemID="{69FC5480-51BF-4E71-8931-100CDBD30DFC}">
   <ds:schemaRefs>
     <ds:schemaRef ds:uri="http://schemas.openxmlformats.org/officeDocument/2006/bibliography"/>
   </ds:schemaRefs>

</xml_diff>

<commit_message>
Writing. Need to finish writing about storing the NN
Signed-off-by: Callum <callum.terris@gmail.com>
</commit_message>
<xml_diff>
--- a/Documents/Masters Dissertation.docx
+++ b/Documents/Masters Dissertation.docx
@@ -78,28 +78,12 @@
           <w:sz w:val="36"/>
         </w:rPr>
       </w:pPr>
-      <w:proofErr w:type="spellStart"/>
       <w:r>
         <w:rPr>
           <w:sz w:val="36"/>
         </w:rPr>
-        <w:t>Callum</w:t>
-      </w:r>
-      <w:proofErr w:type="spellEnd"/>
-      <w:r>
-        <w:rPr>
-          <w:sz w:val="36"/>
-        </w:rPr>
-        <w:t xml:space="preserve"> </w:t>
-      </w:r>
-      <w:proofErr w:type="spellStart"/>
-      <w:r>
-        <w:rPr>
-          <w:sz w:val="36"/>
-        </w:rPr>
-        <w:t>Terris</w:t>
-      </w:r>
-      <w:proofErr w:type="spellEnd"/>
+        <w:t>Callum Terris</w:t>
+      </w:r>
     </w:p>
     <w:p>
       <w:pPr>
@@ -192,38 +176,22 @@
         <w:rPr>
           <w:sz w:val="36"/>
         </w:rPr>
-        <w:t xml:space="preserve">Co-Supervisor: Sandy </w:t>
-      </w:r>
-      <w:proofErr w:type="spellStart"/>
-      <w:r>
+        <w:t>Co-Supervisor: Sandy Louchart</w:t>
+      </w:r>
+    </w:p>
+    <w:p>
+      <w:pPr>
+        <w:jc w:val="center"/>
         <w:rPr>
           <w:sz w:val="36"/>
         </w:rPr>
-        <w:t>Louchart</w:t>
-      </w:r>
-      <w:proofErr w:type="spellEnd"/>
-    </w:p>
-    <w:p>
-      <w:pPr>
-        <w:jc w:val="center"/>
+      </w:pPr>
+      <w:r>
         <w:rPr>
           <w:sz w:val="36"/>
         </w:rPr>
-      </w:pPr>
-      <w:r>
-        <w:rPr>
-          <w:sz w:val="36"/>
-        </w:rPr>
-        <w:t xml:space="preserve">Second Marker: Murdoch </w:t>
-      </w:r>
-      <w:proofErr w:type="spellStart"/>
-      <w:r>
-        <w:rPr>
-          <w:sz w:val="36"/>
-        </w:rPr>
-        <w:t>Gabbay</w:t>
-      </w:r>
-      <w:proofErr w:type="spellEnd"/>
+        <w:t>Second Marker: Murdoch Gabbay</w:t>
+      </w:r>
     </w:p>
     <w:p>
       <w:pPr>
@@ -281,34 +249,13 @@
     </w:p>
     <w:p>
       <w:r>
-        <w:t xml:space="preserve">  I, </w:t>
-      </w:r>
-      <w:proofErr w:type="spellStart"/>
-      <w:r>
-        <w:t>Callum</w:t>
-      </w:r>
-      <w:proofErr w:type="spellEnd"/>
-      <w:r>
-        <w:t xml:space="preserve"> </w:t>
-      </w:r>
-      <w:proofErr w:type="spellStart"/>
-      <w:proofErr w:type="gramStart"/>
-      <w:r>
-        <w:t>Terris</w:t>
-      </w:r>
-      <w:proofErr w:type="spellEnd"/>
-      <w:r>
-        <w:t xml:space="preserve"> </w:t>
+        <w:t xml:space="preserve">  I, Callum Terris </w:t>
       </w:r>
       <w:r>
         <w:t> </w:t>
       </w:r>
       <w:r>
-        <w:t>confirm</w:t>
-      </w:r>
-      <w:proofErr w:type="gramEnd"/>
-      <w:r>
-        <w:t xml:space="preserve"> that this work submitted for assessment is my own and is</w:t>
+        <w:t>confirm that this work submitted for assessment is my own and is</w:t>
       </w:r>
       <w:r>
         <w:br/>
@@ -331,11 +278,7 @@
       </w:r>
       <w:r>
         <w:br/>
-        <w:t xml:space="preserve"> Signed</w:t>
-      </w:r>
-      <w:proofErr w:type="gramStart"/>
-      <w:r>
-        <w:t>:</w:t>
+        <w:t xml:space="preserve"> Signed:</w:t>
       </w:r>
       <w:r>
         <w:t>..............................................................</w:t>
@@ -343,7 +286,6 @@
       <w:r>
         <w:t>....</w:t>
       </w:r>
-      <w:proofErr w:type="gramEnd"/>
     </w:p>
     <w:p>
       <w:pPr>
@@ -3591,15 +3533,7 @@
         <w:t xml:space="preserve">Currently on its third version which was released in 2007. </w:t>
       </w:r>
       <w:r>
-        <w:t xml:space="preserve">This is a professional game engine that a lot of industry game developers use for AAA titles. Such games include Batman: </w:t>
-      </w:r>
-      <w:proofErr w:type="spellStart"/>
-      <w:r>
-        <w:t>Arkham</w:t>
-      </w:r>
-      <w:proofErr w:type="spellEnd"/>
-      <w:r>
-        <w:t xml:space="preserve"> series </w:t>
+        <w:t xml:space="preserve">This is a professional game engine that a lot of industry game developers use for AAA titles. Such games include Batman: Arkham series </w:t>
       </w:r>
       <w:r>
         <w:fldChar w:fldCharType="begin"/>
@@ -3623,15 +3557,7 @@
         <w:t xml:space="preserve"> </w:t>
       </w:r>
       <w:r>
-        <w:t xml:space="preserve">and the </w:t>
-      </w:r>
-      <w:proofErr w:type="spellStart"/>
-      <w:r>
-        <w:t>BioShock</w:t>
-      </w:r>
-      <w:proofErr w:type="spellEnd"/>
-      <w:r>
-        <w:t xml:space="preserve"> serie</w:t>
+        <w:t>and the BioShock serie</w:t>
       </w:r>
       <w:r>
         <w:t xml:space="preserve">s </w:t>
@@ -3682,15 +3608,7 @@
         <w:fldChar w:fldCharType="end"/>
       </w:r>
       <w:r>
-        <w:t xml:space="preserve">, meaning that it can be used for free in this project. This engine uses its own scripting language called </w:t>
-      </w:r>
-      <w:proofErr w:type="spellStart"/>
-      <w:r>
-        <w:t>UnrealScript</w:t>
-      </w:r>
-      <w:proofErr w:type="spellEnd"/>
-      <w:r>
-        <w:t xml:space="preserve">. This game engine is highly optimised and has a wide range of documentation available. This engine also allows for development on a wide number of platforms; such as PlayStation 3 and Xbox 360. While this engine is one of the industry standards, the fact that it uses its own language that the author will have to learn as well as the engines inner workings, makes this engine an unlikely choice due to time constraints. </w:t>
+        <w:t xml:space="preserve">, meaning that it can be used for free in this project. This engine uses its own scripting language called UnrealScript. This game engine is highly optimised and has a wide range of documentation available. This engine also allows for development on a wide number of platforms; such as PlayStation 3 and Xbox 360. While this engine is one of the industry standards, the fact that it uses its own language that the author will have to learn as well as the engines inner workings, makes this engine an unlikely choice due to time constraints. </w:t>
       </w:r>
     </w:p>
     <w:p>
@@ -3705,23 +3623,7 @@
     </w:p>
     <w:p>
       <w:r>
-        <w:t xml:space="preserve">This engine was developed by </w:t>
-      </w:r>
-      <w:proofErr w:type="spellStart"/>
-      <w:r>
-        <w:t>Crytek</w:t>
-      </w:r>
-      <w:proofErr w:type="spellEnd"/>
-      <w:r>
-        <w:t xml:space="preserve"> and has been featured in many AAA titles, such as the </w:t>
-      </w:r>
-      <w:proofErr w:type="spellStart"/>
-      <w:r>
-        <w:t>Crysis</w:t>
-      </w:r>
-      <w:proofErr w:type="spellEnd"/>
-      <w:r>
-        <w:t xml:space="preserve"> series </w:t>
+        <w:t xml:space="preserve">This engine was developed by Crytek and has been featured in many AAA titles, such as the Crysis series </w:t>
       </w:r>
       <w:r>
         <w:fldChar w:fldCharType="begin"/>
@@ -3763,15 +3665,7 @@
         <w:fldChar w:fldCharType="end"/>
       </w:r>
       <w:r>
-        <w:t xml:space="preserve">. Since this project will not be released then this fully complies with their licensing. </w:t>
-      </w:r>
-      <w:proofErr w:type="gramStart"/>
-      <w:r>
-        <w:t>While this is a fully valid choice for this project.</w:t>
-      </w:r>
-      <w:proofErr w:type="gramEnd"/>
-      <w:r>
-        <w:t xml:space="preserve"> Having the author learn new l</w:t>
+        <w:t>. Since this project will not be released then this fully complies with their licensing. While this is a fully valid choice for this project. Having the author learn new l</w:t>
       </w:r>
       <w:r>
         <w:t>anguages and a game engine is not</w:t>
@@ -3850,15 +3744,7 @@
       </w:r>
       <w:r>
         <w:lastRenderedPageBreak/>
-        <w:t xml:space="preserve">360 and PlayStation 3 to name a few. As for languages the game engine supports three natively. These are C#, JavaScript and </w:t>
-      </w:r>
-      <w:proofErr w:type="gramStart"/>
-      <w:r>
-        <w:t>Boo</w:t>
-      </w:r>
-      <w:proofErr w:type="gramEnd"/>
-      <w:r>
-        <w:t xml:space="preserve"> (language based on python). All three of these languages are relatively simple to develop in. </w:t>
+        <w:t xml:space="preserve">360 and PlayStation 3 to name a few. As for languages the game engine supports three natively. These are C#, JavaScript and Boo (language based on python). All three of these languages are relatively simple to develop in. </w:t>
       </w:r>
     </w:p>
     <w:p>
@@ -4050,13 +3936,8 @@
     </w:p>
     <w:p>
       <w:r>
-        <w:t xml:space="preserve">Currently games industry uses </w:t>
-      </w:r>
-      <w:proofErr w:type="spellStart"/>
-      <w:r>
-        <w:t>Pathfinding</w:t>
-      </w:r>
-      <w:proofErr w:type="spellEnd"/>
+        <w:t>Currently games industry uses Pathfinding</w:t>
+      </w:r>
       <w:r>
         <w:t>, finite state machines</w:t>
       </w:r>
@@ -4149,13 +4030,8 @@
         <w:fldChar w:fldCharType="end"/>
       </w:r>
       <w:r>
-        <w:t xml:space="preserve"> which feature the player praising or punishing the in game character based on the characters actions. For example if the creature attacks someone then you can punish it, therefore it knows that attacking people is wrong. Both these games were reviewed positively, the first game getting a 90/100 on </w:t>
-      </w:r>
-      <w:proofErr w:type="spellStart"/>
-      <w:r>
-        <w:t>Metacritic</w:t>
-      </w:r>
-      <w:proofErr w:type="spellEnd"/>
+        <w:t xml:space="preserve"> which feature the player praising or punishing the in game character based on the characters actions. For example if the creature attacks someone then you can punish it, therefore it knows that attacking people is wrong. Both these games were reviewed positively, the first game getting a 90/100 on Metacritic</w:t>
+      </w:r>
       <w:r>
         <w:fldChar w:fldCharType="begin"/>
       </w:r>
@@ -4288,15 +4164,7 @@
         <w:fldChar w:fldCharType="end"/>
       </w:r>
       <w:r>
-        <w:t xml:space="preserve">. This was achieved through the game Galactic Arm Race using their </w:t>
-      </w:r>
-      <w:proofErr w:type="spellStart"/>
-      <w:r>
-        <w:t>cgNEAT</w:t>
-      </w:r>
-      <w:proofErr w:type="spellEnd"/>
-      <w:r>
-        <w:t xml:space="preserve"> algorithm. </w:t>
+        <w:t xml:space="preserve">. This was achieved through the game Galactic Arm Race using their cgNEAT algorithm. </w:t>
       </w:r>
     </w:p>
     <w:p>
@@ -4518,15 +4386,7 @@
     </w:p>
     <w:p>
       <w:r>
-        <w:t xml:space="preserve">They use an offset of the NEAT algorithm for evolving neural networks called </w:t>
-      </w:r>
-      <w:proofErr w:type="spellStart"/>
-      <w:r>
-        <w:t>rtNEAT</w:t>
-      </w:r>
-      <w:proofErr w:type="spellEnd"/>
-      <w:r>
-        <w:t xml:space="preserve">. The NEAT algorithm will be explained in </w:t>
+        <w:t xml:space="preserve">They use an offset of the NEAT algorithm for evolving neural networks called rtNEAT. The NEAT algorithm will be explained in </w:t>
       </w:r>
       <w:r>
         <w:fldChar w:fldCharType="begin"/>
@@ -6187,7 +6047,7 @@
           <w:rPr>
             <w:noProof/>
           </w:rPr>
-          <w:t>10</w:t>
+          <w:t>9</w:t>
         </w:r>
       </w:fldSimple>
       <w:r>
@@ -6248,15 +6108,7 @@
     </w:p>
     <w:p>
       <w:r>
-        <w:t xml:space="preserve">This prototype is aimed to show the capabilities of the interface. Having not only it connecting to the game engine, but also having it </w:t>
-      </w:r>
-      <w:proofErr w:type="gramStart"/>
-      <w:r>
-        <w:t>connect</w:t>
-      </w:r>
-      <w:proofErr w:type="gramEnd"/>
-      <w:r>
-        <w:t xml:space="preserve"> to another application</w:t>
+        <w:t>This prototype is aimed to show the capabilities of the interface. Having not only it connecting to the game engine, but also having it connect to another application</w:t>
       </w:r>
       <w:r>
         <w:t>,</w:t>
@@ -6270,11 +6122,9 @@
       <w:r>
         <w:t xml:space="preserve"> tasked with making the bot in the environment learn </w:t>
       </w:r>
-      <w:proofErr w:type="gramStart"/>
       <w:r>
         <w:t>a certain</w:t>
       </w:r>
-      <w:proofErr w:type="gramEnd"/>
       <w:r>
         <w:t xml:space="preserve"> behaviour</w:t>
       </w:r>
@@ -6355,7 +6205,7 @@
           <w:rPr>
             <w:noProof/>
           </w:rPr>
-          <w:t>11</w:t>
+          <w:t>10</w:t>
         </w:r>
       </w:fldSimple>
       <w:r>
@@ -6402,21 +6252,8 @@
       </w:r>
     </w:p>
     <w:p>
-      <w:proofErr w:type="gramStart"/>
-      <w:r>
-        <w:t>A simple</w:t>
-      </w:r>
-      <w:proofErr w:type="gramEnd"/>
-      <w:r>
-        <w:t xml:space="preserve"> </w:t>
-      </w:r>
-      <w:proofErr w:type="spellStart"/>
-      <w:r>
-        <w:t>feedforward</w:t>
-      </w:r>
-      <w:proofErr w:type="spellEnd"/>
-      <w:r>
-        <w:t xml:space="preserve"> multi-layered perceptron architecture was selected to be the original architecture. If this in any way it can easily be replaced for another architecture. </w:t>
+      <w:r>
+        <w:t xml:space="preserve">A simple feedforward multi-layered perceptron architecture was selected to be the original architecture. If this in any way it can easily be replaced for another architecture. </w:t>
       </w:r>
     </w:p>
     <w:p>
@@ -6513,7 +6350,7 @@
           <w:rPr>
             <w:noProof/>
           </w:rPr>
-          <w:t>12</w:t>
+          <w:t>11</w:t>
         </w:r>
       </w:fldSimple>
       <w:r>
@@ -6626,21 +6463,7 @@
         <w:rPr>
           <w:lang w:eastAsia="en-US"/>
         </w:rPr>
-        <w:t xml:space="preserve">Training time was also a key thing to balance in the training of the ANN bot. If the time given was too little the bot might not be able to get the highest fitness possible. Originally set to 10 seconds, this proved to be far too </w:t>
-      </w:r>
-      <w:proofErr w:type="gramStart"/>
-      <w:r>
-        <w:rPr>
-          <w:lang w:eastAsia="en-US"/>
-        </w:rPr>
-        <w:t>short,</w:t>
-      </w:r>
-      <w:proofErr w:type="gramEnd"/>
-      <w:r>
-        <w:rPr>
-          <w:lang w:eastAsia="en-US"/>
-        </w:rPr>
-        <w:t xml:space="preserve"> therefore it was increased to 30 seconds which gave substantially better results. </w:t>
+        <w:t xml:space="preserve">Training time was also a key thing to balance in the training of the ANN bot. If the time given was too little the bot might not be able to get the highest fitness possible. Originally set to 10 seconds, this proved to be far too short, therefore it was increased to 30 seconds which gave substantially better results. </w:t>
       </w:r>
     </w:p>
     <w:p>
@@ -6682,15 +6505,7 @@
         <w:t xml:space="preserve">This proved extremely difficult as </w:t>
       </w:r>
       <w:r>
-        <w:t xml:space="preserve">not only would it not </w:t>
-      </w:r>
-      <w:proofErr w:type="gramStart"/>
-      <w:r>
-        <w:t>run,</w:t>
-      </w:r>
-      <w:proofErr w:type="gramEnd"/>
-      <w:r>
-        <w:t xml:space="preserve"> it would full crash the machine it was running on. This was true even when giving the server a completely different port to run on. </w:t>
+        <w:t xml:space="preserve">not only would it not run, it would full crash the machine it was running on. This was true even when giving the server a completely different port to run on. </w:t>
       </w:r>
       <w:r>
         <w:t>After numerous attempts to fix this t</w:t>
@@ -6704,57 +6519,30 @@
     </w:p>
     <w:p>
       <w:pPr>
-        <w:pStyle w:val="Heading3"/>
-      </w:pPr>
-      <w:r>
-        <w:t>Level One</w:t>
-      </w:r>
-    </w:p>
-    <w:p>
-      <w:pPr>
         <w:pStyle w:val="Heading4"/>
       </w:pPr>
       <w:r>
-        <w:t>Design</w:t>
-      </w:r>
-    </w:p>
-    <w:p>
-      <w:r>
-        <w:t xml:space="preserve">Level one will feature the bot learning through the ANN to follow another bot using the wander behaviour. This shows that the interface and ANN combination can be used co-operatively between bots. </w:t>
-      </w:r>
-    </w:p>
-    <w:p>
-      <w:r>
-        <w:t>The environment contains two objects, the bot that will be controlled by the ANN and another bot, that is controlled either by a human player or that is controlled by a wander</w:t>
-      </w:r>
-      <w:r>
-        <w:t xml:space="preserve"> steering</w:t>
-      </w:r>
-      <w:r>
-        <w:t xml:space="preserve"> behaviour. </w:t>
-      </w:r>
-      <w:r>
-        <w:t xml:space="preserve">The second bot can be either controlled by the wander behaviour or a player by simply pressing a button, by default the bot will be controlled by the wander behaviour. </w:t>
-      </w:r>
-      <w:r>
-        <w:t xml:space="preserve">Since the first bot is being controlled by the ANN and it needs to learn to follow the other bot it must have a way of learning to do it. Therefore a way of evaluation the bot, this is where the fitness function comes in. Since the bot has to follow the other bot the fitness function must take into account this. In order to know if the bot is following the other bot we need to give it a basic form of sight. </w:t>
-      </w:r>
-      <w:r>
-        <w:t xml:space="preserve">Giving it a camera would be one way of doing it but it involves a lot of work just to get the camera to decipher what it is seeing. Therefore ray casting was chosen instead. Raycasting involves firing a beam from the object and when it hits something it returns it. So if the ANN bot is directly facing the other bot then the bot would know it is facing it. </w:t>
-      </w:r>
-    </w:p>
-    <w:p>
-      <w:r>
-        <w:t xml:space="preserve">The fitness of this is dependent upon how often the ANN bot is directly facing the target/player bot. </w:t>
-      </w:r>
-      <w:r>
-        <w:t xml:space="preserve">This will be a simple accumulated value, which will </w:t>
-      </w:r>
-      <w:r>
-        <w:t xml:space="preserve">be </w:t>
-      </w:r>
-      <w:r>
-        <w:t xml:space="preserve">calculated at every frame. </w:t>
+        <w:t>Two node output architecture</w:t>
+      </w:r>
+    </w:p>
+    <w:p>
+      <w:r>
+        <w:t>During training it became apparent that the single node output was not achieving high enough results for the fitness. Upon closer observation it was clear that the bot would move closer to the target bot, and then move right pas</w:t>
+      </w:r>
+      <w:r>
+        <w:t>t it. In order to fix this an alteration to the network was needed. A new output node was created, which serves as the momentum of the ANN bot. In the previous version the bot would constantly move forward at a constant speed. In this new version the speed that it could move at was given by</w:t>
+      </w:r>
+      <w:r>
+        <w:t xml:space="preserve"> one of</w:t>
+      </w:r>
+      <w:r>
+        <w:t xml:space="preserve"> the </w:t>
+      </w:r>
+      <w:r>
+        <w:t xml:space="preserve">ANN’s output nodes. </w:t>
+      </w:r>
+      <w:r>
+        <w:t>This now meant that the bot could also move backwards. Upon first training the bot with the new architecture it became apparent that the bot preferred to move backwards.</w:t>
       </w:r>
     </w:p>
     <w:p>
@@ -6762,89 +6550,11 @@
         <w:keepNext/>
       </w:pPr>
       <w:r>
-        <w:lastRenderedPageBreak/>
-        <w:t xml:space="preserve">The </w:t>
-      </w:r>
-      <w:r>
-        <w:t>inputs</w:t>
-      </w:r>
-      <w:r>
-        <w:t xml:space="preserve"> of the network will be the </w:t>
-      </w:r>
-      <w:proofErr w:type="spellStart"/>
-      <w:r>
-        <w:t>raycast</w:t>
-      </w:r>
-      <w:proofErr w:type="spellEnd"/>
-      <w:r>
-        <w:t xml:space="preserve"> </w:t>
-      </w:r>
-      <w:proofErr w:type="gramStart"/>
-      <w:r>
-        <w:t>data,</w:t>
-      </w:r>
-      <w:proofErr w:type="gramEnd"/>
-      <w:r>
-        <w:t xml:space="preserve"> this will have to be converted into an integer in order for the ANN to use it. </w:t>
-      </w:r>
-      <w:r>
-        <w:t xml:space="preserve">The outputs will be the amount to rotate by. </w:t>
-      </w:r>
-    </w:p>
-    <w:p>
-      <w:pPr>
-        <w:pStyle w:val="Caption"/>
-        <w:jc w:val="both"/>
-      </w:pPr>
-    </w:p>
-    <w:p>
-      <w:pPr>
-        <w:pStyle w:val="Heading4"/>
-      </w:pPr>
-      <w:r>
-        <w:t>Implementation</w:t>
-      </w:r>
-    </w:p>
-    <w:p>
-      <w:r>
-        <w:t xml:space="preserve">Creating a moving bot with a wander behaviour was simple as the code was already written in prototype one. </w:t>
-      </w:r>
-      <w:r>
-        <w:t xml:space="preserve">Incorporating the player controls was straight forward. </w:t>
-      </w:r>
-    </w:p>
-    <w:p>
-      <w:r>
-        <w:t xml:space="preserve">The first issue with this prototype was the bot moving, even after slowing the wandering bot to a snail’s pace the ANN was still getting poor results. Therefore in an effort to solve this issue the wander behaviour was removed from the bot. This provided a stationary bot and the fitness’s of the training ANN sharply increased. </w:t>
-      </w:r>
-    </w:p>
-    <w:p>
-      <w:pPr>
-        <w:keepNext/>
-      </w:pPr>
-      <w:r>
-        <w:t>The second</w:t>
-      </w:r>
-      <w:r>
-        <w:t xml:space="preserve"> issue came when using the ANN. Even if the bot could look at the target it was constantly moving forward. This meant that eventually the bot would move past the target. </w:t>
-      </w:r>
-      <w:r>
-        <w:t xml:space="preserve">Therefore the ANN was altered to incorporate another output node. This new node would control the amount of forward momentum that the bot would have. </w:t>
-      </w:r>
-    </w:p>
-    <w:p>
-      <w:pPr>
-        <w:keepNext/>
-      </w:pPr>
-      <w:r>
-        <w:t xml:space="preserve"> </w:t>
-      </w:r>
-      <w:r>
         <w:rPr>
           <w:noProof/>
         </w:rPr>
         <w:drawing>
-          <wp:inline distT="0" distB="0" distL="0" distR="0" wp14:anchorId="36212D09" wp14:editId="31C98D3C">
+          <wp:inline distT="0" distB="0" distL="0" distR="0" wp14:anchorId="5AAD658D" wp14:editId="491DC5C3">
             <wp:extent cx="5731510" cy="2752686"/>
             <wp:effectExtent l="0" t="0" r="0" b="0"/>
             <wp:docPr id="13" name="Picture 13"/>
@@ -6902,6 +6612,121 @@
       <w:r>
         <w:t xml:space="preserve">Figure </w:t>
       </w:r>
+      <w:r>
+        <w:fldChar w:fldCharType="begin"/>
+      </w:r>
+      <w:r>
+        <w:instrText xml:space="preserve"> SEQ Figure \* ARABIC </w:instrText>
+      </w:r>
+      <w:r>
+        <w:fldChar w:fldCharType="separate"/>
+      </w:r>
+      <w:r>
+        <w:rPr>
+          <w:noProof/>
+        </w:rPr>
+        <w:t>12</w:t>
+      </w:r>
+      <w:r>
+        <w:rPr>
+          <w:noProof/>
+        </w:rPr>
+        <w:fldChar w:fldCharType="end"/>
+      </w:r>
+      <w:r>
+        <w:t xml:space="preserve">  The new ANN architecture</w:t>
+      </w:r>
+      <w:bookmarkEnd w:id="79"/>
+    </w:p>
+    <w:p/>
+    <w:p>
+      <w:pPr>
+        <w:pStyle w:val="Heading4"/>
+      </w:pPr>
+      <w:r>
+        <w:lastRenderedPageBreak/>
+        <w:t>Three Raycast Approach</w:t>
+      </w:r>
+    </w:p>
+    <w:p>
+      <w:r>
+        <w:t xml:space="preserve">During </w:t>
+      </w:r>
+      <w:r>
+        <w:t>training</w:t>
+      </w:r>
+      <w:r>
+        <w:t xml:space="preserve"> of the neural network it was discovered that a single raycast was not producing adequate results, the results were far too small. Therefore in order to try and improve these results </w:t>
+      </w:r>
+      <w:r>
+        <w:t>the amount of raycasts were increased. These new raycasts a</w:t>
+      </w:r>
+      <w:r>
+        <w:t xml:space="preserve">re fed into the neural network as inputs. </w:t>
+      </w:r>
+    </w:p>
+    <w:p>
+      <w:r>
+        <w:rPr>
+          <w:noProof/>
+        </w:rPr>
+        <w:drawing>
+          <wp:inline distT="0" distB="0" distL="0" distR="0" wp14:anchorId="594BCC1F" wp14:editId="4BE29C86">
+            <wp:extent cx="5731510" cy="2409816"/>
+            <wp:effectExtent l="0" t="0" r="0" b="0"/>
+            <wp:docPr id="9" name="Picture 9"/>
+            <wp:cNvGraphicFramePr>
+              <a:graphicFrameLocks xmlns:a="http://schemas.openxmlformats.org/drawingml/2006/main" noChangeAspect="1"/>
+            </wp:cNvGraphicFramePr>
+            <a:graphic xmlns:a="http://schemas.openxmlformats.org/drawingml/2006/main">
+              <a:graphicData uri="http://schemas.openxmlformats.org/drawingml/2006/picture">
+                <pic:pic xmlns:pic="http://schemas.openxmlformats.org/drawingml/2006/picture">
+                  <pic:nvPicPr>
+                    <pic:cNvPr id="0" name="Picture 1"/>
+                    <pic:cNvPicPr>
+                      <a:picLocks noChangeAspect="1" noChangeArrowheads="1"/>
+                    </pic:cNvPicPr>
+                  </pic:nvPicPr>
+                  <pic:blipFill>
+                    <a:blip r:embed="rId20" cstate="print">
+                      <a:extLst>
+                        <a:ext uri="{28A0092B-C50C-407E-A947-70E740481C1C}">
+                          <a14:useLocalDpi xmlns:a14="http://schemas.microsoft.com/office/drawing/2010/main" val="0"/>
+                        </a:ext>
+                      </a:extLst>
+                    </a:blip>
+                    <a:srcRect/>
+                    <a:stretch>
+                      <a:fillRect/>
+                    </a:stretch>
+                  </pic:blipFill>
+                  <pic:spPr bwMode="auto">
+                    <a:xfrm>
+                      <a:off x="0" y="0"/>
+                      <a:ext cx="5731510" cy="2409816"/>
+                    </a:xfrm>
+                    <a:prstGeom prst="rect">
+                      <a:avLst/>
+                    </a:prstGeom>
+                    <a:noFill/>
+                    <a:ln>
+                      <a:noFill/>
+                    </a:ln>
+                  </pic:spPr>
+                </pic:pic>
+              </a:graphicData>
+            </a:graphic>
+          </wp:inline>
+        </w:drawing>
+      </w:r>
+    </w:p>
+    <w:p>
+      <w:pPr>
+        <w:pStyle w:val="Caption"/>
+      </w:pPr>
+      <w:r>
+        <w:t xml:space="preserve">Figure </w:t>
+      </w:r>
       <w:fldSimple w:instr=" SEQ Figure \* ARABIC ">
         <w:r>
           <w:rPr>
@@ -6911,15 +6736,214 @@
         </w:r>
       </w:fldSimple>
       <w:r>
+        <w:t xml:space="preserve"> New NN architecture</w:t>
+      </w:r>
+    </w:p>
+    <w:p>
+      <w:pPr>
+        <w:spacing w:after="200" w:line="276" w:lineRule="auto"/>
+        <w:jc w:val="left"/>
+      </w:pPr>
+    </w:p>
+    <w:p>
+      <w:pPr>
+        <w:spacing w:after="200" w:line="276" w:lineRule="auto"/>
+        <w:jc w:val="left"/>
+      </w:pPr>
+      <w:r>
+        <w:t xml:space="preserve">These new raycasts are aimed at 45 degrees to the left and right of the original raycast. This provided the ANN bot with the ability no not only look at what is directly in front of it but also the ability to look at what is slightly to the left and right of it as well. </w:t>
+      </w:r>
+    </w:p>
+    <w:p>
+      <w:pPr>
+        <w:spacing w:after="200" w:line="276" w:lineRule="auto"/>
+        <w:jc w:val="left"/>
+      </w:pPr>
+      <w:r>
         <w:t xml:space="preserve"> </w:t>
       </w:r>
       <w:r>
-        <w:t xml:space="preserve"> </w:t>
-      </w:r>
-      <w:r>
-        <w:t>The new ANN architecture</w:t>
-      </w:r>
-      <w:bookmarkEnd w:id="79"/>
+        <w:rPr>
+          <w:noProof/>
+        </w:rPr>
+        <w:drawing>
+          <wp:inline distT="0" distB="0" distL="0" distR="0">
+            <wp:extent cx="3484245" cy="2207260"/>
+            <wp:effectExtent l="0" t="0" r="0" b="0"/>
+            <wp:docPr id="14" name="Picture 14"/>
+            <wp:cNvGraphicFramePr>
+              <a:graphicFrameLocks xmlns:a="http://schemas.openxmlformats.org/drawingml/2006/main" noChangeAspect="1"/>
+            </wp:cNvGraphicFramePr>
+            <a:graphic xmlns:a="http://schemas.openxmlformats.org/drawingml/2006/main">
+              <a:graphicData uri="http://schemas.openxmlformats.org/drawingml/2006/picture">
+                <pic:pic xmlns:pic="http://schemas.openxmlformats.org/drawingml/2006/picture">
+                  <pic:nvPicPr>
+                    <pic:cNvPr id="0" name="Picture 2"/>
+                    <pic:cNvPicPr>
+                      <a:picLocks noChangeAspect="1" noChangeArrowheads="1"/>
+                    </pic:cNvPicPr>
+                  </pic:nvPicPr>
+                  <pic:blipFill>
+                    <a:blip r:embed="rId21" cstate="print">
+                      <a:extLst>
+                        <a:ext uri="{28A0092B-C50C-407E-A947-70E740481C1C}">
+                          <a14:useLocalDpi xmlns:a14="http://schemas.microsoft.com/office/drawing/2010/main" val="0"/>
+                        </a:ext>
+                      </a:extLst>
+                    </a:blip>
+                    <a:srcRect/>
+                    <a:stretch>
+                      <a:fillRect/>
+                    </a:stretch>
+                  </pic:blipFill>
+                  <pic:spPr bwMode="auto">
+                    <a:xfrm>
+                      <a:off x="0" y="0"/>
+                      <a:ext cx="3484245" cy="2207260"/>
+                    </a:xfrm>
+                    <a:prstGeom prst="rect">
+                      <a:avLst/>
+                    </a:prstGeom>
+                    <a:noFill/>
+                    <a:ln>
+                      <a:noFill/>
+                    </a:ln>
+                  </pic:spPr>
+                </pic:pic>
+              </a:graphicData>
+            </a:graphic>
+          </wp:inline>
+        </w:drawing>
+      </w:r>
+      <w:r>
+        <w:t xml:space="preserve">  </w:t>
+      </w:r>
+    </w:p>
+    <w:p>
+      <w:pPr>
+        <w:pStyle w:val="Caption"/>
+      </w:pPr>
+      <w:r>
+        <w:t xml:space="preserve">Figure </w:t>
+      </w:r>
+      <w:fldSimple w:instr=" SEQ Figure \* ARABIC ">
+        <w:r>
+          <w:rPr>
+            <w:noProof/>
+          </w:rPr>
+          <w:t>14</w:t>
+        </w:r>
+      </w:fldSimple>
+      <w:r>
+        <w:t xml:space="preserve"> The single raycast bot on the left side. Showing the single ray being cast directly in front of itself. The bot on the right hand side shows the original single raycast, as well as the new rays that are being fired from 45 degrees from the original raycast. </w:t>
+      </w:r>
+      <w:r>
+        <w:br w:type="page"/>
+      </w:r>
+    </w:p>
+    <w:p>
+      <w:pPr>
+        <w:pStyle w:val="Heading3"/>
+      </w:pPr>
+      <w:r>
+        <w:lastRenderedPageBreak/>
+        <w:t>Level One</w:t>
+      </w:r>
+    </w:p>
+    <w:p>
+      <w:pPr>
+        <w:pStyle w:val="Heading4"/>
+      </w:pPr>
+      <w:r>
+        <w:t>Design</w:t>
+      </w:r>
+    </w:p>
+    <w:p>
+      <w:r>
+        <w:t xml:space="preserve">Level one will feature the bot learning through the ANN to follow another bot using the wander behaviour. This shows that the interface and ANN combination can be used co-operatively between bots. </w:t>
+      </w:r>
+    </w:p>
+    <w:p>
+      <w:r>
+        <w:t>The environment contains two objects, the bot that will be controlled by the ANN and another bot, that is controlled either by a human player or that is controlled by a wander</w:t>
+      </w:r>
+      <w:r>
+        <w:t xml:space="preserve"> steering</w:t>
+      </w:r>
+      <w:r>
+        <w:t xml:space="preserve"> behaviour. </w:t>
+      </w:r>
+      <w:r>
+        <w:t xml:space="preserve">The second bot can be either controlled by the wander behaviour or a player by simply pressing a button, by default the bot will be controlled by the wander behaviour. </w:t>
+      </w:r>
+      <w:r>
+        <w:t xml:space="preserve">Since the first bot is being controlled by the ANN and it needs to learn to follow the other bot it must have a way of learning to do it. Therefore a way of evaluation the bot, this is where the fitness function comes in. Since the bot has to follow the other bot the fitness function must take into account this. In order to know if the bot is following the other bot we need to give it a basic form of sight. </w:t>
+      </w:r>
+      <w:r>
+        <w:t xml:space="preserve">Giving it a camera would be one way of doing it but it involves a lot of work just to get the camera to decipher what it is seeing. Therefore ray casting was chosen instead. Raycasting involves firing a beam from the object and when it hits something it returns it. So if the ANN bot is directly facing the other bot then the bot would know it is facing it. </w:t>
+      </w:r>
+    </w:p>
+    <w:p>
+      <w:r>
+        <w:t xml:space="preserve">The fitness of this is dependent upon how often the ANN bot is directly facing the target/player bot. </w:t>
+      </w:r>
+      <w:r>
+        <w:t xml:space="preserve">This will be a simple accumulated value, which will </w:t>
+      </w:r>
+      <w:r>
+        <w:t xml:space="preserve">be </w:t>
+      </w:r>
+      <w:r>
+        <w:t xml:space="preserve">calculated at every frame. </w:t>
+      </w:r>
+    </w:p>
+    <w:p>
+      <w:pPr>
+        <w:keepNext/>
+      </w:pPr>
+      <w:r>
+        <w:t xml:space="preserve">The </w:t>
+      </w:r>
+      <w:r>
+        <w:t>inputs</w:t>
+      </w:r>
+      <w:r>
+        <w:t xml:space="preserve"> of the network will be the raycast data, this will have to be converted into an integer in order for the ANN to use it. </w:t>
+      </w:r>
+      <w:r>
+        <w:t xml:space="preserve">The outputs will be the amount to rotate by. </w:t>
+      </w:r>
+    </w:p>
+    <w:p>
+      <w:pPr>
+        <w:pStyle w:val="Caption"/>
+        <w:jc w:val="both"/>
+      </w:pPr>
+    </w:p>
+    <w:p>
+      <w:pPr>
+        <w:pStyle w:val="Heading4"/>
+      </w:pPr>
+      <w:r>
+        <w:t>Implementation</w:t>
+      </w:r>
+    </w:p>
+    <w:p>
+      <w:r>
+        <w:t xml:space="preserve">Creating a moving bot with a wander behaviour was simple as the code was already written in prototype one. </w:t>
+      </w:r>
+      <w:r>
+        <w:t xml:space="preserve">Incorporating the player controls was straight forward. </w:t>
+      </w:r>
+    </w:p>
+    <w:p>
+      <w:r>
+        <w:t xml:space="preserve">The first issue with this prototype was the bot moving, even after slowing the wandering bot to a snail’s pace the ANN was still getting poor results. Therefore in </w:t>
+      </w:r>
+      <w:r>
+        <w:lastRenderedPageBreak/>
+        <w:t xml:space="preserve">an effort to solve this issue the wander behaviour was removed from the bot. This provided a stationary bot and the fitness’s of the training ANN sharply increased. </w:t>
+      </w:r>
     </w:p>
     <w:p>
       <w:pPr>
@@ -6937,11 +6961,7 @@
         </w:rPr>
       </w:pPr>
       <w:r>
-        <w:t xml:space="preserve">Originally the fitness was dependent upon solely the amount of times that the bot was looking directly at the target. This provided poor results during training, as the </w:t>
-      </w:r>
-      <w:r>
-        <w:lastRenderedPageBreak/>
-        <w:t xml:space="preserve">bot would spin around at high speeds and collect high </w:t>
+        <w:t xml:space="preserve">Originally the fitness was dependent upon solely the amount of times that the bot was looking directly at the target. This provided poor results during training, as the bot would spin around at high speeds and collect high </w:t>
       </w:r>
       <w:r>
         <w:t>fitness’s</w:t>
@@ -7157,15 +7177,7 @@
         <w:pStyle w:val="Heading3"/>
       </w:pPr>
       <w:r>
-        <w:t xml:space="preserve">Built in Code </w:t>
-      </w:r>
-      <w:proofErr w:type="spellStart"/>
-      <w:r>
-        <w:t>Vs</w:t>
-      </w:r>
-      <w:proofErr w:type="spellEnd"/>
-      <w:r>
-        <w:t xml:space="preserve"> Separate Server</w:t>
+        <w:t>Built in Code Vs Separate Server</w:t>
       </w:r>
     </w:p>
     <w:p>
@@ -7214,15 +7226,7 @@
         <w:pStyle w:val="Heading3"/>
       </w:pPr>
       <w:r>
-        <w:t xml:space="preserve">WCF </w:t>
-      </w:r>
-      <w:proofErr w:type="spellStart"/>
-      <w:r>
-        <w:t>vs</w:t>
-      </w:r>
-      <w:proofErr w:type="spellEnd"/>
-      <w:r>
-        <w:t xml:space="preserve"> ASMX</w:t>
+        <w:t>WCF vs ASMX</w:t>
       </w:r>
     </w:p>
     <w:p>
@@ -7236,15 +7240,7 @@
     </w:p>
     <w:p>
       <w:r>
-        <w:t xml:space="preserve">Overall this prototype achieved what it aimed to be, it establishes a connection to the server, aka the interface, and then deals with its returned data. The interface was very straightforward in development in that this is a simple </w:t>
-      </w:r>
-      <w:proofErr w:type="gramStart"/>
-      <w:r>
-        <w:t>function,</w:t>
-      </w:r>
-      <w:proofErr w:type="gramEnd"/>
-      <w:r>
-        <w:t xml:space="preserve"> the only challenge was setting up the server and learning how to generate necessary files.</w:t>
+        <w:t>Overall this prototype achieved what it aimed to be, it establishes a connection to the server, aka the interface, and then deals with its returned data. The interface was very straightforward in development in that this is a simple function, the only challenge was setting up the server and learning how to generate necessary files.</w:t>
       </w:r>
     </w:p>
     <w:p/>
@@ -7256,36 +7252,125 @@
       <w:r>
         <w:t xml:space="preserve">Evaluation of </w:t>
       </w:r>
-      <w:proofErr w:type="spellStart"/>
-      <w:r>
-        <w:t>Genericness</w:t>
-      </w:r>
       <w:bookmarkEnd w:id="83"/>
-      <w:proofErr w:type="spellEnd"/>
+      <w:r>
+        <w:t>Generalness</w:t>
+      </w:r>
       <w:r>
         <w:t xml:space="preserve"> </w:t>
       </w:r>
     </w:p>
+    <w:p/>
+    <w:p>
+      <w:pPr>
+        <w:pStyle w:val="Heading2"/>
+      </w:pPr>
+      <w:r>
+        <w:t>Saving the ANN bot</w:t>
+      </w:r>
+    </w:p>
+    <w:p>
+      <w:r>
+        <w:t xml:space="preserve">One ability that would have been a </w:t>
+      </w:r>
+      <w:r>
+        <w:t xml:space="preserve">great advantage would have been the ability to save the neural network. </w:t>
+      </w:r>
+    </w:p>
+    <w:p>
+      <w:r>
+        <w:t xml:space="preserve">This was tried to be incorporated into the project. </w:t>
+      </w:r>
+    </w:p>
+    <w:p>
+      <w:r>
+        <w:t xml:space="preserve">The first problem was </w:t>
+      </w:r>
+      <w:r>
+        <w:t>serialization</w:t>
+      </w:r>
+      <w:r>
+        <w:t xml:space="preserve"> of the network. Since the storage was on the web server.</w:t>
+      </w:r>
+    </w:p>
+    <w:p>
+      <w:r>
+        <w:t xml:space="preserve">The first error </w:t>
+      </w:r>
+      <w:r>
+        <w:t>encountered was</w:t>
+      </w:r>
+      <w:r>
+        <w:t xml:space="preserve"> the </w:t>
+      </w:r>
+      <w:r>
+        <w:t>serialization</w:t>
+      </w:r>
+      <w:r>
+        <w:t xml:space="preserve"> of the object. </w:t>
+      </w:r>
+      <w:r>
+        <w:t xml:space="preserve">This proved to be difficult within Unity. </w:t>
+      </w:r>
+    </w:p>
+    <w:p>
+      <w:r>
+        <w:t xml:space="preserve">Time constraints determined that this item was going to be dropped. While it would have been a great feature, the time taken to not only finish serialization of the data, but also </w:t>
+      </w:r>
+      <w:r>
+        <w:t xml:space="preserve">having to incorporate having a system to read the data back in. </w:t>
+      </w:r>
+    </w:p>
+    <w:p>
+      <w:r>
+        <w:t xml:space="preserve">Also incorporating it into </w:t>
+      </w:r>
+      <w:r>
+        <w:t xml:space="preserve">the Unity, having the user select </w:t>
+      </w:r>
+      <w:r>
+        <w:t xml:space="preserve">whether to select to train the ANN or select the pre trained ANN would have been a large </w:t>
+      </w:r>
+      <w:r>
+        <w:t xml:space="preserve">task. </w:t>
+      </w:r>
+    </w:p>
+    <w:p>
+      <w:r>
+        <w:t xml:space="preserve"> </w:t>
+      </w:r>
+      <w:r>
+        <w:t>Having this would save a lot of time and could be used to show it of</w:t>
+      </w:r>
+      <w:r>
+        <w:t xml:space="preserve">f to people who want to see </w:t>
+      </w:r>
+      <w:r>
+        <w:t>it.</w:t>
+      </w:r>
+      <w:bookmarkStart w:id="84" w:name="_GoBack"/>
+      <w:bookmarkEnd w:id="84"/>
+    </w:p>
     <w:p>
       <w:pPr>
         <w:pStyle w:val="Heading1"/>
       </w:pPr>
-      <w:bookmarkStart w:id="84" w:name="_Toc363506488"/>
+      <w:bookmarkStart w:id="85" w:name="_Toc363506488"/>
       <w:r>
         <w:lastRenderedPageBreak/>
         <w:t>Conclusion</w:t>
       </w:r>
-      <w:bookmarkEnd w:id="84"/>
+      <w:bookmarkEnd w:id="85"/>
     </w:p>
     <w:p>
       <w:pPr>
         <w:pStyle w:val="Heading2"/>
       </w:pPr>
-      <w:bookmarkStart w:id="85" w:name="_Toc363506489"/>
+      <w:bookmarkStart w:id="86" w:name="_Toc363506489"/>
       <w:r>
         <w:t>Overview</w:t>
       </w:r>
-      <w:bookmarkEnd w:id="85"/>
+      <w:bookmarkEnd w:id="86"/>
     </w:p>
     <w:p>
       <w:r>
@@ -7337,14 +7422,14 @@
       <w:pPr>
         <w:pStyle w:val="Heading2"/>
       </w:pPr>
-      <w:bookmarkStart w:id="86" w:name="_Toc363506490"/>
+      <w:bookmarkStart w:id="87" w:name="_Toc363506490"/>
       <w:r>
         <w:t>F</w:t>
       </w:r>
       <w:r>
         <w:t>uture work</w:t>
       </w:r>
-      <w:bookmarkEnd w:id="86"/>
+      <w:bookmarkEnd w:id="87"/>
     </w:p>
     <w:p>
       <w:r>
@@ -7414,12 +7499,12 @@
       <w:pPr>
         <w:pStyle w:val="Heading2"/>
       </w:pPr>
-      <w:bookmarkStart w:id="87" w:name="_Toc363506491"/>
+      <w:bookmarkStart w:id="88" w:name="_Toc363506491"/>
       <w:r>
         <w:lastRenderedPageBreak/>
         <w:t>Critical Analysis</w:t>
       </w:r>
-      <w:bookmarkEnd w:id="87"/>
+      <w:bookmarkEnd w:id="88"/>
     </w:p>
     <w:p>
       <w:r>
@@ -7460,6 +7545,15 @@
       <w:r>
         <w:t xml:space="preserve"> </w:t>
       </w:r>
+      <w:r>
+        <w:t xml:space="preserve">One feature that would have been a great improvement over the end product would have been the ability to save the ANN bot after training. Currently the ANN will run as many times as stated in the GA. When this ends though the best bot in the entire population is selected to run again. This will bot will run until the user stops the process. </w:t>
+      </w:r>
+      <w:r>
+        <w:t xml:space="preserve">Having the ability to skip the training process and just get the best from previous trainings, would have </w:t>
+      </w:r>
+      <w:r>
+        <w:t xml:space="preserve">been a great advantage. </w:t>
+      </w:r>
     </w:p>
     <w:p>
       <w:pPr>
@@ -7468,21 +7562,17 @@
       <w:r>
         <w:br w:type="page"/>
       </w:r>
-      <w:bookmarkStart w:id="88" w:name="_GoBack"/>
-      <w:bookmarkEnd w:id="88"/>
     </w:p>
     <w:p>
       <w:pPr>
         <w:pStyle w:val="Heading1"/>
       </w:pPr>
       <w:bookmarkStart w:id="89" w:name="_Toc363506492"/>
-      <w:proofErr w:type="spellStart"/>
       <w:r>
         <w:lastRenderedPageBreak/>
         <w:t>Biblography</w:t>
       </w:r>
       <w:bookmarkEnd w:id="89"/>
-      <w:proofErr w:type="spellEnd"/>
     </w:p>
     <w:p>
       <w:pPr>
@@ -7866,7 +7956,7 @@
   <w:abstractNum w:abstractNumId="3">
     <w:nsid w:val="7E635E10"/>
     <w:multiLevelType w:val="multilevel"/>
-    <w:tmpl w:val="F1307B10"/>
+    <w:tmpl w:val="C47C5A76"/>
     <w:lvl w:ilvl="0">
       <w:start w:val="1"/>
       <w:numFmt w:val="decimal"/>
@@ -9968,7 +10058,7 @@
 </file>
 
 <file path=customXml/itemProps1.xml><?xml version="1.0" encoding="utf-8"?>
-<ds:datastoreItem xmlns:ds="http://schemas.openxmlformats.org/officeDocument/2006/customXml" ds:itemID="{69FC5480-51BF-4E71-8931-100CDBD30DFC}">
+<ds:datastoreItem xmlns:ds="http://schemas.openxmlformats.org/officeDocument/2006/customXml" ds:itemID="{B7B0A308-17B0-4F71-B8AE-CB913A17C731}">
   <ds:schemaRefs>
     <ds:schemaRef ds:uri="http://schemas.openxmlformats.org/officeDocument/2006/bibliography"/>
   </ds:schemaRefs>

</xml_diff>

<commit_message>
Almost done. Need to tweek a few things.
Signed-off-by: Callum <callum.terris@gmail.com>
</commit_message>
<xml_diff>
--- a/Documents/Masters Dissertation.docx
+++ b/Documents/Masters Dissertation.docx
@@ -4805,56 +4805,53 @@
         <w:t xml:space="preserve"> how strong that connection is.</w:t>
       </w:r>
     </w:p>
-    <w:p>
-      <w:bookmarkStart w:id="53" w:name="_GoBack"/>
+    <w:p/>
+    <w:p>
+      <w:pPr>
+        <w:spacing w:line="276" w:lineRule="auto"/>
+      </w:pPr>
+    </w:p>
+    <w:p>
+      <w:pPr>
+        <w:spacing w:line="276" w:lineRule="auto"/>
+      </w:pPr>
+    </w:p>
+    <w:p>
+      <w:pPr>
+        <w:pStyle w:val="Heading3"/>
+      </w:pPr>
+      <w:bookmarkStart w:id="53" w:name="_Toc352673009"/>
+      <w:r>
+        <w:t>Single-layer Feedforward Architecture</w:t>
+      </w:r>
       <w:bookmarkEnd w:id="53"/>
     </w:p>
     <w:p>
-      <w:pPr>
-        <w:spacing w:line="276" w:lineRule="auto"/>
-      </w:pPr>
-    </w:p>
-    <w:p>
-      <w:pPr>
-        <w:spacing w:line="276" w:lineRule="auto"/>
-      </w:pPr>
+      <w:r>
+        <w:t xml:space="preserve">Single-layered feedforward architecture is a simple neural network. There are only two types of neurons; input neurons and output neurons. In this architecture all input neurons are connected to output neurons. A neuron also contains an activation function. When the neuron receives values from all of its inputs, it sums them all up. The activation function will pass a value to the output connections based on the output of the activation function. For example if a step function was used as the activation function, if the total input value was greater than the threshold then the function </w:t>
+      </w:r>
+      <w:r>
+        <w:t>would output 1, but if it did not</w:t>
+      </w:r>
+      <w:r>
+        <w:t xml:space="preserve"> meet the threshold then it would return 0.  The connections between the neurons have a weight associated with it. It is with these weights that the neural network can learn. By altering the weight of a connection, it can change the output from the activation function.  </w:t>
+      </w:r>
     </w:p>
     <w:p>
       <w:pPr>
         <w:pStyle w:val="Heading3"/>
       </w:pPr>
-      <w:bookmarkStart w:id="54" w:name="_Toc352673009"/>
-      <w:r>
-        <w:t>Single-layer Feedforward Architecture</w:t>
+      <w:bookmarkStart w:id="54" w:name="_Toc352673010"/>
+      <w:r>
+        <w:t xml:space="preserve">Multi-layered Feedforward </w:t>
+      </w:r>
+      <w:r>
+        <w:rPr>
+          <w:rFonts w:cs="Times New Roman"/>
+        </w:rPr>
+        <w:t>Architecture</w:t>
       </w:r>
       <w:bookmarkEnd w:id="54"/>
-    </w:p>
-    <w:p>
-      <w:r>
-        <w:t xml:space="preserve">Single-layered feedforward architecture is a simple neural network. There are only two types of neurons; input neurons and output neurons. In this architecture all input neurons are connected to output neurons. A neuron also contains an activation function. When the neuron receives values from all of its inputs, it sums them all up. The activation function will pass a value to the output connections based on the output of the activation function. For example if a step function was used as the activation function, if the total input value was greater than the threshold then the function </w:t>
-      </w:r>
-      <w:r>
-        <w:t>would output 1, but if it did not</w:t>
-      </w:r>
-      <w:r>
-        <w:t xml:space="preserve"> meet the threshold then it would return 0.  The connections between the neurons have a weight associated with it. It is with these weights that the neural network can learn. By altering the weight of a connection, it can change the output from the activation function.  </w:t>
-      </w:r>
-    </w:p>
-    <w:p>
-      <w:pPr>
-        <w:pStyle w:val="Heading3"/>
-      </w:pPr>
-      <w:bookmarkStart w:id="55" w:name="_Toc352673010"/>
-      <w:r>
-        <w:t xml:space="preserve">Multi-layered Feedforward </w:t>
-      </w:r>
-      <w:r>
-        <w:rPr>
-          <w:rFonts w:cs="Times New Roman"/>
-        </w:rPr>
-        <w:t>Architecture</w:t>
-      </w:r>
-      <w:bookmarkEnd w:id="55"/>
     </w:p>
     <w:p>
       <w:r>
@@ -4973,10 +4970,10 @@
           <w:color w:val="auto"/>
         </w:rPr>
       </w:pPr>
-      <w:bookmarkStart w:id="56" w:name="_Ref351132496"/>
-      <w:bookmarkStart w:id="57" w:name="_Toc352633641"/>
-      <w:bookmarkStart w:id="58" w:name="_Toc352671241"/>
-      <w:bookmarkStart w:id="59" w:name="_Toc363506496"/>
+      <w:bookmarkStart w:id="55" w:name="_Ref351132496"/>
+      <w:bookmarkStart w:id="56" w:name="_Toc352633641"/>
+      <w:bookmarkStart w:id="57" w:name="_Toc352671241"/>
+      <w:bookmarkStart w:id="58" w:name="_Toc363506496"/>
       <w:r>
         <w:t xml:space="preserve">Figure </w:t>
       </w:r>
@@ -4988,7 +4985,7 @@
           <w:t>3</w:t>
         </w:r>
       </w:fldSimple>
-      <w:bookmarkEnd w:id="56"/>
+      <w:bookmarkEnd w:id="55"/>
       <w:r>
         <w:t xml:space="preserve"> Basic Multi-layer ANN layout. </w:t>
       </w:r>
@@ -5028,9 +5025,9 @@
         </w:rPr>
         <w:t>(Buckland, 2002)</w:t>
       </w:r>
+      <w:bookmarkEnd w:id="56"/>
       <w:bookmarkEnd w:id="57"/>
       <w:bookmarkEnd w:id="58"/>
-      <w:bookmarkEnd w:id="59"/>
       <w:r>
         <w:rPr>
           <w:b w:val="0"/>
@@ -5055,11 +5052,11 @@
       <w:pPr>
         <w:pStyle w:val="Heading3"/>
       </w:pPr>
-      <w:bookmarkStart w:id="60" w:name="_Toc352673011"/>
+      <w:bookmarkStart w:id="59" w:name="_Toc352673011"/>
       <w:r>
         <w:t>NEAT algorithm</w:t>
       </w:r>
-      <w:bookmarkEnd w:id="60"/>
+      <w:bookmarkEnd w:id="59"/>
     </w:p>
     <w:p>
       <w:r>
@@ -5219,9 +5216,9 @@
           <w:szCs w:val="26"/>
         </w:rPr>
       </w:pPr>
-      <w:bookmarkStart w:id="61" w:name="_Toc352633642"/>
-      <w:bookmarkStart w:id="62" w:name="_Toc352671242"/>
-      <w:bookmarkStart w:id="63" w:name="_Toc363506497"/>
+      <w:bookmarkStart w:id="60" w:name="_Toc352633642"/>
+      <w:bookmarkStart w:id="61" w:name="_Toc352671242"/>
+      <w:bookmarkStart w:id="62" w:name="_Toc363506497"/>
       <w:r>
         <w:t xml:space="preserve">Figure </w:t>
       </w:r>
@@ -5272,9 +5269,9 @@
         </w:rPr>
         <w:t>(Stanley and Miikkulainen, 2002a)</w:t>
       </w:r>
+      <w:bookmarkEnd w:id="60"/>
       <w:bookmarkEnd w:id="61"/>
       <w:bookmarkEnd w:id="62"/>
-      <w:bookmarkEnd w:id="63"/>
       <w:r>
         <w:rPr>
           <w:b w:val="0"/>
@@ -5282,19 +5279,7 @@
         </w:rPr>
         <w:fldChar w:fldCharType="end"/>
       </w:r>
-      <w:r>
-        <w:br w:type="page"/>
-      </w:r>
-    </w:p>
-    <w:p>
-      <w:pPr>
-        <w:pStyle w:val="Heading3"/>
-      </w:pPr>
-      <w:bookmarkStart w:id="64" w:name="_Toc352673012"/>
-      <w:r>
-        <w:lastRenderedPageBreak/>
-        <w:t>Recurrent NN</w:t>
-      </w:r>
+      <w:bookmarkStart w:id="63" w:name="_Toc352673012"/>
     </w:p>
     <w:p/>
     <w:p>
@@ -5318,25 +5303,25 @@
       <w:pPr>
         <w:pStyle w:val="Heading2"/>
       </w:pPr>
-      <w:bookmarkStart w:id="65" w:name="_Toc363827228"/>
+      <w:bookmarkStart w:id="64" w:name="_Toc363827228"/>
       <w:r>
         <w:lastRenderedPageBreak/>
         <w:t>Interfacing In-between Games</w:t>
       </w:r>
+      <w:bookmarkEnd w:id="63"/>
       <w:bookmarkEnd w:id="64"/>
+    </w:p>
+    <w:p>
+      <w:pPr>
+        <w:pStyle w:val="Heading3"/>
+      </w:pPr>
+      <w:bookmarkStart w:id="65" w:name="_Toc352673013"/>
+      <w:r>
+        <w:t>ACI EAI</w:t>
+      </w:r>
       <w:bookmarkEnd w:id="65"/>
     </w:p>
     <w:p>
-      <w:pPr>
-        <w:pStyle w:val="Heading3"/>
-      </w:pPr>
-      <w:bookmarkStart w:id="66" w:name="_Toc352673013"/>
-      <w:r>
-        <w:t>ACI EAI</w:t>
-      </w:r>
-      <w:bookmarkEnd w:id="66"/>
-    </w:p>
-    <w:p>
       <w:r>
         <w:t xml:space="preserve">This topic is new to the games industry. There is only one other project like this and that is Atlantis Cyberspace Inc.’s </w:t>
       </w:r>
@@ -5359,12 +5344,12 @@
       <w:pPr>
         <w:pStyle w:val="Heading2"/>
       </w:pPr>
-      <w:bookmarkStart w:id="67" w:name="_Toc363827229"/>
+      <w:bookmarkStart w:id="66" w:name="_Toc363827229"/>
       <w:r>
         <w:lastRenderedPageBreak/>
         <w:t>Mono</w:t>
       </w:r>
-      <w:bookmarkEnd w:id="67"/>
+      <w:bookmarkEnd w:id="66"/>
       <w:r>
         <w:br w:type="page"/>
       </w:r>
@@ -5373,14 +5358,14 @@
       <w:pPr>
         <w:pStyle w:val="Heading2"/>
       </w:pPr>
-      <w:bookmarkStart w:id="68" w:name="_Toc352673014"/>
-      <w:bookmarkStart w:id="69" w:name="_Toc363827230"/>
+      <w:bookmarkStart w:id="67" w:name="_Toc352673014"/>
+      <w:bookmarkStart w:id="68" w:name="_Toc363827230"/>
       <w:r>
         <w:lastRenderedPageBreak/>
         <w:t>Literature Review Conclusion</w:t>
       </w:r>
+      <w:bookmarkEnd w:id="67"/>
       <w:bookmarkEnd w:id="68"/>
-      <w:bookmarkEnd w:id="69"/>
     </w:p>
     <w:p>
       <w:r>
@@ -5498,22 +5483,22 @@
       <w:pPr>
         <w:pStyle w:val="Heading1"/>
       </w:pPr>
-      <w:bookmarkStart w:id="70" w:name="_Toc363827231"/>
+      <w:bookmarkStart w:id="69" w:name="_Toc363827231"/>
       <w:r>
         <w:lastRenderedPageBreak/>
         <w:t>Methodology</w:t>
       </w:r>
+      <w:bookmarkEnd w:id="69"/>
+    </w:p>
+    <w:p>
+      <w:pPr>
+        <w:pStyle w:val="Heading2"/>
+      </w:pPr>
+      <w:bookmarkStart w:id="70" w:name="_Toc363827232"/>
+      <w:r>
+        <w:t>Overview of the system</w:t>
+      </w:r>
       <w:bookmarkEnd w:id="70"/>
-    </w:p>
-    <w:p>
-      <w:pPr>
-        <w:pStyle w:val="Heading2"/>
-      </w:pPr>
-      <w:bookmarkStart w:id="71" w:name="_Toc363827232"/>
-      <w:r>
-        <w:t>Overview of the system</w:t>
-      </w:r>
-      <w:bookmarkEnd w:id="71"/>
     </w:p>
     <w:p>
       <w:r>
@@ -5553,11 +5538,11 @@
       <w:r>
         <w:t xml:space="preserve"> </w:t>
       </w:r>
-      <w:bookmarkStart w:id="72" w:name="_Toc363827233"/>
+      <w:bookmarkStart w:id="71" w:name="_Toc363827233"/>
       <w:r>
         <w:t>Prototype Method</w:t>
       </w:r>
-      <w:bookmarkEnd w:id="72"/>
+      <w:bookmarkEnd w:id="71"/>
     </w:p>
     <w:p>
       <w:r>
@@ -5692,7 +5677,7 @@
         <w:pStyle w:val="Caption"/>
         <w:jc w:val="both"/>
       </w:pPr>
-      <w:bookmarkStart w:id="73" w:name="_Toc363506498"/>
+      <w:bookmarkStart w:id="72" w:name="_Toc363506498"/>
       <w:r>
         <w:t xml:space="preserve">Figure </w:t>
       </w:r>
@@ -5707,7 +5692,7 @@
       <w:r>
         <w:t xml:space="preserve"> Diagram showing how the wander behaviour works.</w:t>
       </w:r>
-      <w:bookmarkEnd w:id="73"/>
+      <w:bookmarkEnd w:id="72"/>
       <w:r>
         <w:t xml:space="preserve"> </w:t>
       </w:r>
@@ -5854,7 +5839,7 @@
         <w:pStyle w:val="Caption"/>
         <w:jc w:val="both"/>
       </w:pPr>
-      <w:bookmarkStart w:id="74" w:name="_Toc363506499"/>
+      <w:bookmarkStart w:id="73" w:name="_Toc363506499"/>
       <w:r>
         <w:t xml:space="preserve">Figure </w:t>
       </w:r>
@@ -5869,7 +5854,7 @@
       <w:r>
         <w:t>. Prototype one featuring a bot moving about its environment. The red line shows which direction it is currently facing.</w:t>
       </w:r>
-      <w:bookmarkEnd w:id="74"/>
+      <w:bookmarkEnd w:id="73"/>
     </w:p>
     <w:p>
       <w:pPr>
@@ -5990,7 +5975,7 @@
         <w:pStyle w:val="Caption"/>
         <w:jc w:val="both"/>
       </w:pPr>
-      <w:bookmarkStart w:id="75" w:name="_Toc363506500"/>
+      <w:bookmarkStart w:id="74" w:name="_Toc363506500"/>
       <w:r>
         <w:t xml:space="preserve">Figure </w:t>
       </w:r>
@@ -6005,7 +5990,7 @@
       <w:r>
         <w:t xml:space="preserve"> Overview of the process that takes place in this prototype.</w:t>
       </w:r>
-      <w:bookmarkEnd w:id="75"/>
+      <w:bookmarkEnd w:id="74"/>
     </w:p>
     <w:p/>
     <w:p>
@@ -6165,7 +6150,7 @@
         <w:pStyle w:val="Caption"/>
         <w:jc w:val="both"/>
       </w:pPr>
-      <w:bookmarkStart w:id="76" w:name="_Toc363506501"/>
+      <w:bookmarkStart w:id="75" w:name="_Toc363506501"/>
       <w:r>
         <w:t xml:space="preserve">Figure </w:t>
       </w:r>
@@ -6183,7 +6168,7 @@
       <w:r>
         <w:t>Prototype two with its button to communicate with the interface.</w:t>
       </w:r>
-      <w:bookmarkEnd w:id="76"/>
+      <w:bookmarkEnd w:id="75"/>
     </w:p>
     <w:p>
       <w:pPr>
@@ -6406,7 +6391,7 @@
         <w:pStyle w:val="Caption"/>
         <w:jc w:val="both"/>
       </w:pPr>
-      <w:bookmarkStart w:id="77" w:name="_Toc363506502"/>
+      <w:bookmarkStart w:id="76" w:name="_Toc363506502"/>
       <w:r>
         <w:t xml:space="preserve">Figure </w:t>
       </w:r>
@@ -6427,7 +6412,7 @@
       <w:r>
         <w:t xml:space="preserve"> behaviour, with its random numbers being generated by the interface, The altered colours of the environment is to help the reader see it.</w:t>
       </w:r>
-      <w:bookmarkEnd w:id="77"/>
+      <w:bookmarkEnd w:id="76"/>
       <w:r>
         <w:t xml:space="preserve"> </w:t>
       </w:r>
@@ -6570,7 +6555,7 @@
         <w:pStyle w:val="Caption"/>
         <w:jc w:val="both"/>
       </w:pPr>
-      <w:bookmarkStart w:id="78" w:name="_Toc363506503"/>
+      <w:bookmarkStart w:id="77" w:name="_Toc363506503"/>
       <w:r>
         <w:t xml:space="preserve">Figure </w:t>
       </w:r>
@@ -6585,7 +6570,7 @@
       <w:r>
         <w:t xml:space="preserve"> Overview of the system</w:t>
       </w:r>
-      <w:bookmarkEnd w:id="78"/>
+      <w:bookmarkEnd w:id="77"/>
     </w:p>
     <w:p>
       <w:pPr>
@@ -6715,7 +6700,7 @@
         <w:pStyle w:val="Caption"/>
         <w:jc w:val="both"/>
       </w:pPr>
-      <w:bookmarkStart w:id="79" w:name="_Toc363506504"/>
+      <w:bookmarkStart w:id="78" w:name="_Toc363506504"/>
       <w:r>
         <w:t xml:space="preserve">Figure </w:t>
       </w:r>
@@ -6724,13 +6709,13 @@
           <w:rPr>
             <w:noProof/>
           </w:rPr>
-          <w:t>13</w:t>
+          <w:t>12</w:t>
         </w:r>
       </w:fldSimple>
       <w:r>
         <w:t xml:space="preserve"> Architecture of the ANN</w:t>
       </w:r>
-      <w:bookmarkEnd w:id="79"/>
+      <w:bookmarkEnd w:id="78"/>
     </w:p>
     <w:p>
       <w:pPr>
@@ -6982,7 +6967,7 @@
         <w:pStyle w:val="Caption"/>
         <w:jc w:val="both"/>
       </w:pPr>
-      <w:bookmarkStart w:id="80" w:name="_Toc363506505"/>
+      <w:bookmarkStart w:id="79" w:name="_Toc363506505"/>
       <w:r>
         <w:t xml:space="preserve">Figure </w:t>
       </w:r>
@@ -6991,13 +6976,13 @@
           <w:rPr>
             <w:noProof/>
           </w:rPr>
-          <w:t>14</w:t>
+          <w:t>13</w:t>
         </w:r>
       </w:fldSimple>
       <w:r>
         <w:t xml:space="preserve">  The new ANN architecture</w:t>
       </w:r>
-      <w:bookmarkEnd w:id="80"/>
+      <w:bookmarkEnd w:id="79"/>
     </w:p>
     <w:p/>
     <w:p>
@@ -7093,7 +7078,7 @@
           <w:rPr>
             <w:noProof/>
           </w:rPr>
-          <w:t>15</w:t>
+          <w:t>14</w:t>
         </w:r>
       </w:fldSimple>
       <w:r>
@@ -7192,7 +7177,7 @@
           <w:rPr>
             <w:noProof/>
           </w:rPr>
-          <w:t>16</w:t>
+          <w:t>15</w:t>
         </w:r>
       </w:fldSimple>
       <w:r>
@@ -7445,7 +7430,7 @@
           <w:rPr>
             <w:noProof/>
           </w:rPr>
-          <w:t>12</w:t>
+          <w:t>16</w:t>
         </w:r>
       </w:fldSimple>
       <w:r>
@@ -7758,6 +7743,117 @@
       <w:r>
         <w:t xml:space="preserve">The other measurement would be how well the interface coped with managing not only running the ANN but doing the GA as well. This could include things such as jittering on screen, crashing and lag. </w:t>
       </w:r>
+    </w:p>
+    <w:p/>
+    <w:p>
+      <w:r>
+        <w:lastRenderedPageBreak/>
+        <w:t>Results</w:t>
+      </w:r>
+    </w:p>
+    <w:p>
+      <w:r>
+        <w:t>During training it was found that the bot would occasionally rotate in a circle.</w:t>
+      </w:r>
+    </w:p>
+    <w:p>
+      <w:r>
+        <w:t xml:space="preserve">This could be due to not enough </w:t>
+      </w:r>
+    </w:p>
+    <w:p>
+      <w:r>
+        <w:t>Unfortunatly there were a number of times during the evaluation process where the bot would rotate in a large turning circle. This would allow the bot to constantly move and collect items. The collected items were the items that were in the path of the bot. Items inside the circle were rarely collected, only when the bot decided to change the course it was on.</w:t>
+      </w:r>
+    </w:p>
+    <w:p>
+      <w:r>
+        <w:t xml:space="preserve">While this happened a number of times, occasionally the bot would wander around the environment and collect items at random. This involves no longer wandering in a circle but moving straight forward, making sharp turns and also rotating to face a collectable. </w:t>
+      </w:r>
+    </w:p>
+    <w:p>
+      <w:r>
+        <w:t xml:space="preserve">The training data shows that the bot does learn to collect some items. It just depends on the weights and the position of the items when they are created. </w:t>
+      </w:r>
+    </w:p>
+    <w:p>
+      <w:pPr>
+        <w:pStyle w:val="Caption"/>
+      </w:pPr>
+      <w:r>
+        <w:rPr>
+          <w:noProof/>
+        </w:rPr>
+        <w:drawing>
+          <wp:inline distT="0" distB="0" distL="0" distR="0" wp14:anchorId="670B17A3" wp14:editId="2F96A8F3">
+            <wp:extent cx="4572000" cy="2576511"/>
+            <wp:effectExtent l="0" t="0" r="19050" b="14605"/>
+            <wp:docPr id="17" name="Chart 17"/>
+            <wp:cNvGraphicFramePr/>
+            <a:graphic xmlns:a="http://schemas.openxmlformats.org/drawingml/2006/main">
+              <a:graphicData uri="http://schemas.openxmlformats.org/drawingml/2006/chart">
+                <c:chart xmlns:c="http://schemas.openxmlformats.org/drawingml/2006/chart" xmlns:r="http://schemas.openxmlformats.org/officeDocument/2006/relationships" r:id="rId26"/>
+              </a:graphicData>
+            </a:graphic>
+          </wp:inline>
+        </w:drawing>
+      </w:r>
+    </w:p>
+    <w:p>
+      <w:pPr>
+        <w:pStyle w:val="Caption"/>
+      </w:pPr>
+      <w:r>
+        <w:t xml:space="preserve">Figure </w:t>
+      </w:r>
+      <w:fldSimple w:instr=" SEQ Figure \* ARABIC ">
+        <w:r>
+          <w:rPr>
+            <w:noProof/>
+          </w:rPr>
+          <w:t>17</w:t>
+        </w:r>
+      </w:fldSimple>
+      <w:r>
+        <w:t xml:space="preserve"> Results table showing rotation results</w:t>
+      </w:r>
+      <w:r>
+        <w:t xml:space="preserve">. Over 10 generations it achieved a fitness of 4. </w:t>
+      </w:r>
+    </w:p>
+    <w:p/>
+    <w:p>
+      <w:r>
+        <w:t xml:space="preserve">While this behaviour emerged a number of times, there were a number of times where the behaviour achieved close to the desired behaviour. On one single run the </w:t>
+      </w:r>
+      <w:r>
+        <w:lastRenderedPageBreak/>
+        <w:t>bot moved randomly throughout the environment and collected 8 ite</w:t>
+      </w:r>
+      <w:r>
+        <w:t xml:space="preserve">ms. This was the maximum collected over all the runs. </w:t>
+      </w:r>
+    </w:p>
+    <w:p>
+      <w:r>
+        <w:t xml:space="preserve">Overall the neural network works in that it will evolve and try and collect items. The one change that should be made would be the inputs to the neural network. Since the ANN is only taking in what is around it, not the distances, it cannot fully achieve great scores. If the ANN was to be adapted to have the distance property of the raycast as an input as well, the ANN could result in better fitnesses and the desired behaviour would be more likely to emerge. </w:t>
+      </w:r>
+    </w:p>
+    <w:p>
+      <w:r>
+        <w:t>This could also be due to th</w:t>
+      </w:r>
+      <w:r>
+        <w:t>e balance of the GA. Parameters such as mu</w:t>
+      </w:r>
+      <w:r>
+        <w:t xml:space="preserve">tation rate, crossover rate, population size and the amount of generations were all altered during testing. Altering these did not achieve a noticeable change in results. The key problem was time. Having such a large </w:t>
+      </w:r>
+      <w:r>
+        <w:t xml:space="preserve">population size, all of which have to be evaluated, as well as increasing the number of generations drastically increased the time taken to receive results. </w:t>
+      </w:r>
+      <w:bookmarkStart w:id="80" w:name="_GoBack"/>
+      <w:bookmarkEnd w:id="80"/>
     </w:p>
     <w:p>
       <w:pPr>
@@ -7839,16 +7935,23 @@
     <w:p>
       <w:pPr>
         <w:pStyle w:val="Heading2"/>
+        <w:spacing w:after="200" w:line="276" w:lineRule="auto"/>
+        <w:jc w:val="left"/>
+        <w:rPr>
+          <w:bCs/>
+          <w:sz w:val="32"/>
+          <w:szCs w:val="32"/>
+        </w:rPr>
       </w:pPr>
       <w:r>
         <w:br w:type="page"/>
       </w:r>
+      <w:bookmarkStart w:id="82" w:name="_Toc363827235"/>
     </w:p>
     <w:p>
       <w:pPr>
         <w:pStyle w:val="Heading1"/>
       </w:pPr>
-      <w:bookmarkStart w:id="82" w:name="_Toc363827235"/>
       <w:r>
         <w:lastRenderedPageBreak/>
         <w:t>Discussion</w:t>
@@ -7929,8 +8032,11 @@
     </w:p>
     <w:p>
       <w:r>
+        <w:t xml:space="preserve">Overall this prototype achieved what it aimed to be, it establishes a connection to the server, aka the interface, and then deals with its returned data. The interface was </w:t>
+      </w:r>
+      <w:r>
         <w:lastRenderedPageBreak/>
-        <w:t>Overall this prototype achieved what it aimed to be, it establishes a connection to the server, aka the interface, and then deals with its returned data. The interface was very straightforward in development in that this is a simple function, the only challenge was setting up the server and learning how to generate necessary files.</w:t>
+        <w:t>very straightforward in development in that this is a simple function, the only challenge was setting up the server and learning how to generate necessary files.</w:t>
       </w:r>
     </w:p>
     <w:p/>
@@ -7997,17 +8103,20 @@
       </w:pPr>
       <w:bookmarkStart w:id="85" w:name="_Toc363827238"/>
       <w:r>
+        <w:t>Saving the ANN bot</w:t>
+      </w:r>
+      <w:bookmarkEnd w:id="85"/>
+    </w:p>
+    <w:p>
+      <w:r>
+        <w:t>One key feature that would have been a great advantage in this project would have been to ability to save the best ANN after training and load it back</w:t>
+      </w:r>
+      <w:r>
+        <w:t xml:space="preserve"> in when restarting </w:t>
+      </w:r>
+      <w:r>
         <w:lastRenderedPageBreak/>
-        <w:t>Saving the ANN bot</w:t>
-      </w:r>
-      <w:bookmarkEnd w:id="85"/>
-    </w:p>
-    <w:p>
-      <w:r>
-        <w:t>One key feature that would have been a great advantage in this project would have been to ability to save the best ANN after training and load it back</w:t>
-      </w:r>
-      <w:r>
-        <w:t xml:space="preserve"> in when restarting the program. This means that the ANN will be persistent even after the interface has been taken down. </w:t>
+        <w:t xml:space="preserve">the program. This means that the ANN will be persistent even after the interface has been taken down. </w:t>
       </w:r>
     </w:p>
     <w:p>
@@ -8059,11 +8168,7 @@
         <w:t xml:space="preserve"> address they would find a basic overview of all the functions that the interface provides. </w:t>
       </w:r>
       <w:r>
-        <w:t xml:space="preserve">This could be used as a basic version of an API. The only disadvantage would be the fact that the interface has to be running for it to be accessed. Also if the interface was edited and the code didn’t compile, the user would not be able to access this. Instead the user would be shown </w:t>
-      </w:r>
-      <w:r>
-        <w:lastRenderedPageBreak/>
-        <w:t xml:space="preserve">the compiler error(s). This is not ideal as the user might need the API to fix the compiler errors. </w:t>
+        <w:t xml:space="preserve">This could be used as a basic version of an API. The only disadvantage would be the fact that the interface has to be running for it to be accessed. Also if the interface was edited and the code didn’t compile, the user would not be able to access this. Instead the user would be shown the compiler error(s). This is not ideal as the user might need the API to fix the compiler errors. </w:t>
       </w:r>
       <w:r>
         <w:t xml:space="preserve"> </w:t>
@@ -8292,243 +8397,134 @@
       <w:bookmarkEnd w:id="90"/>
     </w:p>
     <w:p>
-      <w:r>
-        <w:t>This project can be considered a success due to the fact that it achieves what it originally set out to be. The interface works correctly with the game engine and it can perform tasks based on the output of the application.</w:t>
-      </w:r>
-    </w:p>
-    <w:p>
-      <w:r>
-        <w:t xml:space="preserve">It </w:t>
-      </w:r>
-      <w:r>
-        <w:t>does not</w:t>
-      </w:r>
-      <w:r>
-        <w:t xml:space="preserve"> have a second server to host the external application. This can be viewed as a failure. The original aim was to incorporate this and allow the user to not edit the interface at all. This was not achieved and the user now has to edit the interface in order to incorporate their applic</w:t>
-      </w:r>
-      <w:r>
-        <w:t>ation into it. This although is not</w:t>
-      </w:r>
-      <w:r>
-        <w:t xml:space="preserve"> a complete deal breaker it might scare away novice users from this tool. </w:t>
-      </w:r>
-    </w:p>
-    <w:p>
-      <w:r>
-        <w:t>The incorporation of an interface was a good idea and</w:t>
-      </w:r>
-      <w:r>
-        <w:t xml:space="preserve"> will help out developers to learn this tool, as well as how to extend this tool.</w:t>
-      </w:r>
-    </w:p>
-    <w:p>
-      <w:r>
-        <w:t xml:space="preserve">One thing that would have made this project a lot easier would have been a simple script that would start the server. Currently the user has to open the terminal, change directory to the necessary one, and then start the server with a specific command. This is an annoyance as the server needs to be up before you can run the project. </w:t>
-      </w:r>
-    </w:p>
-    <w:p>
-      <w:r>
-        <w:t xml:space="preserve"> </w:t>
-      </w:r>
-      <w:r>
-        <w:t xml:space="preserve">One feature that would have been a great improvement over the end product would have been the ability to save the ANN bot after training. Currently the ANN will run as many times as stated in the GA. When this ends though the best bot in the entire population is selected to run again. This will bot will run until the user stops the process. </w:t>
-      </w:r>
-      <w:r>
-        <w:t xml:space="preserve">Having the ability to skip the training process and just get the best from previous trainings, would have </w:t>
-      </w:r>
-      <w:r>
-        <w:t xml:space="preserve">been a great advantage. </w:t>
-      </w:r>
-      <w:r>
-        <w:t>Achieved what it set out to be</w:t>
-      </w:r>
-      <w:r>
-        <w:t xml:space="preserve"> </w:t>
-      </w:r>
-    </w:p>
-    <w:p>
-      <w:pPr>
-        <w:spacing w:after="200" w:line="276" w:lineRule="auto"/>
-      </w:pPr>
-      <w:r>
-        <w:t>The Good</w:t>
-      </w:r>
-    </w:p>
-    <w:p/>
-    <w:p>
-      <w:pPr>
-        <w:pStyle w:val="ListParagraph"/>
-        <w:numPr>
-          <w:ilvl w:val="0"/>
-          <w:numId w:val="9"/>
-        </w:numPr>
+      <w:pPr>
         <w:spacing w:line="276" w:lineRule="auto"/>
       </w:pPr>
       <w:r>
-        <w:t>Delay</w:t>
-      </w:r>
-    </w:p>
-    <w:p>
-      <w:pPr>
-        <w:pStyle w:val="ListParagraph"/>
-        <w:numPr>
-          <w:ilvl w:val="0"/>
-          <w:numId w:val="9"/>
-        </w:numPr>
+        <w:t xml:space="preserve">The lack of a second server is a severe drawback. This means that the developer has to go inside the interface code and incorporate their code into it. This is the one main feature that the project is missing, and the biggest reason why it would be considered to be a failure. But due to the other positive reasons it is not considered a failure. </w:t>
+      </w:r>
+      <w:r>
+        <w:t>The original aim was for the developer to be able to use code in a different language and be able to use it with the interface. This was not achieved as it required the second server, hosting the code in the other language. The interfaces server functions can be accessed from another language if the secon</w:t>
+      </w:r>
+      <w:r>
+        <w:t xml:space="preserve">d server was able to access it. This would have a great feature for the project, but it was not achieved. </w:t>
+      </w:r>
+      <w:r>
+        <w:t>Therefore all code that is put into the interface has to be in C#, and has to fit the current method of input into the game engine. This will no doubt put off developers from using this tool.</w:t>
+      </w:r>
+    </w:p>
+    <w:p>
+      <w:pPr>
         <w:spacing w:line="276" w:lineRule="auto"/>
       </w:pPr>
       <w:r>
-        <w:t>Documented</w:t>
-      </w:r>
-    </w:p>
-    <w:p>
-      <w:pPr>
-        <w:pStyle w:val="ListParagraph"/>
-        <w:numPr>
-          <w:ilvl w:val="0"/>
-          <w:numId w:val="9"/>
-        </w:numPr>
+        <w:t xml:space="preserve">While the second server was not achieved, all the prototypes were a success. </w:t>
+      </w:r>
+      <w:r>
+        <w:t>This is the key point of the p</w:t>
+      </w:r>
+      <w:r>
+        <w:t xml:space="preserve">roject. The projects prototypes range from the simple to the complex. </w:t>
+      </w:r>
+      <w:r>
+        <w:t>Starting from simply establishi</w:t>
+      </w:r>
+      <w:r>
+        <w:t xml:space="preserve">ng a connection, to calling a function on the server every update, to finally not only running a neural network but training </w:t>
+      </w:r>
+      <w:r>
+        <w:t xml:space="preserve">it from scratch. </w:t>
+      </w:r>
+    </w:p>
+    <w:p>
+      <w:pPr>
         <w:spacing w:line="276" w:lineRule="auto"/>
       </w:pPr>
       <w:r>
-        <w:t>Tutorial</w:t>
-      </w:r>
-    </w:p>
-    <w:p>
-      <w:pPr>
-        <w:pStyle w:val="ListParagraph"/>
-        <w:numPr>
-          <w:ilvl w:val="0"/>
-          <w:numId w:val="9"/>
-        </w:numPr>
+        <w:t xml:space="preserve">The delay ability added in a better method of synchronisation between the interface and the game engine. This allows the game engine to stop messaging the interface for a set given time. This is required for a certain number of things, such as stopping the game engine from calling the interface when it is setting up. </w:t>
+      </w:r>
+      <w:r>
+        <w:t xml:space="preserve">This is used in prototype 4 when the ANN is being set up. </w:t>
+      </w:r>
+      <w:r>
+        <w:t xml:space="preserve">While this </w:t>
+      </w:r>
+      <w:r>
+        <w:t xml:space="preserve">happens the game engine cannot communicate with the interface until a certain amount of time has passed. The user will have to set a specific amount of time, as the system cannot be interrupted during this time to find out if it is done. </w:t>
+      </w:r>
+      <w:r>
+        <w:t>Knowing the amount of time needed is key but can be difficult to discover. Calling the interface when it isn’t done with the last task can cause major problems. Therefore while the game engine does feature a delay method</w:t>
+      </w:r>
+      <w:r>
+        <w:t>,</w:t>
+      </w:r>
+      <w:r>
+        <w:t xml:space="preserve"> there are some drawbacks to it. </w:t>
+      </w:r>
+    </w:p>
+    <w:p>
+      <w:pPr>
         <w:spacing w:line="276" w:lineRule="auto"/>
       </w:pPr>
       <w:r>
-        <w:t>30 frames per second</w:t>
-      </w:r>
-    </w:p>
-    <w:p>
-      <w:pPr>
-        <w:pStyle w:val="ListParagraph"/>
-        <w:numPr>
-          <w:ilvl w:val="0"/>
-          <w:numId w:val="9"/>
-        </w:numPr>
+        <w:t xml:space="preserve">Another key drawback comes from prototype four and the ability to load in </w:t>
+      </w:r>
+      <w:r>
+        <w:t xml:space="preserve">a pre-trained ANN. This makes displaying the ANN difficult as the time taken to train a bot to get the desired behaviour takes a lot of time. </w:t>
+      </w:r>
+      <w:r>
+        <w:t xml:space="preserve">Therefore a method for saving and loading already trained ANN would have been a great help. </w:t>
+      </w:r>
+      <w:r>
+        <w:t xml:space="preserve">This draws the prototype down as it should have been a feature that was implemented. While the author tried to develop this into the prototype it became apparent that it was not going to be able to be implemented. </w:t>
+      </w:r>
+    </w:p>
+    <w:p>
+      <w:pPr>
         <w:spacing w:line="276" w:lineRule="auto"/>
       </w:pPr>
-      <w:r>
-        <w:t>NN trained</w:t>
-      </w:r>
-    </w:p>
-    <w:p>
-      <w:pPr>
-        <w:spacing w:after="200" w:line="276" w:lineRule="auto"/>
-      </w:pPr>
-    </w:p>
-    <w:p>
-      <w:pPr>
-        <w:spacing w:after="200" w:line="276" w:lineRule="auto"/>
-      </w:pPr>
-    </w:p>
-    <w:p>
-      <w:pPr>
-        <w:spacing w:after="200" w:line="276" w:lineRule="auto"/>
-      </w:pPr>
-      <w:r>
-        <w:t>The Bad</w:t>
-      </w:r>
-    </w:p>
-    <w:p>
-      <w:pPr>
-        <w:pStyle w:val="ListParagraph"/>
-        <w:numPr>
-          <w:ilvl w:val="0"/>
-          <w:numId w:val="12"/>
-        </w:numPr>
-      </w:pPr>
-      <w:r>
-        <w:t>No second server</w:t>
-      </w:r>
-    </w:p>
-    <w:p>
-      <w:pPr>
-        <w:pStyle w:val="ListParagraph"/>
-        <w:numPr>
-          <w:ilvl w:val="0"/>
-          <w:numId w:val="12"/>
-        </w:numPr>
-      </w:pPr>
-      <w:r>
-        <w:t>Loading in the ANN</w:t>
-      </w:r>
-    </w:p>
-    <w:p>
-      <w:pPr>
-        <w:pStyle w:val="ListParagraph"/>
-        <w:numPr>
-          <w:ilvl w:val="0"/>
-          <w:numId w:val="12"/>
-        </w:numPr>
-      </w:pPr>
-      <w:r>
-        <w:t>Lack of features</w:t>
-      </w:r>
-    </w:p>
-    <w:p>
-      <w:pPr>
-        <w:pStyle w:val="ListParagraph"/>
-        <w:numPr>
-          <w:ilvl w:val="0"/>
-          <w:numId w:val="12"/>
-        </w:numPr>
-      </w:pPr>
-      <w:r>
-        <w:t>List of things to do before you start – server start up.</w:t>
-      </w:r>
     </w:p>
     <w:p>
       <w:pPr>
         <w:spacing w:line="276" w:lineRule="auto"/>
       </w:pPr>
+      <w:r>
+        <w:t xml:space="preserve">The tutorial shown in the appendix below shows that the author has made an effort to show other developers how this tool works and the basics on how to use it. </w:t>
+      </w:r>
+      <w:r>
+        <w:t xml:space="preserve">The </w:t>
+      </w:r>
+      <w:r>
+        <w:lastRenderedPageBreak/>
+        <w:t>tutorial guides the user from scratch, some p</w:t>
+      </w:r>
+      <w:r>
+        <w:t xml:space="preserve">rogramming knowledge is needed. The tutorial project also hosts some basic outline code, the rest requires the </w:t>
+      </w:r>
+      <w:r>
+        <w:t xml:space="preserve">reader to write some code themselves. If they are stuck they can </w:t>
+      </w:r>
+      <w:r>
+        <w:t>look at the solutions provided in the bottom of the document.</w:t>
+      </w:r>
     </w:p>
     <w:p>
       <w:pPr>
         <w:spacing w:line="276" w:lineRule="auto"/>
       </w:pPr>
-      <w:r>
-        <w:t xml:space="preserve">The lack of a second server is a severe drawback. This means that the developer has to go inside the interface code and incorporate their code into it. This is the one main feature that the project is missing, and the biggest reason why it would be considered to be a failure. But due to the other positive reasons it is not considered a failure. </w:t>
-      </w:r>
-      <w:r>
-        <w:t>The original aim was for the developer to be able to use code in a different language and be able to use it with the interface. This was not achieved as it required the second server, hosting the code in the other language. The interfaces server functions can be accessed from another language if the secon</w:t>
-      </w:r>
-      <w:r>
-        <w:t xml:space="preserve">d server was able to access it. This would have a great feature for the project, but it was not achieved. </w:t>
-      </w:r>
-      <w:r>
-        <w:t>Therefore all code that is put into the interface has to be in C#, and has to fit the current method of input into the game engine. This will no doubt put off developers from using this tool.</w:t>
-      </w:r>
     </w:p>
     <w:p>
       <w:pPr>
         <w:spacing w:line="276" w:lineRule="auto"/>
       </w:pPr>
       <w:r>
-        <w:t xml:space="preserve">While the second server was not achieved, all the prototypes were a success. </w:t>
-      </w:r>
-      <w:r>
-        <w:t>This is the key point of the p</w:t>
-      </w:r>
-      <w:r>
-        <w:t xml:space="preserve">roject. The projects prototypes range from the simple to the complex. </w:t>
-      </w:r>
-      <w:r>
-        <w:t>Starting from simply establishi</w:t>
-      </w:r>
-      <w:r>
-        <w:t xml:space="preserve">ng a connection, to calling a function on the server every update, to finally not only running a neural network but training </w:t>
-      </w:r>
-      <w:r>
-        <w:t xml:space="preserve">it from scratch. </w:t>
+        <w:t>As noted in the start this tool will not have all the features that developers will want. This tool has some basic functionality, but it is up to future developers to add in features that they want/need. The version of this tool at the end of the project will have a few basic features that can be used.</w:t>
+      </w:r>
+      <w:r>
+        <w:t xml:space="preserve"> Therefore while the lack of features is a drawback, there was never going to be a large amount of features from the start. </w:t>
+      </w:r>
+      <w:r>
+        <w:t>More features will come from the outside developers if they choose to implement them.</w:t>
       </w:r>
     </w:p>
     <w:p>
@@ -8536,25 +8532,10 @@
         <w:spacing w:line="276" w:lineRule="auto"/>
       </w:pPr>
       <w:r>
-        <w:t xml:space="preserve">The delay ability added in a better method of synchronisation between the interface and the game engine. This allows the game engine to stop messaging the interface for a set given time. This is required for a certain number of things, such as stopping the game engine from calling the interface when it is setting up. </w:t>
-      </w:r>
-      <w:r>
-        <w:t xml:space="preserve">This is used in prototype 4 when the ANN is being set up. </w:t>
-      </w:r>
-      <w:r>
-        <w:t xml:space="preserve">While this </w:t>
-      </w:r>
-      <w:r>
-        <w:t xml:space="preserve">happens the game engine cannot communicate with the interface until a certain amount of time has passed. The user will have to set a specific amount of time, as the system cannot be interrupted during this time to find out if it is done. </w:t>
-      </w:r>
-      <w:r>
-        <w:t>Knowing the amount of time needed is key but can be difficult to discover. Calling the interface when it isn’t done with the last task can cause major problems. Therefore while the game engine does feature a delay method</w:t>
-      </w:r>
-      <w:r>
-        <w:t>,</w:t>
-      </w:r>
-      <w:r>
-        <w:t xml:space="preserve"> there are some drawbacks to it. </w:t>
+        <w:t>The tool manages to keep a full 30 frames per second rate during run time. This was a cause for concern from the start of the project, whether or not that the interf</w:t>
+      </w:r>
+      <w:r>
+        <w:t xml:space="preserve">ace will be able to handle this. But it achieves this for all tutorials, even the ANN prototype. There is a little jittering occasionally during runtime, this is due to slight lag in the system. This only happens when the prototype first runs or when the machine running the tool has a lot of tasks processing. </w:t>
       </w:r>
     </w:p>
     <w:p>
@@ -8562,92 +8543,16 @@
         <w:spacing w:line="276" w:lineRule="auto"/>
       </w:pPr>
       <w:r>
-        <w:t xml:space="preserve">Another key drawback comes from prototype four and the ability to load in </w:t>
-      </w:r>
-      <w:r>
-        <w:t xml:space="preserve">a pre-trained ANN. This makes displaying the ANN difficult as the time taken to train a bot </w:t>
-      </w:r>
-      <w:r>
-        <w:lastRenderedPageBreak/>
-        <w:t xml:space="preserve">to get the desired behaviour takes a lot of time. </w:t>
-      </w:r>
-      <w:r>
-        <w:t xml:space="preserve">Therefore a method for saving and loading already trained ANN would have been a great help. </w:t>
-      </w:r>
-      <w:r>
-        <w:t xml:space="preserve">This draws the prototype down as it should have been a feature that was implemented. While the author tried to develop this into the prototype it became apparent that it was not going to be able to be implemented. </w:t>
+        <w:t xml:space="preserve">One feature that was desired was the ability to start the server by clicking an executable. The current method involves the user to open up the mono command line, change directory to the projects directory and then run the command that starts the project. This is not ideal as it can take up some amount of time if the user accidentally closes the server, or if the change the interface and it crashes. </w:t>
+      </w:r>
+      <w:r>
+        <w:t xml:space="preserve">During development this was a cause of great frustration. A solution was to try and create an executable file that would start up the server, from whatever directory that the file was in. This was not achieved due to the authors knowledge of creating executable that contain mono command line code. </w:t>
       </w:r>
     </w:p>
     <w:p>
       <w:pPr>
         <w:spacing w:line="276" w:lineRule="auto"/>
       </w:pPr>
-    </w:p>
-    <w:p>
-      <w:pPr>
-        <w:spacing w:line="276" w:lineRule="auto"/>
-      </w:pPr>
-      <w:r>
-        <w:t xml:space="preserve">The tutorial shown in the appendix below shows that the author has made an effort to show other developers how this tool works and the basics on how to use it. </w:t>
-      </w:r>
-      <w:r>
-        <w:t>The tutorial guides the user from scratch, some p</w:t>
-      </w:r>
-      <w:r>
-        <w:t xml:space="preserve">rogramming knowledge is needed. The tutorial project also hosts some basic outline code, the rest requires the </w:t>
-      </w:r>
-      <w:r>
-        <w:t xml:space="preserve">reader to write some code themselves. If they are stuck they can </w:t>
-      </w:r>
-      <w:r>
-        <w:t>look at the solutions provided in the bottom of the document.</w:t>
-      </w:r>
-    </w:p>
-    <w:p>
-      <w:pPr>
-        <w:spacing w:line="276" w:lineRule="auto"/>
-      </w:pPr>
-    </w:p>
-    <w:p>
-      <w:pPr>
-        <w:spacing w:line="276" w:lineRule="auto"/>
-      </w:pPr>
-      <w:r>
-        <w:t>As noted in the start this tool will not have all the features that developers will want. This tool has some basic functionality, but it is up to future developers to add in features that they want/need. The version of this tool at the end of the project will have a few basic features that can be used.</w:t>
-      </w:r>
-      <w:r>
-        <w:t xml:space="preserve"> Therefore while the lack of features is a drawback, there was never going to be a large amount of features from the start. </w:t>
-      </w:r>
-      <w:r>
-        <w:t>More features will come from the outside developers if they choose to implement them.</w:t>
-      </w:r>
-    </w:p>
-    <w:p>
-      <w:pPr>
-        <w:spacing w:line="276" w:lineRule="auto"/>
-      </w:pPr>
-      <w:r>
-        <w:t>The tool manages to keep a full 30 frames per second rate during run time. This was a cause for concern from the start of the project, whether or not that the interf</w:t>
-      </w:r>
-      <w:r>
-        <w:t xml:space="preserve">ace will be able to handle this. But it achieves this for all tutorials, even the ANN prototype. There is a little jittering occasionally during runtime, this is due to slight lag in the system. This only happens when the prototype first runs or when the machine running the tool has a lot of tasks processing. </w:t>
-      </w:r>
-    </w:p>
-    <w:p>
-      <w:pPr>
-        <w:spacing w:line="276" w:lineRule="auto"/>
-      </w:pPr>
-      <w:r>
-        <w:t xml:space="preserve">One feature that was desired was the ability to start the server by clicking an executable. The current method involves the user to open up the mono command line, change directory to the projects directory and then run the command that starts the project. This is not ideal as it can take up some amount of time if the user accidentally closes the server, or if the change the interface and it crashes. </w:t>
-      </w:r>
-      <w:r>
-        <w:t xml:space="preserve">During development this was a cause of great frustration. A solution was to try and create an executable file that would start up the server, from whatever directory that the file was in. This was not achieved due to the authors knowledge of creating executable that contain mono command line code. </w:t>
-      </w:r>
-    </w:p>
-    <w:p>
-      <w:pPr>
-        <w:spacing w:line="276" w:lineRule="auto"/>
-      </w:pPr>
       <w:r>
         <w:t xml:space="preserve">The greatest achievement of this project other than the interface was the ANN. </w:t>
       </w:r>
@@ -8655,11 +8560,7 @@
         <w:t xml:space="preserve">Using the same network it achieved two different behaviours, a competitive one and a cooperative one. This shows the flexibility of the neural network. </w:t>
       </w:r>
       <w:r>
-        <w:t xml:space="preserve">While there are </w:t>
-      </w:r>
-      <w:r>
-        <w:lastRenderedPageBreak/>
-        <w:t xml:space="preserve">many improvements </w:t>
+        <w:t xml:space="preserve">While there are many improvements </w:t>
       </w:r>
       <w:r>
         <w:t xml:space="preserve">that can be done to the ANN, for this project that was showing that it can be done they are not really a priority. </w:t>
@@ -11572,6 +11473,134 @@
 </w:styles>
 </file>
 
+<file path=word/charts/chart1.xml><?xml version="1.0" encoding="utf-8"?>
+<c:chartSpace xmlns:c="http://schemas.openxmlformats.org/drawingml/2006/chart" xmlns:a="http://schemas.openxmlformats.org/drawingml/2006/main" xmlns:r="http://schemas.openxmlformats.org/officeDocument/2006/relationships">
+  <c:date1904 val="0"/>
+  <c:lang val="en-GB"/>
+  <c:roundedCorners val="0"/>
+  <mc:AlternateContent xmlns:mc="http://schemas.openxmlformats.org/markup-compatibility/2006">
+    <mc:Choice xmlns:c14="http://schemas.microsoft.com/office/drawing/2007/8/2/chart" Requires="c14">
+      <c14:style val="102"/>
+    </mc:Choice>
+    <mc:Fallback>
+      <c:style val="2"/>
+    </mc:Fallback>
+  </mc:AlternateContent>
+  <c:chart>
+    <c:autoTitleDeleted val="0"/>
+    <c:plotArea>
+      <c:layout/>
+      <c:lineChart>
+        <c:grouping val="stacked"/>
+        <c:varyColors val="0"/>
+        <c:ser>
+          <c:idx val="0"/>
+          <c:order val="0"/>
+          <c:marker>
+            <c:symbol val="none"/>
+          </c:marker>
+          <c:val>
+            <c:numRef>
+              <c:f>(Sheet1!$A$2,Sheet1!$A$13,Sheet1!$A$24,Sheet1!$A$35,Sheet1!$A$46,Sheet1!$A$57,Sheet1!$A$68,Sheet1!$A$79,Sheet1!$A$90,Sheet1!$A$101)</c:f>
+              <c:numCache>
+                <c:formatCode>General</c:formatCode>
+                <c:ptCount val="10"/>
+                <c:pt idx="0">
+                  <c:v>2</c:v>
+                </c:pt>
+                <c:pt idx="1">
+                  <c:v>4</c:v>
+                </c:pt>
+                <c:pt idx="2">
+                  <c:v>4</c:v>
+                </c:pt>
+                <c:pt idx="3">
+                  <c:v>4</c:v>
+                </c:pt>
+                <c:pt idx="4">
+                  <c:v>4</c:v>
+                </c:pt>
+                <c:pt idx="5">
+                  <c:v>4</c:v>
+                </c:pt>
+                <c:pt idx="6">
+                  <c:v>4</c:v>
+                </c:pt>
+                <c:pt idx="7">
+                  <c:v>4</c:v>
+                </c:pt>
+                <c:pt idx="8">
+                  <c:v>4</c:v>
+                </c:pt>
+                <c:pt idx="9">
+                  <c:v>4</c:v>
+                </c:pt>
+              </c:numCache>
+            </c:numRef>
+          </c:val>
+          <c:smooth val="0"/>
+        </c:ser>
+        <c:dLbls>
+          <c:showLegendKey val="0"/>
+          <c:showVal val="0"/>
+          <c:showCatName val="0"/>
+          <c:showSerName val="0"/>
+          <c:showPercent val="0"/>
+          <c:showBubbleSize val="0"/>
+        </c:dLbls>
+        <c:marker val="1"/>
+        <c:smooth val="0"/>
+        <c:axId val="87704704"/>
+        <c:axId val="87706240"/>
+      </c:lineChart>
+      <c:catAx>
+        <c:axId val="87704704"/>
+        <c:scaling>
+          <c:orientation val="minMax"/>
+        </c:scaling>
+        <c:delete val="0"/>
+        <c:axPos val="b"/>
+        <c:majorTickMark val="out"/>
+        <c:minorTickMark val="none"/>
+        <c:tickLblPos val="nextTo"/>
+        <c:crossAx val="87706240"/>
+        <c:crosses val="autoZero"/>
+        <c:auto val="1"/>
+        <c:lblAlgn val="ctr"/>
+        <c:lblOffset val="100"/>
+        <c:noMultiLvlLbl val="0"/>
+      </c:catAx>
+      <c:valAx>
+        <c:axId val="87706240"/>
+        <c:scaling>
+          <c:orientation val="minMax"/>
+        </c:scaling>
+        <c:delete val="0"/>
+        <c:axPos val="l"/>
+        <c:majorGridlines/>
+        <c:numFmt formatCode="General" sourceLinked="1"/>
+        <c:majorTickMark val="out"/>
+        <c:minorTickMark val="none"/>
+        <c:tickLblPos val="nextTo"/>
+        <c:crossAx val="87704704"/>
+        <c:crosses val="autoZero"/>
+        <c:crossBetween val="between"/>
+      </c:valAx>
+    </c:plotArea>
+    <c:legend>
+      <c:legendPos val="r"/>
+      <c:overlay val="0"/>
+    </c:legend>
+    <c:plotVisOnly val="1"/>
+    <c:dispBlanksAs val="zero"/>
+    <c:showDLblsOverMax val="0"/>
+  </c:chart>
+  <c:externalData r:id="rId1">
+    <c:autoUpdate val="0"/>
+  </c:externalData>
+</c:chartSpace>
+</file>
+
 <file path=word/theme/theme1.xml><?xml version="1.0" encoding="utf-8"?>
 <a:theme xmlns:a="http://schemas.openxmlformats.org/drawingml/2006/main" name="Office Theme">
   <a:themeElements>
@@ -11862,7 +11891,7 @@
 </file>
 
 <file path=customXml/itemProps1.xml><?xml version="1.0" encoding="utf-8"?>
-<ds:datastoreItem xmlns:ds="http://schemas.openxmlformats.org/officeDocument/2006/customXml" ds:itemID="{54F04379-FC0C-4550-B76A-7CDF194E7CBE}">
+<ds:datastoreItem xmlns:ds="http://schemas.openxmlformats.org/officeDocument/2006/customXml" ds:itemID="{5EF18B47-8D1A-4E8D-AF2B-AD47FC6D1F3D}">
   <ds:schemaRefs>
     <ds:schemaRef ds:uri="http://schemas.openxmlformats.org/officeDocument/2006/bibliography"/>
   </ds:schemaRefs>

</xml_diff>

<commit_message>
Forgot to add in the changes to the dissertation
Signed-off-by: Callum <callum.terris@gmail.com>
</commit_message>
<xml_diff>
--- a/Documents/Masters Dissertation.docx
+++ b/Documents/Masters Dissertation.docx
@@ -81,12 +81,28 @@
           <w:sz w:val="36"/>
         </w:rPr>
       </w:pPr>
+      <w:proofErr w:type="spellStart"/>
       <w:r>
         <w:rPr>
           <w:sz w:val="36"/>
         </w:rPr>
-        <w:t>Callum Terris</w:t>
-      </w:r>
+        <w:t>Callum</w:t>
+      </w:r>
+      <w:proofErr w:type="spellEnd"/>
+      <w:r>
+        <w:rPr>
+          <w:sz w:val="36"/>
+        </w:rPr>
+        <w:t xml:space="preserve"> </w:t>
+      </w:r>
+      <w:proofErr w:type="spellStart"/>
+      <w:r>
+        <w:rPr>
+          <w:sz w:val="36"/>
+        </w:rPr>
+        <w:t>Terris</w:t>
+      </w:r>
+      <w:proofErr w:type="spellEnd"/>
     </w:p>
     <w:p>
       <w:pPr>
@@ -179,8 +195,16 @@
         <w:rPr>
           <w:sz w:val="36"/>
         </w:rPr>
-        <w:t>Co-Supervisor: Sandy Louchart</w:t>
-      </w:r>
+        <w:t xml:space="preserve">Co-Supervisor: Sandy </w:t>
+      </w:r>
+      <w:proofErr w:type="spellStart"/>
+      <w:r>
+        <w:rPr>
+          <w:sz w:val="36"/>
+        </w:rPr>
+        <w:t>Louchart</w:t>
+      </w:r>
+      <w:proofErr w:type="spellEnd"/>
     </w:p>
     <w:p>
       <w:pPr>
@@ -193,8 +217,16 @@
         <w:rPr>
           <w:sz w:val="36"/>
         </w:rPr>
-        <w:t>Second Marker: Murdoch Gabbay</w:t>
-      </w:r>
+        <w:t xml:space="preserve">Second Marker: Murdoch </w:t>
+      </w:r>
+      <w:proofErr w:type="spellStart"/>
+      <w:r>
+        <w:rPr>
+          <w:sz w:val="36"/>
+        </w:rPr>
+        <w:t>Gabbay</w:t>
+      </w:r>
+      <w:proofErr w:type="spellEnd"/>
     </w:p>
     <w:p>
       <w:pPr>
@@ -252,13 +284,34 @@
     </w:p>
     <w:p>
       <w:r>
-        <w:t xml:space="preserve">  I, Callum Terris </w:t>
+        <w:t xml:space="preserve">  I, </w:t>
+      </w:r>
+      <w:proofErr w:type="spellStart"/>
+      <w:r>
+        <w:t>Callum</w:t>
+      </w:r>
+      <w:proofErr w:type="spellEnd"/>
+      <w:r>
+        <w:t xml:space="preserve"> </w:t>
+      </w:r>
+      <w:proofErr w:type="spellStart"/>
+      <w:proofErr w:type="gramStart"/>
+      <w:r>
+        <w:t>Terris</w:t>
+      </w:r>
+      <w:proofErr w:type="spellEnd"/>
+      <w:r>
+        <w:t xml:space="preserve"> </w:t>
       </w:r>
       <w:r>
         <w:t> </w:t>
       </w:r>
       <w:r>
-        <w:t>confirm that this work submitted for assessment is my own and is</w:t>
+        <w:t>confirm</w:t>
+      </w:r>
+      <w:proofErr w:type="gramEnd"/>
+      <w:r>
+        <w:t xml:space="preserve"> that this work submitted for assessment is my own and is</w:t>
       </w:r>
       <w:r>
         <w:br/>
@@ -281,7 +334,11 @@
       </w:r>
       <w:r>
         <w:br/>
-        <w:t xml:space="preserve"> Signed:</w:t>
+        <w:t xml:space="preserve"> Signed</w:t>
+      </w:r>
+      <w:proofErr w:type="gramStart"/>
+      <w:r>
+        <w:t>:</w:t>
       </w:r>
       <w:r>
         <w:t>..............................................................</w:t>
@@ -289,6 +346,7 @@
       <w:r>
         <w:t>....</w:t>
       </w:r>
+      <w:proofErr w:type="gramEnd"/>
     </w:p>
     <w:p>
       <w:pPr>
@@ -3686,7 +3744,15 @@
         <w:t xml:space="preserve">Currently on its third version which was released in 2007. </w:t>
       </w:r>
       <w:r>
-        <w:t xml:space="preserve">This is a professional game engine that a lot of industry game developers use for AAA titles. Such games include Batman: Arkham series </w:t>
+        <w:t xml:space="preserve">This is a professional game engine that a lot of industry game developers use for AAA titles. Such games include Batman: </w:t>
+      </w:r>
+      <w:proofErr w:type="spellStart"/>
+      <w:r>
+        <w:t>Arkham</w:t>
+      </w:r>
+      <w:proofErr w:type="spellEnd"/>
+      <w:r>
+        <w:t xml:space="preserve"> series </w:t>
       </w:r>
       <w:r>
         <w:fldChar w:fldCharType="begin"/>
@@ -3710,7 +3776,15 @@
         <w:t xml:space="preserve"> </w:t>
       </w:r>
       <w:r>
-        <w:t>and the BioShock serie</w:t>
+        <w:t xml:space="preserve">and the </w:t>
+      </w:r>
+      <w:proofErr w:type="spellStart"/>
+      <w:r>
+        <w:t>BioShock</w:t>
+      </w:r>
+      <w:proofErr w:type="spellEnd"/>
+      <w:r>
+        <w:t xml:space="preserve"> serie</w:t>
       </w:r>
       <w:r>
         <w:t xml:space="preserve">s </w:t>
@@ -3761,7 +3835,15 @@
         <w:fldChar w:fldCharType="end"/>
       </w:r>
       <w:r>
-        <w:t xml:space="preserve">, meaning that it can be used for free in this project. This engine uses its own scripting language called UnrealScript. This game engine is highly optimised and has a wide range of documentation available. This engine also allows for development on a wide number of platforms; such as PlayStation 3 and Xbox 360. While this engine is one of the industry standards, the fact that it uses its own language that the author will have to learn as well as the engines inner workings, makes this engine an unlikely choice due to time constraints. </w:t>
+        <w:t xml:space="preserve">, meaning that it can be used for free in this project. This engine uses its own scripting language called </w:t>
+      </w:r>
+      <w:proofErr w:type="spellStart"/>
+      <w:r>
+        <w:t>UnrealScript</w:t>
+      </w:r>
+      <w:proofErr w:type="spellEnd"/>
+      <w:r>
+        <w:t xml:space="preserve">. This game engine is highly optimised and has a wide range of documentation available. This engine also allows for development on a wide number of platforms; such as PlayStation 3 and Xbox 360. While this engine is one of the industry standards, the fact that it uses its own language that the author will have to learn as well as the engines inner workings, makes this engine an unlikely choice due to time constraints. </w:t>
       </w:r>
     </w:p>
     <w:p>
@@ -3776,7 +3858,23 @@
     </w:p>
     <w:p>
       <w:r>
-        <w:t xml:space="preserve">This engine was developed by Crytek and has been featured in many AAA titles, such as the Crysis series </w:t>
+        <w:t xml:space="preserve">This engine was developed by </w:t>
+      </w:r>
+      <w:proofErr w:type="spellStart"/>
+      <w:r>
+        <w:t>Crytek</w:t>
+      </w:r>
+      <w:proofErr w:type="spellEnd"/>
+      <w:r>
+        <w:t xml:space="preserve"> and has been featured in many AAA titles, such as the </w:t>
+      </w:r>
+      <w:proofErr w:type="spellStart"/>
+      <w:r>
+        <w:t>Crysis</w:t>
+      </w:r>
+      <w:proofErr w:type="spellEnd"/>
+      <w:r>
+        <w:t xml:space="preserve"> series </w:t>
       </w:r>
       <w:r>
         <w:fldChar w:fldCharType="begin"/>
@@ -3818,7 +3916,15 @@
         <w:fldChar w:fldCharType="end"/>
       </w:r>
       <w:r>
-        <w:t>. Since this project will not be released then this fully complies with their licensing. While this is a fully valid choice for this project. Having the author learn new l</w:t>
+        <w:t xml:space="preserve">. Since this project will not be released then this fully complies with their licensing. </w:t>
+      </w:r>
+      <w:proofErr w:type="gramStart"/>
+      <w:r>
+        <w:t>While this is a fully valid choice for this project.</w:t>
+      </w:r>
+      <w:proofErr w:type="gramEnd"/>
+      <w:r>
+        <w:t xml:space="preserve"> Having the author learn new l</w:t>
       </w:r>
       <w:r>
         <w:t>anguages and a game engine is not</w:t>
@@ -3897,7 +4003,15 @@
       </w:r>
       <w:r>
         <w:lastRenderedPageBreak/>
-        <w:t xml:space="preserve">360 and PlayStation 3 to name a few. As for languages the game engine supports three natively. These are C#, JavaScript and Boo (language based on python). All three of these languages are relatively simple to develop in. </w:t>
+        <w:t xml:space="preserve">360 and PlayStation 3 to name a few. As for languages the game engine supports three natively. These are C#, JavaScript and </w:t>
+      </w:r>
+      <w:proofErr w:type="gramStart"/>
+      <w:r>
+        <w:t>Boo</w:t>
+      </w:r>
+      <w:proofErr w:type="gramEnd"/>
+      <w:r>
+        <w:t xml:space="preserve"> (language based on python). All three of these languages are relatively simple to develop in. </w:t>
       </w:r>
     </w:p>
     <w:p>
@@ -4089,8 +4203,13 @@
     </w:p>
     <w:p>
       <w:r>
-        <w:t>Currently games industry uses Pathfinding</w:t>
-      </w:r>
+        <w:t xml:space="preserve">Currently games industry uses </w:t>
+      </w:r>
+      <w:proofErr w:type="spellStart"/>
+      <w:r>
+        <w:t>Pathfinding</w:t>
+      </w:r>
+      <w:proofErr w:type="spellEnd"/>
       <w:r>
         <w:t>, finite state machines</w:t>
       </w:r>
@@ -4110,7 +4229,21 @@
         <w:rPr>
           <w:noProof/>
         </w:rPr>
-        <w:t>(Sweetser and Wiles, 2002)</w:t>
+        <w:t>(</w:t>
+      </w:r>
+      <w:proofErr w:type="spellStart"/>
+      <w:r>
+        <w:rPr>
+          <w:noProof/>
+        </w:rPr>
+        <w:t>Sweetser</w:t>
+      </w:r>
+      <w:proofErr w:type="spellEnd"/>
+      <w:r>
+        <w:rPr>
+          <w:noProof/>
+        </w:rPr>
+        <w:t xml:space="preserve"> and Wiles, 2002)</w:t>
       </w:r>
       <w:r>
         <w:fldChar w:fldCharType="end"/>
@@ -4183,8 +4316,13 @@
         <w:fldChar w:fldCharType="end"/>
       </w:r>
       <w:r>
-        <w:t xml:space="preserve"> which feature the player praising or punishing the in game character based on the characters actions. For example if the creature attacks someone then you can punish it, therefore it knows that attacking people is wrong. Both these games were reviewed positively, the first game getting a 90/100 on Metacritic</w:t>
-      </w:r>
+        <w:t xml:space="preserve"> which feature the player praising or punishing the in game character based on the characters actions. For example if the creature attacks someone then you can punish it, therefore it knows that attacking people is wrong. Both these games were reviewed positively, the first game getting a 90/100 on </w:t>
+      </w:r>
+      <w:proofErr w:type="spellStart"/>
+      <w:r>
+        <w:t>Metacritic</w:t>
+      </w:r>
+      <w:proofErr w:type="spellEnd"/>
       <w:r>
         <w:fldChar w:fldCharType="begin"/>
       </w:r>
@@ -4317,7 +4455,15 @@
         <w:fldChar w:fldCharType="end"/>
       </w:r>
       <w:r>
-        <w:t xml:space="preserve">. This was achieved through the game Galactic Arm Race using their cgNEAT algorithm. </w:t>
+        <w:t xml:space="preserve">. This was achieved through the game Galactic Arm Race using their </w:t>
+      </w:r>
+      <w:proofErr w:type="spellStart"/>
+      <w:r>
+        <w:t>cgNEAT</w:t>
+      </w:r>
+      <w:proofErr w:type="spellEnd"/>
+      <w:r>
+        <w:t xml:space="preserve"> algorithm. </w:t>
       </w:r>
     </w:p>
     <w:p>
@@ -4539,7 +4685,15 @@
     </w:p>
     <w:p>
       <w:r>
-        <w:t xml:space="preserve">They use an offset of the NEAT algorithm for evolving neural networks called rtNEAT. The NEAT algorithm will be explained in </w:t>
+        <w:t xml:space="preserve">They use an offset of the NEAT algorithm for evolving neural networks called </w:t>
+      </w:r>
+      <w:proofErr w:type="spellStart"/>
+      <w:r>
+        <w:t>rtNEAT</w:t>
+      </w:r>
+      <w:proofErr w:type="spellEnd"/>
+      <w:r>
+        <w:t xml:space="preserve">. The NEAT algorithm will be explained in </w:t>
       </w:r>
       <w:r>
         <w:fldChar w:fldCharType="begin"/>
@@ -4622,7 +4776,15 @@
     </w:p>
     <w:p>
       <w:r>
-        <w:t xml:space="preserve">With the rtNEAT algorithms flexibility behaviours can be altered in at real time in training mode. In battle mode the player selects their evolved population and battles another evolved population. During the battle no evolution happens, the agents do not learn during the battle. It is more of a test to see who has the better army of agents. </w:t>
+        <w:t xml:space="preserve">With the </w:t>
+      </w:r>
+      <w:proofErr w:type="spellStart"/>
+      <w:r>
+        <w:t>rtNEAT</w:t>
+      </w:r>
+      <w:proofErr w:type="spellEnd"/>
+      <w:r>
+        <w:t xml:space="preserve"> algorithms flexibility behaviours can be altered in at real time in training mode. In battle mode the player selects their evolved population and battles another evolved population. During the battle no evolution happens, the agents do not learn during the battle. It is more of a test to see who has the better army of agents. </w:t>
       </w:r>
     </w:p>
     <w:p>
@@ -4709,7 +4871,15 @@
         <w:spacing w:line="276" w:lineRule="auto"/>
       </w:pPr>
       <w:r>
-        <w:t>Artificial neural networks are inspired by the brain. Simply the brain is made up of neurons and the connections between them. This is what ANN is trying to mimic. There are many different architectures for neural networks. Some of these will be described below</w:t>
+        <w:t xml:space="preserve">Artificial neural networks are inspired by the brain. Simply the brain is made up of neurons and the connections between them. This is what ANN is trying to mimic. There are </w:t>
+      </w:r>
+      <w:proofErr w:type="gramStart"/>
+      <w:r>
+        <w:t>many different architectures</w:t>
+      </w:r>
+      <w:proofErr w:type="gramEnd"/>
+      <w:r>
+        <w:t xml:space="preserve"> for neural networks. Some of these will be described below</w:t>
       </w:r>
     </w:p>
     <w:p>
@@ -4762,7 +4932,15 @@
         <w:t>An electrochemical pulse is sent from the neuron</w:t>
       </w:r>
       <w:r>
-        <w:t xml:space="preserve"> down the axon to other neurons. Once it reaches the synapse of another neuron a decision is made. If the strength of the pulse if above the threshold of the synapse then that neuron will fire. Else it does not fire and it does nothing. </w:t>
+        <w:t xml:space="preserve"> down the axon to other neurons. Once it reaches the synapse of another neuron a decision is made. </w:t>
+      </w:r>
+      <w:proofErr w:type="gramStart"/>
+      <w:r>
+        <w:t>If the strength of the pulse if above the threshold of the synapse then that neuron will fire.</w:t>
+      </w:r>
+      <w:proofErr w:type="gramEnd"/>
+      <w:r>
+        <w:t xml:space="preserve"> Else it does not fire and it does nothing. </w:t>
       </w:r>
     </w:p>
     <w:p>
@@ -4799,7 +4977,15 @@
     <w:p>
       <w:r>
         <w:lastRenderedPageBreak/>
-        <w:t>The synapses that connect the neurons together have a weight accociated with them. This relates to</w:t>
+        <w:t xml:space="preserve">The synapses that connect the neurons together have a weight </w:t>
+      </w:r>
+      <w:proofErr w:type="spellStart"/>
+      <w:r>
+        <w:t>accociated</w:t>
+      </w:r>
+      <w:proofErr w:type="spellEnd"/>
+      <w:r>
+        <w:t xml:space="preserve"> with them. This relates to</w:t>
       </w:r>
       <w:r>
         <w:t xml:space="preserve"> how strong that connection is.</w:t>
@@ -4822,13 +5008,29 @@
       </w:pPr>
       <w:bookmarkStart w:id="53" w:name="_Toc352673009"/>
       <w:r>
-        <w:t>Single-layer Feedforward Architecture</w:t>
+        <w:t xml:space="preserve">Single-layer </w:t>
+      </w:r>
+      <w:proofErr w:type="spellStart"/>
+      <w:r>
+        <w:t>Feedforward</w:t>
+      </w:r>
+      <w:proofErr w:type="spellEnd"/>
+      <w:r>
+        <w:t xml:space="preserve"> Architecture</w:t>
       </w:r>
       <w:bookmarkEnd w:id="53"/>
     </w:p>
     <w:p>
       <w:r>
-        <w:t xml:space="preserve">Single-layered feedforward architecture is a simple neural network. There are only two types of neurons; input neurons and output neurons. In this architecture all input neurons are connected to output neurons. A neuron also contains an activation function. When the neuron receives values from all of its inputs, it sums them all up. The activation function will pass a value to the output connections based on the output of the activation function. For example if a step function was used as the activation function, if the total input value was greater than the threshold then the function </w:t>
+        <w:t xml:space="preserve">Single-layered </w:t>
+      </w:r>
+      <w:proofErr w:type="spellStart"/>
+      <w:r>
+        <w:t>feedforward</w:t>
+      </w:r>
+      <w:proofErr w:type="spellEnd"/>
+      <w:r>
+        <w:t xml:space="preserve"> architecture is a simple neural network. There are only two types of neurons; input neurons and output neurons. In this architecture all input neurons are connected to output neurons. A neuron also contains an activation function. When the neuron receives values from all of its inputs, it sums them all up. The activation function will pass a value to the output connections based on the output of the activation function. For example if a step function was used as the activation function, if the total input value was greater than the threshold then the function </w:t>
       </w:r>
       <w:r>
         <w:t>would output 1, but if it did not</w:t>
@@ -4843,7 +5045,15 @@
       </w:pPr>
       <w:bookmarkStart w:id="54" w:name="_Toc352673010"/>
       <w:r>
-        <w:t xml:space="preserve">Multi-layered Feedforward </w:t>
+        <w:t xml:space="preserve">Multi-layered </w:t>
+      </w:r>
+      <w:proofErr w:type="spellStart"/>
+      <w:r>
+        <w:t>Feedforward</w:t>
+      </w:r>
+      <w:proofErr w:type="spellEnd"/>
+      <w:r>
+        <w:t xml:space="preserve"> </w:t>
       </w:r>
       <w:r>
         <w:rPr>
@@ -4892,7 +5102,15 @@
         <w:fldChar w:fldCharType="end"/>
       </w:r>
       <w:r>
-        <w:t xml:space="preserve"> below shows the basic layout of a multi-layer feedforward ANN. The inputs feed into the hidden layer. The hidden layer outputs to the output layer. Every neuron is connected to every neuron in the layer above it. Every connection also has a weight (not shown in figure). </w:t>
+        <w:t xml:space="preserve"> below shows the basic layout of a multi-layer </w:t>
+      </w:r>
+      <w:proofErr w:type="spellStart"/>
+      <w:r>
+        <w:t>feedforward</w:t>
+      </w:r>
+      <w:proofErr w:type="spellEnd"/>
+      <w:r>
+        <w:t xml:space="preserve"> ANN. The inputs feed into the hidden layer. The hidden layer outputs to the output layer. Every neuron is connected to every neuron in the layer above it. Every connection also has a weight (not shown in figure). </w:t>
       </w:r>
     </w:p>
     <w:p>
@@ -4986,8 +5204,13 @@
         </w:r>
       </w:fldSimple>
       <w:bookmarkEnd w:id="55"/>
-      <w:r>
-        <w:t xml:space="preserve"> Basic Multi-layer ANN layout. </w:t>
+      <w:proofErr w:type="gramStart"/>
+      <w:r>
+        <w:t xml:space="preserve"> Basic Multi-layer ANN layout</w:t>
+      </w:r>
+      <w:proofErr w:type="gramEnd"/>
+      <w:r>
+        <w:t xml:space="preserve">. </w:t>
       </w:r>
       <w:r>
         <w:rPr>
@@ -5060,8 +5283,13 @@
     </w:p>
     <w:p>
       <w:r>
-        <w:t>This algorithm was created by Ken Stanley and Ritso</w:t>
-      </w:r>
+        <w:t xml:space="preserve">This algorithm was created by Ken Stanley and </w:t>
+      </w:r>
+      <w:proofErr w:type="spellStart"/>
+      <w:r>
+        <w:t>Ritso</w:t>
+      </w:r>
+      <w:proofErr w:type="spellEnd"/>
       <w:r>
         <w:rPr>
           <w:b/>
@@ -5390,7 +5618,15 @@
         <w:fldChar w:fldCharType="end"/>
       </w:r>
       <w:r>
-        <w:t>. The last feature that swayed the authors choice was the amount of documentation available for this engine. The amount of documentation given by the developers is large and in-depth. Also there is a strong developer community with forums and wiki pages devoted to game development in Unity3D.</w:t>
+        <w:t xml:space="preserve">. The last feature that swayed the </w:t>
+      </w:r>
+      <w:proofErr w:type="gramStart"/>
+      <w:r>
+        <w:t>authors</w:t>
+      </w:r>
+      <w:proofErr w:type="gramEnd"/>
+      <w:r>
+        <w:t xml:space="preserve"> choice was the amount of documentation available for this engine. The amount of documentation given by the developers is large and in-depth. Also there is a strong developer community with forums and wiki pages devoted to game development in Unity3D.</w:t>
       </w:r>
     </w:p>
     <w:p>
@@ -5468,7 +5704,15 @@
         <w:fldChar w:fldCharType="end"/>
       </w:r>
       <w:r>
-        <w:t xml:space="preserve"> discussed the basics of a neural network. A simple multi-layer feedforward neural network will be implemented in this project. This section also detailed the NEAT algorithm. This will not be implemented in this project, but if time constraints allow it, it may be created. This would solely be used to testing to see if this approach made any dramatic change to the results. </w:t>
+        <w:t xml:space="preserve"> discussed the basics of a neural network. A simple multi-layer </w:t>
+      </w:r>
+      <w:proofErr w:type="spellStart"/>
+      <w:r>
+        <w:t>feedforward</w:t>
+      </w:r>
+      <w:proofErr w:type="spellEnd"/>
+      <w:r>
+        <w:t xml:space="preserve"> neural network will be implemented in this project. This section also detailed the NEAT algorithm. This will not be implemented in this project, but if time constraints allow it, it may be created. This would solely be used to testing to see if this approach made any dramatic change to the results. </w:t>
       </w:r>
     </w:p>
     <w:p>
@@ -5752,7 +5996,31 @@
     </w:p>
     <w:p>
       <w:r>
-        <w:t xml:space="preserve">The only difficulty was stopping the bot from exiting the environment, which was easily fixed by putting a collider on every object it might collide with and by putting a rigidbody on the bot. A rigidbody is part of the physics engine within Unity. This removed the bots ability to move through the walls. Also another problem was restricting the bot to rotate only on one axis. This was also solved with the rigidbody as it allows for certain to be frozen and not change. </w:t>
+        <w:t xml:space="preserve">The only difficulty was stopping the bot from exiting the environment, which was easily fixed by putting a collider on every object it might collide with and by putting a </w:t>
+      </w:r>
+      <w:proofErr w:type="spellStart"/>
+      <w:r>
+        <w:t>rigidbody</w:t>
+      </w:r>
+      <w:proofErr w:type="spellEnd"/>
+      <w:r>
+        <w:t xml:space="preserve"> on the bot. A </w:t>
+      </w:r>
+      <w:proofErr w:type="spellStart"/>
+      <w:r>
+        <w:t>rigidbody</w:t>
+      </w:r>
+      <w:proofErr w:type="spellEnd"/>
+      <w:r>
+        <w:t xml:space="preserve"> is part of the physics engine within Unity. This removed the bots ability to move through the walls. Also another problem was restricting the bot to rotate only on one axis. This was also solved with the </w:t>
+      </w:r>
+      <w:proofErr w:type="spellStart"/>
+      <w:r>
+        <w:t>rigidbody</w:t>
+      </w:r>
+      <w:proofErr w:type="spellEnd"/>
+      <w:r>
+        <w:t xml:space="preserve"> as it allows for certain to be frozen and not change. </w:t>
       </w:r>
     </w:p>
     <w:p>
@@ -5840,19 +6108,47 @@
         <w:jc w:val="both"/>
       </w:pPr>
       <w:bookmarkStart w:id="73" w:name="_Toc363506499"/>
+      <w:proofErr w:type="gramStart"/>
       <w:r>
         <w:t xml:space="preserve">Figure </w:t>
       </w:r>
-      <w:fldSimple w:instr=" SEQ Figure \* ARABIC ">
-        <w:r>
-          <w:rPr>
-            <w:noProof/>
-          </w:rPr>
-          <w:t>6</w:t>
-        </w:r>
-      </w:fldSimple>
-      <w:r>
-        <w:t>. Prototype one featuring a bot moving about its environment. The red line shows which direction it is currently facing.</w:t>
+      <w:proofErr w:type="gramEnd"/>
+      <w:r>
+        <w:fldChar w:fldCharType="begin"/>
+      </w:r>
+      <w:r>
+        <w:instrText xml:space="preserve"> SEQ Figure \* ARABIC </w:instrText>
+      </w:r>
+      <w:r>
+        <w:fldChar w:fldCharType="separate"/>
+      </w:r>
+      <w:r>
+        <w:rPr>
+          <w:noProof/>
+        </w:rPr>
+        <w:t>6</w:t>
+      </w:r>
+      <w:r>
+        <w:rPr>
+          <w:noProof/>
+        </w:rPr>
+        <w:fldChar w:fldCharType="end"/>
+      </w:r>
+      <w:proofErr w:type="gramStart"/>
+      <w:r>
+        <w:t>.</w:t>
+      </w:r>
+      <w:proofErr w:type="gramEnd"/>
+      <w:r>
+        <w:t xml:space="preserve"> </w:t>
+      </w:r>
+      <w:proofErr w:type="gramStart"/>
+      <w:r>
+        <w:t>Prototype one featuring a bot moving about its environment.</w:t>
+      </w:r>
+      <w:proofErr w:type="gramEnd"/>
+      <w:r>
+        <w:t xml:space="preserve"> The red line shows which direction it is currently facing.</w:t>
       </w:r>
       <w:bookmarkEnd w:id="73"/>
     </w:p>
@@ -6410,7 +6706,15 @@
         <w:t xml:space="preserve"> steering</w:t>
       </w:r>
       <w:r>
-        <w:t xml:space="preserve"> behaviour, with its random numbers being generated by the interface, The altered colours of the environment is to help the reader see it.</w:t>
+        <w:t xml:space="preserve"> behaviour, with its random numbers being generated by the interface, </w:t>
+      </w:r>
+      <w:proofErr w:type="gramStart"/>
+      <w:r>
+        <w:t>The</w:t>
+      </w:r>
+      <w:proofErr w:type="gramEnd"/>
+      <w:r>
+        <w:t xml:space="preserve"> altered colours of the environment is to help the reader see it.</w:t>
       </w:r>
       <w:bookmarkEnd w:id="76"/>
       <w:r>
@@ -6467,7 +6771,15 @@
     </w:p>
     <w:p>
       <w:r>
-        <w:t>This prototype is aimed to show the capabilities of the interface. Having not only it connecting to the game engine, but also having it connect to another application</w:t>
+        <w:t xml:space="preserve">This prototype is aimed to show the capabilities of the interface. Having not only it connecting to the game engine, but also having it </w:t>
+      </w:r>
+      <w:proofErr w:type="gramStart"/>
+      <w:r>
+        <w:t>connect</w:t>
+      </w:r>
+      <w:proofErr w:type="gramEnd"/>
+      <w:r>
+        <w:t xml:space="preserve"> to another application</w:t>
       </w:r>
       <w:r>
         <w:t>,</w:t>
@@ -6481,9 +6793,11 @@
       <w:r>
         <w:t xml:space="preserve"> tasked with making the bot in the environment learn </w:t>
       </w:r>
+      <w:proofErr w:type="gramStart"/>
       <w:r>
         <w:t>a certain</w:t>
       </w:r>
+      <w:proofErr w:type="gramEnd"/>
       <w:r>
         <w:t xml:space="preserve"> behaviour</w:t>
       </w:r>
@@ -6611,8 +6925,21 @@
       </w:r>
     </w:p>
     <w:p>
-      <w:r>
-        <w:t xml:space="preserve">A simple feedforward multi-layered perceptron architecture was selected to be the original architecture. If this in any way it can easily be replaced for another architecture. </w:t>
+      <w:proofErr w:type="gramStart"/>
+      <w:r>
+        <w:t>A simple</w:t>
+      </w:r>
+      <w:proofErr w:type="gramEnd"/>
+      <w:r>
+        <w:t xml:space="preserve"> </w:t>
+      </w:r>
+      <w:proofErr w:type="spellStart"/>
+      <w:r>
+        <w:t>feedforward</w:t>
+      </w:r>
+      <w:proofErr w:type="spellEnd"/>
+      <w:r>
+        <w:t xml:space="preserve"> multi-layered perceptron architecture was selected to be the original architecture. If this in any way it can easily be replaced for another architecture. </w:t>
       </w:r>
     </w:p>
     <w:p>
@@ -6629,7 +6956,15 @@
     <w:p>
       <w:r>
         <w:lastRenderedPageBreak/>
-        <w:t xml:space="preserve">The output nodes are yet again relative to what the ANN is trying to achieve. But since the ANN is trying to get the bot to learn a behaviour the output will be an action for the bot to do. This will no doubt include rotation, moving and maybe some other actions such as jumping. </w:t>
+        <w:t xml:space="preserve">The output nodes are yet again relative to what the ANN is trying to achieve. But since the ANN is trying to get the bot to learn </w:t>
+      </w:r>
+      <w:proofErr w:type="gramStart"/>
+      <w:r>
+        <w:t>a behaviour</w:t>
+      </w:r>
+      <w:proofErr w:type="gramEnd"/>
+      <w:r>
+        <w:t xml:space="preserve"> the output will be an action for the bot to do. This will no doubt include rotation, moving and maybe some other actions such as jumping. </w:t>
       </w:r>
     </w:p>
     <w:p>
@@ -6822,7 +7157,21 @@
         <w:rPr>
           <w:lang w:eastAsia="en-US"/>
         </w:rPr>
-        <w:t xml:space="preserve">Training time was also a key thing to balance in the training of the ANN bot. If the time given was too little the bot might not be able to get the highest fitness possible. Originally set to 10 seconds, this proved to be far too short, therefore it was increased to 30 seconds which gave substantially better results. </w:t>
+        <w:t xml:space="preserve">Training time was also a key thing to balance in the training of the ANN bot. If the time given was too little the bot might not be able to get the highest fitness possible. Originally set to 10 seconds, this proved to be far too </w:t>
+      </w:r>
+      <w:proofErr w:type="gramStart"/>
+      <w:r>
+        <w:rPr>
+          <w:lang w:eastAsia="en-US"/>
+        </w:rPr>
+        <w:t>short,</w:t>
+      </w:r>
+      <w:proofErr w:type="gramEnd"/>
+      <w:r>
+        <w:rPr>
+          <w:lang w:eastAsia="en-US"/>
+        </w:rPr>
+        <w:t xml:space="preserve"> therefore it was increased to 30 seconds which gave substantially better results. </w:t>
       </w:r>
     </w:p>
     <w:p>
@@ -6841,7 +7190,15 @@
         <w:t xml:space="preserve">Within Unity there is a Start and an Update function. When the game is first started it runs the Start function once. Straight after this the Update function is called, and continues to be called up until the game stops. The function that sets up the neural network within the interface is called in the Start function, then the run command for the neural network is ran in the Update function. This made sense as since Start only ran once it and setting up the neural network only needs to happen once a game. The problem was that the Update function might happen when the ANN is still being set up. This can cause major problems in the system. Therefore a delay function was created. Luckily Unity provides a function that acts as a delay. This was incorporated into the </w:t>
       </w:r>
       <w:r>
-        <w:t xml:space="preserve">Update function, while the Update function could still be happen when the ANN is still being setup. All the code is hidden in an if statement, meaning that none of the code relating to the ANN could run until a certain amount of time has passed. </w:t>
+        <w:t xml:space="preserve">Update function, while the Update function could still be happen when the ANN is still being setup. All the code is hidden in </w:t>
+      </w:r>
+      <w:proofErr w:type="gramStart"/>
+      <w:r>
+        <w:t>an if</w:t>
+      </w:r>
+      <w:proofErr w:type="gramEnd"/>
+      <w:r>
+        <w:t xml:space="preserve"> statement, meaning that none of the code relating to the ANN could run until a certain amount of time has passed. </w:t>
       </w:r>
       <w:r>
         <w:t xml:space="preserve">This created an effective delay function. Also when the ANN needed to generate a new population of chromosomes to be tested the delay function is called again, stopping the ANN being run when it is busy creating a new population. </w:t>
@@ -6864,7 +7221,15 @@
         <w:t xml:space="preserve">This proved extremely difficult as </w:t>
       </w:r>
       <w:r>
-        <w:t xml:space="preserve">not only would it not run, it would full crash the machine it was running on. This was true even when giving the server a completely different port to run on. </w:t>
+        <w:t xml:space="preserve">not only would it not </w:t>
+      </w:r>
+      <w:proofErr w:type="gramStart"/>
+      <w:r>
+        <w:t>run,</w:t>
+      </w:r>
+      <w:proofErr w:type="gramEnd"/>
+      <w:r>
+        <w:t xml:space="preserve"> it would full crash the machine it was running on. This was true even when giving the server a completely different port to run on. </w:t>
       </w:r>
       <w:r>
         <w:t>After numerous attempts to fix this t</w:t>
@@ -7081,9 +7446,11 @@
           <w:t>14</w:t>
         </w:r>
       </w:fldSimple>
+      <w:proofErr w:type="gramStart"/>
       <w:r>
         <w:t xml:space="preserve"> New NN architecture</w:t>
       </w:r>
+      <w:proofErr w:type="gramEnd"/>
     </w:p>
     <w:p>
       <w:pPr>
@@ -7181,7 +7548,23 @@
         </w:r>
       </w:fldSimple>
       <w:r>
-        <w:t xml:space="preserve"> The single raycast bot on the left side. Showing the single ray being cast directly in front of itself. The bot on the right hand side shows the original single raycast, as well as the new rays that are being fired from 45 degrees from the original raycast. </w:t>
+        <w:t xml:space="preserve"> </w:t>
+      </w:r>
+      <w:proofErr w:type="gramStart"/>
+      <w:r>
+        <w:t>The</w:t>
+      </w:r>
+      <w:proofErr w:type="gramEnd"/>
+      <w:r>
+        <w:t xml:space="preserve"> single raycast bot on the left side. Showing the single ray being cast directly in front of </w:t>
+      </w:r>
+      <w:proofErr w:type="gramStart"/>
+      <w:r>
+        <w:t>itself</w:t>
+      </w:r>
+      <w:proofErr w:type="gramEnd"/>
+      <w:r>
+        <w:t xml:space="preserve">. The bot on the right hand side shows the original single raycast, as well as the new rays that are being fired from 45 degrees from the original raycast. </w:t>
       </w:r>
     </w:p>
     <w:p>
@@ -7488,7 +7871,15 @@
         <w:t xml:space="preserve">Since the first bot is being controlled by the ANN and it needs to learn to follow the other bot it must have a way of learning to do it. Therefore a way of evaluation the bot, this is where the fitness function comes in. Since the bot has to follow the other bot the fitness function must take into account this. In order to know if the bot is following the other bot we need to give it a basic form of sight. </w:t>
       </w:r>
       <w:r>
-        <w:t xml:space="preserve">Giving it a camera would be one way of doing it but it involves a lot of work just to get the camera to decipher what it is seeing. Therefore ray casting was chosen instead. Raycasting involves firing a beam from the object and when it hits something it returns it. So if the ANN bot is directly facing the other bot then the bot would know it is facing it. </w:t>
+        <w:t xml:space="preserve">Giving it a camera would be one way of doing it but it involves a lot of work just to get the camera to decipher what it is seeing. Therefore ray casting was chosen instead. </w:t>
+      </w:r>
+      <w:proofErr w:type="spellStart"/>
+      <w:r>
+        <w:t>Raycasting</w:t>
+      </w:r>
+      <w:proofErr w:type="spellEnd"/>
+      <w:r>
+        <w:t xml:space="preserve"> involves firing a beam from the object and when it hits something it returns it. So if the ANN bot is directly facing the other bot then the bot would know it is facing it. </w:t>
       </w:r>
     </w:p>
     <w:p>
@@ -7516,7 +7907,15 @@
         <w:t>inputs</w:t>
       </w:r>
       <w:r>
-        <w:t xml:space="preserve"> of the network will be the raycast data, this will have to be converted into an integer in order for the ANN to use it. </w:t>
+        <w:t xml:space="preserve"> of the network will be the raycast </w:t>
+      </w:r>
+      <w:proofErr w:type="gramStart"/>
+      <w:r>
+        <w:t>data,</w:t>
+      </w:r>
+      <w:proofErr w:type="gramEnd"/>
+      <w:r>
+        <w:t xml:space="preserve"> this will have to be converted into an integer in order for the ANN to use it. </w:t>
       </w:r>
       <w:r>
         <w:t xml:space="preserve">The outputs will be the amount to rotate by. </w:t>
@@ -7656,7 +8055,15 @@
         <w:t xml:space="preserve">This behaviour should show the ANN bot competing against a human player or another bot. One method would be to have a competition to see what bot can collect the most items in the environment. </w:t>
       </w:r>
       <w:r>
-        <w:t xml:space="preserve">The bot will keep the raycasting from the previous level. </w:t>
+        <w:t xml:space="preserve">The bot will keep the </w:t>
+      </w:r>
+      <w:proofErr w:type="spellStart"/>
+      <w:r>
+        <w:t>raycasting</w:t>
+      </w:r>
+      <w:proofErr w:type="spellEnd"/>
+      <w:r>
+        <w:t xml:space="preserve"> from the previous level. </w:t>
       </w:r>
       <w:r>
         <w:t xml:space="preserve">The goal of the bot is to collect as much of the items as possible in the given time. </w:t>
@@ -7753,22 +8160,23 @@
     </w:p>
     <w:p>
       <w:r>
-        <w:t>During training it was found that the bot would occasionally rotate in a circle.</w:t>
-      </w:r>
-    </w:p>
-    <w:p>
-      <w:r>
-        <w:t xml:space="preserve">This could be due to not enough </w:t>
-      </w:r>
-    </w:p>
-    <w:p>
-      <w:r>
-        <w:t>Unfortunatly there were a number of times during the evaluation process where the bot would rotate in a large turning circle. This would allow the bot to constantly move and collect items. The collected items were the items that were in the path of the bot. Items inside the circle were rarely collected, only when the bot decided to change the course it was on.</w:t>
-      </w:r>
-    </w:p>
-    <w:p>
-      <w:r>
-        <w:t xml:space="preserve">While this happened a number of times, occasionally the bot would wander around the environment and collect items at random. This involves no longer wandering in a circle but moving straight forward, making sharp turns and also rotating to face a collectable. </w:t>
+        <w:t>Unfortunately</w:t>
+      </w:r>
+      <w:r>
+        <w:t xml:space="preserve"> there were a number of times during the evaluation process where the bot would rotate in a large turning circle. This would allow the bot to constantly move and collect items. The collected items were the items that were in the path of the bot. Items inside the circle were rarely collected, only when the bot decided to change the course it was on.</w:t>
+      </w:r>
+    </w:p>
+    <w:p>
+      <w:r>
+        <w:t xml:space="preserve">While this </w:t>
+      </w:r>
+      <w:proofErr w:type="gramStart"/>
+      <w:r>
+        <w:t>happened</w:t>
+      </w:r>
+      <w:proofErr w:type="gramEnd"/>
+      <w:r>
+        <w:t xml:space="preserve"> a number of times, occasionally the bot would wander around the environment and collect items at random. This involves no longer wandering in a circle but moving straight forward, making sharp turns and also rotating to face a collectable. </w:t>
       </w:r>
     </w:p>
     <w:p>
@@ -7824,36 +8232,52 @@
     <w:p/>
     <w:p>
       <w:r>
-        <w:t xml:space="preserve">While this behaviour emerged a number of times, there were a number of times where the behaviour achieved close to the desired behaviour. On one single run the </w:t>
+        <w:t>While this behaviour emerged a number of times, there were a number of times where the behaviour achieved close to the desired behaviour. On one single run the bot moved randomly throughout the environment and collected 8 ite</w:t>
+      </w:r>
+      <w:r>
+        <w:t xml:space="preserve">ms. This was the maximum collected over all the runs. </w:t>
+      </w:r>
+    </w:p>
+    <w:p>
+      <w:r>
+        <w:t xml:space="preserve">Overall the neural network works in that it will evolve and try and collect items. The one change that should be made would be the inputs to the neural network. Since </w:t>
       </w:r>
       <w:r>
         <w:lastRenderedPageBreak/>
-        <w:t>bot moved randomly throughout the environment and collected 8 ite</w:t>
-      </w:r>
-      <w:r>
-        <w:t xml:space="preserve">ms. This was the maximum collected over all the runs. </w:t>
-      </w:r>
-    </w:p>
-    <w:p>
-      <w:r>
-        <w:t xml:space="preserve">Overall the neural network works in that it will evolve and try and collect items. The one change that should be made would be the inputs to the neural network. Since the ANN is only taking in what is around it, not the distances, it cannot fully achieve great scores. If the ANN was to be adapted to have the distance property of the raycast as an input as well, the ANN could result in better fitnesses and the desired behaviour would be more likely to emerge. </w:t>
-      </w:r>
-    </w:p>
-    <w:p>
-      <w:r>
-        <w:t>This could also be due to th</w:t>
-      </w:r>
-      <w:r>
-        <w:t>e balance of the GA. Parameters such as mu</w:t>
-      </w:r>
-      <w:r>
-        <w:t xml:space="preserve">tation rate, crossover rate, population size and the amount of generations were all altered during testing. Altering these did not achieve a noticeable change in results. The key problem was time. Having such a large </w:t>
-      </w:r>
-      <w:r>
-        <w:t xml:space="preserve">population size, all of which have to be evaluated, as well as increasing the number of generations drastically increased the time taken to receive results. </w:t>
-      </w:r>
+        <w:t xml:space="preserve">the ANN is only taking in what is around it, not the distances, it cannot fully achieve great scores. If the ANN was to be adapted to have the distance property of the raycast as an input as well, the ANN could result in better </w:t>
+      </w:r>
+      <w:r>
+        <w:t>fitness’s</w:t>
+      </w:r>
+      <w:r>
+        <w:t xml:space="preserve"> and the desired behaviour would be more likely to emerge. </w:t>
+      </w:r>
+    </w:p>
+    <w:p>
       <w:bookmarkStart w:id="80" w:name="_GoBack"/>
       <w:bookmarkEnd w:id="80"/>
+    </w:p>
+    <w:p>
+      <w:r>
+        <w:t>This could also be due to th</w:t>
+      </w:r>
+      <w:r>
+        <w:t>e balance of the GA. Parameters such as mu</w:t>
+      </w:r>
+      <w:r>
+        <w:t xml:space="preserve">tation </w:t>
+      </w:r>
+      <w:proofErr w:type="gramStart"/>
+      <w:r>
+        <w:t>rate,</w:t>
+      </w:r>
+      <w:proofErr w:type="gramEnd"/>
+      <w:r>
+        <w:t xml:space="preserve"> crossover rate, population size and the amount of generations were all altered during testing. Altering these did not achieve a noticeable change in results. The key problem was time. Having such a large </w:t>
+      </w:r>
+      <w:r>
+        <w:t xml:space="preserve">population size, all of which have to be evaluated, as well as increasing the number of generations drastically increased the time taken to receive results. </w:t>
+      </w:r>
     </w:p>
     <w:p>
       <w:pPr>
@@ -7973,7 +8397,15 @@
         <w:pStyle w:val="Heading3"/>
       </w:pPr>
       <w:r>
-        <w:t>Built in Code Vs Separate Server</w:t>
+        <w:t xml:space="preserve">Built in Code </w:t>
+      </w:r>
+      <w:proofErr w:type="spellStart"/>
+      <w:r>
+        <w:t>Vs</w:t>
+      </w:r>
+      <w:proofErr w:type="spellEnd"/>
+      <w:r>
+        <w:t xml:space="preserve"> Separate Server</w:t>
       </w:r>
     </w:p>
     <w:p>
@@ -8022,7 +8454,15 @@
         <w:pStyle w:val="Heading3"/>
       </w:pPr>
       <w:r>
-        <w:t>WCF vs ASMX</w:t>
+        <w:t xml:space="preserve">WCF </w:t>
+      </w:r>
+      <w:proofErr w:type="spellStart"/>
+      <w:r>
+        <w:t>vs</w:t>
+      </w:r>
+      <w:proofErr w:type="spellEnd"/>
+      <w:r>
+        <w:t xml:space="preserve"> ASMX</w:t>
       </w:r>
     </w:p>
     <w:p>
@@ -8036,7 +8476,15 @@
       </w:r>
       <w:r>
         <w:lastRenderedPageBreak/>
-        <w:t>very straightforward in development in that this is a simple function, the only challenge was setting up the server and learning how to generate necessary files.</w:t>
+        <w:t xml:space="preserve">very straightforward in development in that this is a simple </w:t>
+      </w:r>
+      <w:proofErr w:type="gramStart"/>
+      <w:r>
+        <w:t>function,</w:t>
+      </w:r>
+      <w:proofErr w:type="gramEnd"/>
+      <w:r>
+        <w:t xml:space="preserve"> the only challenge was setting up the server and learning how to generate necessary files.</w:t>
       </w:r>
     </w:p>
     <w:p/>
@@ -8090,10 +8538,18 @@
         <w:t>The overall tool works, there is no denying it. But the lack of features draws it back. The one key thing that will determine if this overall tool will be a success will be its ability to be picked up by other developers. The author could spend all their time adding in features that they think that developers will need. But all these features might not really be what the developers want. If other developers pick this t</w:t>
       </w:r>
       <w:r>
-        <w:t xml:space="preserve">ool up and add in their </w:t>
-      </w:r>
-      <w:r>
-        <w:t xml:space="preserve">own features that they want the tool can grow and become widespread. </w:t>
+        <w:t xml:space="preserve">ool up and add in </w:t>
+      </w:r>
+      <w:proofErr w:type="gramStart"/>
+      <w:r>
+        <w:t xml:space="preserve">their </w:t>
+      </w:r>
+      <w:r>
+        <w:t>own</w:t>
+      </w:r>
+      <w:proofErr w:type="gramEnd"/>
+      <w:r>
+        <w:t xml:space="preserve"> features that they want the tool can grow and become widespread. </w:t>
       </w:r>
     </w:p>
     <w:p/>
@@ -8121,10 +8577,31 @@
     </w:p>
     <w:p>
       <w:r>
-        <w:t xml:space="preserve">This was attempted during development. The whole ANN was attempted to be serialised to a file, and then to be de-serialised when the user wants it again. The first issue with this was the serialisation in mono. Selecting the best way to serialise an item that was created in Unity was difficult. Many approaches were tested, these included binary serialiser and also xml </w:t>
-      </w:r>
-      <w:r>
-        <w:t xml:space="preserve">serialiser. Both of these were tested with no positive result. Trying to accomplish this took up some time, time which was quickly running out for this project. </w:t>
+        <w:t xml:space="preserve">This was attempted during development. The whole ANN was attempted to be serialised to a file, and then to be de-serialised when the user wants it again. The first issue with this was the serialisation in mono. Selecting the best way to serialise an item that was created in Unity was difficult. Many approaches were </w:t>
+      </w:r>
+      <w:proofErr w:type="gramStart"/>
+      <w:r>
+        <w:t>tested,</w:t>
+      </w:r>
+      <w:proofErr w:type="gramEnd"/>
+      <w:r>
+        <w:t xml:space="preserve"> these included binary </w:t>
+      </w:r>
+      <w:proofErr w:type="spellStart"/>
+      <w:r>
+        <w:t>serialiser</w:t>
+      </w:r>
+      <w:proofErr w:type="spellEnd"/>
+      <w:r>
+        <w:t xml:space="preserve"> and also xml </w:t>
+      </w:r>
+      <w:proofErr w:type="spellStart"/>
+      <w:r>
+        <w:t>serialiser</w:t>
+      </w:r>
+      <w:proofErr w:type="spellEnd"/>
+      <w:r>
+        <w:t xml:space="preserve">. Both of these were tested with no positive result. Trying to accomplish this took up some time, time which was quickly running out for this project. </w:t>
       </w:r>
     </w:p>
     <w:p>
@@ -8152,7 +8629,15 @@
     </w:p>
     <w:p>
       <w:r>
-        <w:t xml:space="preserve">Documentation was written inside the servers code. </w:t>
+        <w:t xml:space="preserve">Documentation was written inside the </w:t>
+      </w:r>
+      <w:proofErr w:type="gramStart"/>
+      <w:r>
+        <w:t>servers</w:t>
+      </w:r>
+      <w:proofErr w:type="gramEnd"/>
+      <w:r>
+        <w:t xml:space="preserve"> code. </w:t>
       </w:r>
     </w:p>
     <w:p>
@@ -8280,7 +8765,15 @@
         <w:t xml:space="preserve">They can edit it and add in things that they might need. </w:t>
       </w:r>
       <w:r>
-        <w:t>I will extend this further myself to incorporate some features that I would have liked to put in during development but did not have time to incorporate. Such as:</w:t>
+        <w:t xml:space="preserve">I will extend this further </w:t>
+      </w:r>
+      <w:proofErr w:type="gramStart"/>
+      <w:r>
+        <w:t>myself</w:t>
+      </w:r>
+      <w:proofErr w:type="gramEnd"/>
+      <w:r>
+        <w:t xml:space="preserve"> to incorporate some features that I would have liked to put in during development but did not have time to incorporate. Such as:</w:t>
       </w:r>
     </w:p>
     <w:p>
@@ -8426,6 +8919,7 @@
       <w:r>
         <w:t xml:space="preserve">roject. The projects prototypes range from the simple to the complex. </w:t>
       </w:r>
+      <w:proofErr w:type="gramStart"/>
       <w:r>
         <w:t>Starting from simply establishi</w:t>
       </w:r>
@@ -8433,7 +8927,11 @@
         <w:t xml:space="preserve">ng a connection, to calling a function on the server every update, to finally not only running a neural network but training </w:t>
       </w:r>
       <w:r>
-        <w:t xml:space="preserve">it from scratch. </w:t>
+        <w:t>it from scratch.</w:t>
+      </w:r>
+      <w:proofErr w:type="gramEnd"/>
+      <w:r>
+        <w:t xml:space="preserve"> </w:t>
       </w:r>
     </w:p>
     <w:p>
@@ -8453,7 +8951,15 @@
         <w:t xml:space="preserve">happens the game engine cannot communicate with the interface until a certain amount of time has passed. The user will have to set a specific amount of time, as the system cannot be interrupted during this time to find out if it is done. </w:t>
       </w:r>
       <w:r>
-        <w:t>Knowing the amount of time needed is key but can be difficult to discover. Calling the interface when it isn’t done with the last task can cause major problems. Therefore while the game engine does feature a delay method</w:t>
+        <w:t xml:space="preserve">Knowing the amount of time needed is </w:t>
+      </w:r>
+      <w:proofErr w:type="gramStart"/>
+      <w:r>
+        <w:t>key</w:t>
+      </w:r>
+      <w:proofErr w:type="gramEnd"/>
+      <w:r>
+        <w:t xml:space="preserve"> but can be difficult to discover. Calling the interface when it isn’t done with the last task can cause major problems. Therefore while the game engine does feature a delay method</w:t>
       </w:r>
       <w:r>
         <w:t>,</w:t>
@@ -8488,8 +8994,13 @@
       <w:pPr>
         <w:spacing w:line="276" w:lineRule="auto"/>
       </w:pPr>
-      <w:r>
-        <w:t xml:space="preserve">The tutorial shown in the appendix below shows that the author has made an effort to show other developers how this tool works and the basics on how to use it. </w:t>
+      <w:proofErr w:type="gramStart"/>
+      <w:r>
+        <w:t>The tutorial shown in the appendix below shows that the author has made an effort to show other developers how this tool works and the basics on how to use it.</w:t>
+      </w:r>
+      <w:proofErr w:type="gramEnd"/>
+      <w:r>
+        <w:t xml:space="preserve"> </w:t>
       </w:r>
       <w:r>
         <w:t xml:space="preserve">The </w:t>
@@ -8499,7 +9010,15 @@
         <w:t>tutorial guides the user from scratch, some p</w:t>
       </w:r>
       <w:r>
-        <w:t xml:space="preserve">rogramming knowledge is needed. The tutorial project also hosts some basic outline code, the rest requires the </w:t>
+        <w:t xml:space="preserve">rogramming knowledge is needed. The tutorial project also hosts some basic outline </w:t>
+      </w:r>
+      <w:proofErr w:type="gramStart"/>
+      <w:r>
+        <w:t>code,</w:t>
+      </w:r>
+      <w:proofErr w:type="gramEnd"/>
+      <w:r>
+        <w:t xml:space="preserve"> the rest requires the </w:t>
       </w:r>
       <w:r>
         <w:t xml:space="preserve">reader to write some code themselves. If they are stuck they can </w:t>
@@ -8535,7 +9054,15 @@
         <w:t>The tool manages to keep a full 30 frames per second rate during run time. This was a cause for concern from the start of the project, whether or not that the interf</w:t>
       </w:r>
       <w:r>
-        <w:t xml:space="preserve">ace will be able to handle this. But it achieves this for all tutorials, even the ANN prototype. There is a little jittering occasionally during runtime, this is due to slight lag in the system. This only happens when the prototype first runs or when the machine running the tool has a lot of tasks processing. </w:t>
+        <w:t xml:space="preserve">ace will be able to handle this. But it achieves this for all tutorials, even the ANN prototype. There is a little jittering occasionally during </w:t>
+      </w:r>
+      <w:proofErr w:type="gramStart"/>
+      <w:r>
+        <w:t>runtime,</w:t>
+      </w:r>
+      <w:proofErr w:type="gramEnd"/>
+      <w:r>
+        <w:t xml:space="preserve"> this is due to slight lag in the system. This only happens when the prototype first runs or when the machine running the tool has a lot of tasks processing. </w:t>
       </w:r>
     </w:p>
     <w:p>
@@ -8546,7 +9073,15 @@
         <w:t xml:space="preserve">One feature that was desired was the ability to start the server by clicking an executable. The current method involves the user to open up the mono command line, change directory to the projects directory and then run the command that starts the project. This is not ideal as it can take up some amount of time if the user accidentally closes the server, or if the change the interface and it crashes. </w:t>
       </w:r>
       <w:r>
-        <w:t xml:space="preserve">During development this was a cause of great frustration. A solution was to try and create an executable file that would start up the server, from whatever directory that the file was in. This was not achieved due to the authors knowledge of creating executable that contain mono command line code. </w:t>
+        <w:t xml:space="preserve">During development this was a cause of great frustration. A solution was to try and create an executable file that would start up the server, from whatever directory that the file was in. This was not achieved due to the </w:t>
+      </w:r>
+      <w:proofErr w:type="gramStart"/>
+      <w:r>
+        <w:t>authors</w:t>
+      </w:r>
+      <w:proofErr w:type="gramEnd"/>
+      <w:r>
+        <w:t xml:space="preserve"> knowledge of creating executable that contain mono command line code. </w:t>
       </w:r>
     </w:p>
     <w:p>
@@ -11550,11 +12085,11 @@
         </c:dLbls>
         <c:marker val="1"/>
         <c:smooth val="0"/>
-        <c:axId val="87704704"/>
-        <c:axId val="87706240"/>
+        <c:axId val="111906176"/>
+        <c:axId val="113099904"/>
       </c:lineChart>
       <c:catAx>
-        <c:axId val="87704704"/>
+        <c:axId val="111906176"/>
         <c:scaling>
           <c:orientation val="minMax"/>
         </c:scaling>
@@ -11563,7 +12098,7 @@
         <c:majorTickMark val="out"/>
         <c:minorTickMark val="none"/>
         <c:tickLblPos val="nextTo"/>
-        <c:crossAx val="87706240"/>
+        <c:crossAx val="113099904"/>
         <c:crosses val="autoZero"/>
         <c:auto val="1"/>
         <c:lblAlgn val="ctr"/>
@@ -11571,7 +12106,7 @@
         <c:noMultiLvlLbl val="0"/>
       </c:catAx>
       <c:valAx>
-        <c:axId val="87706240"/>
+        <c:axId val="113099904"/>
         <c:scaling>
           <c:orientation val="minMax"/>
         </c:scaling>
@@ -11582,7 +12117,7 @@
         <c:majorTickMark val="out"/>
         <c:minorTickMark val="none"/>
         <c:tickLblPos val="nextTo"/>
-        <c:crossAx val="87704704"/>
+        <c:crossAx val="111906176"/>
         <c:crosses val="autoZero"/>
         <c:crossBetween val="between"/>
       </c:valAx>
@@ -11891,7 +12426,7 @@
 </file>
 
 <file path=customXml/itemProps1.xml><?xml version="1.0" encoding="utf-8"?>
-<ds:datastoreItem xmlns:ds="http://schemas.openxmlformats.org/officeDocument/2006/customXml" ds:itemID="{5EF18B47-8D1A-4E8D-AF2B-AD47FC6D1F3D}">
+<ds:datastoreItem xmlns:ds="http://schemas.openxmlformats.org/officeDocument/2006/customXml" ds:itemID="{EB2174B5-2796-412F-936F-18D0F33D8131}">
   <ds:schemaRefs>
     <ds:schemaRef ds:uri="http://schemas.openxmlformats.org/officeDocument/2006/bibliography"/>
   </ds:schemaRefs>

</xml_diff>

<commit_message>
Writing Adding in requirements section
Signed-off-by: Callum <callum.terris@gmail.com>
</commit_message>
<xml_diff>
--- a/Documents/Masters Dissertation.docx
+++ b/Documents/Masters Dissertation.docx
@@ -3594,14 +3594,27 @@
       <w:r>
         <w:t xml:space="preserve">Figure </w:t>
       </w:r>
-      <w:fldSimple w:instr=" SEQ Figure \* ARABIC ">
-        <w:r>
-          <w:rPr>
-            <w:noProof/>
-          </w:rPr>
-          <w:t>1</w:t>
-        </w:r>
-      </w:fldSimple>
+      <w:r>
+        <w:fldChar w:fldCharType="begin"/>
+      </w:r>
+      <w:r>
+        <w:instrText xml:space="preserve"> SEQ Figure \* ARABIC </w:instrText>
+      </w:r>
+      <w:r>
+        <w:fldChar w:fldCharType="separate"/>
+      </w:r>
+      <w:r>
+        <w:rPr>
+          <w:noProof/>
+        </w:rPr>
+        <w:t>1</w:t>
+      </w:r>
+      <w:r>
+        <w:rPr>
+          <w:noProof/>
+        </w:rPr>
+        <w:fldChar w:fldCharType="end"/>
+      </w:r>
       <w:r>
         <w:t xml:space="preserve"> Overview of the system</w:t>
       </w:r>
@@ -4229,21 +4242,7 @@
         <w:rPr>
           <w:noProof/>
         </w:rPr>
-        <w:t>(</w:t>
-      </w:r>
-      <w:proofErr w:type="spellStart"/>
-      <w:r>
-        <w:rPr>
-          <w:noProof/>
-        </w:rPr>
-        <w:t>Sweetser</w:t>
-      </w:r>
-      <w:proofErr w:type="spellEnd"/>
-      <w:r>
-        <w:rPr>
-          <w:noProof/>
-        </w:rPr>
-        <w:t xml:space="preserve"> and Wiles, 2002)</w:t>
+        <w:t>(Sweetser and Wiles, 2002)</w:t>
       </w:r>
       <w:r>
         <w:fldChar w:fldCharType="end"/>
@@ -4562,14 +4561,27 @@
       <w:r>
         <w:t xml:space="preserve">Figure </w:t>
       </w:r>
-      <w:fldSimple w:instr=" SEQ Figure \* ARABIC ">
-        <w:r>
-          <w:rPr>
-            <w:noProof/>
-          </w:rPr>
-          <w:t>2</w:t>
-        </w:r>
-      </w:fldSimple>
+      <w:r>
+        <w:fldChar w:fldCharType="begin"/>
+      </w:r>
+      <w:r>
+        <w:instrText xml:space="preserve"> SEQ Figure \* ARABIC </w:instrText>
+      </w:r>
+      <w:r>
+        <w:fldChar w:fldCharType="separate"/>
+      </w:r>
+      <w:r>
+        <w:rPr>
+          <w:noProof/>
+        </w:rPr>
+        <w:t>2</w:t>
+      </w:r>
+      <w:r>
+        <w:rPr>
+          <w:noProof/>
+        </w:rPr>
+        <w:fldChar w:fldCharType="end"/>
+      </w:r>
       <w:r>
         <w:tab/>
         <w:t xml:space="preserve">One weapons evolution at various generations.  </w:t>
@@ -5195,16 +5207,29 @@
       <w:r>
         <w:t xml:space="preserve">Figure </w:t>
       </w:r>
-      <w:fldSimple w:instr=" SEQ Figure \* ARABIC ">
-        <w:r>
-          <w:rPr>
-            <w:noProof/>
-          </w:rPr>
-          <w:t>3</w:t>
-        </w:r>
-      </w:fldSimple>
+      <w:r>
+        <w:fldChar w:fldCharType="begin"/>
+      </w:r>
+      <w:r>
+        <w:instrText xml:space="preserve"> SEQ Figure \* ARABIC </w:instrText>
+      </w:r>
+      <w:r>
+        <w:fldChar w:fldCharType="separate"/>
+      </w:r>
+      <w:proofErr w:type="gramStart"/>
+      <w:r>
+        <w:rPr>
+          <w:noProof/>
+        </w:rPr>
+        <w:t>3</w:t>
+      </w:r>
+      <w:r>
+        <w:rPr>
+          <w:noProof/>
+        </w:rPr>
+        <w:fldChar w:fldCharType="end"/>
+      </w:r>
       <w:bookmarkEnd w:id="55"/>
-      <w:proofErr w:type="gramStart"/>
       <w:r>
         <w:t xml:space="preserve"> Basic Multi-layer ANN layout</w:t>
       </w:r>
@@ -5450,14 +5475,27 @@
       <w:r>
         <w:t xml:space="preserve">Figure </w:t>
       </w:r>
-      <w:fldSimple w:instr=" SEQ Figure \* ARABIC ">
-        <w:r>
-          <w:rPr>
-            <w:noProof/>
-          </w:rPr>
-          <w:t>4</w:t>
-        </w:r>
-      </w:fldSimple>
+      <w:r>
+        <w:fldChar w:fldCharType="begin"/>
+      </w:r>
+      <w:r>
+        <w:instrText xml:space="preserve"> SEQ Figure \* ARABIC </w:instrText>
+      </w:r>
+      <w:r>
+        <w:fldChar w:fldCharType="separate"/>
+      </w:r>
+      <w:r>
+        <w:rPr>
+          <w:noProof/>
+        </w:rPr>
+        <w:t>4</w:t>
+      </w:r>
+      <w:r>
+        <w:rPr>
+          <w:noProof/>
+        </w:rPr>
+        <w:fldChar w:fldCharType="end"/>
+      </w:r>
       <w:r>
         <w:t xml:space="preserve">: An example of how two parents combine to make a child. </w:t>
       </w:r>
@@ -5572,28 +5610,14 @@
       <w:pPr>
         <w:pStyle w:val="Heading2"/>
       </w:pPr>
-      <w:bookmarkStart w:id="66" w:name="_Toc363827229"/>
-      <w:r>
-        <w:lastRenderedPageBreak/>
-        <w:t>Mono</w:t>
-      </w:r>
-      <w:bookmarkEnd w:id="66"/>
-      <w:r>
-        <w:br w:type="page"/>
-      </w:r>
-    </w:p>
-    <w:p>
-      <w:pPr>
-        <w:pStyle w:val="Heading2"/>
-      </w:pPr>
-      <w:bookmarkStart w:id="67" w:name="_Toc352673014"/>
-      <w:bookmarkStart w:id="68" w:name="_Toc363827230"/>
+      <w:bookmarkStart w:id="66" w:name="_Toc352673014"/>
+      <w:bookmarkStart w:id="67" w:name="_Toc363827230"/>
       <w:r>
         <w:lastRenderedPageBreak/>
         <w:t>Literature Review Conclusion</w:t>
       </w:r>
+      <w:bookmarkEnd w:id="66"/>
       <w:bookmarkEnd w:id="67"/>
-      <w:bookmarkEnd w:id="68"/>
     </w:p>
     <w:p>
       <w:r>
@@ -5727,48 +5751,562 @@
       <w:pPr>
         <w:pStyle w:val="Heading1"/>
       </w:pPr>
-      <w:bookmarkStart w:id="69" w:name="_Toc363827231"/>
+      <w:bookmarkStart w:id="68" w:name="_Toc363827231"/>
+      <w:bookmarkStart w:id="69" w:name="_Toc352673023"/>
       <w:r>
         <w:lastRenderedPageBreak/>
-        <w:t>Methodology</w:t>
+        <w:t>Requirements</w:t>
       </w:r>
       <w:bookmarkEnd w:id="69"/>
     </w:p>
     <w:p>
       <w:pPr>
         <w:pStyle w:val="Heading2"/>
-      </w:pPr>
-      <w:bookmarkStart w:id="70" w:name="_Toc363827232"/>
-      <w:r>
-        <w:t>Overview of the system</w:t>
+        <w:rPr>
+          <w:rFonts w:ascii="Times New Roman" w:hAnsi="Times New Roman" w:cs="Times New Roman"/>
+        </w:rPr>
+      </w:pPr>
+      <w:bookmarkStart w:id="70" w:name="_Toc352673024"/>
+      <w:r>
+        <w:rPr>
+          <w:rFonts w:ascii="Times New Roman" w:hAnsi="Times New Roman" w:cs="Times New Roman"/>
+        </w:rPr>
+        <w:t>Risk Assessment</w:t>
       </w:r>
       <w:bookmarkEnd w:id="70"/>
-    </w:p>
-    <w:p>
-      <w:r>
-        <w:t>The system being developed will contain 3 separate applications that will communicate</w:t>
-      </w:r>
-      <w:r>
-        <w:t xml:space="preserve"> with each other. The three applications are a game engine, an interface and lastly an</w:t>
-      </w:r>
-      <w:r>
-        <w:t xml:space="preserve"> ANN</w:t>
-      </w:r>
-      <w:r>
-        <w:t xml:space="preserve"> application. The latter application will control an object within the game engine. In order to accomplish this there needs to be a buffer between the two in order for them to communicate appropriately. This is where the interface comes in. The game engine sends a message to the interface on what it should do. The interface then communicates with the other application, supplying it with the data it needs, and the external application responds and passes the result back, through the interface, to the game. The game then does this action. </w:t>
-      </w:r>
-    </w:p>
-    <w:p>
-      <w:r>
-        <w:t xml:space="preserve">This will use the client server architecture for the overall structure of this project. The game engine will act as the client to the interface, which will be a server to it, and the interface will act as a client to the external application. </w:t>
-      </w:r>
-    </w:p>
-    <w:p>
-      <w:r>
-        <w:t xml:space="preserve">Since this is being developed as a tool to aid developers it must be well documented. The developers need to be able to know what it is capable of and how it works. Therefore all the code in the interface needs to be documented to the highest quality. This involves not only stating what a certain function does </w:t>
-      </w:r>
-      <w:r>
-        <w:t xml:space="preserve">but also how it achieves this. </w:t>
+      <w:r>
+        <w:rPr>
+          <w:rFonts w:ascii="Times New Roman" w:hAnsi="Times New Roman" w:cs="Times New Roman"/>
+        </w:rPr>
+        <w:t xml:space="preserve"> </w:t>
+      </w:r>
+    </w:p>
+    <w:p>
+      <w:pPr>
+        <w:spacing w:line="276" w:lineRule="auto"/>
+      </w:pPr>
+      <w:r>
+        <w:t>With this project, and any project, has the potential to fail. This chapter aims to point out the main points where this project is likely to fail.</w:t>
+      </w:r>
+    </w:p>
+    <w:p>
+      <w:pPr>
+        <w:pStyle w:val="Heading3"/>
+        <w:rPr>
+          <w:rFonts w:eastAsiaTheme="minorHAnsi"/>
+        </w:rPr>
+      </w:pPr>
+      <w:bookmarkStart w:id="71" w:name="_Toc352673025"/>
+      <w:r>
+        <w:t>Transferring data</w:t>
+      </w:r>
+      <w:bookmarkEnd w:id="71"/>
+    </w:p>
+    <w:p>
+      <w:r>
+        <w:t>This project has one key failure point and that is when it comes to transferring data to the interface. This one of the key points of this project and if this point fails then so does the whole interface part of this project.</w:t>
+      </w:r>
+    </w:p>
+    <w:p>
+      <w:pPr>
+        <w:pStyle w:val="Heading3"/>
+      </w:pPr>
+      <w:r>
+        <w:t xml:space="preserve"> </w:t>
+      </w:r>
+      <w:bookmarkStart w:id="72" w:name="_Toc352673026"/>
+      <w:r>
+        <w:t>Evolution failure</w:t>
+      </w:r>
+      <w:bookmarkEnd w:id="72"/>
+    </w:p>
+    <w:p>
+      <w:r>
+        <w:t xml:space="preserve">The neural network might fail in evolving the NPC in game. This would involve the neural network failing to evolve to get the desired behaviour. While this could happen the project could still be considered a success. While no evolution occurred, the data was passed from the game through the interface to the neural network and back to the game again. This </w:t>
+      </w:r>
+      <w:proofErr w:type="gramStart"/>
+      <w:r>
+        <w:t>itself</w:t>
+      </w:r>
+      <w:proofErr w:type="gramEnd"/>
+      <w:r>
+        <w:t xml:space="preserve"> is an accomplishment. </w:t>
+      </w:r>
+    </w:p>
+    <w:p>
+      <w:pPr>
+        <w:pStyle w:val="Heading3"/>
+      </w:pPr>
+      <w:bookmarkStart w:id="73" w:name="_Toc352673027"/>
+      <w:r>
+        <w:t>Game Bugs</w:t>
+      </w:r>
+      <w:bookmarkEnd w:id="73"/>
+    </w:p>
+    <w:p>
+      <w:r>
+        <w:t xml:space="preserve">The game might contain small bugs in the code. This is small risk as they are generally simple to fix. More complicated bugs might be discovered, but due to the size of the game, not a lot can go wrong. </w:t>
+      </w:r>
+      <w:bookmarkStart w:id="74" w:name="_GoBack"/>
+      <w:bookmarkEnd w:id="74"/>
+      <w:r>
+        <w:br w:type="page"/>
+      </w:r>
+    </w:p>
+    <w:p>
+      <w:pPr>
+        <w:pStyle w:val="Heading2"/>
+        <w:rPr>
+          <w:rFonts w:ascii="Times New Roman" w:hAnsi="Times New Roman" w:cs="Times New Roman"/>
+        </w:rPr>
+      </w:pPr>
+      <w:bookmarkStart w:id="75" w:name="_Toc352673028"/>
+      <w:r>
+        <w:rPr>
+          <w:rFonts w:ascii="Times New Roman" w:hAnsi="Times New Roman" w:cs="Times New Roman"/>
+        </w:rPr>
+        <w:lastRenderedPageBreak/>
+        <w:t>Performance Assessment</w:t>
+      </w:r>
+      <w:bookmarkEnd w:id="75"/>
+      <w:r>
+        <w:rPr>
+          <w:rFonts w:ascii="Times New Roman" w:hAnsi="Times New Roman" w:cs="Times New Roman"/>
+        </w:rPr>
+        <w:t xml:space="preserve"> </w:t>
+      </w:r>
+    </w:p>
+    <w:p>
+      <w:r>
+        <w:t>This section will detail how each part of this project will be evaluated.</w:t>
+      </w:r>
+    </w:p>
+    <w:p>
+      <w:pPr>
+        <w:pStyle w:val="Heading3"/>
+      </w:pPr>
+      <w:bookmarkStart w:id="76" w:name="_Toc352673029"/>
+      <w:r>
+        <w:t>The interface</w:t>
+      </w:r>
+      <w:bookmarkEnd w:id="76"/>
+    </w:p>
+    <w:p>
+      <w:r>
+        <w:t xml:space="preserve">This can be measured a number of ways. The first evaluation point will be how well it is in sync with the game engine. The update function will be called every frame of the game. The frame rate of the game can be set </w:t>
+      </w:r>
+      <w:r>
+        <w:fldChar w:fldCharType="begin"/>
+      </w:r>
+      <w:r>
+        <w:instrText xml:space="preserve"> ADDIN EN.CITE &lt;EndNote&gt;&lt;Cite&gt;&lt;Author&gt;Unity&lt;/Author&gt;&lt;IDText&gt;Unity3D API&lt;/IDText&gt;&lt;DisplayText&gt;(Technologies)&lt;/DisplayText&gt;&lt;record&gt;&lt;urls&gt;&lt;related-urls&gt;&lt;url&gt;http://docs.unity3d.com/Documentation/ScriptReference/Application-targetFrameRate.html&lt;/url&gt;&lt;/related-urls&gt;&lt;/urls&gt;&lt;titles&gt;&lt;title&gt;&lt;style face="italic" font="default" size="100%"&gt;Unity3D API&lt;/style&gt;&lt;/title&gt;&lt;/titles&gt;&lt;contributors&gt;&lt;authors&gt;&lt;author&gt;Unity Technologies&lt;/author&gt;&lt;/authors&gt;&lt;/contributors&gt;&lt;added-date format="utc"&gt;1364831296&lt;/added-date&gt;&lt;ref-type name="Web Page"&gt;12&lt;/ref-type&gt;&lt;rec-number&gt;22&lt;/rec-number&gt;&lt;last-updated-date format="utc"&gt;1364903728&lt;/last-updated-date&gt;&lt;volume&gt;2013&lt;/volume&gt;&lt;/record&gt;&lt;/Cite&gt;&lt;/EndNote&gt;</w:instrText>
+      </w:r>
+      <w:r>
+        <w:fldChar w:fldCharType="separate"/>
+      </w:r>
+      <w:r>
+        <w:rPr>
+          <w:noProof/>
+        </w:rPr>
+        <w:t>(Technologies)</w:t>
+      </w:r>
+      <w:r>
+        <w:fldChar w:fldCharType="end"/>
+      </w:r>
+      <w:r>
+        <w:t xml:space="preserve">. Therefore the game engines update cycle can be slowed in order to sync with the interface. The interface must be able to send and receive data to and from the game. The higher the </w:t>
+      </w:r>
+      <w:proofErr w:type="gramStart"/>
+      <w:r>
+        <w:t>frame rate</w:t>
+      </w:r>
+      <w:proofErr w:type="gramEnd"/>
+      <w:r>
+        <w:t xml:space="preserve"> the better. This must be balanced with the amount of data being sent from the game and interface. Larger amounts of data will take longer to process. Therefore balancing this will be required. </w:t>
+      </w:r>
+    </w:p>
+    <w:p/>
+    <w:p>
+      <w:pPr>
+        <w:pStyle w:val="Heading3"/>
+      </w:pPr>
+      <w:bookmarkStart w:id="77" w:name="_Toc352673030"/>
+      <w:r>
+        <w:t>The game</w:t>
+      </w:r>
+      <w:bookmarkEnd w:id="77"/>
+    </w:p>
+    <w:p>
+      <w:r>
+        <w:t xml:space="preserve">The game can be measured in how well it runs. The game must run smoothly as possible. While the frame rate might be lower than standard games the game should still run smoothly. Another measure of performance will be the amount of bugs in the game. Since the game is going to be a simple game then there should be few bugs. </w:t>
+      </w:r>
+    </w:p>
+    <w:p/>
+    <w:p>
+      <w:pPr>
+        <w:pStyle w:val="Heading3"/>
+      </w:pPr>
+      <w:bookmarkStart w:id="78" w:name="_Toc352673031"/>
+      <w:r>
+        <w:t>The neural network</w:t>
+      </w:r>
+      <w:bookmarkEnd w:id="78"/>
+    </w:p>
+    <w:p>
+      <w:r>
+        <w:t>The performance of the neural network can easily be measured. The performance will be related to the behaviours that are created. The better the behaviours created will indicate a better network. The performance of the network can also be viewed by displaying the fitness of the output. The neural network will output an action for the NPC in the game to perform. How the actual output varies from the desired output can be a measure of how well the neural network performs.</w:t>
+      </w:r>
+    </w:p>
+    <w:p>
+      <w:pPr>
+        <w:spacing w:line="276" w:lineRule="auto"/>
+        <w:rPr>
+          <w:rFonts w:eastAsiaTheme="majorEastAsia"/>
+          <w:b/>
+          <w:bCs/>
+          <w:color w:val="4F81BD" w:themeColor="accent1"/>
+          <w:sz w:val="26"/>
+          <w:szCs w:val="26"/>
+        </w:rPr>
+      </w:pPr>
+      <w:r>
+        <w:br w:type="page"/>
+      </w:r>
+    </w:p>
+    <w:p>
+      <w:pPr>
+        <w:pStyle w:val="Heading2"/>
+      </w:pPr>
+      <w:bookmarkStart w:id="79" w:name="_Toc352673032"/>
+      <w:r>
+        <w:lastRenderedPageBreak/>
+        <w:t>Requirements</w:t>
+      </w:r>
+      <w:bookmarkEnd w:id="79"/>
+      <w:r>
+        <w:t xml:space="preserve"> </w:t>
+      </w:r>
+    </w:p>
+    <w:p>
+      <w:r>
+        <w:t xml:space="preserve">This section will detail the requirements that this project must meet. These are split into mandatory and optional. Mandatory requirements are requirements that the project must include. Optional requirements are non-essential requirements but they would be good to include. </w:t>
+      </w:r>
+    </w:p>
+    <w:p>
+      <w:pPr>
+        <w:pStyle w:val="Heading3"/>
+      </w:pPr>
+      <w:bookmarkStart w:id="80" w:name="_Toc352673033"/>
+      <w:r>
+        <w:t>Mandatory</w:t>
+      </w:r>
+      <w:bookmarkEnd w:id="80"/>
+    </w:p>
+    <w:p>
+      <w:r>
+        <w:t xml:space="preserve">Mandatory requirements are requirements that this project must include.  </w:t>
+      </w:r>
+    </w:p>
+    <w:p>
+      <w:pPr>
+        <w:pStyle w:val="Heading4"/>
+      </w:pPr>
+      <w:r>
+        <w:t xml:space="preserve">The Interface </w:t>
+      </w:r>
+    </w:p>
+    <w:p>
+      <w:r>
+        <w:t xml:space="preserve">The first mandatory requirement will be the interface. The goal of the project is to create this interface. Therefore the first requirement will be this. The interface need not have a lot of functionality but as long as it has the basics, then the requirement will be met. The basics of the interface are that it must be able to receive and pass data to the game, and also be able to receive and pass data to the external application. There should be a basic synchronisation method in order to keep everything in sync. </w:t>
+      </w:r>
+    </w:p>
+    <w:p>
+      <w:pPr>
+        <w:pStyle w:val="Heading4"/>
+      </w:pPr>
+      <w:r>
+        <w:t>The Neural Network</w:t>
+      </w:r>
+    </w:p>
+    <w:p>
+      <w:r>
+        <w:t xml:space="preserve">The next mandatory requirement will be the neural network. The neural network is another key part of the project. Stated above the goal of the project is to use neural networks to evolve an NPC in game. Therefore the neural network is essential in this project. The neural networks could prove to be an ineffective method of evolving the behaviour of an NPC in game, but as long as some evolution occurs then this requirement will be met. The data that must be accepted will be data about the environment in the game. This will include what is in front of the </w:t>
+      </w:r>
+      <w:proofErr w:type="gramStart"/>
+      <w:r>
+        <w:t>NPC,</w:t>
+      </w:r>
+      <w:proofErr w:type="gramEnd"/>
+      <w:r>
+        <w:t xml:space="preserve"> how far away from the goal it is etc. More advanced data could be extracted but that is an optional feature. </w:t>
+      </w:r>
+    </w:p>
+    <w:p>
+      <w:pPr>
+        <w:pStyle w:val="Heading4"/>
+      </w:pPr>
+      <w:r>
+        <w:t>The Game</w:t>
+      </w:r>
+    </w:p>
+    <w:p>
+      <w:r>
+        <w:t>The game is the final mandatory requirement</w:t>
+      </w:r>
+      <w:r>
+        <w:rPr>
+          <w:color w:val="FF0000"/>
+        </w:rPr>
+        <w:t xml:space="preserve">. </w:t>
+      </w:r>
+      <w:r>
+        <w:t xml:space="preserve">The game must have connections to the interface in order to communicate with it. The game must also have an object for the neural network to evolve. The neural network will evolve the objects behaviour, so therefore it must have actions that it can perform. This will include moving at its </w:t>
+      </w:r>
+      <w:r>
+        <w:lastRenderedPageBreak/>
+        <w:t xml:space="preserve">basic level. More advanced behaviours are possible but they are not mandatory. The game does not have to be graphically stunning, as long as the objects can clearly be recognised. </w:t>
+      </w:r>
+    </w:p>
+    <w:p>
+      <w:pPr>
+        <w:pStyle w:val="Heading4"/>
+      </w:pPr>
+      <w:r>
+        <w:t>Evaluation Method</w:t>
+      </w:r>
+    </w:p>
+    <w:p>
+      <w:r>
+        <w:t xml:space="preserve">The author will need a method of evaluating the project. Therefore the project will need a way of displaying the results. This could simply be a graph of the fitness of the neural network. It could also be a graph of the desired action against the actual action taken by the NPC. Both of these are viable options, therefore both will be implemented. </w:t>
+      </w:r>
+    </w:p>
+    <w:p>
+      <w:pPr>
+        <w:pStyle w:val="Heading4"/>
+      </w:pPr>
+      <w:r>
+        <w:t>Testing Mechanism</w:t>
+      </w:r>
+    </w:p>
+    <w:p>
+      <w:r>
+        <w:t xml:space="preserve">A testing mechanism will also be required for the project. The neural network will be given a pre-defined amount of time to run, after this time its fitness will be evaluated. Since it is in the context of a game there needs to be a way for the game to be reset in order for the neural network to start afresh, </w:t>
+      </w:r>
+      <w:proofErr w:type="gramStart"/>
+      <w:r>
+        <w:t>for each iteration</w:t>
+      </w:r>
+      <w:proofErr w:type="gramEnd"/>
+      <w:r>
+        <w:t xml:space="preserve">. This will require balancing, too short the behaviour might not occur and the fitness will not improve. </w:t>
+      </w:r>
+    </w:p>
+    <w:p>
+      <w:pPr>
+        <w:pStyle w:val="Heading4"/>
+      </w:pPr>
+      <w:r>
+        <w:t xml:space="preserve">Documentation </w:t>
+      </w:r>
+    </w:p>
+    <w:p>
+      <w:r>
+        <w:t xml:space="preserve">All code written must be well documented and written clearly for readability. This project aims to be used by developers after it is finished. Therefore all code must be clearly written and well documented. Clearly written code involves writing code that is formatted correctly and contains meaningful names for variables and functions. Well documented code involves writing comments explaining what each variable and function does. </w:t>
+      </w:r>
+    </w:p>
+    <w:p>
+      <w:r>
+        <w:t xml:space="preserve"> </w:t>
+      </w:r>
+    </w:p>
+    <w:p>
+      <w:pPr>
+        <w:pStyle w:val="Heading3"/>
+      </w:pPr>
+      <w:bookmarkStart w:id="81" w:name="_Toc352673034"/>
+      <w:r>
+        <w:t>Optional</w:t>
+      </w:r>
+      <w:bookmarkEnd w:id="81"/>
+    </w:p>
+    <w:p>
+      <w:pPr>
+        <w:pStyle w:val="Heading4"/>
+      </w:pPr>
+      <w:r>
+        <w:t>Extended Behaviours</w:t>
+      </w:r>
+    </w:p>
+    <w:p>
+      <w:r>
+        <w:t xml:space="preserve">The behaviours of the NPC in game that the neural network evolves can be extended. The required behaviour for this is simple movement; this can be extended further to allow the neural network to evolve new behaviours. These behaviours can be actions like press a </w:t>
+      </w:r>
+      <w:proofErr w:type="gramStart"/>
+      <w:r>
+        <w:t>button,</w:t>
+      </w:r>
+      <w:proofErr w:type="gramEnd"/>
+      <w:r>
+        <w:t xml:space="preserve"> jump and duck. These actions while simple to </w:t>
+      </w:r>
+      <w:r>
+        <w:lastRenderedPageBreak/>
+        <w:t>implement can prove challenging to evolve using the neural network. Therefore these actions will only be implemented if there is time left at the end.</w:t>
+      </w:r>
+    </w:p>
+    <w:p>
+      <w:pPr>
+        <w:pStyle w:val="Heading4"/>
+      </w:pPr>
+      <w:r>
+        <w:t xml:space="preserve">Multiple Game Engine Integration </w:t>
+      </w:r>
+    </w:p>
+    <w:p>
+      <w:r>
+        <w:t xml:space="preserve">Multiple game engine functionality can be considered another optional requirement. This projects aims to create an interface that allows the game to communicate with an external application. Another feature that could be implemented would be allowing the interface to be used with multiple game engines. This would allow for far more flexibility in the system, allowing the external application to be used across a wide number of different game engines. </w:t>
+      </w:r>
+    </w:p>
+    <w:p>
+      <w:pPr>
+        <w:pStyle w:val="Heading4"/>
+      </w:pPr>
+      <w:r>
+        <w:t>Improved Graphics</w:t>
+      </w:r>
+    </w:p>
+    <w:p>
+      <w:r>
+        <w:t xml:space="preserve">The graphical content in the game could be improved to improve the look of the game. This is an unnecessary requirement unless the graphical content within the game is unrecognisable. This is clearly an optional requirement, there is no point creating high detailed 3D models if a simple sphere or cube would suffice. This is only necessary if the graphical content within the game becomes cluttered, and the user cannot distinguish between objects. </w:t>
+      </w:r>
+    </w:p>
+    <w:p>
+      <w:pPr>
+        <w:pStyle w:val="Heading4"/>
+      </w:pPr>
+      <w:r>
+        <w:t>API</w:t>
+      </w:r>
+    </w:p>
+    <w:p>
+      <w:r>
+        <w:t xml:space="preserve">An API document can be written to explain all the functions in the code. This would help developers using this project to understand what each function does and overall how to use it. This could be considered a mandatory requirement but since the code itself is documented this becomes an optional extra. While this would be nice to implement if time constraints allow it, it will not be a huge deal if it is missing. </w:t>
+      </w:r>
+    </w:p>
+    <w:p>
+      <w:pPr>
+        <w:pStyle w:val="Heading3"/>
+        <w:numPr>
+          <w:ilvl w:val="0"/>
+          <w:numId w:val="0"/>
+        </w:numPr>
+        <w:ind w:left="720"/>
+      </w:pPr>
+    </w:p>
+    <w:p>
+      <w:pPr>
+        <w:pStyle w:val="Heading3"/>
+      </w:pPr>
+      <w:r>
+        <w:br w:type="page"/>
+      </w:r>
+    </w:p>
+    <w:p>
+      <w:pPr>
+        <w:pStyle w:val="Heading2"/>
+        <w:rPr>
+          <w:rFonts w:cs="Times New Roman"/>
+        </w:rPr>
+      </w:pPr>
+      <w:bookmarkStart w:id="82" w:name="_Toc352673035"/>
+      <w:r>
+        <w:rPr>
+          <w:rFonts w:ascii="Times New Roman" w:hAnsi="Times New Roman" w:cs="Times New Roman"/>
+        </w:rPr>
+        <w:lastRenderedPageBreak/>
+        <w:t>Required Tools</w:t>
+      </w:r>
+      <w:bookmarkEnd w:id="82"/>
+    </w:p>
+    <w:p>
+      <w:pPr>
+        <w:pStyle w:val="Heading3"/>
+      </w:pPr>
+      <w:bookmarkStart w:id="83" w:name="_Toc352673036"/>
+      <w:r>
+        <w:t>Game Engine</w:t>
+      </w:r>
+      <w:bookmarkEnd w:id="83"/>
+    </w:p>
+    <w:p>
+      <w:pPr>
+        <w:spacing w:line="276" w:lineRule="auto"/>
+        <w:rPr>
+          <w:rFonts w:eastAsiaTheme="majorEastAsia"/>
+          <w:b/>
+          <w:bCs/>
+          <w:color w:val="365F91" w:themeColor="accent1" w:themeShade="BF"/>
+          <w:sz w:val="28"/>
+          <w:szCs w:val="28"/>
+        </w:rPr>
+      </w:pPr>
+      <w:r>
+        <w:t>As stated above in section 3 Literature Review, this project will require a game engine to create the game in. Therefore the author will need to install the game engine and all the necessary tools that accompany it.</w:t>
+      </w:r>
+    </w:p>
+    <w:p>
+      <w:pPr>
+        <w:pStyle w:val="Heading3"/>
+      </w:pPr>
+      <w:bookmarkStart w:id="84" w:name="_Toc352673038"/>
+      <w:r>
+        <w:t>Version Control</w:t>
+      </w:r>
+      <w:bookmarkEnd w:id="84"/>
+    </w:p>
+    <w:p>
+      <w:r>
+        <w:t xml:space="preserve">Since this is a software project not having version control would not be advisable. The two main choices when it comes to version control are SVN and GIT. Both provide the same service; it just comes down to users’ preference. Since the author has previous experience with GIT, this project will use it. </w:t>
+      </w:r>
+    </w:p>
+    <w:p>
+      <w:r>
+        <w:t>Hosting the GIT repository is another user prefer</w:t>
+      </w:r>
+      <w:r>
+        <w:t xml:space="preserve">ence. This project will use </w:t>
+      </w:r>
+      <w:proofErr w:type="spellStart"/>
+      <w:r>
+        <w:t>GitH</w:t>
+      </w:r>
+      <w:r>
+        <w:t>ub</w:t>
+      </w:r>
+      <w:proofErr w:type="spellEnd"/>
+      <w:r>
+        <w:t>, as it provides graphs and charts to show commits and it also has its own wiki for each repository. These two features aren’t a killer feature but they are nice</w:t>
+      </w:r>
+      <w:r>
+        <w:t xml:space="preserve"> to have</w:t>
+      </w:r>
+      <w:r>
+        <w:t xml:space="preserve">. </w:t>
+      </w:r>
+    </w:p>
+    <w:p>
+      <w:pPr>
+        <w:pStyle w:val="Heading3"/>
+      </w:pPr>
+      <w:bookmarkStart w:id="85" w:name="_Toc352673039"/>
+      <w:r>
+        <w:t>Development Tool</w:t>
+      </w:r>
+      <w:bookmarkEnd w:id="85"/>
+    </w:p>
+    <w:p>
+      <w:r>
+        <w:t>The neural network and the interface need to be developed in an IDE. This tool will be dependent upon what language is needed for the game engine. Since the Unity game engine is used then the language will be C#. Therefore the IDE tool will be visual studio. Either visual studio 2010 or visual studio 2012 will be used, as the author has access to both.</w:t>
       </w:r>
     </w:p>
     <w:p>
@@ -5778,15 +6316,287 @@
           <w:ilvl w:val="0"/>
           <w:numId w:val="0"/>
         </w:numPr>
+        <w:rPr>
+          <w:color w:val="365F91" w:themeColor="accent1" w:themeShade="BF"/>
+        </w:rPr>
       </w:pPr>
       <w:r>
         <w:t xml:space="preserve"> </w:t>
       </w:r>
-      <w:bookmarkStart w:id="71" w:name="_Toc363827233"/>
+    </w:p>
+    <w:p>
+      <w:pPr>
+        <w:spacing w:line="276" w:lineRule="auto"/>
+        <w:rPr>
+          <w:rFonts w:eastAsiaTheme="majorEastAsia"/>
+          <w:b/>
+          <w:bCs/>
+          <w:color w:val="365F91" w:themeColor="accent1" w:themeShade="BF"/>
+          <w:sz w:val="28"/>
+          <w:szCs w:val="28"/>
+        </w:rPr>
+      </w:pPr>
+      <w:r>
+        <w:br w:type="page"/>
+      </w:r>
+    </w:p>
+    <w:p>
+      <w:pPr>
+        <w:pStyle w:val="Heading1"/>
+      </w:pPr>
+      <w:bookmarkStart w:id="86" w:name="_Toc352673040"/>
+      <w:r>
+        <w:lastRenderedPageBreak/>
+        <w:t>Professional, Legal and Ethical Issues</w:t>
+      </w:r>
+      <w:bookmarkEnd w:id="86"/>
+    </w:p>
+    <w:p>
+      <w:pPr>
+        <w:pStyle w:val="Heading2"/>
+      </w:pPr>
+      <w:bookmarkStart w:id="87" w:name="_Toc352673041"/>
+      <w:r>
+        <w:t>Professional Issues</w:t>
+      </w:r>
+      <w:bookmarkEnd w:id="87"/>
+    </w:p>
+    <w:p>
+      <w:r>
+        <w:t xml:space="preserve">This project will not break any of the BCS codes of conduct. Therefore the project is professionally ok. The author on the other hand needs to act within the governing body’s rules. The governing body is the British Computing Society. They have a strict code of conduct that must be upheld by computing professionals. </w:t>
+      </w:r>
+    </w:p>
+    <w:p>
+      <w:r>
+        <w:t>The author will obey all the codes of conduct stated by the BCS.</w:t>
+      </w:r>
+    </w:p>
+    <w:p>
+      <w:r>
+        <w:t xml:space="preserve">The software written in this project will be written to the highest standard. All code will be formatted correctly and will be well documented. This will allow for future users to learn about what it does. </w:t>
+      </w:r>
+    </w:p>
+    <w:p>
+      <w:r>
+        <w:t xml:space="preserve">The author will pay special attention to the professional competence and integrity sections of the BCS’s codes of conduct. Mainly part </w:t>
+      </w:r>
+      <w:proofErr w:type="gramStart"/>
+      <w:r>
+        <w:t>a and</w:t>
+      </w:r>
+      <w:proofErr w:type="gramEnd"/>
+      <w:r>
+        <w:t xml:space="preserve"> b. These parts deal with only undertaking work that the author can do and the author claiming they can do something when they can’t. The author will abide by these rules and will not claim that they have skill when they don’t. </w:t>
+      </w:r>
+    </w:p>
+    <w:p/>
+    <w:p>
+      <w:pPr>
+        <w:spacing w:line="276" w:lineRule="auto"/>
+        <w:rPr>
+          <w:rFonts w:asciiTheme="majorHAnsi" w:eastAsiaTheme="majorEastAsia" w:hAnsiTheme="majorHAnsi" w:cstheme="majorBidi"/>
+          <w:b/>
+          <w:bCs/>
+          <w:color w:val="4F81BD" w:themeColor="accent1"/>
+          <w:sz w:val="26"/>
+          <w:szCs w:val="26"/>
+        </w:rPr>
+      </w:pPr>
+    </w:p>
+    <w:p>
+      <w:pPr>
+        <w:pStyle w:val="Heading2"/>
+      </w:pPr>
+      <w:bookmarkStart w:id="88" w:name="_Toc352673042"/>
+      <w:r>
+        <w:t>Legal Issues</w:t>
+      </w:r>
+      <w:bookmarkEnd w:id="88"/>
+    </w:p>
+    <w:p>
+      <w:r>
+        <w:t xml:space="preserve">This project does not come across any legal issues. The only legal issues that it may come across are if the user uses it without a licence for the game engine selected in the literature review. But since the author has all the licences need it will not hinder this project. </w:t>
+      </w:r>
+    </w:p>
+    <w:p>
+      <w:r>
+        <w:t xml:space="preserve">The project will obey the licence agreements for the software used. Whether that is the game engine selected or the tools used in this project. This project is purely academic and will not be sold for a profit. This project will not claim other people’s software/documentation as its own. </w:t>
+      </w:r>
+    </w:p>
+    <w:p>
+      <w:r>
+        <w:lastRenderedPageBreak/>
+        <w:t xml:space="preserve">If another user uses this project, they must obtain a licence for every game engine that they are using. This project acts as an interface between the game engine and the external applications. Therefore if the user wants to use this project then they must comply with the licence agreements of the game engine. </w:t>
+      </w:r>
+    </w:p>
+    <w:p>
+      <w:pPr>
+        <w:pStyle w:val="Heading2"/>
+      </w:pPr>
+      <w:bookmarkStart w:id="89" w:name="_Toc352673043"/>
+      <w:r>
+        <w:t>Ethical Issues</w:t>
+      </w:r>
+      <w:bookmarkEnd w:id="89"/>
+    </w:p>
+    <w:p>
+      <w:pPr>
+        <w:pStyle w:val="Heading3"/>
+      </w:pPr>
+      <w:bookmarkStart w:id="90" w:name="_Toc352673044"/>
+      <w:r>
+        <w:t>During this project</w:t>
+      </w:r>
+      <w:bookmarkEnd w:id="90"/>
+    </w:p>
+    <w:p>
+      <w:r>
+        <w:t xml:space="preserve">This project cannot be considered unethical as it raises no unethical issues. It will cause no harm to any living being or even cause damage or harm to non-living objects. </w:t>
+      </w:r>
+    </w:p>
+    <w:p>
+      <w:r>
+        <w:t xml:space="preserve">No human testers will be required as the evaluation process will be fully automated. </w:t>
+      </w:r>
+    </w:p>
+    <w:p>
+      <w:r>
+        <w:t xml:space="preserve">The only human interaction the system will have will be the screen showing the neural network controlling the NPC in the game. The only person that will be able to access this will be the author. </w:t>
+      </w:r>
+    </w:p>
+    <w:p>
+      <w:r>
+        <w:t>Other than that no human interaction will be occurring during this project.</w:t>
+      </w:r>
+    </w:p>
+    <w:p>
+      <w:pPr>
+        <w:pStyle w:val="Heading3"/>
+      </w:pPr>
+      <w:bookmarkStart w:id="91" w:name="_Toc352673045"/>
+      <w:r>
+        <w:t>After this project</w:t>
+      </w:r>
+      <w:bookmarkEnd w:id="91"/>
+    </w:p>
+    <w:p>
+      <w:r>
+        <w:t xml:space="preserve">Once this project has ended the tool is designed for other developers to use. With this fact a number of ethical issues have the potential to occur. </w:t>
+      </w:r>
+    </w:p>
+    <w:p>
+      <w:pPr>
+        <w:pStyle w:val="Heading4"/>
+      </w:pPr>
+      <w:r>
+        <w:t xml:space="preserve">Misuse of this software </w:t>
+      </w:r>
+    </w:p>
+    <w:p>
+      <w:r>
+        <w:t>This project has the potential to be misused in the way of breaking the interface. Through sending too much data or sending the data too fast that the interface falls over. No ethical issues will be raised though as no damage can be caused to anything other than the interface. At most the interface will crash and will need to be restarted.</w:t>
+      </w:r>
+    </w:p>
+    <w:p>
+      <w:pPr>
+        <w:pStyle w:val="Heading4"/>
+      </w:pPr>
+      <w:r>
+        <w:t>The external application</w:t>
+      </w:r>
+    </w:p>
+    <w:p>
+      <w:r>
+        <w:t xml:space="preserve">The external application could be used to find potential weaknesses within the engine. This is highly unlikely as the interface will limit what is put into the game engine. Also the game engine is a highly robust piece of software. Lastly why would the developer use this tool to find flaws when they could simply code in the game </w:t>
+      </w:r>
+      <w:r>
+        <w:lastRenderedPageBreak/>
+        <w:t xml:space="preserve">engine itself, rather than going through the game engine. This would prove to be faster rather than having to go through the interface. </w:t>
+      </w:r>
+    </w:p>
+    <w:p>
+      <w:pPr>
+        <w:spacing w:after="200" w:line="276" w:lineRule="auto"/>
+        <w:jc w:val="left"/>
+        <w:rPr>
+          <w:rFonts w:cs="Arial"/>
+          <w:b/>
+          <w:bCs/>
+          <w:kern w:val="32"/>
+          <w:sz w:val="32"/>
+          <w:szCs w:val="32"/>
+        </w:rPr>
+      </w:pPr>
+      <w:r>
+        <w:t xml:space="preserve">This is an ethical concern that is extremely unlikely to happen but it has the potential to. </w:t>
+      </w:r>
+      <w:r>
+        <w:br w:type="page"/>
+      </w:r>
+    </w:p>
+    <w:p>
+      <w:pPr>
+        <w:pStyle w:val="Heading1"/>
+      </w:pPr>
+      <w:r>
+        <w:lastRenderedPageBreak/>
+        <w:t>Methodology</w:t>
+      </w:r>
+      <w:bookmarkEnd w:id="68"/>
+    </w:p>
+    <w:p>
+      <w:pPr>
+        <w:pStyle w:val="Heading2"/>
+      </w:pPr>
+      <w:bookmarkStart w:id="92" w:name="_Toc363827232"/>
+      <w:r>
+        <w:t>Overview of the system</w:t>
+      </w:r>
+      <w:bookmarkEnd w:id="92"/>
+    </w:p>
+    <w:p>
+      <w:r>
+        <w:t>The system being developed will contain 3 separate applications that will communicate</w:t>
+      </w:r>
+      <w:r>
+        <w:t xml:space="preserve"> with each other. The three applications are a game engine, an interface and lastly an</w:t>
+      </w:r>
+      <w:r>
+        <w:t xml:space="preserve"> ANN</w:t>
+      </w:r>
+      <w:r>
+        <w:t xml:space="preserve"> application. The latter application will control an object within the game engine. In order to accomplish this there needs to be a buffer between the two in order for them to communicate appropriately. This is where the interface comes in. The game engine sends a message to the interface on what it should do. The interface then communicates with the other application, supplying it with the data it needs, and the external application responds and passes the result back, through the interface, to the game. The game then does this action. </w:t>
+      </w:r>
+    </w:p>
+    <w:p>
+      <w:r>
+        <w:t xml:space="preserve">This will use the client server architecture for the overall structure of this project. The game engine will act as the client to the interface, which will be a server to it, and the interface will act as a client to the external application. </w:t>
+      </w:r>
+    </w:p>
+    <w:p>
+      <w:r>
+        <w:t xml:space="preserve">Since this is being developed as a tool to aid developers it must be well documented. The developers need to be able to know what it is capable of and how it works. Therefore all the code in the interface needs to be documented to the highest quality. This involves not only stating what a certain function does </w:t>
+      </w:r>
+      <w:r>
+        <w:t xml:space="preserve">but also how it achieves this. </w:t>
+      </w:r>
+    </w:p>
+    <w:p>
+      <w:pPr>
+        <w:pStyle w:val="Heading2"/>
+        <w:numPr>
+          <w:ilvl w:val="0"/>
+          <w:numId w:val="0"/>
+        </w:numPr>
+      </w:pPr>
+      <w:r>
+        <w:t xml:space="preserve"> </w:t>
+      </w:r>
+      <w:bookmarkStart w:id="93" w:name="_Toc363827233"/>
       <w:r>
         <w:t>Prototype Method</w:t>
       </w:r>
-      <w:bookmarkEnd w:id="71"/>
+      <w:bookmarkEnd w:id="93"/>
     </w:p>
     <w:p>
       <w:r>
@@ -5921,22 +6731,35 @@
         <w:pStyle w:val="Caption"/>
         <w:jc w:val="both"/>
       </w:pPr>
-      <w:bookmarkStart w:id="72" w:name="_Toc363506498"/>
+      <w:bookmarkStart w:id="94" w:name="_Toc363506498"/>
       <w:r>
         <w:t xml:space="preserve">Figure </w:t>
       </w:r>
-      <w:fldSimple w:instr=" SEQ Figure \* ARABIC ">
-        <w:r>
-          <w:rPr>
-            <w:noProof/>
-          </w:rPr>
-          <w:t>5</w:t>
-        </w:r>
-      </w:fldSimple>
+      <w:r>
+        <w:fldChar w:fldCharType="begin"/>
+      </w:r>
+      <w:r>
+        <w:instrText xml:space="preserve"> SEQ Figure \* ARABIC </w:instrText>
+      </w:r>
+      <w:r>
+        <w:fldChar w:fldCharType="separate"/>
+      </w:r>
+      <w:r>
+        <w:rPr>
+          <w:noProof/>
+        </w:rPr>
+        <w:t>5</w:t>
+      </w:r>
+      <w:r>
+        <w:rPr>
+          <w:noProof/>
+        </w:rPr>
+        <w:fldChar w:fldCharType="end"/>
+      </w:r>
       <w:r>
         <w:t xml:space="preserve"> Diagram showing how the wander behaviour works.</w:t>
       </w:r>
-      <w:bookmarkEnd w:id="72"/>
+      <w:bookmarkEnd w:id="94"/>
       <w:r>
         <w:t xml:space="preserve"> </w:t>
       </w:r>
@@ -6107,50 +6930,48 @@
         <w:pStyle w:val="Caption"/>
         <w:jc w:val="both"/>
       </w:pPr>
-      <w:bookmarkStart w:id="73" w:name="_Toc363506499"/>
+      <w:bookmarkStart w:id="95" w:name="_Toc363506499"/>
       <w:proofErr w:type="gramStart"/>
       <w:r>
         <w:t xml:space="preserve">Figure </w:t>
       </w:r>
+      <w:r>
+        <w:fldChar w:fldCharType="begin"/>
+      </w:r>
+      <w:r>
+        <w:instrText xml:space="preserve"> SEQ Figure \* ARABIC </w:instrText>
+      </w:r>
+      <w:r>
+        <w:fldChar w:fldCharType="separate"/>
+      </w:r>
+      <w:r>
+        <w:rPr>
+          <w:noProof/>
+        </w:rPr>
+        <w:t>6</w:t>
+      </w:r>
+      <w:r>
+        <w:rPr>
+          <w:noProof/>
+        </w:rPr>
+        <w:fldChar w:fldCharType="end"/>
+      </w:r>
+      <w:r>
+        <w:t>.</w:t>
+      </w:r>
       <w:proofErr w:type="gramEnd"/>
       <w:r>
-        <w:fldChar w:fldCharType="begin"/>
-      </w:r>
-      <w:r>
-        <w:instrText xml:space="preserve"> SEQ Figure \* ARABIC </w:instrText>
-      </w:r>
-      <w:r>
-        <w:fldChar w:fldCharType="separate"/>
-      </w:r>
-      <w:r>
-        <w:rPr>
-          <w:noProof/>
-        </w:rPr>
-        <w:t>6</w:t>
-      </w:r>
-      <w:r>
-        <w:rPr>
-          <w:noProof/>
-        </w:rPr>
-        <w:fldChar w:fldCharType="end"/>
+        <w:t xml:space="preserve"> </w:t>
       </w:r>
       <w:proofErr w:type="gramStart"/>
       <w:r>
-        <w:t>.</w:t>
+        <w:t>Prototype one featuring a bot moving about its environment.</w:t>
       </w:r>
       <w:proofErr w:type="gramEnd"/>
       <w:r>
-        <w:t xml:space="preserve"> </w:t>
-      </w:r>
-      <w:proofErr w:type="gramStart"/>
-      <w:r>
-        <w:t>Prototype one featuring a bot moving about its environment.</w:t>
-      </w:r>
-      <w:proofErr w:type="gramEnd"/>
-      <w:r>
         <w:t xml:space="preserve"> The red line shows which direction it is currently facing.</w:t>
       </w:r>
-      <w:bookmarkEnd w:id="73"/>
+      <w:bookmarkEnd w:id="95"/>
     </w:p>
     <w:p>
       <w:pPr>
@@ -6271,22 +7092,35 @@
         <w:pStyle w:val="Caption"/>
         <w:jc w:val="both"/>
       </w:pPr>
-      <w:bookmarkStart w:id="74" w:name="_Toc363506500"/>
+      <w:bookmarkStart w:id="96" w:name="_Toc363506500"/>
       <w:r>
         <w:t xml:space="preserve">Figure </w:t>
       </w:r>
-      <w:fldSimple w:instr=" SEQ Figure \* ARABIC ">
-        <w:r>
-          <w:rPr>
-            <w:noProof/>
-          </w:rPr>
-          <w:t>7</w:t>
-        </w:r>
-      </w:fldSimple>
+      <w:r>
+        <w:fldChar w:fldCharType="begin"/>
+      </w:r>
+      <w:r>
+        <w:instrText xml:space="preserve"> SEQ Figure \* ARABIC </w:instrText>
+      </w:r>
+      <w:r>
+        <w:fldChar w:fldCharType="separate"/>
+      </w:r>
+      <w:r>
+        <w:rPr>
+          <w:noProof/>
+        </w:rPr>
+        <w:t>7</w:t>
+      </w:r>
+      <w:r>
+        <w:rPr>
+          <w:noProof/>
+        </w:rPr>
+        <w:fldChar w:fldCharType="end"/>
+      </w:r>
       <w:r>
         <w:t xml:space="preserve"> Overview of the process that takes place in this prototype.</w:t>
       </w:r>
-      <w:bookmarkEnd w:id="74"/>
+      <w:bookmarkEnd w:id="96"/>
     </w:p>
     <w:p/>
     <w:p>
@@ -6446,25 +7280,38 @@
         <w:pStyle w:val="Caption"/>
         <w:jc w:val="both"/>
       </w:pPr>
-      <w:bookmarkStart w:id="75" w:name="_Toc363506501"/>
+      <w:bookmarkStart w:id="97" w:name="_Toc363506501"/>
       <w:r>
         <w:t xml:space="preserve">Figure </w:t>
       </w:r>
-      <w:fldSimple w:instr=" SEQ Figure \* ARABIC ">
-        <w:r>
-          <w:rPr>
-            <w:noProof/>
-          </w:rPr>
-          <w:t>8</w:t>
-        </w:r>
-      </w:fldSimple>
+      <w:r>
+        <w:fldChar w:fldCharType="begin"/>
+      </w:r>
+      <w:r>
+        <w:instrText xml:space="preserve"> SEQ Figure \* ARABIC </w:instrText>
+      </w:r>
+      <w:r>
+        <w:fldChar w:fldCharType="separate"/>
+      </w:r>
+      <w:r>
+        <w:rPr>
+          <w:noProof/>
+        </w:rPr>
+        <w:t>8</w:t>
+      </w:r>
+      <w:r>
+        <w:rPr>
+          <w:noProof/>
+        </w:rPr>
+        <w:fldChar w:fldCharType="end"/>
+      </w:r>
       <w:r>
         <w:t xml:space="preserve"> </w:t>
       </w:r>
       <w:r>
         <w:t>Prototype two with its button to communicate with the interface.</w:t>
       </w:r>
-      <w:bookmarkEnd w:id="75"/>
+      <w:bookmarkEnd w:id="97"/>
     </w:p>
     <w:p>
       <w:pPr>
@@ -6562,14 +7409,27 @@
       <w:r>
         <w:t xml:space="preserve">Figure </w:t>
       </w:r>
-      <w:fldSimple w:instr=" SEQ Figure \* ARABIC ">
-        <w:r>
-          <w:rPr>
-            <w:noProof/>
-          </w:rPr>
-          <w:t>9</w:t>
-        </w:r>
-      </w:fldSimple>
+      <w:r>
+        <w:fldChar w:fldCharType="begin"/>
+      </w:r>
+      <w:r>
+        <w:instrText xml:space="preserve"> SEQ Figure \* ARABIC </w:instrText>
+      </w:r>
+      <w:r>
+        <w:fldChar w:fldCharType="separate"/>
+      </w:r>
+      <w:r>
+        <w:rPr>
+          <w:noProof/>
+        </w:rPr>
+        <w:t>9</w:t>
+      </w:r>
+      <w:r>
+        <w:rPr>
+          <w:noProof/>
+        </w:rPr>
+        <w:fldChar w:fldCharType="end"/>
+      </w:r>
       <w:r>
         <w:t xml:space="preserve"> Overview of the prototype</w:t>
       </w:r>
@@ -6687,18 +7547,31 @@
         <w:pStyle w:val="Caption"/>
         <w:jc w:val="both"/>
       </w:pPr>
-      <w:bookmarkStart w:id="76" w:name="_Toc363506502"/>
+      <w:bookmarkStart w:id="98" w:name="_Toc363506502"/>
       <w:r>
         <w:t xml:space="preserve">Figure </w:t>
       </w:r>
-      <w:fldSimple w:instr=" SEQ Figure \* ARABIC ">
-        <w:r>
-          <w:rPr>
-            <w:noProof/>
-          </w:rPr>
-          <w:t>10</w:t>
-        </w:r>
-      </w:fldSimple>
+      <w:r>
+        <w:fldChar w:fldCharType="begin"/>
+      </w:r>
+      <w:r>
+        <w:instrText xml:space="preserve"> SEQ Figure \* ARABIC </w:instrText>
+      </w:r>
+      <w:r>
+        <w:fldChar w:fldCharType="separate"/>
+      </w:r>
+      <w:r>
+        <w:rPr>
+          <w:noProof/>
+        </w:rPr>
+        <w:t>10</w:t>
+      </w:r>
+      <w:r>
+        <w:rPr>
+          <w:noProof/>
+        </w:rPr>
+        <w:fldChar w:fldCharType="end"/>
+      </w:r>
       <w:r>
         <w:t xml:space="preserve"> Prototype 3 that features a wander</w:t>
       </w:r>
@@ -6716,7 +7589,7 @@
       <w:r>
         <w:t xml:space="preserve"> altered colours of the environment is to help the reader see it.</w:t>
       </w:r>
-      <w:bookmarkEnd w:id="76"/>
+      <w:bookmarkEnd w:id="98"/>
       <w:r>
         <w:t xml:space="preserve"> </w:t>
       </w:r>
@@ -6869,22 +7742,35 @@
         <w:pStyle w:val="Caption"/>
         <w:jc w:val="both"/>
       </w:pPr>
-      <w:bookmarkStart w:id="77" w:name="_Toc363506503"/>
+      <w:bookmarkStart w:id="99" w:name="_Toc363506503"/>
       <w:r>
         <w:t xml:space="preserve">Figure </w:t>
       </w:r>
-      <w:fldSimple w:instr=" SEQ Figure \* ARABIC ">
-        <w:r>
-          <w:rPr>
-            <w:noProof/>
-          </w:rPr>
-          <w:t>11</w:t>
-        </w:r>
-      </w:fldSimple>
+      <w:r>
+        <w:fldChar w:fldCharType="begin"/>
+      </w:r>
+      <w:r>
+        <w:instrText xml:space="preserve"> SEQ Figure \* ARABIC </w:instrText>
+      </w:r>
+      <w:r>
+        <w:fldChar w:fldCharType="separate"/>
+      </w:r>
+      <w:r>
+        <w:rPr>
+          <w:noProof/>
+        </w:rPr>
+        <w:t>11</w:t>
+      </w:r>
+      <w:r>
+        <w:rPr>
+          <w:noProof/>
+        </w:rPr>
+        <w:fldChar w:fldCharType="end"/>
+      </w:r>
       <w:r>
         <w:t xml:space="preserve"> Overview of the system</w:t>
       </w:r>
-      <w:bookmarkEnd w:id="77"/>
+      <w:bookmarkEnd w:id="99"/>
     </w:p>
     <w:p>
       <w:pPr>
@@ -7035,22 +7921,35 @@
         <w:pStyle w:val="Caption"/>
         <w:jc w:val="both"/>
       </w:pPr>
-      <w:bookmarkStart w:id="78" w:name="_Toc363506504"/>
+      <w:bookmarkStart w:id="100" w:name="_Toc363506504"/>
       <w:r>
         <w:t xml:space="preserve">Figure </w:t>
       </w:r>
-      <w:fldSimple w:instr=" SEQ Figure \* ARABIC ">
-        <w:r>
-          <w:rPr>
-            <w:noProof/>
-          </w:rPr>
-          <w:t>12</w:t>
-        </w:r>
-      </w:fldSimple>
+      <w:r>
+        <w:fldChar w:fldCharType="begin"/>
+      </w:r>
+      <w:r>
+        <w:instrText xml:space="preserve"> SEQ Figure \* ARABIC </w:instrText>
+      </w:r>
+      <w:r>
+        <w:fldChar w:fldCharType="separate"/>
+      </w:r>
+      <w:r>
+        <w:rPr>
+          <w:noProof/>
+        </w:rPr>
+        <w:t>12</w:t>
+      </w:r>
+      <w:r>
+        <w:rPr>
+          <w:noProof/>
+        </w:rPr>
+        <w:fldChar w:fldCharType="end"/>
+      </w:r>
       <w:r>
         <w:t xml:space="preserve"> Architecture of the ANN</w:t>
       </w:r>
-      <w:bookmarkEnd w:id="78"/>
+      <w:bookmarkEnd w:id="100"/>
     </w:p>
     <w:p>
       <w:pPr>
@@ -7332,22 +8231,35 @@
         <w:pStyle w:val="Caption"/>
         <w:jc w:val="both"/>
       </w:pPr>
-      <w:bookmarkStart w:id="79" w:name="_Toc363506505"/>
+      <w:bookmarkStart w:id="101" w:name="_Toc363506505"/>
       <w:r>
         <w:t xml:space="preserve">Figure </w:t>
       </w:r>
-      <w:fldSimple w:instr=" SEQ Figure \* ARABIC ">
-        <w:r>
-          <w:rPr>
-            <w:noProof/>
-          </w:rPr>
-          <w:t>13</w:t>
-        </w:r>
-      </w:fldSimple>
+      <w:r>
+        <w:fldChar w:fldCharType="begin"/>
+      </w:r>
+      <w:r>
+        <w:instrText xml:space="preserve"> SEQ Figure \* ARABIC </w:instrText>
+      </w:r>
+      <w:r>
+        <w:fldChar w:fldCharType="separate"/>
+      </w:r>
+      <w:r>
+        <w:rPr>
+          <w:noProof/>
+        </w:rPr>
+        <w:t>13</w:t>
+      </w:r>
+      <w:r>
+        <w:rPr>
+          <w:noProof/>
+        </w:rPr>
+        <w:fldChar w:fldCharType="end"/>
+      </w:r>
       <w:r>
         <w:t xml:space="preserve">  The new ANN architecture</w:t>
       </w:r>
-      <w:bookmarkEnd w:id="79"/>
+      <w:bookmarkEnd w:id="101"/>
     </w:p>
     <w:p/>
     <w:p>
@@ -7438,15 +8350,28 @@
       <w:r>
         <w:t xml:space="preserve">Figure </w:t>
       </w:r>
-      <w:fldSimple w:instr=" SEQ Figure \* ARABIC ">
-        <w:r>
-          <w:rPr>
-            <w:noProof/>
-          </w:rPr>
-          <w:t>14</w:t>
-        </w:r>
-      </w:fldSimple>
+      <w:r>
+        <w:fldChar w:fldCharType="begin"/>
+      </w:r>
+      <w:r>
+        <w:instrText xml:space="preserve"> SEQ Figure \* ARABIC </w:instrText>
+      </w:r>
+      <w:r>
+        <w:fldChar w:fldCharType="separate"/>
+      </w:r>
       <w:proofErr w:type="gramStart"/>
+      <w:r>
+        <w:rPr>
+          <w:noProof/>
+        </w:rPr>
+        <w:t>14</w:t>
+      </w:r>
+      <w:r>
+        <w:rPr>
+          <w:noProof/>
+        </w:rPr>
+        <w:fldChar w:fldCharType="end"/>
+      </w:r>
       <w:r>
         <w:t xml:space="preserve"> New NN architecture</w:t>
       </w:r>
@@ -7539,14 +8464,27 @@
       <w:r>
         <w:t xml:space="preserve">Figure </w:t>
       </w:r>
-      <w:fldSimple w:instr=" SEQ Figure \* ARABIC ">
-        <w:r>
-          <w:rPr>
-            <w:noProof/>
-          </w:rPr>
-          <w:t>15</w:t>
-        </w:r>
-      </w:fldSimple>
+      <w:r>
+        <w:fldChar w:fldCharType="begin"/>
+      </w:r>
+      <w:r>
+        <w:instrText xml:space="preserve"> SEQ Figure \* ARABIC </w:instrText>
+      </w:r>
+      <w:r>
+        <w:fldChar w:fldCharType="separate"/>
+      </w:r>
+      <w:r>
+        <w:rPr>
+          <w:noProof/>
+        </w:rPr>
+        <w:t>15</w:t>
+      </w:r>
+      <w:r>
+        <w:rPr>
+          <w:noProof/>
+        </w:rPr>
+        <w:fldChar w:fldCharType="end"/>
+      </w:r>
       <w:r>
         <w:t xml:space="preserve"> </w:t>
       </w:r>
@@ -7808,14 +8746,27 @@
       <w:r>
         <w:t xml:space="preserve">Figure </w:t>
       </w:r>
-      <w:fldSimple w:instr=" SEQ Figure \* ARABIC ">
-        <w:r>
-          <w:rPr>
-            <w:noProof/>
-          </w:rPr>
-          <w:t>16</w:t>
-        </w:r>
-      </w:fldSimple>
+      <w:r>
+        <w:fldChar w:fldCharType="begin"/>
+      </w:r>
+      <w:r>
+        <w:instrText xml:space="preserve"> SEQ Figure \* ARABIC </w:instrText>
+      </w:r>
+      <w:r>
+        <w:fldChar w:fldCharType="separate"/>
+      </w:r>
+      <w:r>
+        <w:rPr>
+          <w:noProof/>
+        </w:rPr>
+        <w:t>16</w:t>
+      </w:r>
+      <w:r>
+        <w:rPr>
+          <w:noProof/>
+        </w:rPr>
+        <w:fldChar w:fldCharType="end"/>
+      </w:r>
       <w:r>
         <w:t xml:space="preserve">  Overview of the process of this prototype. </w:t>
       </w:r>
@@ -8191,6 +9142,7 @@
       <w:r>
         <w:rPr>
           <w:noProof/>
+          <w:lang w:eastAsia="en-GB"/>
         </w:rPr>
         <w:drawing>
           <wp:inline distT="0" distB="0" distL="0" distR="0" wp14:anchorId="670B17A3" wp14:editId="2F96A8F3">
@@ -8214,14 +9166,27 @@
       <w:r>
         <w:t xml:space="preserve">Figure </w:t>
       </w:r>
-      <w:fldSimple w:instr=" SEQ Figure \* ARABIC ">
-        <w:r>
-          <w:rPr>
-            <w:noProof/>
-          </w:rPr>
-          <w:t>17</w:t>
-        </w:r>
-      </w:fldSimple>
+      <w:r>
+        <w:fldChar w:fldCharType="begin"/>
+      </w:r>
+      <w:r>
+        <w:instrText xml:space="preserve"> SEQ Figure \* ARABIC </w:instrText>
+      </w:r>
+      <w:r>
+        <w:fldChar w:fldCharType="separate"/>
+      </w:r>
+      <w:r>
+        <w:rPr>
+          <w:noProof/>
+        </w:rPr>
+        <w:t>17</w:t>
+      </w:r>
+      <w:r>
+        <w:rPr>
+          <w:noProof/>
+        </w:rPr>
+        <w:fldChar w:fldCharType="end"/>
+      </w:r>
       <w:r>
         <w:t xml:space="preserve"> Results table showing rotation results</w:t>
       </w:r>
@@ -8253,10 +9218,7 @@
         <w:t xml:space="preserve"> and the desired behaviour would be more likely to emerge. </w:t>
       </w:r>
     </w:p>
-    <w:p>
-      <w:bookmarkStart w:id="80" w:name="_GoBack"/>
-      <w:bookmarkEnd w:id="80"/>
-    </w:p>
+    <w:p/>
     <w:p>
       <w:r>
         <w:t>This could also be due to th</w:t>
@@ -8301,6 +9263,14 @@
       </w:r>
     </w:p>
     <w:p>
+      <w:pPr>
+        <w:pStyle w:val="Heading4"/>
+      </w:pPr>
+      <w:r>
+        <w:t>Design</w:t>
+      </w:r>
+    </w:p>
+    <w:p>
       <w:r>
         <w:t xml:space="preserve">The final product will be the interface and the tutorial explained below. The interface must be well documented as it will/may be used by developers in the future. Therefore they must know all the features that it offers and what it can/cannot do. </w:t>
       </w:r>
@@ -8308,7 +9278,70 @@
         <w:t>Therefore an API or document must be written to explain these details to developers.</w:t>
       </w:r>
     </w:p>
-    <w:p/>
+    <w:p>
+      <w:pPr>
+        <w:pStyle w:val="Heading4"/>
+      </w:pPr>
+      <w:r>
+        <w:t>Evaluation</w:t>
+      </w:r>
+    </w:p>
+    <w:p>
+      <w:r>
+        <w:t xml:space="preserve">Evaluation of the final project will be difficult. </w:t>
+      </w:r>
+      <w:proofErr w:type="gramStart"/>
+      <w:r>
+        <w:t>While analysing the tool and how well it runs can be as easy as monitoring the frame rate.</w:t>
+      </w:r>
+      <w:proofErr w:type="gramEnd"/>
+      <w:r>
+        <w:t xml:space="preserve"> </w:t>
+      </w:r>
+    </w:p>
+    <w:p>
+      <w:r>
+        <w:t xml:space="preserve">Evaluating the </w:t>
+      </w:r>
+      <w:proofErr w:type="spellStart"/>
+      <w:r>
+        <w:t>genericness</w:t>
+      </w:r>
+      <w:proofErr w:type="spellEnd"/>
+      <w:r>
+        <w:t xml:space="preserve"> of the interface is subjective to the developer. One developer might believe that it provides all the </w:t>
+      </w:r>
+      <w:r>
+        <w:t xml:space="preserve">necessary features. Whereas </w:t>
+      </w:r>
+      <w:r>
+        <w:t xml:space="preserve">another might believe that it doesn’t offer features that they want. Therefore this project has </w:t>
+      </w:r>
+      <w:r>
+        <w:t xml:space="preserve">what the author believes to be a wide range of features. </w:t>
+      </w:r>
+      <w:proofErr w:type="gramStart"/>
+      <w:r>
+        <w:t>Features that which the developer can edit to suit their needs.</w:t>
+      </w:r>
+      <w:proofErr w:type="gramEnd"/>
+      <w:r>
+        <w:t xml:space="preserve"> </w:t>
+      </w:r>
+    </w:p>
+    <w:p>
+      <w:r>
+        <w:t xml:space="preserve">Therefore the only way of evaluating this project would be to release this to the development community. And observe what happens to it, whether it is </w:t>
+      </w:r>
+      <w:proofErr w:type="gramStart"/>
+      <w:r>
+        <w:t>adopted</w:t>
+      </w:r>
+      <w:proofErr w:type="gramEnd"/>
+      <w:r>
+        <w:t xml:space="preserve"> to developers or not. </w:t>
+      </w:r>
+    </w:p>
     <w:p>
       <w:pPr>
         <w:spacing w:after="200" w:line="276" w:lineRule="auto"/>
@@ -8329,12 +9362,12 @@
       <w:pPr>
         <w:pStyle w:val="Heading2"/>
       </w:pPr>
-      <w:bookmarkStart w:id="81" w:name="_Toc363827234"/>
+      <w:bookmarkStart w:id="102" w:name="_Toc363827234"/>
       <w:r>
         <w:lastRenderedPageBreak/>
         <w:t>Tutorial</w:t>
       </w:r>
-      <w:bookmarkEnd w:id="81"/>
+      <w:bookmarkEnd w:id="102"/>
       <w:r>
         <w:t xml:space="preserve"> </w:t>
       </w:r>
@@ -8370,7 +9403,7 @@
       <w:r>
         <w:br w:type="page"/>
       </w:r>
-      <w:bookmarkStart w:id="82" w:name="_Toc363827235"/>
+      <w:bookmarkStart w:id="103" w:name="_Toc363827235"/>
     </w:p>
     <w:p>
       <w:pPr>
@@ -8380,17 +9413,17 @@
         <w:lastRenderedPageBreak/>
         <w:t>Discussion</w:t>
       </w:r>
-      <w:bookmarkEnd w:id="82"/>
+      <w:bookmarkEnd w:id="103"/>
     </w:p>
     <w:p>
       <w:pPr>
         <w:pStyle w:val="Heading2"/>
       </w:pPr>
-      <w:bookmarkStart w:id="83" w:name="_Toc363827236"/>
+      <w:bookmarkStart w:id="104" w:name="_Toc363827236"/>
       <w:r>
         <w:t>Differences</w:t>
       </w:r>
-      <w:bookmarkEnd w:id="83"/>
+      <w:bookmarkEnd w:id="104"/>
     </w:p>
     <w:p>
       <w:pPr>
@@ -8492,14 +9525,14 @@
       <w:pPr>
         <w:pStyle w:val="Heading2"/>
       </w:pPr>
-      <w:bookmarkStart w:id="84" w:name="_Toc363827237"/>
+      <w:bookmarkStart w:id="105" w:name="_Toc363827237"/>
       <w:r>
         <w:t xml:space="preserve">Evaluation of </w:t>
       </w:r>
       <w:r>
         <w:t>Generalness</w:t>
       </w:r>
-      <w:bookmarkEnd w:id="84"/>
+      <w:bookmarkEnd w:id="105"/>
       <w:r>
         <w:t xml:space="preserve"> </w:t>
       </w:r>
@@ -8557,11 +9590,11 @@
       <w:pPr>
         <w:pStyle w:val="Heading2"/>
       </w:pPr>
-      <w:bookmarkStart w:id="85" w:name="_Toc363827238"/>
+      <w:bookmarkStart w:id="106" w:name="_Toc363827238"/>
       <w:r>
         <w:t>Saving the ANN bot</w:t>
       </w:r>
-      <w:bookmarkEnd w:id="85"/>
+      <w:bookmarkEnd w:id="106"/>
     </w:p>
     <w:p>
       <w:r>
@@ -8621,11 +9654,11 @@
       <w:pPr>
         <w:pStyle w:val="Heading2"/>
       </w:pPr>
-      <w:bookmarkStart w:id="86" w:name="_Toc363827239"/>
+      <w:bookmarkStart w:id="107" w:name="_Toc363827239"/>
       <w:r>
         <w:t>Documentation</w:t>
       </w:r>
-      <w:bookmarkEnd w:id="86"/>
+      <w:bookmarkEnd w:id="107"/>
     </w:p>
     <w:p>
       <w:r>
@@ -8663,22 +9696,22 @@
       <w:pPr>
         <w:pStyle w:val="Heading1"/>
       </w:pPr>
-      <w:bookmarkStart w:id="87" w:name="_Toc363827240"/>
+      <w:bookmarkStart w:id="108" w:name="_Toc363827240"/>
       <w:r>
         <w:lastRenderedPageBreak/>
         <w:t>Conclusion</w:t>
       </w:r>
-      <w:bookmarkEnd w:id="87"/>
+      <w:bookmarkEnd w:id="108"/>
     </w:p>
     <w:p>
       <w:pPr>
         <w:pStyle w:val="Heading2"/>
       </w:pPr>
-      <w:bookmarkStart w:id="88" w:name="_Toc363827241"/>
+      <w:bookmarkStart w:id="109" w:name="_Toc363827241"/>
       <w:r>
         <w:t>Overview</w:t>
       </w:r>
-      <w:bookmarkEnd w:id="88"/>
+      <w:bookmarkEnd w:id="109"/>
     </w:p>
     <w:p>
       <w:r>
@@ -8747,7 +9780,7 @@
       <w:pPr>
         <w:pStyle w:val="Heading2"/>
       </w:pPr>
-      <w:bookmarkStart w:id="89" w:name="_Toc363827242"/>
+      <w:bookmarkStart w:id="110" w:name="_Toc363827242"/>
       <w:r>
         <w:lastRenderedPageBreak/>
         <w:t>F</w:t>
@@ -8755,7 +9788,7 @@
       <w:r>
         <w:t>uture work</w:t>
       </w:r>
-      <w:bookmarkEnd w:id="89"/>
+      <w:bookmarkEnd w:id="110"/>
     </w:p>
     <w:p>
       <w:r>
@@ -8882,12 +9915,12 @@
       <w:pPr>
         <w:pStyle w:val="Heading2"/>
       </w:pPr>
-      <w:bookmarkStart w:id="90" w:name="_Toc363827243"/>
+      <w:bookmarkStart w:id="111" w:name="_Toc363827243"/>
       <w:r>
         <w:lastRenderedPageBreak/>
         <w:t>Critical Analysis</w:t>
       </w:r>
-      <w:bookmarkEnd w:id="90"/>
+      <w:bookmarkEnd w:id="111"/>
     </w:p>
     <w:p>
       <w:pPr>
@@ -9125,7 +10158,7 @@
         <w:br w:type="page"/>
       </w:r>
     </w:p>
-    <w:bookmarkStart w:id="91" w:name="_Toc363827244" w:displacedByCustomXml="next"/>
+    <w:bookmarkStart w:id="112" w:name="_Toc363827244" w:displacedByCustomXml="next"/>
     <w:sdt>
       <w:sdtPr>
         <w:rPr>
@@ -9150,7 +10183,7 @@
           <w:r>
             <w:t>Bibliography</w:t>
           </w:r>
-          <w:bookmarkEnd w:id="91"/>
+          <w:bookmarkEnd w:id="112"/>
         </w:p>
         <w:sdt>
           <w:sdtPr>
@@ -9210,12 +10243,12 @@
       <w:pPr>
         <w:pStyle w:val="Heading1"/>
       </w:pPr>
-      <w:bookmarkStart w:id="92" w:name="_Toc363827245"/>
+      <w:bookmarkStart w:id="113" w:name="_Toc363827245"/>
       <w:r>
         <w:lastRenderedPageBreak/>
         <w:t>Appendix</w:t>
       </w:r>
-      <w:bookmarkEnd w:id="92"/>
+      <w:bookmarkEnd w:id="113"/>
     </w:p>
     <w:sectPr>
       <w:pgSz w:w="11906" w:h="16838"/>
@@ -12085,11 +13118,11 @@
         </c:dLbls>
         <c:marker val="1"/>
         <c:smooth val="0"/>
-        <c:axId val="111906176"/>
-        <c:axId val="113099904"/>
+        <c:axId val="143126528"/>
+        <c:axId val="143275136"/>
       </c:lineChart>
       <c:catAx>
-        <c:axId val="111906176"/>
+        <c:axId val="143126528"/>
         <c:scaling>
           <c:orientation val="minMax"/>
         </c:scaling>
@@ -12098,7 +13131,7 @@
         <c:majorTickMark val="out"/>
         <c:minorTickMark val="none"/>
         <c:tickLblPos val="nextTo"/>
-        <c:crossAx val="113099904"/>
+        <c:crossAx val="143275136"/>
         <c:crosses val="autoZero"/>
         <c:auto val="1"/>
         <c:lblAlgn val="ctr"/>
@@ -12106,7 +13139,7 @@
         <c:noMultiLvlLbl val="0"/>
       </c:catAx>
       <c:valAx>
-        <c:axId val="113099904"/>
+        <c:axId val="143275136"/>
         <c:scaling>
           <c:orientation val="minMax"/>
         </c:scaling>
@@ -12117,7 +13150,7 @@
         <c:majorTickMark val="out"/>
         <c:minorTickMark val="none"/>
         <c:tickLblPos val="nextTo"/>
-        <c:crossAx val="111906176"/>
+        <c:crossAx val="143126528"/>
         <c:crosses val="autoZero"/>
         <c:crossBetween val="between"/>
       </c:valAx>
@@ -12426,7 +13459,7 @@
 </file>
 
 <file path=customXml/itemProps1.xml><?xml version="1.0" encoding="utf-8"?>
-<ds:datastoreItem xmlns:ds="http://schemas.openxmlformats.org/officeDocument/2006/customXml" ds:itemID="{EB2174B5-2796-412F-936F-18D0F33D8131}">
+<ds:datastoreItem xmlns:ds="http://schemas.openxmlformats.org/officeDocument/2006/customXml" ds:itemID="{C75D6676-9ECC-4C91-8630-0D7ACC056288}">
   <ds:schemaRefs>
     <ds:schemaRef ds:uri="http://schemas.openxmlformats.org/officeDocument/2006/bibliography"/>
   </ds:schemaRefs>

</xml_diff>

<commit_message>
Fix bibliography and paste in results from level 1. Then thats it finished
Signed-off-by: Callum <callum.terris@gmail.com>
</commit_message>
<xml_diff>
--- a/Documents/Masters Dissertation.docx
+++ b/Documents/Masters Dissertation.docx
@@ -11,7 +11,7 @@
           <w:noProof/>
         </w:rPr>
         <w:drawing>
-          <wp:inline distT="0" distB="0" distL="0" distR="0" wp14:anchorId="7AC45448" wp14:editId="58E23BB3">
+          <wp:inline distT="0" distB="0" distL="0" distR="0" wp14:anchorId="1435FBDC" wp14:editId="760BDA18">
             <wp:extent cx="5731510" cy="2102033"/>
             <wp:effectExtent l="0" t="0" r="2540" b="0"/>
             <wp:docPr id="7" name="Picture 7" descr="http://www.macs.hw.ac.uk/RoboticsLab/material/logoHiResBlue.png"/>
@@ -462,7 +462,7 @@
       <w:r>
         <w:fldChar w:fldCharType="separate"/>
       </w:r>
-      <w:hyperlink w:anchor="_Toc364081049" w:history="1">
+      <w:hyperlink w:anchor="_Toc364096313" w:history="1">
         <w:r>
           <w:rPr>
             <w:rStyle w:val="Hyperlink"/>
@@ -508,7 +508,7 @@
             <w:noProof/>
             <w:webHidden/>
           </w:rPr>
-          <w:instrText xml:space="preserve"> PAGEREF _Toc364081049 \h </w:instrText>
+          <w:instrText xml:space="preserve"> PAGEREF _Toc364096313 \h </w:instrText>
         </w:r>
         <w:r>
           <w:rPr>
@@ -528,7 +528,7 @@
             <w:noProof/>
             <w:webHidden/>
           </w:rPr>
-          <w:t>7</w:t>
+          <w:t>8</w:t>
         </w:r>
         <w:r>
           <w:rPr>
@@ -549,7 +549,7 @@
           <w:szCs w:val="22"/>
         </w:rPr>
       </w:pPr>
-      <w:hyperlink w:anchor="_Toc364081050" w:history="1">
+      <w:hyperlink w:anchor="_Toc364096314" w:history="1">
         <w:r>
           <w:rPr>
             <w:rStyle w:val="Hyperlink"/>
@@ -587,7 +587,7 @@
           <w:rPr>
             <w:webHidden/>
           </w:rPr>
-          <w:instrText xml:space="preserve"> PAGEREF _Toc364081050 \h </w:instrText>
+          <w:instrText xml:space="preserve"> PAGEREF _Toc364096314 \h </w:instrText>
         </w:r>
         <w:r>
           <w:rPr>
@@ -604,7 +604,7 @@
           <w:rPr>
             <w:webHidden/>
           </w:rPr>
-          <w:t>7</w:t>
+          <w:t>8</w:t>
         </w:r>
         <w:r>
           <w:rPr>
@@ -624,7 +624,7 @@
           <w:szCs w:val="22"/>
         </w:rPr>
       </w:pPr>
-      <w:hyperlink w:anchor="_Toc364081051" w:history="1">
+      <w:hyperlink w:anchor="_Toc364096315" w:history="1">
         <w:r>
           <w:rPr>
             <w:rStyle w:val="Hyperlink"/>
@@ -662,7 +662,7 @@
           <w:rPr>
             <w:webHidden/>
           </w:rPr>
-          <w:instrText xml:space="preserve"> PAGEREF _Toc364081051 \h </w:instrText>
+          <w:instrText xml:space="preserve"> PAGEREF _Toc364096315 \h </w:instrText>
         </w:r>
         <w:r>
           <w:rPr>
@@ -706,7 +706,7 @@
           <w:szCs w:val="22"/>
         </w:rPr>
       </w:pPr>
-      <w:hyperlink w:anchor="_Toc364081052" w:history="1">
+      <w:hyperlink w:anchor="_Toc364096316" w:history="1">
         <w:r>
           <w:rPr>
             <w:rStyle w:val="Hyperlink"/>
@@ -752,7 +752,7 @@
             <w:noProof/>
             <w:webHidden/>
           </w:rPr>
-          <w:instrText xml:space="preserve"> PAGEREF _Toc364081052 \h </w:instrText>
+          <w:instrText xml:space="preserve"> PAGEREF _Toc364096316 \h </w:instrText>
         </w:r>
         <w:r>
           <w:rPr>
@@ -772,7 +772,7 @@
             <w:noProof/>
             <w:webHidden/>
           </w:rPr>
-          <w:t>9</w:t>
+          <w:t>10</w:t>
         </w:r>
         <w:r>
           <w:rPr>
@@ -793,7 +793,7 @@
           <w:szCs w:val="22"/>
         </w:rPr>
       </w:pPr>
-      <w:hyperlink w:anchor="_Toc364081053" w:history="1">
+      <w:hyperlink w:anchor="_Toc364096317" w:history="1">
         <w:r>
           <w:rPr>
             <w:rStyle w:val="Hyperlink"/>
@@ -831,7 +831,7 @@
           <w:rPr>
             <w:webHidden/>
           </w:rPr>
-          <w:instrText xml:space="preserve"> PAGEREF _Toc364081053 \h </w:instrText>
+          <w:instrText xml:space="preserve"> PAGEREF _Toc364096317 \h </w:instrText>
         </w:r>
         <w:r>
           <w:rPr>
@@ -848,7 +848,7 @@
           <w:rPr>
             <w:webHidden/>
           </w:rPr>
-          <w:t>9</w:t>
+          <w:t>10</w:t>
         </w:r>
         <w:r>
           <w:rPr>
@@ -868,7 +868,7 @@
           <w:szCs w:val="22"/>
         </w:rPr>
       </w:pPr>
-      <w:hyperlink w:anchor="_Toc364081054" w:history="1">
+      <w:hyperlink w:anchor="_Toc364096318" w:history="1">
         <w:r>
           <w:rPr>
             <w:rStyle w:val="Hyperlink"/>
@@ -906,7 +906,7 @@
           <w:rPr>
             <w:webHidden/>
           </w:rPr>
-          <w:instrText xml:space="preserve"> PAGEREF _Toc364081054 \h </w:instrText>
+          <w:instrText xml:space="preserve"> PAGEREF _Toc364096318 \h </w:instrText>
         </w:r>
         <w:r>
           <w:rPr>
@@ -923,7 +923,7 @@
           <w:rPr>
             <w:webHidden/>
           </w:rPr>
-          <w:t>12</w:t>
+          <w:t>13</w:t>
         </w:r>
         <w:r>
           <w:rPr>
@@ -943,7 +943,7 @@
           <w:szCs w:val="22"/>
         </w:rPr>
       </w:pPr>
-      <w:hyperlink w:anchor="_Toc364081055" w:history="1">
+      <w:hyperlink w:anchor="_Toc364096319" w:history="1">
         <w:r>
           <w:rPr>
             <w:rStyle w:val="Hyperlink"/>
@@ -981,7 +981,7 @@
           <w:rPr>
             <w:webHidden/>
           </w:rPr>
-          <w:instrText xml:space="preserve"> PAGEREF _Toc364081055 \h </w:instrText>
+          <w:instrText xml:space="preserve"> PAGEREF _Toc364096319 \h </w:instrText>
         </w:r>
         <w:r>
           <w:rPr>
@@ -998,7 +998,7 @@
           <w:rPr>
             <w:webHidden/>
           </w:rPr>
-          <w:t>14</w:t>
+          <w:t>15</w:t>
         </w:r>
         <w:r>
           <w:rPr>
@@ -1018,7 +1018,7 @@
           <w:szCs w:val="22"/>
         </w:rPr>
       </w:pPr>
-      <w:hyperlink w:anchor="_Toc364081056" w:history="1">
+      <w:hyperlink w:anchor="_Toc364096320" w:history="1">
         <w:r>
           <w:rPr>
             <w:rStyle w:val="Hyperlink"/>
@@ -1056,7 +1056,7 @@
           <w:rPr>
             <w:webHidden/>
           </w:rPr>
-          <w:instrText xml:space="preserve"> PAGEREF _Toc364081056 \h </w:instrText>
+          <w:instrText xml:space="preserve"> PAGEREF _Toc364096320 \h </w:instrText>
         </w:r>
         <w:r>
           <w:rPr>
@@ -1073,7 +1073,7 @@
           <w:rPr>
             <w:webHidden/>
           </w:rPr>
-          <w:t>17</w:t>
+          <w:t>18</w:t>
         </w:r>
         <w:r>
           <w:rPr>
@@ -1093,7 +1093,7 @@
           <w:szCs w:val="22"/>
         </w:rPr>
       </w:pPr>
-      <w:hyperlink w:anchor="_Toc364081057" w:history="1">
+      <w:hyperlink w:anchor="_Toc364096321" w:history="1">
         <w:r>
           <w:rPr>
             <w:rStyle w:val="Hyperlink"/>
@@ -1131,7 +1131,7 @@
           <w:rPr>
             <w:webHidden/>
           </w:rPr>
-          <w:instrText xml:space="preserve"> PAGEREF _Toc364081057 \h </w:instrText>
+          <w:instrText xml:space="preserve"> PAGEREF _Toc364096321 \h </w:instrText>
         </w:r>
         <w:r>
           <w:rPr>
@@ -1148,7 +1148,7 @@
           <w:rPr>
             <w:webHidden/>
           </w:rPr>
-          <w:t>21</w:t>
+          <w:t>22</w:t>
         </w:r>
         <w:r>
           <w:rPr>
@@ -1168,7 +1168,7 @@
           <w:szCs w:val="22"/>
         </w:rPr>
       </w:pPr>
-      <w:hyperlink w:anchor="_Toc364081058" w:history="1">
+      <w:hyperlink w:anchor="_Toc364096322" w:history="1">
         <w:r>
           <w:rPr>
             <w:rStyle w:val="Hyperlink"/>
@@ -1206,7 +1206,7 @@
           <w:rPr>
             <w:webHidden/>
           </w:rPr>
-          <w:instrText xml:space="preserve"> PAGEREF _Toc364081058 \h </w:instrText>
+          <w:instrText xml:space="preserve"> PAGEREF _Toc364096322 \h </w:instrText>
         </w:r>
         <w:r>
           <w:rPr>
@@ -1223,7 +1223,7 @@
           <w:rPr>
             <w:webHidden/>
           </w:rPr>
-          <w:t>22</w:t>
+          <w:t>23</w:t>
         </w:r>
         <w:r>
           <w:rPr>
@@ -1250,7 +1250,7 @@
           <w:szCs w:val="22"/>
         </w:rPr>
       </w:pPr>
-      <w:hyperlink w:anchor="_Toc364081059" w:history="1">
+      <w:hyperlink w:anchor="_Toc364096323" w:history="1">
         <w:r>
           <w:rPr>
             <w:rStyle w:val="Hyperlink"/>
@@ -1296,7 +1296,7 @@
             <w:noProof/>
             <w:webHidden/>
           </w:rPr>
-          <w:instrText xml:space="preserve"> PAGEREF _Toc364081059 \h </w:instrText>
+          <w:instrText xml:space="preserve"> PAGEREF _Toc364096323 \h </w:instrText>
         </w:r>
         <w:r>
           <w:rPr>
@@ -1316,7 +1316,7 @@
             <w:noProof/>
             <w:webHidden/>
           </w:rPr>
-          <w:t>23</w:t>
+          <w:t>24</w:t>
         </w:r>
         <w:r>
           <w:rPr>
@@ -1337,7 +1337,7 @@
           <w:szCs w:val="22"/>
         </w:rPr>
       </w:pPr>
-      <w:hyperlink w:anchor="_Toc364081060" w:history="1">
+      <w:hyperlink w:anchor="_Toc364096324" w:history="1">
         <w:r>
           <w:rPr>
             <w:rStyle w:val="Hyperlink"/>
@@ -1377,7 +1377,7 @@
           <w:rPr>
             <w:webHidden/>
           </w:rPr>
-          <w:instrText xml:space="preserve"> PAGEREF _Toc364081060 \h </w:instrText>
+          <w:instrText xml:space="preserve"> PAGEREF _Toc364096324 \h </w:instrText>
         </w:r>
         <w:r>
           <w:rPr>
@@ -1394,7 +1394,7 @@
           <w:rPr>
             <w:webHidden/>
           </w:rPr>
-          <w:t>23</w:t>
+          <w:t>24</w:t>
         </w:r>
         <w:r>
           <w:rPr>
@@ -1414,7 +1414,7 @@
           <w:szCs w:val="22"/>
         </w:rPr>
       </w:pPr>
-      <w:hyperlink w:anchor="_Toc364081061" w:history="1">
+      <w:hyperlink w:anchor="_Toc364096325" w:history="1">
         <w:r>
           <w:rPr>
             <w:rStyle w:val="Hyperlink"/>
@@ -1454,7 +1454,7 @@
           <w:rPr>
             <w:webHidden/>
           </w:rPr>
-          <w:instrText xml:space="preserve"> PAGEREF _Toc364081061 \h </w:instrText>
+          <w:instrText xml:space="preserve"> PAGEREF _Toc364096325 \h </w:instrText>
         </w:r>
         <w:r>
           <w:rPr>
@@ -1491,7 +1491,7 @@
           <w:szCs w:val="22"/>
         </w:rPr>
       </w:pPr>
-      <w:hyperlink w:anchor="_Toc364081062" w:history="1">
+      <w:hyperlink w:anchor="_Toc364096326" w:history="1">
         <w:r>
           <w:rPr>
             <w:rStyle w:val="Hyperlink"/>
@@ -1529,7 +1529,7 @@
           <w:rPr>
             <w:webHidden/>
           </w:rPr>
-          <w:instrText xml:space="preserve"> PAGEREF _Toc364081062 \h </w:instrText>
+          <w:instrText xml:space="preserve"> PAGEREF _Toc364096326 \h </w:instrText>
         </w:r>
         <w:r>
           <w:rPr>
@@ -1566,7 +1566,7 @@
           <w:szCs w:val="22"/>
         </w:rPr>
       </w:pPr>
-      <w:hyperlink w:anchor="_Toc364081063" w:history="1">
+      <w:hyperlink w:anchor="_Toc364096327" w:history="1">
         <w:r>
           <w:rPr>
             <w:rStyle w:val="Hyperlink"/>
@@ -1605,7 +1605,7 @@
           <w:rPr>
             <w:webHidden/>
           </w:rPr>
-          <w:instrText xml:space="preserve"> PAGEREF _Toc364081063 \h </w:instrText>
+          <w:instrText xml:space="preserve"> PAGEREF _Toc364096327 \h </w:instrText>
         </w:r>
         <w:r>
           <w:rPr>
@@ -1649,7 +1649,7 @@
           <w:szCs w:val="22"/>
         </w:rPr>
       </w:pPr>
-      <w:hyperlink w:anchor="_Toc364081064" w:history="1">
+      <w:hyperlink w:anchor="_Toc364096328" w:history="1">
         <w:r>
           <w:rPr>
             <w:rStyle w:val="Hyperlink"/>
@@ -1695,7 +1695,7 @@
             <w:noProof/>
             <w:webHidden/>
           </w:rPr>
-          <w:instrText xml:space="preserve"> PAGEREF _Toc364081064 \h </w:instrText>
+          <w:instrText xml:space="preserve"> PAGEREF _Toc364096328 \h </w:instrText>
         </w:r>
         <w:r>
           <w:rPr>
@@ -1736,7 +1736,7 @@
           <w:szCs w:val="22"/>
         </w:rPr>
       </w:pPr>
-      <w:hyperlink w:anchor="_Toc364081065" w:history="1">
+      <w:hyperlink w:anchor="_Toc364096329" w:history="1">
         <w:r>
           <w:rPr>
             <w:rStyle w:val="Hyperlink"/>
@@ -1774,7 +1774,7 @@
           <w:rPr>
             <w:webHidden/>
           </w:rPr>
-          <w:instrText xml:space="preserve"> PAGEREF _Toc364081065 \h </w:instrText>
+          <w:instrText xml:space="preserve"> PAGEREF _Toc364096329 \h </w:instrText>
         </w:r>
         <w:r>
           <w:rPr>
@@ -1811,7 +1811,7 @@
           <w:szCs w:val="22"/>
         </w:rPr>
       </w:pPr>
-      <w:hyperlink w:anchor="_Toc364081066" w:history="1">
+      <w:hyperlink w:anchor="_Toc364096330" w:history="1">
         <w:r>
           <w:rPr>
             <w:rStyle w:val="Hyperlink"/>
@@ -1849,7 +1849,7 @@
           <w:rPr>
             <w:webHidden/>
           </w:rPr>
-          <w:instrText xml:space="preserve"> PAGEREF _Toc364081066 \h </w:instrText>
+          <w:instrText xml:space="preserve"> PAGEREF _Toc364096330 \h </w:instrText>
         </w:r>
         <w:r>
           <w:rPr>
@@ -1886,7 +1886,7 @@
           <w:szCs w:val="22"/>
         </w:rPr>
       </w:pPr>
-      <w:hyperlink w:anchor="_Toc364081067" w:history="1">
+      <w:hyperlink w:anchor="_Toc364096331" w:history="1">
         <w:r>
           <w:rPr>
             <w:rStyle w:val="Hyperlink"/>
@@ -1924,7 +1924,7 @@
           <w:rPr>
             <w:webHidden/>
           </w:rPr>
-          <w:instrText xml:space="preserve"> PAGEREF _Toc364081067 \h </w:instrText>
+          <w:instrText xml:space="preserve"> PAGEREF _Toc364096331 \h </w:instrText>
         </w:r>
         <w:r>
           <w:rPr>
@@ -1968,7 +1968,7 @@
           <w:szCs w:val="22"/>
         </w:rPr>
       </w:pPr>
-      <w:hyperlink w:anchor="_Toc364081068" w:history="1">
+      <w:hyperlink w:anchor="_Toc364096332" w:history="1">
         <w:r>
           <w:rPr>
             <w:rStyle w:val="Hyperlink"/>
@@ -2014,7 +2014,7 @@
             <w:noProof/>
             <w:webHidden/>
           </w:rPr>
-          <w:instrText xml:space="preserve"> PAGEREF _Toc364081068 \h </w:instrText>
+          <w:instrText xml:space="preserve"> PAGEREF _Toc364096332 \h </w:instrText>
         </w:r>
         <w:r>
           <w:rPr>
@@ -2055,7 +2055,7 @@
           <w:szCs w:val="22"/>
         </w:rPr>
       </w:pPr>
-      <w:hyperlink w:anchor="_Toc364081069" w:history="1">
+      <w:hyperlink w:anchor="_Toc364096333" w:history="1">
         <w:r>
           <w:rPr>
             <w:rStyle w:val="Hyperlink"/>
@@ -2093,7 +2093,7 @@
           <w:rPr>
             <w:webHidden/>
           </w:rPr>
-          <w:instrText xml:space="preserve"> PAGEREF _Toc364081069 \h </w:instrText>
+          <w:instrText xml:space="preserve"> PAGEREF _Toc364096333 \h </w:instrText>
         </w:r>
         <w:r>
           <w:rPr>
@@ -2130,7 +2130,7 @@
           <w:szCs w:val="22"/>
         </w:rPr>
       </w:pPr>
-      <w:hyperlink w:anchor="_Toc364081070" w:history="1">
+      <w:hyperlink w:anchor="_Toc364096334" w:history="1">
         <w:r>
           <w:rPr>
             <w:rStyle w:val="Hyperlink"/>
@@ -2153,7 +2153,7 @@
           <w:rPr>
             <w:webHidden/>
           </w:rPr>
-          <w:instrText xml:space="preserve"> PAGEREF _Toc364081070 \h </w:instrText>
+          <w:instrText xml:space="preserve"> PAGEREF _Toc364096334 \h </w:instrText>
         </w:r>
         <w:r>
           <w:rPr>
@@ -2190,7 +2190,7 @@
           <w:szCs w:val="22"/>
         </w:rPr>
       </w:pPr>
-      <w:hyperlink w:anchor="_Toc364081071" w:history="1">
+      <w:hyperlink w:anchor="_Toc364096335" w:history="1">
         <w:r>
           <w:rPr>
             <w:rStyle w:val="Hyperlink"/>
@@ -2228,7 +2228,7 @@
           <w:rPr>
             <w:webHidden/>
           </w:rPr>
-          <w:instrText xml:space="preserve"> PAGEREF _Toc364081071 \h </w:instrText>
+          <w:instrText xml:space="preserve"> PAGEREF _Toc364096335 \h </w:instrText>
         </w:r>
         <w:r>
           <w:rPr>
@@ -2245,7 +2245,7 @@
           <w:rPr>
             <w:webHidden/>
           </w:rPr>
-          <w:t>53</w:t>
+          <w:t>52</w:t>
         </w:r>
         <w:r>
           <w:rPr>
@@ -2272,7 +2272,7 @@
           <w:szCs w:val="22"/>
         </w:rPr>
       </w:pPr>
-      <w:hyperlink w:anchor="_Toc364081072" w:history="1">
+      <w:hyperlink w:anchor="_Toc364096336" w:history="1">
         <w:r>
           <w:rPr>
             <w:rStyle w:val="Hyperlink"/>
@@ -2318,7 +2318,7 @@
             <w:noProof/>
             <w:webHidden/>
           </w:rPr>
-          <w:instrText xml:space="preserve"> PAGEREF _Toc364081072 \h </w:instrText>
+          <w:instrText xml:space="preserve"> PAGEREF _Toc364096336 \h </w:instrText>
         </w:r>
         <w:r>
           <w:rPr>
@@ -2338,7 +2338,7 @@
             <w:noProof/>
             <w:webHidden/>
           </w:rPr>
-          <w:t>54</w:t>
+          <w:t>53</w:t>
         </w:r>
         <w:r>
           <w:rPr>
@@ -2359,7 +2359,7 @@
           <w:szCs w:val="22"/>
         </w:rPr>
       </w:pPr>
-      <w:hyperlink w:anchor="_Toc364081073" w:history="1">
+      <w:hyperlink w:anchor="_Toc364096337" w:history="1">
         <w:r>
           <w:rPr>
             <w:rStyle w:val="Hyperlink"/>
@@ -2397,7 +2397,7 @@
           <w:rPr>
             <w:webHidden/>
           </w:rPr>
-          <w:instrText xml:space="preserve"> PAGEREF _Toc364081073 \h </w:instrText>
+          <w:instrText xml:space="preserve"> PAGEREF _Toc364096337 \h </w:instrText>
         </w:r>
         <w:r>
           <w:rPr>
@@ -2414,7 +2414,7 @@
           <w:rPr>
             <w:webHidden/>
           </w:rPr>
-          <w:t>54</w:t>
+          <w:t>53</w:t>
         </w:r>
         <w:r>
           <w:rPr>
@@ -2434,7 +2434,7 @@
           <w:szCs w:val="22"/>
         </w:rPr>
       </w:pPr>
-      <w:hyperlink w:anchor="_Toc364081074" w:history="1">
+      <w:hyperlink w:anchor="_Toc364096338" w:history="1">
         <w:r>
           <w:rPr>
             <w:rStyle w:val="Hyperlink"/>
@@ -2472,7 +2472,7 @@
           <w:rPr>
             <w:webHidden/>
           </w:rPr>
-          <w:instrText xml:space="preserve"> PAGEREF _Toc364081074 \h </w:instrText>
+          <w:instrText xml:space="preserve"> PAGEREF _Toc364096338 \h </w:instrText>
         </w:r>
         <w:r>
           <w:rPr>
@@ -2489,7 +2489,7 @@
           <w:rPr>
             <w:webHidden/>
           </w:rPr>
-          <w:t>55</w:t>
+          <w:t>54</w:t>
         </w:r>
         <w:r>
           <w:rPr>
@@ -2509,7 +2509,7 @@
           <w:szCs w:val="22"/>
         </w:rPr>
       </w:pPr>
-      <w:hyperlink w:anchor="_Toc364081075" w:history="1">
+      <w:hyperlink w:anchor="_Toc364096339" w:history="1">
         <w:r>
           <w:rPr>
             <w:rStyle w:val="Hyperlink"/>
@@ -2547,7 +2547,7 @@
           <w:rPr>
             <w:webHidden/>
           </w:rPr>
-          <w:instrText xml:space="preserve"> PAGEREF _Toc364081075 \h </w:instrText>
+          <w:instrText xml:space="preserve"> PAGEREF _Toc364096339 \h </w:instrText>
         </w:r>
         <w:r>
           <w:rPr>
@@ -2564,7 +2564,7 @@
           <w:rPr>
             <w:webHidden/>
           </w:rPr>
-          <w:t>55</w:t>
+          <w:t>54</w:t>
         </w:r>
         <w:r>
           <w:rPr>
@@ -2584,7 +2584,7 @@
           <w:szCs w:val="22"/>
         </w:rPr>
       </w:pPr>
-      <w:hyperlink w:anchor="_Toc364081076" w:history="1">
+      <w:hyperlink w:anchor="_Toc364096340" w:history="1">
         <w:r>
           <w:rPr>
             <w:rStyle w:val="Hyperlink"/>
@@ -2622,7 +2622,7 @@
           <w:rPr>
             <w:webHidden/>
           </w:rPr>
-          <w:instrText xml:space="preserve"> PAGEREF _Toc364081076 \h </w:instrText>
+          <w:instrText xml:space="preserve"> PAGEREF _Toc364096340 \h </w:instrText>
         </w:r>
         <w:r>
           <w:rPr>
@@ -2639,7 +2639,7 @@
           <w:rPr>
             <w:webHidden/>
           </w:rPr>
-          <w:t>56</w:t>
+          <w:t>55</w:t>
         </w:r>
         <w:r>
           <w:rPr>
@@ -2666,7 +2666,7 @@
           <w:szCs w:val="22"/>
         </w:rPr>
       </w:pPr>
-      <w:hyperlink w:anchor="_Toc364081077" w:history="1">
+      <w:hyperlink w:anchor="_Toc364096341" w:history="1">
         <w:r>
           <w:rPr>
             <w:rStyle w:val="Hyperlink"/>
@@ -2712,7 +2712,7 @@
             <w:noProof/>
             <w:webHidden/>
           </w:rPr>
-          <w:instrText xml:space="preserve"> PAGEREF _Toc364081077 \h </w:instrText>
+          <w:instrText xml:space="preserve"> PAGEREF _Toc364096341 \h </w:instrText>
         </w:r>
         <w:r>
           <w:rPr>
@@ -2732,7 +2732,7 @@
             <w:noProof/>
             <w:webHidden/>
           </w:rPr>
-          <w:t>57</w:t>
+          <w:t>56</w:t>
         </w:r>
         <w:r>
           <w:rPr>
@@ -2753,7 +2753,7 @@
           <w:szCs w:val="22"/>
         </w:rPr>
       </w:pPr>
-      <w:hyperlink w:anchor="_Toc364081078" w:history="1">
+      <w:hyperlink w:anchor="_Toc364096342" w:history="1">
         <w:r>
           <w:rPr>
             <w:rStyle w:val="Hyperlink"/>
@@ -2791,7 +2791,7 @@
           <w:rPr>
             <w:webHidden/>
           </w:rPr>
-          <w:instrText xml:space="preserve"> PAGEREF _Toc364081078 \h </w:instrText>
+          <w:instrText xml:space="preserve"> PAGEREF _Toc364096342 \h </w:instrText>
         </w:r>
         <w:r>
           <w:rPr>
@@ -2808,7 +2808,7 @@
           <w:rPr>
             <w:webHidden/>
           </w:rPr>
-          <w:t>57</w:t>
+          <w:t>56</w:t>
         </w:r>
         <w:r>
           <w:rPr>
@@ -2828,7 +2828,7 @@
           <w:szCs w:val="22"/>
         </w:rPr>
       </w:pPr>
-      <w:hyperlink w:anchor="_Toc364081079" w:history="1">
+      <w:hyperlink w:anchor="_Toc364096343" w:history="1">
         <w:r>
           <w:rPr>
             <w:rStyle w:val="Hyperlink"/>
@@ -2866,7 +2866,7 @@
           <w:rPr>
             <w:webHidden/>
           </w:rPr>
-          <w:instrText xml:space="preserve"> PAGEREF _Toc364081079 \h </w:instrText>
+          <w:instrText xml:space="preserve"> PAGEREF _Toc364096343 \h </w:instrText>
         </w:r>
         <w:r>
           <w:rPr>
@@ -2883,7 +2883,7 @@
           <w:rPr>
             <w:webHidden/>
           </w:rPr>
-          <w:t>58</w:t>
+          <w:t>57</w:t>
         </w:r>
         <w:r>
           <w:rPr>
@@ -2903,7 +2903,7 @@
           <w:szCs w:val="22"/>
         </w:rPr>
       </w:pPr>
-      <w:hyperlink w:anchor="_Toc364081080" w:history="1">
+      <w:hyperlink w:anchor="_Toc364096344" w:history="1">
         <w:r>
           <w:rPr>
             <w:rStyle w:val="Hyperlink"/>
@@ -2941,7 +2941,7 @@
           <w:rPr>
             <w:webHidden/>
           </w:rPr>
-          <w:instrText xml:space="preserve"> PAGEREF _Toc364081080 \h </w:instrText>
+          <w:instrText xml:space="preserve"> PAGEREF _Toc364096344 \h </w:instrText>
         </w:r>
         <w:r>
           <w:rPr>
@@ -2958,7 +2958,7 @@
           <w:rPr>
             <w:webHidden/>
           </w:rPr>
-          <w:t>59</w:t>
+          <w:t>58</w:t>
         </w:r>
         <w:r>
           <w:rPr>
@@ -2985,7 +2985,7 @@
           <w:szCs w:val="22"/>
         </w:rPr>
       </w:pPr>
-      <w:hyperlink w:anchor="_Toc364081081" w:history="1">
+      <w:hyperlink w:anchor="_Toc364096345" w:history="1">
         <w:r>
           <w:rPr>
             <w:rStyle w:val="Hyperlink"/>
@@ -3031,7 +3031,7 @@
             <w:noProof/>
             <w:webHidden/>
           </w:rPr>
-          <w:instrText xml:space="preserve"> PAGEREF _Toc364081081 \h </w:instrText>
+          <w:instrText xml:space="preserve"> PAGEREF _Toc364096345 \h </w:instrText>
         </w:r>
         <w:r>
           <w:rPr>
@@ -3051,7 +3051,7 @@
             <w:noProof/>
             <w:webHidden/>
           </w:rPr>
-          <w:t>61</w:t>
+          <w:t>60</w:t>
         </w:r>
         <w:r>
           <w:rPr>
@@ -3079,7 +3079,7 @@
           <w:szCs w:val="22"/>
         </w:rPr>
       </w:pPr>
-      <w:hyperlink w:anchor="_Toc364081082" w:history="1">
+      <w:hyperlink w:anchor="_Toc364096346" w:history="1">
         <w:r>
           <w:rPr>
             <w:rStyle w:val="Hyperlink"/>
@@ -3125,7 +3125,7 @@
             <w:noProof/>
             <w:webHidden/>
           </w:rPr>
-          <w:instrText xml:space="preserve"> PAGEREF _Toc364081082 \h </w:instrText>
+          <w:instrText xml:space="preserve"> PAGEREF _Toc364096346 \h </w:instrText>
         </w:r>
         <w:r>
           <w:rPr>
@@ -3145,11 +3145,86 @@
             <w:noProof/>
             <w:webHidden/>
           </w:rPr>
-          <w:t>62</w:t>
-        </w:r>
-        <w:r>
-          <w:rPr>
-            <w:noProof/>
+          <w:t>61</w:t>
+        </w:r>
+        <w:r>
+          <w:rPr>
+            <w:noProof/>
+            <w:webHidden/>
+          </w:rPr>
+          <w:fldChar w:fldCharType="end"/>
+        </w:r>
+      </w:hyperlink>
+    </w:p>
+    <w:p>
+      <w:pPr>
+        <w:pStyle w:val="TOC2"/>
+        <w:rPr>
+          <w:rFonts w:asciiTheme="minorHAnsi" w:eastAsiaTheme="minorEastAsia" w:hAnsiTheme="minorHAnsi" w:cstheme="minorBidi"/>
+          <w:b w:val="0"/>
+          <w:bCs w:val="0"/>
+          <w:szCs w:val="22"/>
+        </w:rPr>
+      </w:pPr>
+      <w:hyperlink w:anchor="_Toc364096347" w:history="1">
+        <w:r>
+          <w:rPr>
+            <w:rStyle w:val="Hyperlink"/>
+          </w:rPr>
+          <w:t>9.1</w:t>
+        </w:r>
+        <w:r>
+          <w:rPr>
+            <w:rFonts w:asciiTheme="minorHAnsi" w:eastAsiaTheme="minorEastAsia" w:hAnsiTheme="minorHAnsi" w:cstheme="minorBidi"/>
+            <w:b w:val="0"/>
+            <w:bCs w:val="0"/>
+            <w:szCs w:val="22"/>
+          </w:rPr>
+          <w:tab/>
+        </w:r>
+        <w:r>
+          <w:rPr>
+            <w:rStyle w:val="Hyperlink"/>
+          </w:rPr>
+          <w:t>Tutorial</w:t>
+        </w:r>
+        <w:r>
+          <w:rPr>
+            <w:webHidden/>
+          </w:rPr>
+          <w:tab/>
+        </w:r>
+        <w:r>
+          <w:rPr>
+            <w:webHidden/>
+          </w:rPr>
+          <w:fldChar w:fldCharType="begin"/>
+        </w:r>
+        <w:r>
+          <w:rPr>
+            <w:webHidden/>
+          </w:rPr>
+          <w:instrText xml:space="preserve"> PAGEREF _Toc364096347 \h </w:instrText>
+        </w:r>
+        <w:r>
+          <w:rPr>
+            <w:webHidden/>
+          </w:rPr>
+        </w:r>
+        <w:r>
+          <w:rPr>
+            <w:webHidden/>
+          </w:rPr>
+          <w:fldChar w:fldCharType="separate"/>
+        </w:r>
+        <w:r>
+          <w:rPr>
+            <w:webHidden/>
+          </w:rPr>
+          <w:t>61</w:t>
+        </w:r>
+        <w:r>
+          <w:rPr>
             <w:webHidden/>
           </w:rPr>
           <w:fldChar w:fldCharType="end"/>
@@ -3196,13 +3271,13 @@
       <w:r>
         <w:fldChar w:fldCharType="separate"/>
       </w:r>
-      <w:hyperlink w:anchor="_Toc364081032" w:history="1">
+      <w:hyperlink w:anchor="_Toc364096296" w:history="1">
         <w:r>
           <w:rPr>
             <w:rStyle w:val="Hyperlink"/>
             <w:noProof/>
           </w:rPr>
-          <w:t>Figure 1 Overview of the system</w:t>
+          <w:t>Figure 1 Overview of the system. The game engine communicates with the interface. The interface then communicates to the neural network. Once the neural networks task is completed it returns the data back to the interface, which in turn returns it to the game engine.</w:t>
         </w:r>
         <w:r>
           <w:rPr>
@@ -3223,7 +3298,7 @@
             <w:noProof/>
             <w:webHidden/>
           </w:rPr>
-          <w:instrText xml:space="preserve"> PAGEREF _Toc364081032 \h </w:instrText>
+          <w:instrText xml:space="preserve"> PAGEREF _Toc364096296 \h </w:instrText>
         </w:r>
         <w:r>
           <w:rPr>
@@ -3243,7 +3318,7 @@
             <w:noProof/>
             <w:webHidden/>
           </w:rPr>
-          <w:t>8</w:t>
+          <w:t>9</w:t>
         </w:r>
         <w:r>
           <w:rPr>
@@ -3268,7 +3343,7 @@
           <w:szCs w:val="22"/>
         </w:rPr>
       </w:pPr>
-      <w:hyperlink w:anchor="_Toc364081033" w:history="1">
+      <w:hyperlink w:anchor="_Toc364096297" w:history="1">
         <w:r>
           <w:rPr>
             <w:rStyle w:val="Hyperlink"/>
@@ -3311,7 +3386,7 @@
             <w:noProof/>
             <w:webHidden/>
           </w:rPr>
-          <w:instrText xml:space="preserve"> PAGEREF _Toc364081033 \h </w:instrText>
+          <w:instrText xml:space="preserve"> PAGEREF _Toc364096297 \h </w:instrText>
         </w:r>
         <w:r>
           <w:rPr>
@@ -3331,7 +3406,7 @@
             <w:noProof/>
             <w:webHidden/>
           </w:rPr>
-          <w:t>15</w:t>
+          <w:t>16</w:t>
         </w:r>
         <w:r>
           <w:rPr>
@@ -3355,7 +3430,7 @@
           <w:szCs w:val="22"/>
         </w:rPr>
       </w:pPr>
-      <w:hyperlink w:anchor="_Toc364081034" w:history="1">
+      <w:hyperlink w:anchor="_Toc364096298" w:history="1">
         <w:r>
           <w:rPr>
             <w:rStyle w:val="Hyperlink"/>
@@ -3382,7 +3457,7 @@
             <w:noProof/>
             <w:webHidden/>
           </w:rPr>
-          <w:instrText xml:space="preserve"> PAGEREF _Toc364081034 \h </w:instrText>
+          <w:instrText xml:space="preserve"> PAGEREF _Toc364096298 \h </w:instrText>
         </w:r>
         <w:r>
           <w:rPr>
@@ -3402,7 +3477,7 @@
             <w:noProof/>
             <w:webHidden/>
           </w:rPr>
-          <w:t>19</w:t>
+          <w:t>20</w:t>
         </w:r>
         <w:r>
           <w:rPr>
@@ -3426,7 +3501,7 @@
           <w:szCs w:val="22"/>
         </w:rPr>
       </w:pPr>
-      <w:hyperlink w:anchor="_Toc364081035" w:history="1">
+      <w:hyperlink w:anchor="_Toc364096299" w:history="1">
         <w:r>
           <w:rPr>
             <w:rStyle w:val="Hyperlink"/>
@@ -3453,7 +3528,7 @@
             <w:noProof/>
             <w:webHidden/>
           </w:rPr>
-          <w:instrText xml:space="preserve"> PAGEREF _Toc364081035 \h </w:instrText>
+          <w:instrText xml:space="preserve"> PAGEREF _Toc364096299 \h </w:instrText>
         </w:r>
         <w:r>
           <w:rPr>
@@ -3473,7 +3548,7 @@
             <w:noProof/>
             <w:webHidden/>
           </w:rPr>
-          <w:t>20</w:t>
+          <w:t>21</w:t>
         </w:r>
         <w:r>
           <w:rPr>
@@ -3497,7 +3572,7 @@
           <w:szCs w:val="22"/>
         </w:rPr>
       </w:pPr>
-      <w:hyperlink w:anchor="_Toc364081036" w:history="1">
+      <w:hyperlink w:anchor="_Toc364096300" w:history="1">
         <w:r>
           <w:rPr>
             <w:rStyle w:val="Hyperlink"/>
@@ -3524,7 +3599,7 @@
             <w:noProof/>
             <w:webHidden/>
           </w:rPr>
-          <w:instrText xml:space="preserve"> PAGEREF _Toc364081036 \h </w:instrText>
+          <w:instrText xml:space="preserve"> PAGEREF _Toc364096300 \h </w:instrText>
         </w:r>
         <w:r>
           <w:rPr>
@@ -3568,7 +3643,7 @@
           <w:szCs w:val="22"/>
         </w:rPr>
       </w:pPr>
-      <w:hyperlink w:anchor="_Toc364081037" w:history="1">
+      <w:hyperlink w:anchor="_Toc364096301" w:history="1">
         <w:r>
           <w:rPr>
             <w:rStyle w:val="Hyperlink"/>
@@ -3595,7 +3670,7 @@
             <w:noProof/>
             <w:webHidden/>
           </w:rPr>
-          <w:instrText xml:space="preserve"> PAGEREF _Toc364081037 \h </w:instrText>
+          <w:instrText xml:space="preserve"> PAGEREF _Toc364096301 \h </w:instrText>
         </w:r>
         <w:r>
           <w:rPr>
@@ -3639,7 +3714,7 @@
           <w:szCs w:val="22"/>
         </w:rPr>
       </w:pPr>
-      <w:hyperlink w:anchor="_Toc364081038" w:history="1">
+      <w:hyperlink w:anchor="_Toc364096302" w:history="1">
         <w:r>
           <w:rPr>
             <w:rStyle w:val="Hyperlink"/>
@@ -3666,7 +3741,7 @@
             <w:noProof/>
             <w:webHidden/>
           </w:rPr>
-          <w:instrText xml:space="preserve"> PAGEREF _Toc364081038 \h </w:instrText>
+          <w:instrText xml:space="preserve"> PAGEREF _Toc364096302 \h </w:instrText>
         </w:r>
         <w:r>
           <w:rPr>
@@ -3710,7 +3785,7 @@
           <w:szCs w:val="22"/>
         </w:rPr>
       </w:pPr>
-      <w:hyperlink w:anchor="_Toc364081039" w:history="1">
+      <w:hyperlink w:anchor="_Toc364096303" w:history="1">
         <w:r>
           <w:rPr>
             <w:rStyle w:val="Hyperlink"/>
@@ -3737,7 +3812,7 @@
             <w:noProof/>
             <w:webHidden/>
           </w:rPr>
-          <w:instrText xml:space="preserve"> PAGEREF _Toc364081039 \h </w:instrText>
+          <w:instrText xml:space="preserve"> PAGEREF _Toc364096303 \h </w:instrText>
         </w:r>
         <w:r>
           <w:rPr>
@@ -3781,7 +3856,7 @@
           <w:szCs w:val="22"/>
         </w:rPr>
       </w:pPr>
-      <w:hyperlink w:anchor="_Toc364081040" w:history="1">
+      <w:hyperlink w:anchor="_Toc364096304" w:history="1">
         <w:r>
           <w:rPr>
             <w:rStyle w:val="Hyperlink"/>
@@ -3808,7 +3883,7 @@
             <w:noProof/>
             <w:webHidden/>
           </w:rPr>
-          <w:instrText xml:space="preserve"> PAGEREF _Toc364081040 \h </w:instrText>
+          <w:instrText xml:space="preserve"> PAGEREF _Toc364096304 \h </w:instrText>
         </w:r>
         <w:r>
           <w:rPr>
@@ -3852,13 +3927,13 @@
           <w:szCs w:val="22"/>
         </w:rPr>
       </w:pPr>
-      <w:hyperlink w:anchor="_Toc364081041" w:history="1">
+      <w:hyperlink w:anchor="_Toc364096305" w:history="1">
         <w:r>
           <w:rPr>
             <w:rStyle w:val="Hyperlink"/>
             <w:noProof/>
           </w:rPr>
-          <w:t>Figure 10 Prototype 3 that features a wander steering behaviour, with its random numbers being generated by the interface, The altered colours of the environment is to help the reader see it.</w:t>
+          <w:t>Figure 10 Prototype 3 that features a wander steering behaviour, with its random numbers being generated by the interface. The altered colours of the environment is to help the reader see it.</w:t>
         </w:r>
         <w:r>
           <w:rPr>
@@ -3879,7 +3954,7 @@
             <w:noProof/>
             <w:webHidden/>
           </w:rPr>
-          <w:instrText xml:space="preserve"> PAGEREF _Toc364081041 \h </w:instrText>
+          <w:instrText xml:space="preserve"> PAGEREF _Toc364096305 \h </w:instrText>
         </w:r>
         <w:r>
           <w:rPr>
@@ -3923,7 +3998,7 @@
           <w:szCs w:val="22"/>
         </w:rPr>
       </w:pPr>
-      <w:hyperlink w:anchor="_Toc364081042" w:history="1">
+      <w:hyperlink w:anchor="_Toc364096306" w:history="1">
         <w:r>
           <w:rPr>
             <w:rStyle w:val="Hyperlink"/>
@@ -3950,7 +4025,7 @@
             <w:noProof/>
             <w:webHidden/>
           </w:rPr>
-          <w:instrText xml:space="preserve"> PAGEREF _Toc364081042 \h </w:instrText>
+          <w:instrText xml:space="preserve"> PAGEREF _Toc364096306 \h </w:instrText>
         </w:r>
         <w:r>
           <w:rPr>
@@ -3994,7 +4069,7 @@
           <w:szCs w:val="22"/>
         </w:rPr>
       </w:pPr>
-      <w:hyperlink w:anchor="_Toc364081043" w:history="1">
+      <w:hyperlink w:anchor="_Toc364096307" w:history="1">
         <w:r>
           <w:rPr>
             <w:rStyle w:val="Hyperlink"/>
@@ -4021,7 +4096,7 @@
             <w:noProof/>
             <w:webHidden/>
           </w:rPr>
-          <w:instrText xml:space="preserve"> PAGEREF _Toc364081043 \h </w:instrText>
+          <w:instrText xml:space="preserve"> PAGEREF _Toc364096307 \h </w:instrText>
         </w:r>
         <w:r>
           <w:rPr>
@@ -4065,7 +4140,7 @@
           <w:szCs w:val="22"/>
         </w:rPr>
       </w:pPr>
-      <w:hyperlink w:anchor="_Toc364081044" w:history="1">
+      <w:hyperlink w:anchor="_Toc364096308" w:history="1">
         <w:r>
           <w:rPr>
             <w:rStyle w:val="Hyperlink"/>
@@ -4092,7 +4167,7 @@
             <w:noProof/>
             <w:webHidden/>
           </w:rPr>
-          <w:instrText xml:space="preserve"> PAGEREF _Toc364081044 \h </w:instrText>
+          <w:instrText xml:space="preserve"> PAGEREF _Toc364096308 \h </w:instrText>
         </w:r>
         <w:r>
           <w:rPr>
@@ -4136,7 +4211,7 @@
           <w:szCs w:val="22"/>
         </w:rPr>
       </w:pPr>
-      <w:hyperlink w:anchor="_Toc364081045" w:history="1">
+      <w:hyperlink w:anchor="_Toc364096309" w:history="1">
         <w:r>
           <w:rPr>
             <w:rStyle w:val="Hyperlink"/>
@@ -4163,7 +4238,7 @@
             <w:noProof/>
             <w:webHidden/>
           </w:rPr>
-          <w:instrText xml:space="preserve"> PAGEREF _Toc364081045 \h </w:instrText>
+          <w:instrText xml:space="preserve"> PAGEREF _Toc364096309 \h </w:instrText>
         </w:r>
         <w:r>
           <w:rPr>
@@ -4207,7 +4282,7 @@
           <w:szCs w:val="22"/>
         </w:rPr>
       </w:pPr>
-      <w:hyperlink w:anchor="_Toc364081046" w:history="1">
+      <w:hyperlink w:anchor="_Toc364096310" w:history="1">
         <w:r>
           <w:rPr>
             <w:rStyle w:val="Hyperlink"/>
@@ -4234,7 +4309,7 @@
             <w:noProof/>
             <w:webHidden/>
           </w:rPr>
-          <w:instrText xml:space="preserve"> PAGEREF _Toc364081046 \h </w:instrText>
+          <w:instrText xml:space="preserve"> PAGEREF _Toc364096310 \h </w:instrText>
         </w:r>
         <w:r>
           <w:rPr>
@@ -4278,7 +4353,7 @@
           <w:szCs w:val="22"/>
         </w:rPr>
       </w:pPr>
-      <w:hyperlink w:anchor="_Toc364081047" w:history="1">
+      <w:hyperlink w:anchor="_Toc364096311" w:history="1">
         <w:r>
           <w:rPr>
             <w:rStyle w:val="Hyperlink"/>
@@ -4305,7 +4380,7 @@
             <w:noProof/>
             <w:webHidden/>
           </w:rPr>
-          <w:instrText xml:space="preserve"> PAGEREF _Toc364081047 \h </w:instrText>
+          <w:instrText xml:space="preserve"> PAGEREF _Toc364096311 \h </w:instrText>
         </w:r>
         <w:r>
           <w:rPr>
@@ -4349,7 +4424,7 @@
           <w:szCs w:val="22"/>
         </w:rPr>
       </w:pPr>
-      <w:hyperlink w:anchor="_Toc364081048" w:history="1">
+      <w:hyperlink w:anchor="_Toc364096312" w:history="1">
         <w:r>
           <w:rPr>
             <w:rStyle w:val="Hyperlink"/>
@@ -4376,7 +4451,7 @@
             <w:noProof/>
             <w:webHidden/>
           </w:rPr>
-          <w:instrText xml:space="preserve"> PAGEREF _Toc364081048 \h </w:instrText>
+          <w:instrText xml:space="preserve"> PAGEREF _Toc364096312 \h </w:instrText>
         </w:r>
         <w:r>
           <w:rPr>
@@ -4409,40 +4484,18 @@
     </w:p>
     <w:p>
       <w:pPr>
-        <w:spacing w:after="200" w:line="276" w:lineRule="auto"/>
-        <w:rPr>
-          <w:rFonts w:cs="Arial"/>
-          <w:b/>
-          <w:bCs/>
-          <w:kern w:val="32"/>
-          <w:sz w:val="32"/>
-          <w:szCs w:val="32"/>
-        </w:rPr>
-      </w:pPr>
-      <w:r>
-        <w:rPr>
-          <w:b/>
-          <w:bCs/>
+        <w:pStyle w:val="Heading1"/>
+      </w:pPr>
+      <w:r>
+        <w:rPr>
           <w:noProof/>
           <w:lang w:val="en-US"/>
         </w:rPr>
+        <w:lastRenderedPageBreak/>
         <w:fldChar w:fldCharType="end"/>
       </w:r>
-      <w:r>
-        <w:br w:type="page"/>
-      </w:r>
-    </w:p>
-    <w:p>
-      <w:pPr>
-        <w:pStyle w:val="Heading1"/>
-        <w:numPr>
-          <w:ilvl w:val="0"/>
-          <w:numId w:val="1"/>
-        </w:numPr>
-      </w:pPr>
-      <w:bookmarkStart w:id="10" w:name="_Toc364081049"/>
-      <w:r>
-        <w:lastRenderedPageBreak/>
+      <w:bookmarkStart w:id="10" w:name="_Toc364096313"/>
+      <w:r>
         <w:t>Introduction</w:t>
       </w:r>
       <w:bookmarkEnd w:id="10"/>
@@ -4481,7 +4534,7 @@
         </w:numPr>
       </w:pPr>
       <w:bookmarkStart w:id="11" w:name="_Toc352672993"/>
-      <w:bookmarkStart w:id="12" w:name="_Toc364081050"/>
+      <w:bookmarkStart w:id="12" w:name="_Toc364096314"/>
       <w:r>
         <w:t>Motivation</w:t>
       </w:r>
@@ -4496,9 +4549,13 @@
     <w:p>
       <w:pPr>
         <w:pStyle w:val="Heading2"/>
+        <w:numPr>
+          <w:ilvl w:val="1"/>
+          <w:numId w:val="1"/>
+        </w:numPr>
       </w:pPr>
       <w:bookmarkStart w:id="13" w:name="_Toc352672994"/>
-      <w:bookmarkStart w:id="14" w:name="_Toc364081051"/>
+      <w:bookmarkStart w:id="14" w:name="_Toc364096315"/>
       <w:r>
         <w:t>Objectives</w:t>
       </w:r>
@@ -4538,7 +4595,7 @@
           <w:noProof/>
         </w:rPr>
         <w:drawing>
-          <wp:inline distT="0" distB="0" distL="0" distR="0" wp14:anchorId="7A19314B" wp14:editId="33850056">
+          <wp:inline distT="0" distB="0" distL="0" distR="0" wp14:anchorId="3FBACD3F" wp14:editId="7C60AD65">
             <wp:extent cx="5063490" cy="777875"/>
             <wp:effectExtent l="0" t="0" r="0" b="0"/>
             <wp:docPr id="8" name="Picture 8"/>
@@ -4594,7 +4651,7 @@
       </w:pPr>
       <w:bookmarkStart w:id="15" w:name="_Toc352633639"/>
       <w:bookmarkStart w:id="16" w:name="_Toc352671239"/>
-      <w:bookmarkStart w:id="17" w:name="_Toc364081032"/>
+      <w:bookmarkStart w:id="17" w:name="_Toc364096296"/>
       <w:r>
         <w:t xml:space="preserve">Figure </w:t>
       </w:r>
@@ -4611,15 +4668,25 @@
       </w:r>
       <w:bookmarkEnd w:id="15"/>
       <w:bookmarkEnd w:id="16"/>
+      <w:r>
+        <w:t>. The game engine communicates with the interface. The interface then communicates to the neural network. Once the neural networks task is completed it returns the data back to the interface, which in turn returns it to the game engine.</w:t>
+      </w:r>
       <w:bookmarkEnd w:id="17"/>
       <w:r>
-        <w:t xml:space="preserve">. The game engine communicates with the interface. The interface then communicates to the neural network. </w:t>
-      </w:r>
-      <w:r>
-        <w:t xml:space="preserve">Once the neural networks task is completed it returns the data back to the interface, which in turn returns it to the game engine. </w:t>
-      </w:r>
-    </w:p>
-    <w:p/>
+        <w:t xml:space="preserve"> </w:t>
+      </w:r>
+    </w:p>
+    <w:p>
+      <w:r>
+        <w:t xml:space="preserve">The game will feature a NPC that will learn behaviours within the environment. Therefore a neural network was selected as it allowed for learning within the system. </w:t>
+      </w:r>
+      <w:r>
+        <w:t xml:space="preserve">A neural network was selected as it </w:t>
+      </w:r>
+      <w:r>
+        <w:t xml:space="preserve">is never used within games due to time constraints. Therefore this aims to show that they can be used, even with an interface interacting with the game engine. </w:t>
+      </w:r>
+    </w:p>
     <w:p>
       <w:r>
         <w:t>The project aims to evolve behaviours for the NPC</w:t>
@@ -4668,7 +4735,6 @@
       <w:r>
         <w:t xml:space="preserve">This gives the developer the ability to re-use software and it also makes the process more modular. </w:t>
       </w:r>
-      <w:bookmarkStart w:id="18" w:name="_Toc364081052"/>
     </w:p>
     <w:p>
       <w:pPr>
@@ -4682,7 +4748,12 @@
     <w:p>
       <w:pPr>
         <w:pStyle w:val="Heading1"/>
-      </w:pPr>
+        <w:numPr>
+          <w:ilvl w:val="0"/>
+          <w:numId w:val="1"/>
+        </w:numPr>
+      </w:pPr>
+      <w:bookmarkStart w:id="18" w:name="_Toc364096316"/>
       <w:r>
         <w:lastRenderedPageBreak/>
         <w:t>Literature Review</w:t>
@@ -4700,7 +4771,7 @@
       <w:bookmarkStart w:id="19" w:name="_Ref352421347"/>
       <w:bookmarkStart w:id="20" w:name="_Ref352421352"/>
       <w:bookmarkStart w:id="21" w:name="_Toc352672996"/>
-      <w:bookmarkStart w:id="22" w:name="_Toc364081053"/>
+      <w:bookmarkStart w:id="22" w:name="_Toc364096317"/>
       <w:r>
         <w:t>Game Engines</w:t>
       </w:r>
@@ -4784,7 +4855,7 @@
         <w:fldChar w:fldCharType="begin"/>
       </w:r>
       <w:r>
-        <w:instrText xml:space="preserve"> ADDIN EN.CITE &lt;EndNote&gt;&lt;Cite ExcludeAuth="1"&gt;&lt;Author&gt;Rocksteady&lt;/Author&gt;&lt;Year&gt;2009&lt;/Year&gt;&lt;IDText&gt;Batman: Arkham Asylum&lt;/IDText&gt;&lt;DisplayText&gt;&lt;style face="superscript"&gt;1&lt;/style&gt;&lt;/DisplayText&gt;&lt;record&gt;&lt;titles&gt;&lt;title&gt;Batman: Arkham Asylum&lt;/title&gt;&lt;/titles&gt;&lt;contributors&gt;&lt;authors&gt;&lt;author&gt;Rocksteady Studios&lt;/author&gt;&lt;/authors&gt;&lt;/contributors&gt;&lt;added-date format="utc"&gt;1363019471&lt;/added-date&gt;&lt;ref-type name="Computer Program"&gt;9&lt;/ref-type&gt;&lt;dates&gt;&lt;year&gt;2009&lt;/year&gt;&lt;/dates&gt;&lt;rec-number&gt;10&lt;/rec-number&gt;&lt;publisher&gt;Eidos InteractiveWarner Bros. Interactive Entertainment &lt;/publisher&gt;&lt;last-updated-date format="utc"&gt;1363019554&lt;/last-updated-date&gt;&lt;/record&gt;&lt;/Cite&gt;&lt;/EndNote&gt;</w:instrText>
+        <w:instrText xml:space="preserve"> ADDIN EN.CITE &lt;EndNote&gt;&lt;Cite ExcludeAuth="1"&gt;&lt;Author&gt;Rocksteady&lt;/Author&gt;&lt;Year&gt;2009&lt;/Year&gt;&lt;IDText&gt;Batman: Arkham Asylum&lt;/IDText&gt;&lt;DisplayText&gt;(2009)&lt;/DisplayText&gt;&lt;record&gt;&lt;titles&gt;&lt;title&gt;Batman: Arkham Asylum&lt;/title&gt;&lt;/titles&gt;&lt;contributors&gt;&lt;authors&gt;&lt;author&gt;Rocksteady Studios&lt;/author&gt;&lt;/authors&gt;&lt;/contributors&gt;&lt;added-date format="utc"&gt;1363019471&lt;/added-date&gt;&lt;ref-type name="Computer Program"&gt;9&lt;/ref-type&gt;&lt;dates&gt;&lt;year&gt;2009&lt;/year&gt;&lt;/dates&gt;&lt;rec-number&gt;10&lt;/rec-number&gt;&lt;publisher&gt;Eidos InteractiveWarner Bros. Interactive Entertainment &lt;/publisher&gt;&lt;last-updated-date format="utc"&gt;1363019554&lt;/last-updated-date&gt;&lt;/record&gt;&lt;/Cite&gt;&lt;/EndNote&gt;</w:instrText>
       </w:r>
       <w:r>
         <w:fldChar w:fldCharType="separate"/>
@@ -4792,9 +4863,8 @@
       <w:r>
         <w:rPr>
           <w:noProof/>
-          <w:vertAlign w:val="superscript"/>
-        </w:rPr>
-        <w:t>1</w:t>
+        </w:rPr>
+        <w:t>(2009)</w:t>
       </w:r>
       <w:r>
         <w:fldChar w:fldCharType="end"/>
@@ -4820,7 +4890,7 @@
         <w:fldChar w:fldCharType="begin"/>
       </w:r>
       <w:r>
-        <w:instrText xml:space="preserve"> ADDIN EN.CITE &lt;EndNote&gt;&lt;Cite ExcludeAuth="1"&gt;&lt;Author&gt;Irrational&lt;/Author&gt;&lt;Year&gt;2007&lt;/Year&gt;&lt;IDText&gt;BioShock&lt;/IDText&gt;&lt;DisplayText&gt;&lt;style face="superscript"&gt;2&lt;/style&gt;&lt;/DisplayText&gt;&lt;record&gt;&lt;titles&gt;&lt;title&gt;BioShock&lt;/title&gt;&lt;/titles&gt;&lt;contributors&gt;&lt;authors&gt;&lt;author&gt;Irrational Games&lt;/author&gt;&lt;author&gt;2L Marin&lt;/author&gt;&lt;/authors&gt;&lt;/contributors&gt;&lt;added-date format="utc"&gt;1363019711&lt;/added-date&gt;&lt;ref-type name="Computer Program"&gt;9&lt;/ref-type&gt;&lt;dates&gt;&lt;year&gt;2007&lt;/year&gt;&lt;/dates&gt;&lt;rec-number&gt;11&lt;/rec-number&gt;&lt;publisher&gt;2K Games&lt;/publisher&gt;&lt;last-updated-date format="utc"&gt;1363019743&lt;/last-updated-date&gt;&lt;/record&gt;&lt;/Cite&gt;&lt;/EndNote&gt;</w:instrText>
+        <w:instrText xml:space="preserve"> ADDIN EN.CITE &lt;EndNote&gt;&lt;Cite ExcludeAuth="1"&gt;&lt;Author&gt;Irrational&lt;/Author&gt;&lt;Year&gt;2007&lt;/Year&gt;&lt;IDText&gt;BioShock&lt;/IDText&gt;&lt;DisplayText&gt;(2007)&lt;/DisplayText&gt;&lt;record&gt;&lt;titles&gt;&lt;title&gt;BioShock&lt;/title&gt;&lt;/titles&gt;&lt;contributors&gt;&lt;authors&gt;&lt;author&gt;Irrational Games&lt;/author&gt;&lt;author&gt;2L Marin&lt;/author&gt;&lt;/authors&gt;&lt;/contributors&gt;&lt;added-date format="utc"&gt;1363019711&lt;/added-date&gt;&lt;ref-type name="Computer Program"&gt;9&lt;/ref-type&gt;&lt;dates&gt;&lt;year&gt;2007&lt;/year&gt;&lt;/dates&gt;&lt;rec-number&gt;11&lt;/rec-number&gt;&lt;publisher&gt;2K Games&lt;/publisher&gt;&lt;last-updated-date format="utc"&gt;1363019743&lt;/last-updated-date&gt;&lt;/record&gt;&lt;/Cite&gt;&lt;/EndNote&gt;</w:instrText>
       </w:r>
       <w:r>
         <w:fldChar w:fldCharType="separate"/>
@@ -4828,9 +4898,8 @@
       <w:r>
         <w:rPr>
           <w:noProof/>
-          <w:vertAlign w:val="superscript"/>
-        </w:rPr>
-        <w:t>2</w:t>
+        </w:rPr>
+        <w:t>(2007)</w:t>
       </w:r>
       <w:r>
         <w:fldChar w:fldCharType="end"/>
@@ -4848,16 +4917,16 @@
         <w:fldChar w:fldCharType="begin"/>
       </w:r>
       <w:r>
-        <w:instrText xml:space="preserve"> ADDIN EN.CITE &lt;EndNote&gt;&lt;Cite ExcludeYear="1"&gt;&lt;Author&gt;Epic&lt;/Author&gt;&lt;IDText&gt;Unreal Licencing&lt;/IDText&gt;&lt;DisplayText&gt;&lt;style face="superscript"&gt;3&lt;/style&gt;&lt;/DisplayText&gt;&lt;record&gt;&lt;urls&gt;&lt;related-urls&gt;&lt;url&gt;http://www.unrealengine.com/en/licensing/&lt;/url&gt;&lt;/related-urls&gt;&lt;/urls&gt;&lt;titles&gt;&lt;title&gt;Unreal Licencing&lt;/title&gt;&lt;/titles&gt;&lt;contributors&gt;&lt;authors&gt;&lt;author&gt;Epic Games&lt;/author&gt;&lt;/authors&gt;&lt;/contributors&gt;&lt;added-date format="utc"&gt;1364834560&lt;/added-date&gt;&lt;ref-type name="Web Page"&gt;12&lt;/ref-type&gt;&lt;rec-number&gt;23&lt;/rec-number&gt;&lt;last-updated-date format="utc"&gt;1364903407&lt;/last-updated-date&gt;&lt;volume&gt;2013&lt;/volume&gt;&lt;/record&gt;&lt;/Cite&gt;&lt;/EndNote&gt;</w:instrText>
+        <w:instrText xml:space="preserve"> ADDIN EN.CITE &lt;EndNote&gt;&lt;Cite ExcludeYear="1"&gt;&lt;Author&gt;Epic&lt;/Author&gt;&lt;IDText&gt;Unreal Licencing&lt;/IDText&gt;&lt;DisplayText&gt;(Games)&lt;/DisplayText&gt;&lt;record&gt;&lt;urls&gt;&lt;related-urls&gt;&lt;url&gt;http://www.unrealengine.com/en/licensing/&lt;/url&gt;&lt;/related-urls&gt;&lt;/urls&gt;&lt;titles&gt;&lt;title&gt;Unreal Licencing&lt;/title&gt;&lt;/titles&gt;&lt;contributors&gt;&lt;authors&gt;&lt;author&gt;Epic Games&lt;/author&gt;&lt;/authors&gt;&lt;/contributors&gt;&lt;added-date format="utc"&gt;1364834560&lt;/added-date&gt;&lt;ref-type name="Web Page"&gt;12&lt;/ref-type&gt;&lt;rec-number&gt;23&lt;/rec-number&gt;&lt;last-updated-date format="utc"&gt;1364903407&lt;/last-updated-date&gt;&lt;volume&gt;2013&lt;/volume&gt;&lt;/record&gt;&lt;/Cite&gt;&lt;/EndNote&gt;</w:instrText>
       </w:r>
       <w:r>
         <w:fldChar w:fldCharType="separate"/>
       </w:r>
       <w:r>
         <w:rPr>
-          <w:vertAlign w:val="superscript"/>
-        </w:rPr>
-        <w:t>3</w:t>
+          <w:noProof/>
+        </w:rPr>
+        <w:t>(Games)</w:t>
       </w:r>
       <w:r>
         <w:fldChar w:fldCharType="end"/>
@@ -4912,7 +4981,7 @@
         <w:fldChar w:fldCharType="begin"/>
       </w:r>
       <w:r>
-        <w:instrText xml:space="preserve"> ADDIN EN.CITE &lt;EndNote&gt;&lt;Cite ExcludeAuth="1"&gt;&lt;Year&gt;2007&lt;/Year&gt;&lt;IDText&gt;Crysis&lt;/IDText&gt;&lt;record&gt;&lt;titles&gt;&lt;title&gt;Crysis&lt;/title&gt;&lt;secondary-title&gt;Crytek&lt;/secondary-title&gt;&lt;/titles&gt;&lt;added-date format="utc"&gt;1363019245&lt;/added-date&gt;&lt;pub-location&gt;[Disc]&lt;/pub-location&gt;&lt;ref-type name="Computer Program"&gt;9&lt;/ref-type&gt;&lt;dates&gt;&lt;year&gt;2007&lt;/year&gt;&lt;/dates&gt;&lt;rec-number&gt;9&lt;/rec-number&gt;&lt;publisher&gt;Electronic Arts&lt;/publisher&gt;&lt;last-updated-date format="utc"&gt;1364903017&lt;/last-updated-date&gt;&lt;/record&gt;&lt;/Cite&gt;&lt;/EndNote&gt;</w:instrText>
+        <w:instrText xml:space="preserve"> ADDIN EN.CITE &lt;EndNote&gt;&lt;Cite ExcludeAuth="1"&gt;&lt;Year&gt;2007&lt;/Year&gt;&lt;IDText&gt;Crysis&lt;/IDText&gt;&lt;DisplayText&gt;(2007)&lt;/DisplayText&gt;&lt;record&gt;&lt;titles&gt;&lt;title&gt;Crysis&lt;/title&gt;&lt;secondary-title&gt;Crytek&lt;/secondary-title&gt;&lt;/titles&gt;&lt;added-date format="utc"&gt;1363019245&lt;/added-date&gt;&lt;pub-location&gt;[Disc]&lt;/pub-location&gt;&lt;ref-type name="Computer Program"&gt;9&lt;/ref-type&gt;&lt;dates&gt;&lt;year&gt;2007&lt;/year&gt;&lt;/dates&gt;&lt;rec-number&gt;9&lt;/rec-number&gt;&lt;publisher&gt;Electronic Arts&lt;/publisher&gt;&lt;last-updated-date format="utc"&gt;1364903017&lt;/last-updated-date&gt;&lt;/record&gt;&lt;/Cite&gt;&lt;/EndNote&gt;</w:instrText>
       </w:r>
       <w:r>
         <w:fldChar w:fldCharType="separate"/>
@@ -4921,7 +4990,7 @@
         <w:rPr>
           <w:noProof/>
         </w:rPr>
-        <w:t>{, 2007, Crysis}</w:t>
+        <w:t>(2007)</w:t>
       </w:r>
       <w:r>
         <w:fldChar w:fldCharType="end"/>
@@ -4933,7 +5002,7 @@
         <w:fldChar w:fldCharType="begin"/>
       </w:r>
       <w:r>
-        <w:instrText xml:space="preserve"> ADDIN EN.CITE &lt;EndNote&gt;&lt;Cite ExcludeYear="1"&gt;&lt;Author&gt;Crytek&lt;/Author&gt;&lt;IDText&gt;CryEngine Licence&lt;/IDText&gt;&lt;record&gt;&lt;urls&gt;&lt;related-urls&gt;&lt;url&gt;http://mycryengine.com/index.php?conid=43&lt;/url&gt;&lt;/related-urls&gt;&lt;/urls&gt;&lt;titles&gt;&lt;title&gt;CryEngine Licence&lt;/title&gt;&lt;/titles&gt;&lt;contributors&gt;&lt;authors&gt;&lt;author&gt;Crytek&lt;/author&gt;&lt;/authors&gt;&lt;/contributors&gt;&lt;added-date format="utc"&gt;1364840507&lt;/added-date&gt;&lt;ref-type name="Web Page"&gt;12&lt;/ref-type&gt;&lt;rec-number&gt;26&lt;/rec-number&gt;&lt;publisher&gt;Crytek&lt;/publisher&gt;&lt;last-updated-date format="utc"&gt;1364902976&lt;/last-updated-date&gt;&lt;volume&gt;2013&lt;/volume&gt;&lt;/record&gt;&lt;/Cite&gt;&lt;/EndNote&gt;</w:instrText>
+        <w:instrText xml:space="preserve"> ADDIN EN.CITE &lt;EndNote&gt;&lt;Cite ExcludeYear="1"&gt;&lt;Author&gt;Crytek&lt;/Author&gt;&lt;IDText&gt;CryEngine Licence&lt;/IDText&gt;&lt;DisplayText&gt;(Crytek)&lt;/DisplayText&gt;&lt;record&gt;&lt;urls&gt;&lt;related-urls&gt;&lt;url&gt;http://mycryengine.com/index.php?conid=43&lt;/url&gt;&lt;/related-urls&gt;&lt;/urls&gt;&lt;titles&gt;&lt;title&gt;CryEngine Licence&lt;/title&gt;&lt;/titles&gt;&lt;contributors&gt;&lt;authors&gt;&lt;author&gt;Crytek&lt;/author&gt;&lt;/authors&gt;&lt;/contributors&gt;&lt;added-date format="utc"&gt;1364840507&lt;/added-date&gt;&lt;ref-type name="Web Page"&gt;12&lt;/ref-type&gt;&lt;rec-number&gt;26&lt;/rec-number&gt;&lt;publisher&gt;Crytek&lt;/publisher&gt;&lt;last-updated-date format="utc"&gt;1364902976&lt;/last-updated-date&gt;&lt;volume&gt;2013&lt;/volume&gt;&lt;/record&gt;&lt;/Cite&gt;&lt;/EndNote&gt;</w:instrText>
       </w:r>
       <w:r>
         <w:fldChar w:fldCharType="separate"/>
@@ -4942,7 +5011,7 @@
         <w:rPr>
           <w:noProof/>
         </w:rPr>
-        <w:t>{Crytek, , CryEngine Licence}</w:t>
+        <w:t>(Crytek)</w:t>
       </w:r>
       <w:r>
         <w:fldChar w:fldCharType="end"/>
@@ -4984,7 +5053,7 @@
         <w:fldChar w:fldCharType="begin"/>
       </w:r>
       <w:r>
-        <w:instrText xml:space="preserve"> ADDIN EN.CITE &lt;EndNote&gt;&lt;Cite&gt;&lt;Author&gt;Daniel&lt;/Author&gt;&lt;Year&gt;2012&lt;/Year&gt;&lt;IDText&gt;Indie game developers rally behind cheap-to-use Unity Engine at Unite 2012&lt;/IDText&gt;&lt;record&gt;&lt;urls&gt;&lt;related-urls&gt;&lt;url&gt;http://www.digitaltrends.com/computing/is-the-unity-engine-ready-for-the-speedway/&lt;/url&gt;&lt;/related-urls&gt;&lt;/urls&gt;&lt;titles&gt;&lt;title&gt;&lt;style face="italic" font="default" size="100%"&gt;Indie game developers rally behind cheap-to-use Unity Engine at Unite 2012&lt;/style&gt;&lt;/title&gt;&lt;/titles&gt;&lt;contributors&gt;&lt;authors&gt;&lt;author&gt;Daniel McKleinfeld&lt;/author&gt;&lt;/authors&gt;&lt;/contributors&gt;&lt;added-date format="utc"&gt;1364836081&lt;/added-date&gt;&lt;ref-type name="Web Page"&gt;12&lt;/ref-type&gt;&lt;dates&gt;&lt;year&gt;2012&lt;/year&gt;&lt;/dates&gt;&lt;rec-number&gt;24&lt;/rec-number&gt;&lt;publisher&gt;Digital Trends&lt;/publisher&gt;&lt;last-updated-date format="utc"&gt;1364903715&lt;/last-updated-date&gt;&lt;/record&gt;&lt;/Cite&gt;&lt;/EndNote&gt;</w:instrText>
+        <w:instrText xml:space="preserve"> ADDIN EN.CITE &lt;EndNote&gt;&lt;Cite&gt;&lt;Author&gt;Daniel&lt;/Author&gt;&lt;Year&gt;2012&lt;/Year&gt;&lt;IDText&gt;Indie game developers rally behind cheap-to-use Unity Engine at Unite 2012&lt;/IDText&gt;&lt;DisplayText&gt;(McKleinfeld, 2012)&lt;/DisplayText&gt;&lt;record&gt;&lt;urls&gt;&lt;related-urls&gt;&lt;url&gt;http://www.digitaltrends.com/computing/is-the-unity-engine-ready-for-the-speedway/&lt;/url&gt;&lt;/related-urls&gt;&lt;/urls&gt;&lt;titles&gt;&lt;title&gt;&lt;style face="italic" font="default" size="100%"&gt;Indie game developers rally behind cheap-to-use Unity Engine at Unite 2012&lt;/style&gt;&lt;/title&gt;&lt;/titles&gt;&lt;contributors&gt;&lt;authors&gt;&lt;author&gt;Daniel McKleinfeld&lt;/author&gt;&lt;/authors&gt;&lt;/contributors&gt;&lt;added-date format="utc"&gt;1364836081&lt;/added-date&gt;&lt;ref-type name="Web Page"&gt;12&lt;/ref-type&gt;&lt;dates&gt;&lt;year&gt;2012&lt;/year&gt;&lt;/dates&gt;&lt;rec-number&gt;24&lt;/rec-number&gt;&lt;publisher&gt;Digital Trends&lt;/publisher&gt;&lt;last-updated-date format="utc"&gt;1364903715&lt;/last-updated-date&gt;&lt;/record&gt;&lt;/Cite&gt;&lt;/EndNote&gt;</w:instrText>
       </w:r>
       <w:r>
         <w:fldChar w:fldCharType="separate"/>
@@ -4993,7 +5062,7 @@
         <w:rPr>
           <w:noProof/>
         </w:rPr>
-        <w:t>{Daniel, 2012, Indie game developers rally behind cheap-to-use Unity Engine at Unite 2012}</w:t>
+        <w:t>(McKleinfeld, 2012)</w:t>
       </w:r>
       <w:r>
         <w:fldChar w:fldCharType="end"/>
@@ -5008,7 +5077,7 @@
         <w:fldChar w:fldCharType="begin"/>
       </w:r>
       <w:r>
-        <w:instrText xml:space="preserve"> ADDIN EN.CITE &lt;EndNote&gt;&lt;Cite ExcludeYear="1"&gt;&lt;Author&gt;Unity&lt;/Author&gt;&lt;IDText&gt;Licencing&lt;/IDText&gt;&lt;record&gt;&lt;urls&gt;&lt;related-urls&gt;&lt;url&gt;http://unity3d.com/unity/licenses&lt;/url&gt;&lt;/related-urls&gt;&lt;/urls&gt;&lt;titles&gt;&lt;title&gt;Licencing&lt;/title&gt;&lt;/titles&gt;&lt;contributors&gt;&lt;authors&gt;&lt;author&gt;Unity Technologies&lt;/author&gt;&lt;/authors&gt;&lt;/contributors&gt;&lt;added-date format="utc"&gt;1364836392&lt;/added-date&gt;&lt;ref-type name="Web Page"&gt;12&lt;/ref-type&gt;&lt;rec-number&gt;25&lt;/rec-number&gt;&lt;last-updated-date format="utc"&gt;1364903750&lt;/last-updated-date&gt;&lt;volume&gt;2013&lt;/volume&gt;&lt;/record&gt;&lt;/Cite&gt;&lt;/EndNote&gt;</w:instrText>
+        <w:instrText xml:space="preserve"> ADDIN EN.CITE &lt;EndNote&gt;&lt;Cite ExcludeYear="1"&gt;&lt;Author&gt;Unity&lt;/Author&gt;&lt;IDText&gt;Licencing&lt;/IDText&gt;&lt;DisplayText&gt;(Technologies)&lt;/DisplayText&gt;&lt;record&gt;&lt;urls&gt;&lt;related-urls&gt;&lt;url&gt;http://unity3d.com/unity/licenses&lt;/url&gt;&lt;/related-urls&gt;&lt;/urls&gt;&lt;titles&gt;&lt;title&gt;Licencing&lt;/title&gt;&lt;/titles&gt;&lt;contributors&gt;&lt;authors&gt;&lt;author&gt;Unity Technologies&lt;/author&gt;&lt;/authors&gt;&lt;/contributors&gt;&lt;added-date format="utc"&gt;1364836392&lt;/added-date&gt;&lt;ref-type name="Web Page"&gt;12&lt;/ref-type&gt;&lt;rec-number&gt;25&lt;/rec-number&gt;&lt;last-updated-date format="utc"&gt;1364903750&lt;/last-updated-date&gt;&lt;volume&gt;2013&lt;/volume&gt;&lt;/record&gt;&lt;/Cite&gt;&lt;/EndNote&gt;</w:instrText>
       </w:r>
       <w:r>
         <w:fldChar w:fldCharType="separate"/>
@@ -5017,7 +5086,7 @@
         <w:rPr>
           <w:noProof/>
         </w:rPr>
-        <w:t>{Unity, , Licencing}</w:t>
+        <w:t>(Technologies)</w:t>
       </w:r>
       <w:r>
         <w:fldChar w:fldCharType="end"/>
@@ -5029,11 +5098,11 @@
         <w:t xml:space="preserve"> for certain platforms such as A</w:t>
       </w:r>
       <w:r>
-        <w:t xml:space="preserve">ndroid, Xbox 360 and PlayStation 3 </w:t>
+        <w:t xml:space="preserve">ndroid, Xbox </w:t>
       </w:r>
       <w:r>
         <w:lastRenderedPageBreak/>
-        <w:t xml:space="preserve">to name a few. As for languages the game engine supports three natively. These are C#, JavaScript and </w:t>
+        <w:t xml:space="preserve">360 and PlayStation 3 to name a few. As for languages the game engine supports three natively. These are C#, JavaScript and </w:t>
       </w:r>
       <w:proofErr w:type="gramStart"/>
       <w:r>
@@ -5069,7 +5138,7 @@
         <w:fldChar w:fldCharType="begin"/>
       </w:r>
       <w:r>
-        <w:instrText xml:space="preserve"> ADDIN EN.CITE &lt;EndNote&gt;&lt;Cite ExcludeYear="1"&gt;&lt;Author&gt;Blender&lt;/Author&gt;&lt;IDText&gt;Blender Features&lt;/IDText&gt;&lt;record&gt;&lt;urls&gt;&lt;related-urls&gt;&lt;url&gt;http://www.blender.org/features-gallery/features/&lt;/url&gt;&lt;/related-urls&gt;&lt;/urls&gt;&lt;titles&gt;&lt;title&gt;Blender Features&lt;/title&gt;&lt;/titles&gt;&lt;contributors&gt;&lt;authors&gt;&lt;author&gt;Blender Foundation&lt;/author&gt;&lt;/authors&gt;&lt;/contributors&gt;&lt;added-date format="utc"&gt;1364840926&lt;/added-date&gt;&lt;ref-type name="Web Page"&gt;12&lt;/ref-type&gt;&lt;rec-number&gt;27&lt;/rec-number&gt;&lt;last-updated-date format="utc"&gt;1364903151&lt;/last-updated-date&gt;&lt;volume&gt;2013&lt;/volume&gt;&lt;/record&gt;&lt;/Cite&gt;&lt;/EndNote&gt;</w:instrText>
+        <w:instrText xml:space="preserve"> ADDIN EN.CITE &lt;EndNote&gt;&lt;Cite ExcludeYear="1"&gt;&lt;Author&gt;Blender&lt;/Author&gt;&lt;IDText&gt;Blender Features&lt;/IDText&gt;&lt;DisplayText&gt;(Foundation)&lt;/DisplayText&gt;&lt;record&gt;&lt;urls&gt;&lt;related-urls&gt;&lt;url&gt;http://www.blender.org/features-gallery/features/&lt;/url&gt;&lt;/related-urls&gt;&lt;/urls&gt;&lt;titles&gt;&lt;title&gt;Blender Features&lt;/title&gt;&lt;/titles&gt;&lt;contributors&gt;&lt;authors&gt;&lt;author&gt;Blender Foundation&lt;/author&gt;&lt;/authors&gt;&lt;/contributors&gt;&lt;added-date format="utc"&gt;1364840926&lt;/added-date&gt;&lt;ref-type name="Web Page"&gt;12&lt;/ref-type&gt;&lt;rec-number&gt;27&lt;/rec-number&gt;&lt;last-updated-date format="utc"&gt;1364903151&lt;/last-updated-date&gt;&lt;volume&gt;2013&lt;/volume&gt;&lt;/record&gt;&lt;/Cite&gt;&lt;/EndNote&gt;</w:instrText>
       </w:r>
       <w:r>
         <w:fldChar w:fldCharType="separate"/>
@@ -5078,7 +5147,7 @@
         <w:rPr>
           <w:noProof/>
         </w:rPr>
-        <w:t>{Blender, , Blender Features}</w:t>
+        <w:t>(Foundation)</w:t>
       </w:r>
       <w:r>
         <w:fldChar w:fldCharType="end"/>
@@ -5153,7 +5222,7 @@
       <w:bookmarkStart w:id="29" w:name="_Ref352428699"/>
       <w:bookmarkStart w:id="30" w:name="_Ref352428703"/>
       <w:bookmarkStart w:id="31" w:name="_Toc352673003"/>
-      <w:bookmarkStart w:id="32" w:name="_Toc364081054"/>
+      <w:bookmarkStart w:id="32" w:name="_Toc364096318"/>
       <w:r>
         <w:t>Current Game Standards</w:t>
       </w:r>
@@ -5173,7 +5242,7 @@
         <w:fldChar w:fldCharType="begin"/>
       </w:r>
       <w:r>
-        <w:instrText xml:space="preserve"> ADDIN EN.CITE &lt;EndNote&gt;&lt;Cite&gt;&lt;Author&gt;Matthew&lt;/Author&gt;&lt;Year&gt;2011&lt;/Year&gt;&lt;IDText&gt;Ubisoft: AI is the &amp;quot;real battleground&amp;quot; for new consoles&lt;/IDText&gt;&lt;record&gt;&lt;urls&gt;&lt;related-urls&gt;&lt;url&gt;http://www.gamesindustry.biz/articles/2011-07-06-ubisoft-ai-is-real-battleground-for-the-next-gen-consoles&lt;/url&gt;&lt;/related-urls&gt;&lt;/urls&gt;&lt;titles&gt;&lt;title&gt;Ubisoft: AI is the &amp;quot;real battleground&amp;quot; for new consoles&lt;/title&gt;&lt;/titles&gt;&lt;contributors&gt;&lt;authors&gt;&lt;author&gt;Matthew Handrahan&lt;/author&gt;&lt;/authors&gt;&lt;/contributors&gt;&lt;added-date format="utc"&gt;1364669648&lt;/added-date&gt;&lt;ref-type name="Web Page"&gt;12&lt;/ref-type&gt;&lt;dates&gt;&lt;year&gt;2011&lt;/year&gt;&lt;/dates&gt;&lt;rec-number&gt;19&lt;/rec-number&gt;&lt;publisher&gt;Games Industry International&lt;/publisher&gt;&lt;last-updated-date format="utc"&gt;1364903322&lt;/last-updated-date&gt;&lt;/record&gt;&lt;/Cite&gt;&lt;/EndNote&gt;</w:instrText>
+        <w:instrText xml:space="preserve"> ADDIN EN.CITE &lt;EndNote&gt;&lt;Cite&gt;&lt;Author&gt;Matthew&lt;/Author&gt;&lt;Year&gt;2011&lt;/Year&gt;&lt;IDText&gt;Ubisoft: AI is the &amp;quot;real battleground&amp;quot; for new consoles&lt;/IDText&gt;&lt;DisplayText&gt;(Handrahan, 2011)&lt;/DisplayText&gt;&lt;record&gt;&lt;urls&gt;&lt;related-urls&gt;&lt;url&gt;http://www.gamesindustry.biz/articles/2011-07-06-ubisoft-ai-is-real-battleground-for-the-next-gen-consoles&lt;/url&gt;&lt;/related-urls&gt;&lt;/urls&gt;&lt;titles&gt;&lt;title&gt;Ubisoft: AI is the &amp;quot;real battleground&amp;quot; for new consoles&lt;/title&gt;&lt;/titles&gt;&lt;contributors&gt;&lt;authors&gt;&lt;author&gt;Matthew Handrahan&lt;/author&gt;&lt;/authors&gt;&lt;/contributors&gt;&lt;added-date format="utc"&gt;1364669648&lt;/added-date&gt;&lt;ref-type name="Web Page"&gt;12&lt;/ref-type&gt;&lt;dates&gt;&lt;year&gt;2011&lt;/year&gt;&lt;/dates&gt;&lt;rec-number&gt;19&lt;/rec-number&gt;&lt;publisher&gt;Games Industry International&lt;/publisher&gt;&lt;last-updated-date format="utc"&gt;1364903322&lt;/last-updated-date&gt;&lt;/record&gt;&lt;/Cite&gt;&lt;/EndNote&gt;</w:instrText>
       </w:r>
       <w:r>
         <w:fldChar w:fldCharType="separate"/>
@@ -5182,7 +5251,7 @@
         <w:rPr>
           <w:noProof/>
         </w:rPr>
-        <w:t>{Matthew, 2011, Ubisoft: AI is the realbattleground for new consoles}</w:t>
+        <w:t>(Handrahan, 2011)</w:t>
       </w:r>
       <w:r>
         <w:fldChar w:fldCharType="end"/>
@@ -5200,7 +5269,7 @@
         <w:fldChar w:fldCharType="begin"/>
       </w:r>
       <w:r>
-        <w:instrText xml:space="preserve"> ADDIN EN.CITE &lt;EndNote&gt;&lt;Cite&gt;&lt;Author&gt;Steven&lt;/Author&gt;&lt;Year&gt;1998&lt;/Year&gt;&lt;IDText&gt;Game AI: The State of the Industry&lt;/IDText&gt;&lt;record&gt;&lt;urls&gt;&lt;related-urls&gt;&lt;url&gt;http://www.gamasutra.com/view/feature/131705/game_ai_the_state_of_the_industry.php?page=1&lt;/url&gt;&lt;/related-urls&gt;&lt;/urls&gt;&lt;titles&gt;&lt;title&gt;Game AI: The State of the Industry&lt;/title&gt;&lt;/titles&gt;&lt;contributors&gt;&lt;authors&gt;&lt;author&gt;Steven Woodcock&lt;/author&gt;&lt;/authors&gt;&lt;/contributors&gt;&lt;added-date format="utc"&gt;1364670249&lt;/added-date&gt;&lt;ref-type name="Web Page"&gt;12&lt;/ref-type&gt;&lt;dates&gt;&lt;year&gt;1998&lt;/year&gt;&lt;/dates&gt;&lt;rec-number&gt;20&lt;/rec-number&gt;&lt;last-updated-date format="utc"&gt;1364902798&lt;/last-updated-date&gt;&lt;volume&gt;2013&lt;/volume&gt;&lt;/record&gt;&lt;/Cite&gt;&lt;/EndNote&gt;</w:instrText>
+        <w:instrText xml:space="preserve"> ADDIN EN.CITE &lt;EndNote&gt;&lt;Cite&gt;&lt;Author&gt;Steven&lt;/Author&gt;&lt;Year&gt;1998&lt;/Year&gt;&lt;IDText&gt;Game AI: The State of the Industry&lt;/IDText&gt;&lt;DisplayText&gt;(Woodcock, 1998)&lt;/DisplayText&gt;&lt;record&gt;&lt;urls&gt;&lt;related-urls&gt;&lt;url&gt;http://www.gamasutra.com/view/feature/131705/game_ai_the_state_of_the_industry.php?page=1&lt;/url&gt;&lt;/related-urls&gt;&lt;/urls&gt;&lt;titles&gt;&lt;title&gt;Game AI: The State of the Industry&lt;/title&gt;&lt;/titles&gt;&lt;contributors&gt;&lt;authors&gt;&lt;author&gt;Steven Woodcock&lt;/author&gt;&lt;/authors&gt;&lt;/contributors&gt;&lt;added-date format="utc"&gt;1364670249&lt;/added-date&gt;&lt;ref-type name="Web Page"&gt;12&lt;/ref-type&gt;&lt;dates&gt;&lt;year&gt;1998&lt;/year&gt;&lt;/dates&gt;&lt;rec-number&gt;20&lt;/rec-number&gt;&lt;last-updated-date format="utc"&gt;1364902798&lt;/last-updated-date&gt;&lt;volume&gt;2013&lt;/volume&gt;&lt;/record&gt;&lt;/Cite&gt;&lt;/EndNote&gt;</w:instrText>
       </w:r>
       <w:r>
         <w:fldChar w:fldCharType="separate"/>
@@ -5209,7 +5278,7 @@
         <w:rPr>
           <w:noProof/>
         </w:rPr>
-        <w:t>{Steven, 1998, Game AI: The State of the Industry}</w:t>
+        <w:t>(Woodcock, 1998)</w:t>
       </w:r>
       <w:r>
         <w:fldChar w:fldCharType="end"/>
@@ -5229,7 +5298,7 @@
         <w:fldChar w:fldCharType="begin"/>
       </w:r>
       <w:r>
-        <w:instrText xml:space="preserve"> ADDIN EN.CITE &lt;EndNote&gt;&lt;Cite&gt;&lt;Author&gt;Millington&lt;/Author&gt;&lt;Year&gt;2009&lt;/Year&gt;&lt;IDText&gt;Artificial intelligence for games&lt;/IDText&gt;&lt;record&gt;&lt;isbn&gt;0123747317&lt;/isbn&gt;&lt;titles&gt;&lt;title&gt;Artificial intelligence for games&lt;/title&gt;&lt;/titles&gt;&lt;contributors&gt;&lt;authors&gt;&lt;author&gt;Millington, Ian&lt;/author&gt;&lt;author&gt;Funge, John&lt;/author&gt;&lt;/authors&gt;&lt;/contributors&gt;&lt;edition&gt;2nd Edition&lt;/edition&gt;&lt;added-date format="utc"&gt;1362589414&lt;/added-date&gt;&lt;ref-type name="Book"&gt;6&lt;/ref-type&gt;&lt;dates&gt;&lt;year&gt;2009&lt;/year&gt;&lt;/dates&gt;&lt;rec-number&gt;7&lt;/rec-number&gt;&lt;publisher&gt;Morgan Kaufmann&lt;/publisher&gt;&lt;last-updated-date format="utc"&gt;1364830310&lt;/last-updated-date&gt;&lt;/record&gt;&lt;/Cite&gt;&lt;/EndNote&gt;</w:instrText>
+        <w:instrText xml:space="preserve"> ADDIN EN.CITE &lt;EndNote&gt;&lt;Cite&gt;&lt;Author&gt;Millington&lt;/Author&gt;&lt;Year&gt;2009&lt;/Year&gt;&lt;IDText&gt;Artificial intelligence for games&lt;/IDText&gt;&lt;DisplayText&gt;(Millington and Funge, 2009)&lt;/DisplayText&gt;&lt;record&gt;&lt;isbn&gt;0123747317&lt;/isbn&gt;&lt;titles&gt;&lt;title&gt;Artificial intelligence for games&lt;/title&gt;&lt;/titles&gt;&lt;contributors&gt;&lt;authors&gt;&lt;author&gt;Millington, Ian&lt;/author&gt;&lt;author&gt;Funge, John&lt;/author&gt;&lt;/authors&gt;&lt;/contributors&gt;&lt;edition&gt;2nd Edition&lt;/edition&gt;&lt;added-date format="utc"&gt;1362589414&lt;/added-date&gt;&lt;ref-type name="Book"&gt;6&lt;/ref-type&gt;&lt;dates&gt;&lt;year&gt;2009&lt;/year&gt;&lt;/dates&gt;&lt;rec-number&gt;7&lt;/rec-number&gt;&lt;publisher&gt;Morgan Kaufmann&lt;/publisher&gt;&lt;last-updated-date format="utc"&gt;1364830310&lt;/last-updated-date&gt;&lt;/record&gt;&lt;/Cite&gt;&lt;/EndNote&gt;</w:instrText>
       </w:r>
       <w:r>
         <w:fldChar w:fldCharType="separate"/>
@@ -5238,7 +5307,7 @@
         <w:rPr>
           <w:noProof/>
         </w:rPr>
-        <w:t>{Millington, 2009, Artificial intelligence for games}</w:t>
+        <w:t>(Millington and Funge, 2009)</w:t>
       </w:r>
       <w:r>
         <w:fldChar w:fldCharType="end"/>
@@ -5266,7 +5335,7 @@
         <w:fldChar w:fldCharType="begin"/>
       </w:r>
       <w:r>
-        <w:instrText xml:space="preserve"> ADDIN EN.CITE &lt;EndNote&gt;&lt;Cite&gt;&lt;Author&gt;Sweetser&lt;/Author&gt;&lt;Year&gt;2002&lt;/Year&gt;&lt;IDText&gt;Current AI in Games: A review&lt;/IDText&gt;&lt;record&gt;&lt;isbn&gt;1321-2133&lt;/isbn&gt;&lt;titles&gt;&lt;title&gt;Current AI in Games: A review&lt;/title&gt;&lt;secondary-title&gt;Australian Journal of Intelligent Information Processing Systems&lt;/secondary-title&gt;&lt;/titles&gt;&lt;pages&gt;24-42&lt;/pages&gt;&lt;number&gt;1&lt;/number&gt;&lt;contributors&gt;&lt;authors&gt;&lt;author&gt;Sweetser, Penelope&lt;/author&gt;&lt;author&gt;Wiles, Janet&lt;/author&gt;&lt;/authors&gt;&lt;/contributors&gt;&lt;added-date format="utc"&gt;1362407115&lt;/added-date&gt;&lt;ref-type name="Journal Article"&gt;17&lt;/ref-type&gt;&lt;dates&gt;&lt;year&gt;2002&lt;/year&gt;&lt;/dates&gt;&lt;rec-number&gt;1&lt;/rec-number&gt;&lt;last-updated-date format="utc"&gt;1362407115&lt;/last-updated-date&gt;&lt;volume&gt;8&lt;/volume&gt;&lt;/record&gt;&lt;/Cite&gt;&lt;/EndNote&gt;</w:instrText>
+        <w:instrText xml:space="preserve"> ADDIN EN.CITE &lt;EndNote&gt;&lt;Cite&gt;&lt;Author&gt;Sweetser&lt;/Author&gt;&lt;Year&gt;2002&lt;/Year&gt;&lt;IDText&gt;Current AI in Games: A review&lt;/IDText&gt;&lt;DisplayText&gt;(Sweetser and Wiles, 2002)&lt;/DisplayText&gt;&lt;record&gt;&lt;isbn&gt;1321-2133&lt;/isbn&gt;&lt;titles&gt;&lt;title&gt;Current AI in Games: A review&lt;/title&gt;&lt;secondary-title&gt;Australian Journal of Intelligent Information Processing Systems&lt;/secondary-title&gt;&lt;/titles&gt;&lt;pages&gt;24-42&lt;/pages&gt;&lt;number&gt;1&lt;/number&gt;&lt;contributors&gt;&lt;authors&gt;&lt;author&gt;Sweetser, Penelope&lt;/author&gt;&lt;author&gt;Wiles, Janet&lt;/author&gt;&lt;/authors&gt;&lt;/contributors&gt;&lt;added-date format="utc"&gt;1362407115&lt;/added-date&gt;&lt;ref-type name="Journal Article"&gt;17&lt;/ref-type&gt;&lt;dates&gt;&lt;year&gt;2002&lt;/year&gt;&lt;/dates&gt;&lt;rec-number&gt;1&lt;/rec-number&gt;&lt;last-updated-date format="utc"&gt;1362407115&lt;/last-updated-date&gt;&lt;volume&gt;8&lt;/volume&gt;&lt;/record&gt;&lt;/Cite&gt;&lt;/EndNote&gt;</w:instrText>
       </w:r>
       <w:r>
         <w:fldChar w:fldCharType="separate"/>
@@ -5275,7 +5344,7 @@
         <w:rPr>
           <w:noProof/>
         </w:rPr>
-        <w:t>{</w:t>
+        <w:t>(</w:t>
       </w:r>
       <w:proofErr w:type="spellStart"/>
       <w:r>
@@ -5289,7 +5358,7 @@
         <w:rPr>
           <w:noProof/>
         </w:rPr>
-        <w:t>, 2002, Current AI in Games: A review}</w:t>
+        <w:t xml:space="preserve"> and Wiles, 2002)</w:t>
       </w:r>
       <w:r>
         <w:fldChar w:fldCharType="end"/>
@@ -5300,20 +5369,54 @@
     </w:p>
     <w:p>
       <w:r>
+        <w:t>Another reason is processor constraints as mentioned in</w:t>
+      </w:r>
+      <w:r>
+        <w:t xml:space="preserve"> Current AI in Games: A review</w:t>
+      </w:r>
+      <w:r>
+        <w:t xml:space="preserve"> </w:t>
+      </w:r>
+      <w:r>
+        <w:fldChar w:fldCharType="begin"/>
+      </w:r>
+      <w:r>
+        <w:instrText xml:space="preserve"> ADDIN EN.CITE &lt;EndNote&gt;&lt;Cite&gt;&lt;Author&gt;Sweetser&lt;/Author&gt;&lt;Year&gt;2002&lt;/Year&gt;&lt;IDText&gt;Current AI in Games: A review&lt;/IDText&gt;&lt;DisplayText&gt;(Sweetser and Wiles, 2002)&lt;/DisplayText&gt;&lt;record&gt;&lt;isbn&gt;1321-2133&lt;/isbn&gt;&lt;titles&gt;&lt;title&gt;Current AI in Games: A review&lt;/title&gt;&lt;secondary-title&gt;Australian Journal of Intelligent Information Processing Systems&lt;/secondary-title&gt;&lt;/titles&gt;&lt;pages&gt;24-42&lt;/pages&gt;&lt;number&gt;1&lt;/number&gt;&lt;contributors&gt;&lt;authors&gt;&lt;author&gt;Sweetser, Penelope&lt;/author&gt;&lt;author&gt;Wiles, Janet&lt;/author&gt;&lt;/authors&gt;&lt;/contributors&gt;&lt;added-date format="utc"&gt;1362407115&lt;/added-date&gt;&lt;ref-type name="Journal Article"&gt;17&lt;/ref-type&gt;&lt;dates&gt;&lt;year&gt;2002&lt;/year&gt;&lt;/dates&gt;&lt;rec-number&gt;1&lt;/rec-number&gt;&lt;last-updated-date format="utc"&gt;1362407115&lt;/last-updated-date&gt;&lt;volume&gt;8&lt;/volume&gt;&lt;/record&gt;&lt;/Cite&gt;&lt;/EndNote&gt;</w:instrText>
+      </w:r>
+      <w:r>
+        <w:fldChar w:fldCharType="separate"/>
+      </w:r>
+      <w:r>
+        <w:rPr>
+          <w:noProof/>
+        </w:rPr>
+        <w:t>(Sweetser and Wiles, 2002)</w:t>
+      </w:r>
+      <w:r>
+        <w:fldChar w:fldCharType="end"/>
+      </w:r>
+      <w:r>
+        <w:t xml:space="preserve">. This paper goes on to mention the drawbacks of </w:t>
+      </w:r>
+      <w:r>
         <w:lastRenderedPageBreak/>
-        <w:t>Another reason is processor constraints as mentioned in</w:t>
-      </w:r>
-      <w:r>
-        <w:t xml:space="preserve"> Current AI in Games: A review</w:t>
-      </w:r>
-      <w:r>
-        <w:t xml:space="preserve"> </w:t>
+        <w:t xml:space="preserve">using more advanced AI techniques within games. The paper states that game developers are reluctant to produce games that have learning techniques, such as neural networks and genetic algorithms, in case they develop/learn stupid behaviours. Also in the case of genetic algorithms they are very computationally expensive, something the game cannot have due to the amount of other tasks that need to be carried out. </w:t>
+      </w:r>
+    </w:p>
+    <w:p>
+      <w:r>
+        <w:t xml:space="preserve">While most modern games only take advantage of steering behaviours, state machines and A*, there have been a few commercial games that have been released with more advanced AI techniques. </w:t>
+      </w:r>
+    </w:p>
+    <w:p>
+      <w:r>
+        <w:t xml:space="preserve">These games include the Black &amp; White series </w:t>
       </w:r>
       <w:r>
         <w:fldChar w:fldCharType="begin"/>
       </w:r>
       <w:r>
-        <w:instrText xml:space="preserve"> ADDIN EN.CITE &lt;EndNote&gt;&lt;Cite&gt;&lt;Author&gt;Sweetser&lt;/Author&gt;&lt;Year&gt;2002&lt;/Year&gt;&lt;IDText&gt;Current AI in Games: A review&lt;/IDText&gt;&lt;record&gt;&lt;isbn&gt;1321-2133&lt;/isbn&gt;&lt;titles&gt;&lt;title&gt;Current AI in Games: A review&lt;/title&gt;&lt;secondary-title&gt;Australian Journal of Intelligent Information Processing Systems&lt;/secondary-title&gt;&lt;/titles&gt;&lt;pages&gt;24-42&lt;/pages&gt;&lt;number&gt;1&lt;/number&gt;&lt;contributors&gt;&lt;authors&gt;&lt;author&gt;Sweetser, Penelope&lt;/author&gt;&lt;author&gt;Wiles, Janet&lt;/author&gt;&lt;/authors&gt;&lt;/contributors&gt;&lt;added-date format="utc"&gt;1362407115&lt;/added-date&gt;&lt;ref-type name="Journal Article"&gt;17&lt;/ref-type&gt;&lt;dates&gt;&lt;year&gt;2002&lt;/year&gt;&lt;/dates&gt;&lt;rec-number&gt;1&lt;/rec-number&gt;&lt;last-updated-date format="utc"&gt;1362407115&lt;/last-updated-date&gt;&lt;volume&gt;8&lt;/volume&gt;&lt;/record&gt;&lt;/Cite&gt;&lt;/EndNote&gt;</w:instrText>
+        <w:instrText xml:space="preserve"> ADDIN EN.CITE &lt;EndNote&gt;&lt;Cite ExcludeAuth="1"&gt;&lt;Author&gt;Lionhead&lt;/Author&gt;&lt;Year&gt;2001&lt;/Year&gt;&lt;IDText&gt;Black &amp;amp; White&lt;/IDText&gt;&lt;DisplayText&gt;(2001)&lt;/DisplayText&gt;&lt;record&gt;&lt;custom1&gt;[Video Game]&lt;/custom1&gt;&lt;titles&gt;&lt;title&gt;Black &amp;amp; White&lt;/title&gt;&lt;/titles&gt;&lt;contributors&gt;&lt;authors&gt;&lt;author&gt;Lionhead Studios&lt;/author&gt;&lt;/authors&gt;&lt;/contributors&gt;&lt;added-date format="utc"&gt;1363019998&lt;/added-date&gt;&lt;ref-type name="Generic"&gt;13&lt;/ref-type&gt;&lt;dates&gt;&lt;year&gt;2001&lt;/year&gt;&lt;/dates&gt;&lt;rec-number&gt;12&lt;/rec-number&gt;&lt;publisher&gt;EA Games&lt;/publisher&gt;&lt;last-updated-date format="utc"&gt;1363020108&lt;/last-updated-date&gt;&lt;/record&gt;&lt;/Cite&gt;&lt;/EndNote&gt;</w:instrText>
       </w:r>
       <w:r>
         <w:fldChar w:fldCharType="separate"/>
@@ -5322,38 +5425,7 @@
         <w:rPr>
           <w:noProof/>
         </w:rPr>
-        <w:t>{Sweetser, 2002, Current AI in Games: A review}</w:t>
-      </w:r>
-      <w:r>
-        <w:fldChar w:fldCharType="end"/>
-      </w:r>
-      <w:r>
-        <w:t xml:space="preserve">. This paper goes on to mention the drawbacks of using more advanced AI techniques within games. The paper states that game developers are reluctant to produce games that have learning techniques, such as neural networks and genetic algorithms, in case they develop/learn stupid behaviours. Also in the case of genetic algorithms they are very computationally expensive, something the game cannot have due to the amount of other tasks that need to be carried out. </w:t>
-      </w:r>
-    </w:p>
-    <w:p>
-      <w:r>
-        <w:t xml:space="preserve">While most modern games only take advantage of steering behaviours, state machines and A*, there have been a few commercial games that have been released with more advanced AI techniques. </w:t>
-      </w:r>
-    </w:p>
-    <w:p>
-      <w:r>
-        <w:t xml:space="preserve">These games include the Black &amp; White series </w:t>
-      </w:r>
-      <w:r>
-        <w:fldChar w:fldCharType="begin"/>
-      </w:r>
-      <w:r>
-        <w:instrText xml:space="preserve"> ADDIN EN.CITE &lt;EndNote&gt;&lt;Cite ExcludeAuth="1"&gt;&lt;Author&gt;Lionhead&lt;/Author&gt;&lt;Year&gt;2001&lt;/Year&gt;&lt;IDText&gt;Black &amp;amp; White&lt;/IDText&gt;&lt;record&gt;&lt;custom1&gt;[Video Game]&lt;/custom1&gt;&lt;titles&gt;&lt;title&gt;Black &amp;amp; White&lt;/title&gt;&lt;/titles&gt;&lt;contributors&gt;&lt;authors&gt;&lt;author&gt;Lionhead Studios&lt;/author&gt;&lt;/authors&gt;&lt;/contributors&gt;&lt;added-date format="utc"&gt;1363019998&lt;/added-date&gt;&lt;ref-type name="Generic"&gt;13&lt;/ref-type&gt;&lt;dates&gt;&lt;year&gt;2001&lt;/year&gt;&lt;/dates&gt;&lt;rec-number&gt;12&lt;/rec-number&gt;&lt;publisher&gt;EA Games&lt;/publisher&gt;&lt;last-updated-date format="utc"&gt;1363020108&lt;/last-updated-date&gt;&lt;/record&gt;&lt;/Cite&gt;&lt;/EndNote&gt;</w:instrText>
-      </w:r>
-      <w:r>
-        <w:fldChar w:fldCharType="separate"/>
-      </w:r>
-      <w:r>
-        <w:rPr>
-          <w:noProof/>
-        </w:rPr>
-        <w:t>{, 2001, Black &amp; White}</w:t>
+        <w:t>(2001)</w:t>
       </w:r>
       <w:r>
         <w:fldChar w:fldCharType="end"/>
@@ -5406,7 +5478,7 @@
       <w:bookmarkStart w:id="37" w:name="_Ref352421399"/>
       <w:bookmarkStart w:id="38" w:name="_Ref352421402"/>
       <w:bookmarkStart w:id="39" w:name="_Toc352673004"/>
-      <w:bookmarkStart w:id="40" w:name="_Toc364081055"/>
+      <w:bookmarkStart w:id="40" w:name="_Toc364096319"/>
       <w:r>
         <w:lastRenderedPageBreak/>
         <w:t>Evolutionary Games</w:t>
@@ -5449,7 +5521,7 @@
         <w:fldChar w:fldCharType="begin"/>
       </w:r>
       <w:r>
-        <w:instrText xml:space="preserve"> ADDIN EN.CITE &lt;EndNote&gt;&lt;Cite&gt;&lt;Author&gt;Hastings&lt;/Author&gt;&lt;Year&gt;2009&lt;/Year&gt;&lt;IDText&gt;Evolving content in the galactic arms race video game&lt;/IDText&gt;&lt;record&gt;&lt;isbn&gt;142444814X&lt;/isbn&gt;&lt;titles&gt;&lt;title&gt;Evolving content in the galactic arms race video game&lt;/title&gt;&lt;secondary-title&gt;Computational Intelligence and Games, 2009. CIG 2009. IEEE Symposium on&lt;/secondary-title&gt;&lt;/titles&gt;&lt;pages&gt;241-248&lt;/pages&gt;&lt;contributors&gt;&lt;authors&gt;&lt;author&gt;Hastings, Erin J.&lt;/author&gt;&lt;author&gt;Guha, Ratan K.&lt;/author&gt;&lt;author&gt;Stanley, Kenneth O.&lt;/author&gt;&lt;/authors&gt;&lt;/contributors&gt;&lt;added-date format="utc"&gt;1362587518&lt;/added-date&gt;&lt;ref-type name="Conference Proceedings"&gt;10&lt;/ref-type&gt;&lt;dates&gt;&lt;year&gt;2009&lt;/year&gt;&lt;/dates&gt;&lt;rec-number&gt;5&lt;/rec-number&gt;&lt;publisher&gt;IEEE&lt;/publisher&gt;&lt;last-updated-date format="utc"&gt;1362587518&lt;/last-updated-date&gt;&lt;/record&gt;&lt;/Cite&gt;&lt;/EndNote&gt;</w:instrText>
+        <w:instrText xml:space="preserve"> ADDIN EN.CITE &lt;EndNote&gt;&lt;Cite&gt;&lt;Author&gt;Hastings&lt;/Author&gt;&lt;Year&gt;2009&lt;/Year&gt;&lt;IDText&gt;Evolving content in the galactic arms race video game&lt;/IDText&gt;&lt;DisplayText&gt;(Hastings et al., 2009)&lt;/DisplayText&gt;&lt;record&gt;&lt;isbn&gt;142444814X&lt;/isbn&gt;&lt;titles&gt;&lt;title&gt;Evolving content in the galactic arms race video game&lt;/title&gt;&lt;secondary-title&gt;Computational Intelligence and Games, 2009. CIG 2009. IEEE Symposium on&lt;/secondary-title&gt;&lt;/titles&gt;&lt;pages&gt;241-248&lt;/pages&gt;&lt;contributors&gt;&lt;authors&gt;&lt;author&gt;Hastings, Erin J.&lt;/author&gt;&lt;author&gt;Guha, Ratan K.&lt;/author&gt;&lt;author&gt;Stanley, Kenneth O.&lt;/author&gt;&lt;/authors&gt;&lt;/contributors&gt;&lt;added-date format="utc"&gt;1362587518&lt;/added-date&gt;&lt;ref-type name="Conference Proceedings"&gt;10&lt;/ref-type&gt;&lt;dates&gt;&lt;year&gt;2009&lt;/year&gt;&lt;/dates&gt;&lt;rec-number&gt;5&lt;/rec-number&gt;&lt;publisher&gt;IEEE&lt;/publisher&gt;&lt;last-updated-date format="utc"&gt;1362587518&lt;/last-updated-date&gt;&lt;/record&gt;&lt;/Cite&gt;&lt;/EndNote&gt;</w:instrText>
       </w:r>
       <w:r>
         <w:fldChar w:fldCharType="separate"/>
@@ -5458,7 +5530,7 @@
         <w:rPr>
           <w:noProof/>
         </w:rPr>
-        <w:t>{Hastings, 2009, Evolving content in the galactic arms race video game}</w:t>
+        <w:t>(Hastings et al., 2009)</w:t>
       </w:r>
       <w:r>
         <w:fldChar w:fldCharType="end"/>
@@ -5478,7 +5550,7 @@
         <w:fldChar w:fldCharType="begin"/>
       </w:r>
       <w:r>
-        <w:instrText xml:space="preserve"> ADDIN EN.CITE &lt;EndNote&gt;&lt;Cite ExcludeAuth="1"&gt;&lt;Author&gt;Hastings&lt;/Author&gt;&lt;Year&gt;2009&lt;/Year&gt;&lt;IDText&gt;Evolving content in the galactic arms race video game&lt;/IDText&gt;&lt;record&gt;&lt;isbn&gt;142444814X&lt;/isbn&gt;&lt;titles&gt;&lt;title&gt;Evolving content in the galactic arms race video game&lt;/title&gt;&lt;secondary-title&gt;Computational Intelligence and Games, 2009. CIG 2009. IEEE Symposium on&lt;/secondary-title&gt;&lt;/titles&gt;&lt;pages&gt;241-248&lt;/pages&gt;&lt;contributors&gt;&lt;authors&gt;&lt;author&gt;Hastings, Erin J.&lt;/author&gt;&lt;author&gt;Guha, Ratan K.&lt;/author&gt;&lt;author&gt;Stanley, Kenneth O.&lt;/author&gt;&lt;/authors&gt;&lt;/contributors&gt;&lt;added-date format="utc"&gt;1362587518&lt;/added-date&gt;&lt;ref-type name="Conference Proceedings"&gt;10&lt;/ref-type&gt;&lt;dates&gt;&lt;year&gt;2009&lt;/year&gt;&lt;/dates&gt;&lt;rec-number&gt;5&lt;/rec-number&gt;&lt;publisher&gt;IEEE&lt;/publisher&gt;&lt;last-updated-date format="utc"&gt;1362587518&lt;/last-updated-date&gt;&lt;/record&gt;&lt;/Cite&gt;&lt;/EndNote&gt;</w:instrText>
+        <w:instrText xml:space="preserve"> ADDIN EN.CITE &lt;EndNote&gt;&lt;Cite ExcludeAuth="1"&gt;&lt;Author&gt;Hastings&lt;/Author&gt;&lt;Year&gt;2009&lt;/Year&gt;&lt;IDText&gt;Evolving content in the galactic arms race video game&lt;/IDText&gt;&lt;DisplayText&gt;(2009)&lt;/DisplayText&gt;&lt;record&gt;&lt;isbn&gt;142444814X&lt;/isbn&gt;&lt;titles&gt;&lt;title&gt;Evolving content in the galactic arms race video game&lt;/title&gt;&lt;secondary-title&gt;Computational Intelligence and Games, 2009. CIG 2009. IEEE Symposium on&lt;/secondary-title&gt;&lt;/titles&gt;&lt;pages&gt;241-248&lt;/pages&gt;&lt;contributors&gt;&lt;authors&gt;&lt;author&gt;Hastings, Erin J.&lt;/author&gt;&lt;author&gt;Guha, Ratan K.&lt;/author&gt;&lt;author&gt;Stanley, Kenneth O.&lt;/author&gt;&lt;/authors&gt;&lt;/contributors&gt;&lt;added-date format="utc"&gt;1362587518&lt;/added-date&gt;&lt;ref-type name="Conference Proceedings"&gt;10&lt;/ref-type&gt;&lt;dates&gt;&lt;year&gt;2009&lt;/year&gt;&lt;/dates&gt;&lt;rec-number&gt;5&lt;/rec-number&gt;&lt;publisher&gt;IEEE&lt;/publisher&gt;&lt;last-updated-date format="utc"&gt;1362587518&lt;/last-updated-date&gt;&lt;/record&gt;&lt;/Cite&gt;&lt;/EndNote&gt;</w:instrText>
       </w:r>
       <w:r>
         <w:fldChar w:fldCharType="separate"/>
@@ -5487,7 +5559,7 @@
         <w:rPr>
           <w:noProof/>
         </w:rPr>
-        <w:t>{, 2009, Evolving content in the galactic arms race video game}</w:t>
+        <w:t>(2009)</w:t>
       </w:r>
       <w:r>
         <w:fldChar w:fldCharType="end"/>
@@ -5536,7 +5608,7 @@
           <w:noProof/>
         </w:rPr>
         <w:drawing>
-          <wp:inline distT="0" distB="0" distL="0" distR="0" wp14:anchorId="106AA0E9" wp14:editId="65ABD0ED">
+          <wp:inline distT="0" distB="0" distL="0" distR="0" wp14:anchorId="23E8EEC9" wp14:editId="3A1D487F">
             <wp:extent cx="5732145" cy="1501140"/>
             <wp:effectExtent l="0" t="0" r="1905" b="3810"/>
             <wp:docPr id="2" name="Picture 2"/>
@@ -5596,7 +5668,7 @@
       </w:pPr>
       <w:bookmarkStart w:id="42" w:name="_Toc352633640"/>
       <w:bookmarkStart w:id="43" w:name="_Toc352671240"/>
-      <w:bookmarkStart w:id="44" w:name="_Toc364081033"/>
+      <w:bookmarkStart w:id="44" w:name="_Toc364096297"/>
       <w:r>
         <w:t xml:space="preserve">Figure </w:t>
       </w:r>
@@ -5631,7 +5703,7 @@
           <w:b w:val="0"/>
           <w:color w:val="auto"/>
         </w:rPr>
-        <w:instrText xml:space="preserve"> ADDIN EN.CITE &lt;EndNote&gt;&lt;Cite&gt;&lt;Author&gt;Hastings&lt;/Author&gt;&lt;Year&gt;2009&lt;/Year&gt;&lt;IDText&gt;Evolving content in the galactic arms race video game&lt;/IDText&gt;&lt;record&gt;&lt;isbn&gt;142444814X&lt;/isbn&gt;&lt;titles&gt;&lt;title&gt;Evolving content in the galactic arms race video game&lt;/title&gt;&lt;secondary-title&gt;Computational Intelligence and Games, 2009. CIG 2009. IEEE Symposium on&lt;/secondary-title&gt;&lt;/titles&gt;&lt;pages&gt;241-248&lt;/pages&gt;&lt;contributors&gt;&lt;authors&gt;&lt;author&gt;Hastings, Erin J.&lt;/author&gt;&lt;author&gt;Guha, Ratan K.&lt;/author&gt;&lt;author&gt;Stanley, Kenneth O.&lt;/author&gt;&lt;/authors&gt;&lt;/contributors&gt;&lt;added-date format="utc"&gt;1362587518&lt;/added-date&gt;&lt;ref-type name="Conference Proceedings"&gt;10&lt;/ref-type&gt;&lt;dates&gt;&lt;year&gt;2009&lt;/year&gt;&lt;/dates&gt;&lt;rec-number&gt;5&lt;/rec-number&gt;&lt;publisher&gt;IEEE&lt;/publisher&gt;&lt;last-updated-date format="utc"&gt;1362587518&lt;/last-updated-date&gt;&lt;/record&gt;&lt;/Cite&gt;&lt;/EndNote&gt;</w:instrText>
+        <w:instrText xml:space="preserve"> ADDIN EN.CITE &lt;EndNote&gt;&lt;Cite&gt;&lt;Author&gt;Hastings&lt;/Author&gt;&lt;Year&gt;2009&lt;/Year&gt;&lt;IDText&gt;Evolving content in the galactic arms race video game&lt;/IDText&gt;&lt;DisplayText&gt;(Hastings et al., 2009)&lt;/DisplayText&gt;&lt;record&gt;&lt;isbn&gt;142444814X&lt;/isbn&gt;&lt;titles&gt;&lt;title&gt;Evolving content in the galactic arms race video game&lt;/title&gt;&lt;secondary-title&gt;Computational Intelligence and Games, 2009. CIG 2009. IEEE Symposium on&lt;/secondary-title&gt;&lt;/titles&gt;&lt;pages&gt;241-248&lt;/pages&gt;&lt;contributors&gt;&lt;authors&gt;&lt;author&gt;Hastings, Erin J.&lt;/author&gt;&lt;author&gt;Guha, Ratan K.&lt;/author&gt;&lt;author&gt;Stanley, Kenneth O.&lt;/author&gt;&lt;/authors&gt;&lt;/contributors&gt;&lt;added-date format="utc"&gt;1362587518&lt;/added-date&gt;&lt;ref-type name="Conference Proceedings"&gt;10&lt;/ref-type&gt;&lt;dates&gt;&lt;year&gt;2009&lt;/year&gt;&lt;/dates&gt;&lt;rec-number&gt;5&lt;/rec-number&gt;&lt;publisher&gt;IEEE&lt;/publisher&gt;&lt;last-updated-date format="utc"&gt;1362587518&lt;/last-updated-date&gt;&lt;/record&gt;&lt;/Cite&gt;&lt;/EndNote&gt;</w:instrText>
       </w:r>
       <w:r>
         <w:rPr>
@@ -5646,7 +5718,7 @@
           <w:noProof/>
           <w:color w:val="auto"/>
         </w:rPr>
-        <w:t>{Hastings, 2009, Evolving content in the galactic arms race video game}</w:t>
+        <w:t>(Hastings et al., 2009)</w:t>
       </w:r>
       <w:r>
         <w:rPr>
@@ -5695,7 +5767,7 @@
         <w:fldChar w:fldCharType="begin"/>
       </w:r>
       <w:r>
-        <w:instrText xml:space="preserve"> ADDIN EN.CITE &lt;EndNote&gt;&lt;Cite&gt;&lt;Author&gt;Stanley&lt;/Author&gt;&lt;Year&gt;2005&lt;/Year&gt;&lt;IDText&gt;Evolving neural network agents in the NERO video game&lt;/IDText&gt;&lt;record&gt;&lt;titles&gt;&lt;title&gt;Evolving neural network agents in the NERO video game&lt;/title&gt;&lt;secondary-title&gt;Proceedings of the IEEE&lt;/secondary-title&gt;&lt;/titles&gt;&lt;pages&gt;182-189&lt;/pages&gt;&lt;contributors&gt;&lt;authors&gt;&lt;author&gt;Stanley, Kenneth O.&lt;/author&gt;&lt;author&gt;Bryant, Bobby D.&lt;/author&gt;&lt;author&gt;Miikkulainen, Risto&lt;/author&gt;&lt;/authors&gt;&lt;/contributors&gt;&lt;added-date format="utc"&gt;1362587395&lt;/added-date&gt;&lt;ref-type name="Journal Article"&gt;17&lt;/ref-type&gt;&lt;dates&gt;&lt;year&gt;2005&lt;/year&gt;&lt;/dates&gt;&lt;rec-number&gt;4&lt;/rec-number&gt;&lt;last-updated-date format="utc"&gt;1362587395&lt;/last-updated-date&gt;&lt;/record&gt;&lt;/Cite&gt;&lt;/EndNote&gt;</w:instrText>
+        <w:instrText xml:space="preserve"> ADDIN EN.CITE &lt;EndNote&gt;&lt;Cite&gt;&lt;Author&gt;Stanley&lt;/Author&gt;&lt;Year&gt;2005&lt;/Year&gt;&lt;IDText&gt;Evolving neural network agents in the NERO video game&lt;/IDText&gt;&lt;DisplayText&gt;(Stanley et al., 2005)&lt;/DisplayText&gt;&lt;record&gt;&lt;titles&gt;&lt;title&gt;Evolving neural network agents in the NERO video game&lt;/title&gt;&lt;secondary-title&gt;Proceedings of the IEEE&lt;/secondary-title&gt;&lt;/titles&gt;&lt;pages&gt;182-189&lt;/pages&gt;&lt;contributors&gt;&lt;authors&gt;&lt;author&gt;Stanley, Kenneth O.&lt;/author&gt;&lt;author&gt;Bryant, Bobby D.&lt;/author&gt;&lt;author&gt;Miikkulainen, Risto&lt;/author&gt;&lt;/authors&gt;&lt;/contributors&gt;&lt;added-date format="utc"&gt;1362587395&lt;/added-date&gt;&lt;ref-type name="Journal Article"&gt;17&lt;/ref-type&gt;&lt;dates&gt;&lt;year&gt;2005&lt;/year&gt;&lt;/dates&gt;&lt;rec-number&gt;4&lt;/rec-number&gt;&lt;last-updated-date format="utc"&gt;1362587395&lt;/last-updated-date&gt;&lt;/record&gt;&lt;/Cite&gt;&lt;/EndNote&gt;</w:instrText>
       </w:r>
       <w:r>
         <w:fldChar w:fldCharType="separate"/>
@@ -5704,7 +5776,7 @@
         <w:rPr>
           <w:noProof/>
         </w:rPr>
-        <w:t>{Stanley, 2005, Evolving neural network agents in the NERO video game}</w:t>
+        <w:t>(Stanley et al., 2005)</w:t>
       </w:r>
       <w:r>
         <w:fldChar w:fldCharType="end"/>
@@ -5786,12 +5858,12 @@
     </w:p>
     <w:p>
       <w:r>
+        <w:t xml:space="preserve">It is with these sliders that relate to the fitness of the agent. The fitness is determined by the player. </w:t>
+      </w:r>
+    </w:p>
+    <w:p>
+      <w:r>
         <w:lastRenderedPageBreak/>
-        <w:t xml:space="preserve">It is with these sliders that relate to the fitness of the agent. The fitness is determined by the player. </w:t>
-      </w:r>
-    </w:p>
-    <w:p>
-      <w:r>
         <w:t xml:space="preserve">When training the agents, the replacement of agents happens constantly. It does not destroy almost every member at once like normal genetic algorithms; instead it constantly replaces agents with lower fitness’s with an offspring of two of the fitter agents. </w:t>
       </w:r>
     </w:p>
@@ -5846,7 +5918,7 @@
       <w:bookmarkStart w:id="49" w:name="_Ref351064443"/>
       <w:bookmarkStart w:id="50" w:name="_Ref351064446"/>
       <w:bookmarkStart w:id="51" w:name="_Toc352673008"/>
-      <w:bookmarkStart w:id="52" w:name="_Toc364081056"/>
+      <w:bookmarkStart w:id="52" w:name="_Toc364096320"/>
       <w:r>
         <w:lastRenderedPageBreak/>
         <w:t>Neural Networks</w:t>
@@ -5925,126 +5997,111 @@
         </w:numPr>
       </w:pPr>
       <w:r>
-        <w:t>How the brain works</w:t>
-      </w:r>
-    </w:p>
-    <w:p>
-      <w:r>
-        <w:t xml:space="preserve">This is taken from artificial intelligence a modern approach. </w:t>
-      </w:r>
-    </w:p>
-    <w:p>
-      <w:r>
-        <w:fldChar w:fldCharType="begin"/>
-      </w:r>
-      <w:r>
-        <w:instrText xml:space="preserve"> ADDIN EN.CITE &lt;EndNote&gt;&lt;Cite&gt;&lt;Author&gt;Russell&lt;/Author&gt;&lt;Year&gt;2010&lt;/Year&gt;&lt;IDText&gt;Artificial Intelligence: A Modern Approach&lt;/IDText&gt;&lt;record&gt;&lt;urls&gt;&lt;related-urls&gt;&lt;url&gt;http://www.amazon.ca/exec/obidos/redirect?tag=citeulike09-20&amp;amp;amp&lt;/url&gt;&lt;/related-urls&gt;&lt;/urls&gt;&lt;isbn&gt;9780132071482&lt;/isbn&gt;&lt;titles&gt;&lt;title&gt;Artificial Intelligence: A Modern Approach&lt;/title&gt;&lt;/titles&gt;&lt;contributors&gt;&lt;authors&gt;&lt;author&gt;Russell, Stuart&lt;/author&gt;&lt;author&gt;Norvig, Peter&lt;/author&gt;&lt;/authors&gt;&lt;/contributors&gt;&lt;added-date format="utc"&gt;1376318939&lt;/added-date&gt;&lt;ref-type name="Book"&gt;6&lt;/ref-type&gt;&lt;dates&gt;&lt;year&gt;2010&lt;/year&gt;&lt;/dates&gt;&lt;rec-number&gt;29&lt;/rec-number&gt;&lt;publisher&gt;Prentice Hall&lt;/publisher&gt;&lt;last-updated-date format="utc"&gt;1376318939&lt;/last-updated-date&gt;&lt;abstract&gt;In this third edition, the authors have updated the treatment of all major areas. A new organizing principle--the representational dimension of atomic, factored, and structured models--has been added. Significant new material has been provided in areas such as partially observable search, contingency planning, hierarchical planning, relational and first-order probability models, regularization and loss functions in machine learning, kernel methods, Web search engines, information extraction, and learning in vision and robotics. The book also includes hundreds of new exercises.&lt;/abstract&gt;&lt;electronic-resource-num&gt;citeulike-article-id:7119973&lt;/electronic-resource-num&gt;&lt;/record&gt;&lt;/Cite&gt;&lt;/EndNote&gt;</w:instrText>
-      </w:r>
-      <w:r>
-        <w:fldChar w:fldCharType="separate"/>
-      </w:r>
-      <w:r>
-        <w:rPr>
-          <w:noProof/>
-        </w:rPr>
-        <w:t>{Russell, 2010, Artificial Intelligence: A Modern Approach}</w:t>
-      </w:r>
-      <w:r>
-        <w:fldChar w:fldCharType="end"/>
-      </w:r>
-    </w:p>
-    <w:p>
-      <w:r>
-        <w:t xml:space="preserve">Within the brain there are two main things; neurons and axons. </w:t>
-      </w:r>
-    </w:p>
-    <w:p>
-      <w:r>
-        <w:t xml:space="preserve">Neurons are connected together using these axons. </w:t>
-      </w:r>
-    </w:p>
-    <w:p>
-      <w:r>
-        <w:t>At the point where an axon from one neuron connects with another</w:t>
-      </w:r>
-      <w:r>
-        <w:t xml:space="preserve"> neuron</w:t>
-      </w:r>
-      <w:r>
-        <w:t xml:space="preserve"> is called the synapse. </w:t>
-      </w:r>
-    </w:p>
-    <w:p>
-      <w:r>
-        <w:t xml:space="preserve">An electrochemical pulse is sent from the neuron down the axon to other neurons. Once it reaches the synapse of another neuron a decision is made. </w:t>
+        <w:t>Overview</w:t>
+      </w:r>
+    </w:p>
+    <w:p>
+      <w:r>
+        <w:t xml:space="preserve">The </w:t>
       </w:r>
       <w:proofErr w:type="gramStart"/>
       <w:r>
-        <w:t>If the strength of the pulse if above the threshold of the synapse then that neuron will fire.</w:t>
+        <w:t>basics of an artificial neural network is</w:t>
       </w:r>
       <w:proofErr w:type="gramEnd"/>
       <w:r>
-        <w:t xml:space="preserve"> Else it does not fire and it does nothing. </w:t>
-      </w:r>
-    </w:p>
-    <w:p>
-      <w:r>
-        <w:t xml:space="preserve">The connections of the synapse have been shown to have plasticity. This means that the strength of the connection can grow or decrease dependent upon use. </w:t>
-      </w:r>
-    </w:p>
-    <w:p>
-      <w:r>
-        <w:t xml:space="preserve">This is a basic overview of how the brain works. </w:t>
-      </w:r>
-    </w:p>
-    <w:p>
-      <w:r>
-        <w:t xml:space="preserve">Artificial neural networks attempt to recreate this in a computer. </w:t>
+        <w:t xml:space="preserve"> best described in Artificial Intelligence, A Modern Approach (</w:t>
+      </w:r>
+      <w:proofErr w:type="spellStart"/>
+      <w:r>
+        <w:t>Norvig</w:t>
+      </w:r>
+      <w:proofErr w:type="spellEnd"/>
+      <w:r>
+        <w:t xml:space="preserve">, </w:t>
+      </w:r>
+      <w:proofErr w:type="spellStart"/>
+      <w:r>
+        <w:t>Russel</w:t>
+      </w:r>
+      <w:proofErr w:type="spellEnd"/>
+      <w:r>
+        <w:t xml:space="preserve">, 2010). </w:t>
+      </w:r>
+    </w:p>
+    <w:p>
+      <w:r>
+        <w:t xml:space="preserve">The artificial neural network is a bio-inspired branch of computation. The particular branch is based upon the brain. Inside the brain there is a network of cells, these cells are called Neurons. These connect together and communicate with each other with electrochemical energy. Neurons emit this energy and it passes through the network to other neurons. It might not reach the </w:t>
+      </w:r>
+      <w:proofErr w:type="gramStart"/>
+      <w:r>
+        <w:t>neuron,</w:t>
+      </w:r>
+      <w:proofErr w:type="gramEnd"/>
+      <w:r>
+        <w:t xml:space="preserve"> this is dependent upon the synapse. This is found at the point where a connection is coming into the neuron. The energy comes down the network to the neuron, it reaches the synapse first. The synapse determines whether or not the energy will pass through to the neuron. Each synapse has a threshold; if the energy is above this threshold then it will activate the neuron. The connections between neurons are called axons. These are important as they have a strength associated with them. The more a neuron gets fired the stronger the connection gets. This is known as plasticity. </w:t>
+      </w:r>
+    </w:p>
+    <w:p>
+      <w:r>
+        <w:t xml:space="preserve">It is with this knowledge that artificial neural networks were created. The ANN is made up of nodes and connections. The nodes are the neurons and the connections are the axons. </w:t>
+      </w:r>
+    </w:p>
+    <w:p>
+      <w:r>
+        <w:t xml:space="preserve">Data is passed into the input nodes. </w:t>
+      </w:r>
+      <w:proofErr w:type="gramStart"/>
+      <w:r>
+        <w:t>These nodes add up all the inputs values and then passes</w:t>
+      </w:r>
+      <w:proofErr w:type="gramEnd"/>
+      <w:r>
+        <w:t xml:space="preserve"> the result into the activation function. The activation function does something with the data and then it outputs the result to the output connections, if there are any. </w:t>
+      </w:r>
+    </w:p>
+    <w:p>
+      <w:r>
+        <w:lastRenderedPageBreak/>
+        <w:t xml:space="preserve">The activation function acts like the synapse in the biological brain. There are a wide number of different activation functions available, it all depends on what the nature of the ANN is. For example the threshold activation function will output a value only if it is greater than the threshold, otherwise it outputs zero to the output connections. </w:t>
+      </w:r>
+    </w:p>
+    <w:p>
+      <w:r>
+        <w:t xml:space="preserve">The connections have a weight component. When something is passed down a connection it is multiplied by the weight of the connection. This represents the strength of that connection. </w:t>
+      </w:r>
+      <w:proofErr w:type="gramStart"/>
+      <w:r>
+        <w:t>The stronger the network, the larger the weight value.</w:t>
+      </w:r>
+      <w:proofErr w:type="gramEnd"/>
+      <w:r>
+        <w:t xml:space="preserve"> By altering the weights of the connections learning can be achieved. </w:t>
+      </w:r>
+    </w:p>
+    <w:p>
+      <w:r>
+        <w:t xml:space="preserve">The connections connect all the nodes together in the architecture that is desired. A number of different architectures are described below. </w:t>
       </w:r>
     </w:p>
     <w:p/>
     <w:p>
-      <w:r>
-        <w:t xml:space="preserve">Artificial neural networks, or ANN, are a computation technique that is inspired by the brain. The brain itself is made up of cells called neurons; these neurons connect </w:t>
-      </w:r>
-      <w:r>
-        <w:lastRenderedPageBreak/>
-        <w:t>together and form a network. These neurons fire electrochemical energy from themselves, through the network, to other neurons.</w:t>
-      </w:r>
-    </w:p>
-    <w:p>
-      <w:r>
-        <w:t xml:space="preserve">If the electrochemical energy is strong enough then the receiving neuron will fire. </w:t>
-      </w:r>
-    </w:p>
-    <w:p>
-      <w:r>
-        <w:t>Inside the neuron there is a threshold. If the incoming energy is larger than the threshold then the neuron will fire. Otherwise the neuron will not fire and it will do nothing.</w:t>
-      </w:r>
-    </w:p>
-    <w:p>
-      <w:r>
-        <w:t>It is with this basis that artificial neural networks</w:t>
-      </w:r>
-      <w:r>
-        <w:t xml:space="preserve"> are created. </w:t>
-      </w:r>
-    </w:p>
-    <w:p>
-      <w:r>
-        <w:t xml:space="preserve">The artificial neural network is made up of a collection of nodes and links. The nodes are the neurons in this case. </w:t>
-      </w:r>
-      <w:r>
-        <w:t>Inside the node there is an activation function. This can contain many different functions, such as the threshold function like in the brain as well</w:t>
-      </w:r>
-      <w:r>
-        <w:t xml:space="preserve"> as other activation functions.</w:t>
-      </w:r>
-      <w:r>
-        <w:t xml:space="preserve"> </w:t>
-      </w:r>
-    </w:p>
-    <w:p/>
+      <w:pPr>
+        <w:pStyle w:val="Heading3"/>
+        <w:numPr>
+          <w:ilvl w:val="2"/>
+          <w:numId w:val="1"/>
+        </w:numPr>
+      </w:pPr>
+      <w:r>
+        <w:t>Feed-forward Architectures</w:t>
+      </w:r>
+    </w:p>
+    <w:p>
+      <w:r>
+        <w:t>This is one type of ANN. This method passes the data in a single direction. The data travels from the start node to the output nodes. There are no loops within these architectures.</w:t>
+      </w:r>
+    </w:p>
     <w:p>
       <w:pPr>
         <w:pStyle w:val="Heading4"/>
@@ -6053,48 +6110,48 @@
           <w:numId w:val="1"/>
         </w:numPr>
       </w:pPr>
-      <w:r>
-        <w:t>Neuron</w:t>
-      </w:r>
-    </w:p>
-    <w:p>
-      <w:r>
-        <w:t xml:space="preserve">The main part of an artificial neural network is the neuron. They system is made up of a collection of these that link together.  </w:t>
-      </w:r>
-    </w:p>
-    <w:p>
-      <w:r>
-        <w:t xml:space="preserve">The synapses that connect the neurons together have a weight </w:t>
-      </w:r>
-      <w:r>
-        <w:t>associated</w:t>
-      </w:r>
-      <w:r>
-        <w:t xml:space="preserve"> with them. This relates to how strong that connection is.</w:t>
+      <w:bookmarkStart w:id="53" w:name="_Toc352673009"/>
+      <w:r>
+        <w:t xml:space="preserve">Single-layer </w:t>
+      </w:r>
+      <w:proofErr w:type="spellStart"/>
+      <w:r>
+        <w:t>Feedforward</w:t>
+      </w:r>
+      <w:proofErr w:type="spellEnd"/>
+      <w:r>
+        <w:t xml:space="preserve"> Architecture</w:t>
+      </w:r>
+      <w:bookmarkEnd w:id="53"/>
+    </w:p>
+    <w:p>
+      <w:r>
+        <w:t xml:space="preserve">Single-layered </w:t>
+      </w:r>
+      <w:proofErr w:type="spellStart"/>
+      <w:r>
+        <w:t>feedforward</w:t>
+      </w:r>
+      <w:proofErr w:type="spellEnd"/>
+      <w:r>
+        <w:t xml:space="preserve"> architecture is a simple neural network. There are only two types of neurons; input neurons and output neurons. In this architecture all input neurons a</w:t>
+      </w:r>
+      <w:bookmarkStart w:id="54" w:name="_Toc352673010"/>
+      <w:r>
+        <w:t>re connected to output neurons.</w:t>
       </w:r>
     </w:p>
     <w:p/>
     <w:p>
       <w:pPr>
-        <w:spacing w:line="276" w:lineRule="auto"/>
-      </w:pPr>
-    </w:p>
-    <w:p>
-      <w:pPr>
-        <w:spacing w:line="276" w:lineRule="auto"/>
-      </w:pPr>
-    </w:p>
-    <w:p>
-      <w:pPr>
-        <w:pStyle w:val="Heading3"/>
+        <w:pStyle w:val="Heading4"/>
         <w:numPr>
-          <w:ilvl w:val="2"/>
+          <w:ilvl w:val="3"/>
           <w:numId w:val="1"/>
         </w:numPr>
       </w:pPr>
-      <w:bookmarkStart w:id="53" w:name="_Toc352673009"/>
-      <w:r>
-        <w:t xml:space="preserve">Single-layer </w:t>
+      <w:r>
+        <w:t xml:space="preserve">Multi-layered </w:t>
       </w:r>
       <w:proofErr w:type="spellStart"/>
       <w:r>
@@ -6102,45 +6159,6 @@
       </w:r>
       <w:proofErr w:type="spellEnd"/>
       <w:r>
-        <w:t xml:space="preserve"> Architecture</w:t>
-      </w:r>
-      <w:bookmarkEnd w:id="53"/>
-    </w:p>
-    <w:p>
-      <w:r>
-        <w:t xml:space="preserve">Single-layered </w:t>
-      </w:r>
-      <w:proofErr w:type="spellStart"/>
-      <w:r>
-        <w:t>feedforward</w:t>
-      </w:r>
-      <w:proofErr w:type="spellEnd"/>
-      <w:r>
-        <w:t xml:space="preserve"> architecture is a simple neural network. There are only two types of neurons; input neurons and output neurons. In this architecture all input neurons are connected to output neurons. A neuron also contains an activation function. When the neuron receives values from all of its inputs, it sums them all up. The activation function will pass a value to the output connections based on the output of the activation function. For example if a step function was used as the </w:t>
-      </w:r>
-      <w:r>
-        <w:lastRenderedPageBreak/>
-        <w:t xml:space="preserve">activation function, if the total input value was greater than the threshold then the function would output 1, but if it did not meet the threshold then it would return 0.  The connections between the neurons have a weight associated with it. It is with these weights that the neural network can learn. By altering the weight of a connection, it can change the output from the activation function.  </w:t>
-      </w:r>
-    </w:p>
-    <w:p>
-      <w:pPr>
-        <w:pStyle w:val="Heading3"/>
-        <w:numPr>
-          <w:ilvl w:val="2"/>
-          <w:numId w:val="1"/>
-        </w:numPr>
-      </w:pPr>
-      <w:bookmarkStart w:id="54" w:name="_Toc352673010"/>
-      <w:r>
-        <w:t xml:space="preserve">Multi-layered </w:t>
-      </w:r>
-      <w:proofErr w:type="spellStart"/>
-      <w:r>
-        <w:t>Feedforward</w:t>
-      </w:r>
-      <w:proofErr w:type="spellEnd"/>
-      <w:r>
         <w:t xml:space="preserve"> </w:t>
       </w:r>
       <w:r>
@@ -6154,48 +6172,6 @@
     <w:p>
       <w:r>
         <w:t xml:space="preserve">This architecture is similar to the single-layer architecture described above. There is one key difference, the hidden layer. In this architecture there are three types of neurons; input, output and hidden. The difference between these two architectures is that instead of all the inputs feeding directly into the outputs, they feed into the hidden layer. The hidden layer contains hidden neurons. There can be multiple hidden layers in this network. All inputs feed into the hidden layer then into the output neurons. </w:t>
-      </w:r>
-    </w:p>
-    <w:p>
-      <w:pPr>
-        <w:spacing w:line="276" w:lineRule="auto"/>
-      </w:pPr>
-    </w:p>
-    <w:p>
-      <w:pPr>
-        <w:spacing w:line="276" w:lineRule="auto"/>
-      </w:pPr>
-      <w:r>
-        <w:fldChar w:fldCharType="begin"/>
-      </w:r>
-      <w:r>
-        <w:instrText xml:space="preserve"> REF _Ref351132496 \h  \* MERGEFORMAT </w:instrText>
-      </w:r>
-      <w:r>
-        <w:fldChar w:fldCharType="separate"/>
-      </w:r>
-      <w:r>
-        <w:t xml:space="preserve">Figure </w:t>
-      </w:r>
-      <w:r>
-        <w:rPr>
-          <w:noProof/>
-        </w:rPr>
-        <w:t>3</w:t>
-      </w:r>
-      <w:r>
-        <w:fldChar w:fldCharType="end"/>
-      </w:r>
-      <w:r>
-        <w:t xml:space="preserve"> below shows the basic layout of a multi-layer </w:t>
-      </w:r>
-      <w:proofErr w:type="spellStart"/>
-      <w:r>
-        <w:t>feedforward</w:t>
-      </w:r>
-      <w:proofErr w:type="spellEnd"/>
-      <w:r>
-        <w:t xml:space="preserve"> ANN. The inputs feed into the hidden layer. The hidden layer outputs to the output layer. Every neuron is connected to every neuron in the layer above it. Every connection also has a weight (not shown in figure). </w:t>
       </w:r>
     </w:p>
     <w:p>
@@ -6213,8 +6189,9 @@
           <w:noProof/>
           <w:lang w:eastAsia="en-GB"/>
         </w:rPr>
+        <w:lastRenderedPageBreak/>
         <w:drawing>
-          <wp:inline distT="0" distB="0" distL="0" distR="0" wp14:anchorId="0B7AFC7A" wp14:editId="083488C6">
+          <wp:inline distT="0" distB="0" distL="0" distR="0" wp14:anchorId="107301D0" wp14:editId="27193B97">
             <wp:extent cx="2604770" cy="2658110"/>
             <wp:effectExtent l="0" t="0" r="5080" b="8890"/>
             <wp:docPr id="5" name="Picture 5"/>
@@ -6273,9 +6250,9 @@
         </w:rPr>
       </w:pPr>
       <w:bookmarkStart w:id="55" w:name="_Ref351132496"/>
-      <w:bookmarkStart w:id="56" w:name="_Toc364081034"/>
-      <w:bookmarkStart w:id="57" w:name="_Toc352671241"/>
-      <w:bookmarkStart w:id="58" w:name="_Toc352633641"/>
+      <w:bookmarkStart w:id="56" w:name="_Toc352671241"/>
+      <w:bookmarkStart w:id="57" w:name="_Toc352633641"/>
+      <w:bookmarkStart w:id="58" w:name="_Toc364096298"/>
       <w:r>
         <w:t xml:space="preserve">Figure </w:t>
       </w:r>
@@ -6318,7 +6295,6 @@
       </w:r>
       <w:bookmarkEnd w:id="56"/>
       <w:bookmarkEnd w:id="57"/>
-      <w:bookmarkEnd w:id="58"/>
       <w:r>
         <w:rPr>
           <w:b w:val="0"/>
@@ -6331,7 +6307,7 @@
           <w:b w:val="0"/>
           <w:color w:val="auto"/>
         </w:rPr>
-        <w:instrText xml:space="preserve"> ADDIN EN.CITE &lt;EndNote&gt;&lt;Cite&gt;&lt;Author&gt;Buckland&lt;/Author&gt;&lt;Year&gt;2002&lt;/Year&gt;&lt;IDText&gt;AI techniques for game programming&lt;/IDText&gt;&lt;record&gt;&lt;isbn&gt;193184108X&lt;/isbn&gt;&lt;titles&gt;&lt;title&gt;AI Techniques for Game Programming&lt;/title&gt;&lt;/titles&gt;&lt;pages&gt;480&lt;/pages&gt;&lt;contributors&gt;&lt;authors&gt;&lt;author&gt;Buckland, Mat&lt;/author&gt;&lt;/authors&gt;&lt;/contributors&gt;&lt;added-date format="utc"&gt;1362589439&lt;/added-date&gt;&lt;pub-location&gt;&lt;style face="italic" font="default" size="100%"&gt;United States of America&lt;/style&gt;&lt;/pub-location&gt;&lt;ref-type name="Book"&gt;6&lt;/ref-type&gt;&lt;dates&gt;&lt;year&gt;2002&lt;/year&gt;&lt;/dates&gt;&lt;rec-number&gt;8&lt;/rec-number&gt;&lt;publisher&gt;Premier Press&lt;/publisher&gt;&lt;last-updated-date format="utc"&gt;1364829722&lt;/last-updated-date&gt;&lt;/record&gt;&lt;/Cite&gt;&lt;/EndNote&gt;</w:instrText>
+        <w:instrText xml:space="preserve"> ADDIN EN.CITE &lt;EndNote&gt;&lt;Cite&gt;&lt;Author&gt;Buckland&lt;/Author&gt;&lt;Year&gt;2002&lt;/Year&gt;&lt;IDText&gt;AI techniques for game programming&lt;/IDText&gt;&lt;DisplayText&gt;(Buckland, 2002)&lt;/DisplayText&gt;&lt;record&gt;&lt;isbn&gt;193184108X&lt;/isbn&gt;&lt;titles&gt;&lt;title&gt;AI Techniques for Game Programming&lt;/title&gt;&lt;/titles&gt;&lt;pages&gt;480&lt;/pages&gt;&lt;contributors&gt;&lt;authors&gt;&lt;author&gt;Buckland, Mat&lt;/author&gt;&lt;/authors&gt;&lt;/contributors&gt;&lt;added-date format="utc"&gt;1362589439&lt;/added-date&gt;&lt;pub-location&gt;&lt;style face="italic" font="default" size="100%"&gt;United States of America&lt;/style&gt;&lt;/pub-location&gt;&lt;ref-type name="Book"&gt;6&lt;/ref-type&gt;&lt;dates&gt;&lt;year&gt;2002&lt;/year&gt;&lt;/dates&gt;&lt;rec-number&gt;8&lt;/rec-number&gt;&lt;publisher&gt;Premier Press&lt;/publisher&gt;&lt;last-updated-date format="utc"&gt;1364829722&lt;/last-updated-date&gt;&lt;/record&gt;&lt;/Cite&gt;&lt;/EndNote&gt;</w:instrText>
       </w:r>
       <w:r>
         <w:rPr>
@@ -6346,8 +6322,9 @@
           <w:noProof/>
           <w:color w:val="auto"/>
         </w:rPr>
-        <w:t>{Buckland, 2002, AI techniques for game programming}</w:t>
-      </w:r>
+        <w:t>(Buckland, 2002)</w:t>
+      </w:r>
+      <w:bookmarkEnd w:id="58"/>
       <w:r>
         <w:rPr>
           <w:b w:val="0"/>
@@ -6359,16 +6336,9 @@
     <w:p/>
     <w:p>
       <w:r>
-        <w:lastRenderedPageBreak/>
         <w:t xml:space="preserve">The same as the architecture above, all neurons have an activation function and all connections have a weight. </w:t>
       </w:r>
     </w:p>
-    <w:p>
-      <w:r>
-        <w:t xml:space="preserve">Learning can be accomplished by using a Genetic Algorithm (GA) to evolve the weights of the connections. The fitness of the GA can be measured on what the output is compared to what the desired result is. </w:t>
-      </w:r>
-    </w:p>
-    <w:p/>
     <w:p>
       <w:pPr>
         <w:pStyle w:val="Heading3"/>
@@ -6377,6 +6347,32 @@
           <w:numId w:val="1"/>
         </w:numPr>
       </w:pPr>
+      <w:r>
+        <w:t>Recurrent Networks</w:t>
+      </w:r>
+    </w:p>
+    <w:p>
+      <w:r>
+        <w:t xml:space="preserve">This architecture not only has loops within it, it also features nodes that feed back into </w:t>
+      </w:r>
+      <w:proofErr w:type="gramStart"/>
+      <w:r>
+        <w:t>itself</w:t>
+      </w:r>
+      <w:proofErr w:type="gramEnd"/>
+      <w:r>
+        <w:t xml:space="preserve">. This means that when it outputs something from its neuron it can be fed back into that same neuron as an input {Russell, 2010, Artificial Intelligence: A Modern Approach}. </w:t>
+      </w:r>
+    </w:p>
+    <w:p/>
+    <w:p>
+      <w:pPr>
+        <w:pStyle w:val="Heading3"/>
+        <w:numPr>
+          <w:ilvl w:val="2"/>
+          <w:numId w:val="1"/>
+        </w:numPr>
+      </w:pPr>
       <w:bookmarkStart w:id="59" w:name="_Toc352673011"/>
       <w:r>
         <w:t>NEAT algorithm</w:t>
@@ -6411,7 +6407,7 @@
         <w:fldChar w:fldCharType="begin"/>
       </w:r>
       <w:r>
-        <w:instrText xml:space="preserve"> ADDIN EN.CITE &lt;EndNote&gt;&lt;Cite&gt;&lt;Author&gt;Stanley&lt;/Author&gt;&lt;Year&gt;2002&lt;/Year&gt;&lt;IDText&gt;Evolving neural networks through augmenting topologies&lt;/IDText&gt;&lt;record&gt;&lt;isbn&gt;1063-6560&lt;/isbn&gt;&lt;titles&gt;&lt;title&gt;Evolving neural networks through augmenting topologies&lt;/title&gt;&lt;secondary-title&gt;Evolutionary computation&lt;/secondary-title&gt;&lt;/titles&gt;&lt;pages&gt;99-127&lt;/pages&gt;&lt;number&gt;2&lt;/number&gt;&lt;contributors&gt;&lt;authors&gt;&lt;author&gt;Stanley, Kenneth O.&lt;/author&gt;&lt;author&gt;Miikkulainen, Risto&lt;/author&gt;&lt;/authors&gt;&lt;/contributors&gt;&lt;added-date format="utc"&gt;1363363447&lt;/added-date&gt;&lt;ref-type name="Journal Article"&gt;17&lt;/ref-type&gt;&lt;dates&gt;&lt;year&gt;2002&lt;/year&gt;&lt;/dates&gt;&lt;rec-number&gt;15&lt;/rec-number&gt;&lt;last-updated-date format="utc"&gt;1363363447&lt;/last-updated-date&gt;&lt;volume&gt;10&lt;/volume&gt;&lt;/record&gt;&lt;/Cite&gt;&lt;/EndNote&gt;</w:instrText>
+        <w:instrText xml:space="preserve"> ADDIN EN.CITE &lt;EndNote&gt;&lt;Cite&gt;&lt;Author&gt;Stanley&lt;/Author&gt;&lt;Year&gt;2002&lt;/Year&gt;&lt;IDText&gt;Evolving neural networks through augmenting topologies&lt;/IDText&gt;&lt;DisplayText&gt;(Stanley and Miikkulainen, 2002b)&lt;/DisplayText&gt;&lt;record&gt;&lt;isbn&gt;1063-6560&lt;/isbn&gt;&lt;titles&gt;&lt;title&gt;Evolving neural networks through augmenting topologies&lt;/title&gt;&lt;secondary-title&gt;Evolutionary computation&lt;/secondary-title&gt;&lt;/titles&gt;&lt;pages&gt;99-127&lt;/pages&gt;&lt;number&gt;2&lt;/number&gt;&lt;contributors&gt;&lt;authors&gt;&lt;author&gt;Stanley, Kenneth O.&lt;/author&gt;&lt;author&gt;Miikkulainen, Risto&lt;/author&gt;&lt;/authors&gt;&lt;/contributors&gt;&lt;added-date format="utc"&gt;1363363447&lt;/added-date&gt;&lt;ref-type name="Journal Article"&gt;17&lt;/ref-type&gt;&lt;dates&gt;&lt;year&gt;2002&lt;/year&gt;&lt;/dates&gt;&lt;rec-number&gt;15&lt;/rec-number&gt;&lt;last-updated-date format="utc"&gt;1363363447&lt;/last-updated-date&gt;&lt;volume&gt;10&lt;/volume&gt;&lt;/record&gt;&lt;/Cite&gt;&lt;/EndNote&gt;</w:instrText>
       </w:r>
       <w:r>
         <w:fldChar w:fldCharType="separate"/>
@@ -6420,7 +6416,7 @@
         <w:rPr>
           <w:noProof/>
         </w:rPr>
-        <w:t>{Stanley, 2002, Evolving neural networks through augmenting topologies}</w:t>
+        <w:t>(Stanley and Miikkulainen, 2002b)</w:t>
       </w:r>
       <w:r>
         <w:fldChar w:fldCharType="end"/>
@@ -6437,7 +6433,7 @@
         <w:fldChar w:fldCharType="begin"/>
       </w:r>
       <w:r>
-        <w:instrText xml:space="preserve"> ADDIN EN.CITE &lt;EndNote&gt;&lt;Cite&gt;&lt;Author&gt;Buckland&lt;/Author&gt;&lt;Year&gt;2002&lt;/Year&gt;&lt;IDText&gt;AI techniques for game programming&lt;/IDText&gt;&lt;record&gt;&lt;isbn&gt;193184108X&lt;/isbn&gt;&lt;titles&gt;&lt;title&gt;AI Techniques for Game Programming&lt;/title&gt;&lt;/titles&gt;&lt;pages&gt;480&lt;/pages&gt;&lt;contributors&gt;&lt;authors&gt;&lt;author&gt;Buckland, Mat&lt;/author&gt;&lt;/authors&gt;&lt;/contributors&gt;&lt;added-date format="utc"&gt;1362589439&lt;/added-date&gt;&lt;pub-location&gt;&lt;style face="italic" font="default" size="100%"&gt;United States of America&lt;/style&gt;&lt;/pub-location&gt;&lt;ref-type name="Book"&gt;6&lt;/ref-type&gt;&lt;dates&gt;&lt;year&gt;2002&lt;/year&gt;&lt;/dates&gt;&lt;rec-number&gt;8&lt;/rec-number&gt;&lt;publisher&gt;Premier Press&lt;/publisher&gt;&lt;last-updated-date format="utc"&gt;1364829722&lt;/last-updated-date&gt;&lt;/record&gt;&lt;/Cite&gt;&lt;/EndNote&gt;</w:instrText>
+        <w:instrText xml:space="preserve"> ADDIN EN.CITE &lt;EndNote&gt;&lt;Cite&gt;&lt;Author&gt;Buckland&lt;/Author&gt;&lt;Year&gt;2002&lt;/Year&gt;&lt;IDText&gt;AI techniques for game programming&lt;/IDText&gt;&lt;DisplayText&gt;(Buckland, 2002)&lt;/DisplayText&gt;&lt;record&gt;&lt;isbn&gt;193184108X&lt;/isbn&gt;&lt;titles&gt;&lt;title&gt;AI Techniques for Game Programming&lt;/title&gt;&lt;/titles&gt;&lt;pages&gt;480&lt;/pages&gt;&lt;contributors&gt;&lt;authors&gt;&lt;author&gt;Buckland, Mat&lt;/author&gt;&lt;/authors&gt;&lt;/contributors&gt;&lt;added-date format="utc"&gt;1362589439&lt;/added-date&gt;&lt;pub-location&gt;&lt;style face="italic" font="default" size="100%"&gt;United States of America&lt;/style&gt;&lt;/pub-location&gt;&lt;ref-type name="Book"&gt;6&lt;/ref-type&gt;&lt;dates&gt;&lt;year&gt;2002&lt;/year&gt;&lt;/dates&gt;&lt;rec-number&gt;8&lt;/rec-number&gt;&lt;publisher&gt;Premier Press&lt;/publisher&gt;&lt;last-updated-date format="utc"&gt;1364829722&lt;/last-updated-date&gt;&lt;/record&gt;&lt;/Cite&gt;&lt;/EndNote&gt;</w:instrText>
       </w:r>
       <w:r>
         <w:fldChar w:fldCharType="separate"/>
@@ -6446,13 +6442,17 @@
         <w:rPr>
           <w:noProof/>
         </w:rPr>
-        <w:t>{Buckland, 2002, AI techniques for game programming}</w:t>
+        <w:t>(Buckland, 2002)</w:t>
       </w:r>
       <w:r>
         <w:fldChar w:fldCharType="end"/>
       </w:r>
       <w:r>
-        <w:t xml:space="preserve">. Buckland explains it simply and clearly to the reader. The genome for a possible solution is made up of two parts, the list of neuron genes and a list of link genes. It is these link genes that contain the connections between the neurons. It also contains data about the connection, such as its weights, if it is active and an innovation number. The neuron cells have data about what type of neuron they are, an input, output or a neuron in the hidden layer. </w:t>
+        <w:t xml:space="preserve">. Buckland explains it simply and clearly to the reader. The genome for a possible solution is made up of two parts, the list of neuron genes and a list of link genes. It is these link genes that contain the connections between the neurons. It also contains data about the connection, such as its weights, </w:t>
+      </w:r>
+      <w:r>
+        <w:lastRenderedPageBreak/>
+        <w:t xml:space="preserve">if it is active and an innovation number. The neuron cells have data about what type of neuron they are, an input, output or a neuron in the hidden layer. </w:t>
       </w:r>
     </w:p>
     <w:p>
@@ -6486,9 +6486,8 @@
           <w:noProof/>
           <w:lang w:eastAsia="en-GB"/>
         </w:rPr>
-        <w:lastRenderedPageBreak/>
         <w:drawing>
-          <wp:inline distT="0" distB="0" distL="0" distR="0" wp14:anchorId="626FCD19" wp14:editId="761C289F">
+          <wp:inline distT="0" distB="0" distL="0" distR="0" wp14:anchorId="0E0FDE15" wp14:editId="11C79762">
             <wp:extent cx="4721860" cy="4776470"/>
             <wp:effectExtent l="0" t="0" r="2540" b="5080"/>
             <wp:docPr id="3" name="Picture 3"/>
@@ -6546,9 +6545,9 @@
           <w:szCs w:val="26"/>
         </w:rPr>
       </w:pPr>
-      <w:bookmarkStart w:id="60" w:name="_Toc364081035"/>
-      <w:bookmarkStart w:id="61" w:name="_Toc352671242"/>
-      <w:bookmarkStart w:id="62" w:name="_Toc352633642"/>
+      <w:bookmarkStart w:id="60" w:name="_Toc352671242"/>
+      <w:bookmarkStart w:id="61" w:name="_Toc352633642"/>
+      <w:bookmarkStart w:id="62" w:name="_Toc364096299"/>
       <w:r>
         <w:t xml:space="preserve">Figure </w:t>
       </w:r>
@@ -6573,7 +6572,6 @@
       <w:bookmarkStart w:id="63" w:name="_Toc352673012"/>
       <w:bookmarkEnd w:id="60"/>
       <w:bookmarkEnd w:id="61"/>
-      <w:bookmarkEnd w:id="62"/>
       <w:r>
         <w:rPr>
           <w:b w:val="0"/>
@@ -6586,7 +6584,7 @@
           <w:b w:val="0"/>
           <w:color w:val="auto"/>
         </w:rPr>
-        <w:instrText xml:space="preserve"> ADDIN EN.CITE &lt;EndNote&gt;&lt;Cite&gt;&lt;Author&gt;Stanley&lt;/Author&gt;&lt;Year&gt;2002&lt;/Year&gt;&lt;IDText&gt;Efficient evolution of neural network topologies&lt;/IDText&gt;&lt;record&gt;&lt;isbn&gt;0780372824&lt;/isbn&gt;&lt;titles&gt;&lt;title&gt;Efficient evolution of neural network topologies&lt;/title&gt;&lt;secondary-title&gt;Evolutionary Computation, 2002. CEC&amp;apos;02. Proceedings of the 2002 Congress on&lt;/secondary-title&gt;&lt;/titles&gt;&lt;pages&gt;1757-1762&lt;/pages&gt;&lt;contributors&gt;&lt;authors&gt;&lt;author&gt;Stanley, Kenneth O.&lt;/author&gt;&lt;author&gt;Miikkulainen, Risto&lt;/author&gt;&lt;/authors&gt;&lt;/contributors&gt;&lt;added-date format="utc"&gt;1363359365&lt;/added-date&gt;&lt;ref-type name="Conference Proceedings"&gt;10&lt;/ref-type&gt;&lt;dates&gt;&lt;year&gt;2002&lt;/year&gt;&lt;/dates&gt;&lt;rec-number&gt;14&lt;/rec-number&gt;&lt;publisher&gt;IEEE&lt;/publisher&gt;&lt;last-updated-date format="utc"&gt;1363359365&lt;/last-updated-date&gt;&lt;volume&gt;2&lt;/volume&gt;&lt;/record&gt;&lt;/Cite&gt;&lt;/EndNote&gt;</w:instrText>
+        <w:instrText xml:space="preserve"> ADDIN EN.CITE &lt;EndNote&gt;&lt;Cite&gt;&lt;Author&gt;Stanley&lt;/Author&gt;&lt;Year&gt;2002&lt;/Year&gt;&lt;IDText&gt;Efficient evolution of neural network topologies&lt;/IDText&gt;&lt;DisplayText&gt;(Stanley and Miikkulainen, 2002a)&lt;/DisplayText&gt;&lt;record&gt;&lt;isbn&gt;0780372824&lt;/isbn&gt;&lt;titles&gt;&lt;title&gt;Efficient evolution of neural network topologies&lt;/title&gt;&lt;secondary-title&gt;Evolutionary Computation, 2002. CEC&amp;apos;02. Proceedings of the 2002 Congress on&lt;/secondary-title&gt;&lt;/titles&gt;&lt;pages&gt;1757-1762&lt;/pages&gt;&lt;contributors&gt;&lt;authors&gt;&lt;author&gt;Stanley, Kenneth O.&lt;/author&gt;&lt;author&gt;Miikkulainen, Risto&lt;/author&gt;&lt;/authors&gt;&lt;/contributors&gt;&lt;added-date format="utc"&gt;1363359365&lt;/added-date&gt;&lt;ref-type name="Conference Proceedings"&gt;10&lt;/ref-type&gt;&lt;dates&gt;&lt;year&gt;2002&lt;/year&gt;&lt;/dates&gt;&lt;rec-number&gt;14&lt;/rec-number&gt;&lt;publisher&gt;IEEE&lt;/publisher&gt;&lt;last-updated-date format="utc"&gt;1363359365&lt;/last-updated-date&gt;&lt;volume&gt;2&lt;/volume&gt;&lt;/record&gt;&lt;/Cite&gt;&lt;/EndNote&gt;</w:instrText>
       </w:r>
       <w:r>
         <w:rPr>
@@ -6601,8 +6599,9 @@
           <w:noProof/>
           <w:color w:val="auto"/>
         </w:rPr>
-        <w:t>{Stanley, 2002, Efficient evolution of neural network topologies}</w:t>
-      </w:r>
+        <w:t>(Stanley and Miikkulainen, 2002a)</w:t>
+      </w:r>
+      <w:bookmarkEnd w:id="62"/>
       <w:r>
         <w:rPr>
           <w:b w:val="0"/>
@@ -6637,7 +6636,7 @@
           <w:numId w:val="1"/>
         </w:numPr>
       </w:pPr>
-      <w:bookmarkStart w:id="64" w:name="_Toc364081057"/>
+      <w:bookmarkStart w:id="64" w:name="_Toc364096321"/>
       <w:r>
         <w:lastRenderedPageBreak/>
         <w:t>Interfacing In-between Games</w:t>
@@ -6682,7 +6681,7 @@
         </w:numPr>
       </w:pPr>
       <w:bookmarkStart w:id="66" w:name="_Toc352673014"/>
-      <w:bookmarkStart w:id="67" w:name="_Toc364081058"/>
+      <w:bookmarkStart w:id="67" w:name="_Toc364096322"/>
       <w:r>
         <w:lastRenderedPageBreak/>
         <w:t>Literature Review Conclusion</w:t>
@@ -6723,12 +6722,30 @@
     </w:p>
     <w:p>
       <w:r>
-        <w:t xml:space="preserve">Chapter 3.3 </w:t>
+        <w:t xml:space="preserve">Chapter </w:t>
       </w:r>
       <w:r>
         <w:fldChar w:fldCharType="begin"/>
       </w:r>
       <w:r>
+        <w:instrText xml:space="preserve"> REF _Ref352421399 \r \h </w:instrText>
+      </w:r>
+      <w:r>
+        <w:fldChar w:fldCharType="separate"/>
+      </w:r>
+      <w:r>
+        <w:t>2.3</w:t>
+      </w:r>
+      <w:r>
+        <w:fldChar w:fldCharType="end"/>
+      </w:r>
+      <w:r>
+        <w:t xml:space="preserve"> </w:t>
+      </w:r>
+      <w:r>
+        <w:fldChar w:fldCharType="begin"/>
+      </w:r>
+      <w:r>
         <w:instrText xml:space="preserve"> REF _Ref352421402 \h  \* MERGEFORMAT </w:instrText>
       </w:r>
       <w:r>
@@ -6746,12 +6763,30 @@
     </w:p>
     <w:p>
       <w:r>
-        <w:t xml:space="preserve">Section 3.2 </w:t>
+        <w:t xml:space="preserve">Section </w:t>
       </w:r>
       <w:r>
         <w:fldChar w:fldCharType="begin"/>
       </w:r>
       <w:r>
+        <w:instrText xml:space="preserve"> REF _Ref352428699 \r \h </w:instrText>
+      </w:r>
+      <w:r>
+        <w:fldChar w:fldCharType="separate"/>
+      </w:r>
+      <w:r>
+        <w:t>2.2</w:t>
+      </w:r>
+      <w:r>
+        <w:fldChar w:fldCharType="end"/>
+      </w:r>
+      <w:r>
+        <w:t xml:space="preserve"> </w:t>
+      </w:r>
+      <w:r>
+        <w:fldChar w:fldCharType="begin"/>
+      </w:r>
+      <w:r>
         <w:instrText xml:space="preserve"> REF _Ref352428703 \h  \* MERGEFORMAT </w:instrText>
       </w:r>
       <w:r>
@@ -6769,12 +6804,30 @@
     </w:p>
     <w:p>
       <w:r>
-        <w:t xml:space="preserve">Section 3.4 </w:t>
+        <w:t xml:space="preserve">Section </w:t>
       </w:r>
       <w:r>
         <w:fldChar w:fldCharType="begin"/>
       </w:r>
       <w:r>
+        <w:instrText xml:space="preserve"> REF _Ref351064410 \r \h </w:instrText>
+      </w:r>
+      <w:r>
+        <w:fldChar w:fldCharType="separate"/>
+      </w:r>
+      <w:r>
+        <w:t>2.4</w:t>
+      </w:r>
+      <w:r>
+        <w:fldChar w:fldCharType="end"/>
+      </w:r>
+      <w:r>
+        <w:t xml:space="preserve"> </w:t>
+      </w:r>
+      <w:r>
+        <w:fldChar w:fldCharType="begin"/>
+      </w:r>
+      <w:r>
         <w:instrText xml:space="preserve"> REF _Ref351064410 \h  \* MERGEFORMAT </w:instrText>
       </w:r>
       <w:r>
@@ -6787,7 +6840,13 @@
         <w:fldChar w:fldCharType="end"/>
       </w:r>
       <w:r>
-        <w:t xml:space="preserve"> discussed the basics of a neural network. A simple multi-layer </w:t>
+        <w:t xml:space="preserve"> discussed the basics of a</w:t>
+      </w:r>
+      <w:r>
+        <w:t>n artificial</w:t>
+      </w:r>
+      <w:r>
+        <w:t xml:space="preserve"> neural network. A simple multi-layer </w:t>
       </w:r>
       <w:proofErr w:type="spellStart"/>
       <w:r>
@@ -6815,7 +6874,7 @@
         </w:numPr>
       </w:pPr>
       <w:bookmarkStart w:id="68" w:name="_Toc352673023"/>
-      <w:bookmarkStart w:id="69" w:name="_Toc364081059"/>
+      <w:bookmarkStart w:id="69" w:name="_Toc364096323"/>
       <w:r>
         <w:lastRenderedPageBreak/>
         <w:t>Requirements</w:t>
@@ -6835,7 +6894,7 @@
         </w:rPr>
       </w:pPr>
       <w:bookmarkStart w:id="70" w:name="_Toc352673024"/>
-      <w:bookmarkStart w:id="71" w:name="_Toc364081060"/>
+      <w:bookmarkStart w:id="71" w:name="_Toc364096324"/>
       <w:r>
         <w:rPr>
           <w:rFonts w:ascii="Times New Roman" w:hAnsi="Times New Roman" w:cs="Times New Roman"/>
@@ -6943,7 +7002,7 @@
         </w:rPr>
       </w:pPr>
       <w:bookmarkStart w:id="75" w:name="_Toc352673028"/>
-      <w:bookmarkStart w:id="76" w:name="_Toc364081061"/>
+      <w:bookmarkStart w:id="76" w:name="_Toc364096325"/>
       <w:r>
         <w:rPr>
           <w:rFonts w:ascii="Times New Roman" w:hAnsi="Times New Roman" w:cs="Times New Roman"/>
@@ -6986,7 +7045,7 @@
         <w:fldChar w:fldCharType="begin"/>
       </w:r>
       <w:r>
-        <w:instrText xml:space="preserve"> ADDIN EN.CITE &lt;EndNote&gt;&lt;Cite ExcludeYear="1"&gt;&lt;Author&gt;Unity&lt;/Author&gt;&lt;IDText&gt;Unity3D API&lt;/IDText&gt;&lt;record&gt;&lt;urls&gt;&lt;related-urls&gt;&lt;url&gt;http://docs.unity3d.com/Documentation/ScriptReference/Application-targetFrameRate.html&lt;/url&gt;&lt;/related-urls&gt;&lt;/urls&gt;&lt;titles&gt;&lt;title&gt;&lt;style face="italic" font="default" size="100%"&gt;Unity3D API&lt;/style&gt;&lt;/title&gt;&lt;/titles&gt;&lt;contributors&gt;&lt;authors&gt;&lt;author&gt;Unity Technologies&lt;/author&gt;&lt;/authors&gt;&lt;/contributors&gt;&lt;added-date format="utc"&gt;1364831296&lt;/added-date&gt;&lt;ref-type name="Web Page"&gt;12&lt;/ref-type&gt;&lt;rec-number&gt;22&lt;/rec-number&gt;&lt;last-updated-date format="utc"&gt;1364903728&lt;/last-updated-date&gt;&lt;volume&gt;2013&lt;/volume&gt;&lt;/record&gt;&lt;/Cite&gt;&lt;/EndNote&gt;</w:instrText>
+        <w:instrText xml:space="preserve"> ADDIN EN.CITE &lt;EndNote&gt;&lt;Cite ExcludeYear="1"&gt;&lt;Author&gt;Unity&lt;/Author&gt;&lt;IDText&gt;Unity3D API&lt;/IDText&gt;&lt;DisplayText&gt;(Technologies)&lt;/DisplayText&gt;&lt;record&gt;&lt;urls&gt;&lt;related-urls&gt;&lt;url&gt;http://docs.unity3d.com/Documentation/ScriptReference/Application-targetFrameRate.html&lt;/url&gt;&lt;/related-urls&gt;&lt;/urls&gt;&lt;titles&gt;&lt;title&gt;&lt;style face="italic" font="default" size="100%"&gt;Unity3D API&lt;/style&gt;&lt;/title&gt;&lt;/titles&gt;&lt;contributors&gt;&lt;authors&gt;&lt;author&gt;Unity Technologies&lt;/author&gt;&lt;/authors&gt;&lt;/contributors&gt;&lt;added-date format="utc"&gt;1364831296&lt;/added-date&gt;&lt;ref-type name="Web Page"&gt;12&lt;/ref-type&gt;&lt;rec-number&gt;22&lt;/rec-number&gt;&lt;last-updated-date format="utc"&gt;1364903728&lt;/last-updated-date&gt;&lt;volume&gt;2013&lt;/volume&gt;&lt;/record&gt;&lt;/Cite&gt;&lt;/EndNote&gt;</w:instrText>
       </w:r>
       <w:r>
         <w:fldChar w:fldCharType="separate"/>
@@ -6995,7 +7054,7 @@
         <w:rPr>
           <w:noProof/>
         </w:rPr>
-        <w:t>{Unity, , Unity3D API}</w:t>
+        <w:t>(Technologies)</w:t>
       </w:r>
       <w:r>
         <w:fldChar w:fldCharType="end"/>
@@ -7009,14 +7068,13 @@
       </w:r>
       <w:proofErr w:type="gramEnd"/>
       <w:r>
-        <w:t xml:space="preserve"> the better. This must be balanced with the amount of data being sent </w:t>
+        <w:t xml:space="preserve"> the better. This must be balanced with the amount of data being sent from the </w:t>
       </w:r>
       <w:r>
         <w:lastRenderedPageBreak/>
-        <w:t xml:space="preserve">from the game and interface. Larger amounts of data will take longer to process. Therefore balancing this will be required. </w:t>
-      </w:r>
-    </w:p>
-    <w:p/>
+        <w:t xml:space="preserve">game and interface. Larger amounts of data will take longer to process. Therefore balancing this will be required. </w:t>
+      </w:r>
+    </w:p>
     <w:p>
       <w:pPr>
         <w:pStyle w:val="Heading3"/>
@@ -7036,7 +7094,6 @@
         <w:t xml:space="preserve">The game can be measured in how well it runs. The game must run smoothly as possible. While the frame rate might be lower than standard games the game should still run smoothly. Another measure of performance will be the amount of bugs in the game. Since the game is going to be a simple game then there should be few bugs. </w:t>
       </w:r>
     </w:p>
-    <w:p/>
     <w:p>
       <w:pPr>
         <w:pStyle w:val="Heading3"/>
@@ -7078,7 +7135,7 @@
         </w:numPr>
       </w:pPr>
       <w:bookmarkStart w:id="80" w:name="_Toc352673032"/>
-      <w:bookmarkStart w:id="81" w:name="_Toc364081062"/>
+      <w:bookmarkStart w:id="81" w:name="_Toc364096326"/>
       <w:r>
         <w:t>Requirements</w:t>
       </w:r>
@@ -7126,11 +7183,11 @@
     </w:p>
     <w:p>
       <w:r>
-        <w:t xml:space="preserve">The first mandatory requirement will be the interface. The goal of the project is to create this interface. Therefore the first requirement will be this. The interface need not have a lot of functionality but as long as it has the basics, then the requirement </w:t>
+        <w:t xml:space="preserve">The first mandatory requirement will be the interface. The goal of the project is to create this interface. Therefore the first requirement will be this. The interface need not have a lot of functionality but as long as it has the basics, then the requirement will be met. The basics of the interface are that it must be able to receive and pass data to the game, and also be able to receive and pass data to the external </w:t>
       </w:r>
       <w:r>
         <w:lastRenderedPageBreak/>
-        <w:t xml:space="preserve">will be met. The basics of the interface are that it must be able to receive and pass data to the game, and also be able to receive and pass data to the external application. There should be a basic synchronisation method in order to keep everything in sync. </w:t>
+        <w:t xml:space="preserve">application. There should be a basic synchronisation method in order to keep everything in sync. </w:t>
       </w:r>
     </w:p>
     <w:p>
@@ -7215,11 +7272,11 @@
     </w:p>
     <w:p>
       <w:r>
-        <w:t xml:space="preserve">A testing mechanism will also be required for the project. The neural network will be given a pre-defined amount of time to run, after this time its fitness will be evaluated. </w:t>
+        <w:t xml:space="preserve">A testing mechanism will also be required for the project. The neural network will be given a pre-defined amount of time to run, after this time its fitness will be evaluated. Since it is in the context of a game there needs to be a way for the game to be reset </w:t>
       </w:r>
       <w:r>
         <w:lastRenderedPageBreak/>
-        <w:t xml:space="preserve">Since it is in the context of a game there needs to be a way for the game to be reset in order for the neural network to start afresh, </w:t>
+        <w:t xml:space="preserve">in order for the neural network to start afresh, </w:t>
       </w:r>
       <w:proofErr w:type="gramStart"/>
       <w:r>
@@ -7322,11 +7379,11 @@
     </w:p>
     <w:p>
       <w:r>
-        <w:t xml:space="preserve">The graphical content in the game could be improved to improve the look of the game. This is an unnecessary requirement unless the graphical content within the </w:t>
+        <w:t xml:space="preserve">The graphical content in the game could be improved to improve the look of the game. This is an unnecessary requirement unless the graphical content within the game is unrecognisable. This is clearly an optional requirement, there is no point </w:t>
       </w:r>
       <w:r>
         <w:lastRenderedPageBreak/>
-        <w:t xml:space="preserve">game is unrecognisable. This is clearly an optional requirement, there is no point creating high detailed 3D models if a simple sphere or cube would suffice. This is only necessary if the graphical content within the game becomes cluttered, and the user cannot distinguish between objects. </w:t>
+        <w:t xml:space="preserve">creating high detailed 3D models if a simple sphere or cube would suffice. This is only necessary if the graphical content within the game becomes cluttered, and the user cannot distinguish between objects. </w:t>
       </w:r>
     </w:p>
     <w:p>
@@ -7346,7 +7403,6 @@
         <w:t xml:space="preserve">An API document can be written to explain all the functions in the code. This would help developers using this project to understand what each function does and overall how to use it. This could be considered a mandatory requirement but since the code itself is documented this becomes an optional extra. While this would be nice to implement if time constraints allow it, it will not be a huge deal if it is missing. </w:t>
       </w:r>
       <w:bookmarkStart w:id="84" w:name="_Toc352673035"/>
-      <w:bookmarkStart w:id="85" w:name="_Toc364081063"/>
     </w:p>
     <w:p/>
     <w:p>
@@ -7360,6 +7416,7 @@
           <w:rFonts w:cs="Times New Roman"/>
         </w:rPr>
       </w:pPr>
+      <w:bookmarkStart w:id="85" w:name="_Toc364096327"/>
       <w:r>
         <w:rPr>
           <w:rFonts w:ascii="Times New Roman" w:hAnsi="Times New Roman" w:cs="Times New Roman"/>
@@ -7446,23 +7503,7 @@
       <w:bookmarkEnd w:id="88"/>
     </w:p>
     <w:p>
-      <w:r>
-        <w:t xml:space="preserve">The neural network and the interface need to be developed in an IDE. This tool will be dependent upon what language is needed for the game engine. Since the Unity game engine is used then the language will be C#. Therefore the IDE tool will be </w:t>
-      </w:r>
-      <w:r>
-        <w:lastRenderedPageBreak/>
-        <w:t>visual studio. Either visual studio 2010 or visual studio 2012 will be used, as</w:t>
-      </w:r>
-      <w:r>
-        <w:t xml:space="preserve"> the author has access to both.</w:t>
-      </w:r>
-      <w:r>
-        <w:t xml:space="preserve"> </w:t>
-      </w:r>
-    </w:p>
-    <w:p>
-      <w:pPr>
-        <w:spacing w:line="276" w:lineRule="auto"/>
+      <w:pPr>
         <w:rPr>
           <w:rFonts w:eastAsiaTheme="majorEastAsia"/>
           <w:b/>
@@ -7473,6 +7514,9 @@
         </w:rPr>
       </w:pPr>
       <w:r>
+        <w:t xml:space="preserve">The neural network and the interface need to be developed in an IDE. This tool will be dependent upon what language is needed for the game engine. Since the Unity game engine is used then the language will be C#. Therefore the IDE tool will be visual studio. Either visual studio 2010 or visual studio 2012 will be used, as the author has access to both. </w:t>
+      </w:r>
+      <w:r>
         <w:br w:type="page"/>
       </w:r>
     </w:p>
@@ -7485,7 +7529,7 @@
         </w:numPr>
       </w:pPr>
       <w:bookmarkStart w:id="89" w:name="_Toc352673040"/>
-      <w:bookmarkStart w:id="90" w:name="_Toc364081064"/>
+      <w:bookmarkStart w:id="90" w:name="_Toc364096328"/>
       <w:r>
         <w:lastRenderedPageBreak/>
         <w:t>Professional, Legal and Ethical Issues</w:t>
@@ -7502,7 +7546,7 @@
         </w:numPr>
       </w:pPr>
       <w:bookmarkStart w:id="91" w:name="_Toc352673041"/>
-      <w:bookmarkStart w:id="92" w:name="_Toc364081065"/>
+      <w:bookmarkStart w:id="92" w:name="_Toc364096329"/>
       <w:r>
         <w:t>Professional Issues</w:t>
       </w:r>
@@ -7559,7 +7603,7 @@
         </w:numPr>
       </w:pPr>
       <w:bookmarkStart w:id="93" w:name="_Toc352673042"/>
-      <w:bookmarkStart w:id="94" w:name="_Toc364081066"/>
+      <w:bookmarkStart w:id="94" w:name="_Toc364096330"/>
       <w:r>
         <w:t>Legal Issues</w:t>
       </w:r>
@@ -7594,7 +7638,7 @@
         </w:numPr>
       </w:pPr>
       <w:bookmarkStart w:id="95" w:name="_Toc352673043"/>
-      <w:bookmarkStart w:id="96" w:name="_Toc364081067"/>
+      <w:bookmarkStart w:id="96" w:name="_Toc364096331"/>
       <w:r>
         <w:t>Ethical Issues</w:t>
       </w:r>
@@ -7627,12 +7671,7 @@
     </w:p>
     <w:p>
       <w:r>
-        <w:t xml:space="preserve">The only human interaction the system will have will be the screen showing the neural network controlling the NPC in the game. The only person that will be able to access this will be the author. </w:t>
-      </w:r>
-    </w:p>
-    <w:p>
-      <w:r>
-        <w:t>Other than that no human interaction will be occurring during this project.</w:t>
+        <w:t>The only human interaction the system will have will be the screen showing the neural network controlling the NPC in the game. The only person that will be able to access this will be the author. Other than that no human interaction will be occurring during this project.</w:t>
       </w:r>
     </w:p>
     <w:p>
@@ -7717,7 +7756,7 @@
           <w:numId w:val="1"/>
         </w:numPr>
       </w:pPr>
-      <w:bookmarkStart w:id="99" w:name="_Toc364081068"/>
+      <w:bookmarkStart w:id="99" w:name="_Toc364096332"/>
       <w:r>
         <w:lastRenderedPageBreak/>
         <w:t>Methodology</w:t>
@@ -7732,7 +7771,7 @@
           <w:numId w:val="1"/>
         </w:numPr>
       </w:pPr>
-      <w:bookmarkStart w:id="100" w:name="_Toc364081069"/>
+      <w:bookmarkStart w:id="100" w:name="_Toc364096333"/>
       <w:r>
         <w:t>Overview of the system</w:t>
       </w:r>
@@ -7740,12 +7779,7 @@
     </w:p>
     <w:p>
       <w:r>
-        <w:t>The system being developed will contain 3 separate applications that will communicate with ea</w:t>
-      </w:r>
-      <w:bookmarkStart w:id="101" w:name="_GoBack"/>
-      <w:bookmarkEnd w:id="101"/>
-      <w:r>
-        <w:t xml:space="preserve">ch other. The three applications are a game engine, an interface and lastly an ANN application. The latter application will control an object within the game engine. In order to accomplish this there needs to be a buffer between the two in order for them to communicate appropriately. This is where the interface comes in. The game engine sends a message to the interface on what it should do. The interface then communicates with the other application, supplying it with the data it needs, and the external application responds and passes the result back, through the interface, to the game. The game then does this action. </w:t>
+        <w:t xml:space="preserve">The system being developed will contain 3 separate applications that will communicate with each other. The three applications are a game engine, an interface and lastly an ANN application. The latter application will control an object within the game engine. In order to accomplish this there needs to be a buffer between the two in order for them to communicate appropriately. This is where the interface comes in. The game engine sends a message to the interface on what it should do. The interface then communicates with the other application, supplying it with the data it needs, and the external application responds and passes the result back, through the interface, to the game. The game then does this action. </w:t>
       </w:r>
     </w:p>
     <w:p>
@@ -7769,11 +7803,11 @@
       <w:r>
         <w:t xml:space="preserve"> </w:t>
       </w:r>
-      <w:bookmarkStart w:id="102" w:name="_Toc364081070"/>
+      <w:bookmarkStart w:id="101" w:name="_Toc364096334"/>
       <w:r>
         <w:t>Prototype Method</w:t>
       </w:r>
-      <w:bookmarkEnd w:id="102"/>
+      <w:bookmarkEnd w:id="101"/>
     </w:p>
     <w:p>
       <w:r>
@@ -7838,7 +7872,7 @@
           <w:noProof/>
         </w:rPr>
         <w:drawing>
-          <wp:inline distT="0" distB="0" distL="0" distR="0" wp14:anchorId="314F5539" wp14:editId="4B85301E">
+          <wp:inline distT="0" distB="0" distL="0" distR="0" wp14:anchorId="31075695" wp14:editId="01914CA7">
             <wp:extent cx="5499735" cy="3084195"/>
             <wp:effectExtent l="0" t="0" r="0" b="0"/>
             <wp:docPr id="12" name="Picture 12"/>
@@ -7892,7 +7926,7 @@
         <w:pStyle w:val="Caption"/>
         <w:jc w:val="both"/>
       </w:pPr>
-      <w:bookmarkStart w:id="103" w:name="_Toc364081036"/>
+      <w:bookmarkStart w:id="102" w:name="_Toc364096300"/>
       <w:r>
         <w:t xml:space="preserve">Figure </w:t>
       </w:r>
@@ -7907,7 +7941,7 @@
       <w:r>
         <w:t xml:space="preserve"> Diagram showing how the wander behaviour works.</w:t>
       </w:r>
-      <w:bookmarkEnd w:id="103"/>
+      <w:bookmarkEnd w:id="102"/>
       <w:r>
         <w:t xml:space="preserve"> </w:t>
       </w:r>
@@ -8005,7 +8039,7 @@
           <w:noProof/>
         </w:rPr>
         <w:drawing>
-          <wp:inline distT="0" distB="0" distL="0" distR="0" wp14:anchorId="4F93C285" wp14:editId="729A3710">
+          <wp:inline distT="0" distB="0" distL="0" distR="0" wp14:anchorId="3E3650D3" wp14:editId="44C7844C">
             <wp:extent cx="5732145" cy="3234690"/>
             <wp:effectExtent l="0" t="0" r="1905" b="3810"/>
             <wp:docPr id="1" name="Picture 1"/>
@@ -8059,7 +8093,7 @@
         <w:pStyle w:val="Caption"/>
         <w:jc w:val="both"/>
       </w:pPr>
-      <w:bookmarkStart w:id="104" w:name="_Toc364081037"/>
+      <w:bookmarkStart w:id="103" w:name="_Toc364096301"/>
       <w:proofErr w:type="gramStart"/>
       <w:r>
         <w:t xml:space="preserve">Figure </w:t>
@@ -8087,7 +8121,7 @@
       <w:r>
         <w:t xml:space="preserve"> The red line shows which direction it is currently facing.</w:t>
       </w:r>
-      <w:bookmarkEnd w:id="104"/>
+      <w:bookmarkEnd w:id="103"/>
     </w:p>
     <w:p>
       <w:pPr>
@@ -8165,7 +8199,7 @@
           <w:noProof/>
         </w:rPr>
         <w:drawing>
-          <wp:inline distT="0" distB="0" distL="0" distR="0" wp14:anchorId="213F5D58" wp14:editId="16ECCE77">
+          <wp:inline distT="0" distB="0" distL="0" distR="0" wp14:anchorId="352B2E27" wp14:editId="54966023">
             <wp:extent cx="5730875" cy="640080"/>
             <wp:effectExtent l="0" t="0" r="3175" b="7620"/>
             <wp:docPr id="16" name="Picture 16"/>
@@ -8216,7 +8250,7 @@
         <w:pStyle w:val="Caption"/>
         <w:jc w:val="both"/>
       </w:pPr>
-      <w:bookmarkStart w:id="105" w:name="_Toc364081038"/>
+      <w:bookmarkStart w:id="104" w:name="_Toc364096302"/>
       <w:r>
         <w:t xml:space="preserve">Figure </w:t>
       </w:r>
@@ -8231,7 +8265,7 @@
       <w:r>
         <w:t xml:space="preserve"> Overview of the process that takes place in this prototype.</w:t>
       </w:r>
-      <w:bookmarkEnd w:id="105"/>
+      <w:bookmarkEnd w:id="104"/>
     </w:p>
     <w:p/>
     <w:p>
@@ -8300,7 +8334,7 @@
           <w:noProof/>
         </w:rPr>
         <w:drawing>
-          <wp:inline distT="0" distB="0" distL="0" distR="0" wp14:anchorId="15B96860" wp14:editId="04E5E6BF">
+          <wp:inline distT="0" distB="0" distL="0" distR="0" wp14:anchorId="27F313FB" wp14:editId="335241ED">
             <wp:extent cx="5718175" cy="3016250"/>
             <wp:effectExtent l="0" t="0" r="0" b="0"/>
             <wp:docPr id="4" name="Picture 4"/>
@@ -8354,7 +8388,7 @@
         <w:pStyle w:val="Caption"/>
         <w:jc w:val="both"/>
       </w:pPr>
-      <w:bookmarkStart w:id="106" w:name="_Toc364081039"/>
+      <w:bookmarkStart w:id="105" w:name="_Toc364096303"/>
       <w:r>
         <w:t xml:space="preserve">Figure </w:t>
       </w:r>
@@ -8372,7 +8406,7 @@
       <w:r>
         <w:t>Prototype two with its button to communicate with the interface.</w:t>
       </w:r>
-      <w:bookmarkEnd w:id="106"/>
+      <w:bookmarkEnd w:id="105"/>
     </w:p>
     <w:p>
       <w:pPr>
@@ -8416,7 +8450,7 @@
           <w:noProof/>
         </w:rPr>
         <w:drawing>
-          <wp:inline distT="0" distB="0" distL="0" distR="0" wp14:anchorId="02D1E5E3" wp14:editId="496CE74B">
+          <wp:inline distT="0" distB="0" distL="0" distR="0" wp14:anchorId="75B7EE59" wp14:editId="2C3FB096">
             <wp:extent cx="2893060" cy="2211070"/>
             <wp:effectExtent l="0" t="0" r="0" b="0"/>
             <wp:docPr id="15" name="Picture 15"/>
@@ -8464,12 +8498,14 @@
           </wp:inline>
         </w:drawing>
       </w:r>
+      <w:bookmarkStart w:id="106" w:name="_GoBack"/>
+      <w:bookmarkEnd w:id="106"/>
     </w:p>
     <w:p>
       <w:pPr>
         <w:pStyle w:val="Caption"/>
       </w:pPr>
-      <w:bookmarkStart w:id="107" w:name="_Toc364081040"/>
+      <w:bookmarkStart w:id="107" w:name="_Toc364096304"/>
       <w:r>
         <w:t xml:space="preserve">Figure </w:t>
       </w:r>
@@ -8541,7 +8577,7 @@
           <w:noProof/>
         </w:rPr>
         <w:drawing>
-          <wp:inline distT="0" distB="0" distL="0" distR="0" wp14:anchorId="71F1FA11" wp14:editId="6B135C81">
+          <wp:inline distT="0" distB="0" distL="0" distR="0" wp14:anchorId="226645AF" wp14:editId="488C0039">
             <wp:extent cx="5718175" cy="3029585"/>
             <wp:effectExtent l="0" t="0" r="0" b="0"/>
             <wp:docPr id="6" name="Picture 6"/>
@@ -8595,7 +8631,7 @@
         <w:pStyle w:val="Caption"/>
         <w:jc w:val="both"/>
       </w:pPr>
-      <w:bookmarkStart w:id="108" w:name="_Toc364081041"/>
+      <w:bookmarkStart w:id="108" w:name="_Toc364096305"/>
       <w:r>
         <w:t xml:space="preserve">Figure </w:t>
       </w:r>
@@ -8608,13 +8644,7 @@
         </w:r>
       </w:fldSimple>
       <w:r>
-        <w:t xml:space="preserve"> Prototype 3 that features a wander steering behaviour, with its random numbers be</w:t>
-      </w:r>
-      <w:r>
-        <w:t>ing generated by the interface. The</w:t>
-      </w:r>
-      <w:r>
-        <w:t xml:space="preserve"> altered </w:t>
+        <w:t xml:space="preserve"> Prototype 3 that features a wander steering behaviour, with its random numbers being generated by the interface. The altered </w:t>
       </w:r>
       <w:proofErr w:type="gramStart"/>
       <w:r>
@@ -8716,7 +8746,7 @@
           <w:noProof/>
         </w:rPr>
         <w:drawing>
-          <wp:inline distT="0" distB="0" distL="0" distR="0" wp14:anchorId="60D0A424" wp14:editId="3F35ECD8">
+          <wp:inline distT="0" distB="0" distL="0" distR="0" wp14:anchorId="3DF166A5" wp14:editId="70FB9CE8">
             <wp:extent cx="4763135" cy="2360930"/>
             <wp:effectExtent l="0" t="0" r="0" b="0"/>
             <wp:docPr id="10" name="Picture 10"/>
@@ -8770,7 +8800,7 @@
         <w:pStyle w:val="Caption"/>
         <w:jc w:val="both"/>
       </w:pPr>
-      <w:bookmarkStart w:id="109" w:name="_Toc364081042"/>
+      <w:bookmarkStart w:id="109" w:name="_Toc364096306"/>
       <w:r>
         <w:t xml:space="preserve">Figure </w:t>
       </w:r>
@@ -8859,7 +8889,7 @@
           <w:noProof/>
         </w:rPr>
         <w:drawing>
-          <wp:inline distT="0" distB="0" distL="0" distR="0" wp14:anchorId="12CBE64D" wp14:editId="334EC48E">
+          <wp:inline distT="0" distB="0" distL="0" distR="0" wp14:anchorId="7FBF6FBB" wp14:editId="6E2E5816">
             <wp:extent cx="5731510" cy="3108711"/>
             <wp:effectExtent l="0" t="0" r="0" b="0"/>
             <wp:docPr id="11" name="Picture 11"/>
@@ -8913,7 +8943,7 @@
         <w:pStyle w:val="Caption"/>
         <w:jc w:val="both"/>
       </w:pPr>
-      <w:bookmarkStart w:id="110" w:name="_Toc364081043"/>
+      <w:bookmarkStart w:id="110" w:name="_Toc364096307"/>
       <w:r>
         <w:t xml:space="preserve">Figure </w:t>
       </w:r>
@@ -9079,7 +9109,7 @@
           <w:noProof/>
         </w:rPr>
         <w:drawing>
-          <wp:inline distT="0" distB="0" distL="0" distR="0" wp14:anchorId="6FD75858" wp14:editId="3365233A">
+          <wp:inline distT="0" distB="0" distL="0" distR="0" wp14:anchorId="02F62747" wp14:editId="384D75D5">
             <wp:extent cx="5731510" cy="2752686"/>
             <wp:effectExtent l="0" t="0" r="0" b="0"/>
             <wp:docPr id="13" name="Picture 13"/>
@@ -9133,7 +9163,7 @@
         <w:pStyle w:val="Caption"/>
         <w:jc w:val="both"/>
       </w:pPr>
-      <w:bookmarkStart w:id="111" w:name="_Toc364081044"/>
+      <w:bookmarkStart w:id="111" w:name="_Toc364096308"/>
       <w:r>
         <w:t xml:space="preserve">Figure </w:t>
       </w:r>
@@ -9175,7 +9205,7 @@
           <w:noProof/>
         </w:rPr>
         <w:drawing>
-          <wp:inline distT="0" distB="0" distL="0" distR="0" wp14:anchorId="4A053A44" wp14:editId="45992682">
+          <wp:inline distT="0" distB="0" distL="0" distR="0" wp14:anchorId="0EAE3836" wp14:editId="4CAF3334">
             <wp:extent cx="5731510" cy="2409816"/>
             <wp:effectExtent l="0" t="0" r="0" b="0"/>
             <wp:docPr id="9" name="Picture 9"/>
@@ -9228,7 +9258,7 @@
       <w:pPr>
         <w:pStyle w:val="Caption"/>
       </w:pPr>
-      <w:bookmarkStart w:id="112" w:name="_Toc364081045"/>
+      <w:bookmarkStart w:id="112" w:name="_Toc364096309"/>
       <w:r>
         <w:t xml:space="preserve">Figure </w:t>
       </w:r>
@@ -9288,7 +9318,7 @@
           <w:noProof/>
         </w:rPr>
         <w:drawing>
-          <wp:inline distT="0" distB="0" distL="0" distR="0" wp14:anchorId="1F6720F8" wp14:editId="52689878">
+          <wp:inline distT="0" distB="0" distL="0" distR="0" wp14:anchorId="784C2595" wp14:editId="1C4AC136">
             <wp:extent cx="3484245" cy="2207260"/>
             <wp:effectExtent l="0" t="0" r="0" b="0"/>
             <wp:docPr id="14" name="Picture 14"/>
@@ -9344,7 +9374,7 @@
       <w:pPr>
         <w:pStyle w:val="Caption"/>
       </w:pPr>
-      <w:bookmarkStart w:id="113" w:name="_Toc364081046"/>
+      <w:bookmarkStart w:id="113" w:name="_Toc364096310"/>
       <w:r>
         <w:t xml:space="preserve">Figure </w:t>
       </w:r>
@@ -9461,7 +9491,7 @@
         </w:rPr>
         <w:lastRenderedPageBreak/>
         <w:drawing>
-          <wp:inline distT="0" distB="0" distL="0" distR="0" wp14:anchorId="11AE0D49" wp14:editId="5D406D41">
+          <wp:inline distT="0" distB="0" distL="0" distR="0" wp14:anchorId="7AE306A9" wp14:editId="72837D9F">
             <wp:extent cx="5131435" cy="7601585"/>
             <wp:effectExtent l="0" t="0" r="0" b="0"/>
             <wp:docPr id="19" name="Picture 19"/>
@@ -9514,7 +9544,7 @@
       <w:pPr>
         <w:pStyle w:val="Caption"/>
       </w:pPr>
-      <w:bookmarkStart w:id="114" w:name="_Toc364081047"/>
+      <w:bookmarkStart w:id="114" w:name="_Toc364096311"/>
       <w:r>
         <w:t xml:space="preserve">Figure </w:t>
       </w:r>
@@ -9838,7 +9868,7 @@
           <w:lang w:eastAsia="en-GB"/>
         </w:rPr>
         <w:drawing>
-          <wp:inline distT="0" distB="0" distL="0" distR="0" wp14:anchorId="0BAC3840" wp14:editId="68F6965C">
+          <wp:inline distT="0" distB="0" distL="0" distR="0" wp14:anchorId="3977431C" wp14:editId="2F5656E0">
             <wp:extent cx="4572000" cy="2576511"/>
             <wp:effectExtent l="0" t="0" r="19050" b="14605"/>
             <wp:docPr id="17" name="Chart 17"/>
@@ -9856,7 +9886,7 @@
       <w:pPr>
         <w:pStyle w:val="Caption"/>
       </w:pPr>
-      <w:bookmarkStart w:id="115" w:name="_Toc364081048"/>
+      <w:bookmarkStart w:id="115" w:name="_Toc364096312"/>
       <w:r>
         <w:t xml:space="preserve">Figure </w:t>
       </w:r>
@@ -9925,7 +9955,7 @@
           <w:numId w:val="1"/>
         </w:numPr>
       </w:pPr>
-      <w:bookmarkStart w:id="116" w:name="_Toc364081071"/>
+      <w:bookmarkStart w:id="116" w:name="_Toc364096335"/>
       <w:r>
         <w:lastRenderedPageBreak/>
         <w:t>Tutorial</w:t>
@@ -9973,7 +10003,7 @@
           <w:numId w:val="1"/>
         </w:numPr>
       </w:pPr>
-      <w:bookmarkStart w:id="117" w:name="_Toc364081072"/>
+      <w:bookmarkStart w:id="117" w:name="_Toc364096336"/>
       <w:r>
         <w:lastRenderedPageBreak/>
         <w:t>Discussion</w:t>
@@ -9988,7 +10018,7 @@
           <w:numId w:val="1"/>
         </w:numPr>
       </w:pPr>
-      <w:bookmarkStart w:id="118" w:name="_Toc364081073"/>
+      <w:bookmarkStart w:id="118" w:name="_Toc364096337"/>
       <w:r>
         <w:t>Differences</w:t>
       </w:r>
@@ -10070,7 +10100,7 @@
           <w:numId w:val="1"/>
         </w:numPr>
       </w:pPr>
-      <w:bookmarkStart w:id="119" w:name="_Toc364081074"/>
+      <w:bookmarkStart w:id="119" w:name="_Toc364096338"/>
       <w:r>
         <w:t>Evaluation of Generalness</w:t>
       </w:r>
@@ -10091,7 +10121,13 @@
     </w:p>
     <w:p>
       <w:r>
-        <w:t xml:space="preserve">Therefore the only way to establish if they can use it would be to release this tool too them and see if the development community embraces it. At its current stage it doesn’t show off the entirety of what it is capable of. Other features that developers want might not be implemented. Therefore in order for this tool to be fully </w:t>
+        <w:t>Therefore the only way to establish if they can use it would be to release this tool too them and see if the development community embraces it. At its current stage it does</w:t>
+      </w:r>
+      <w:r>
+        <w:t xml:space="preserve"> no</w:t>
+      </w:r>
+      <w:r>
+        <w:t xml:space="preserve">t show off the entirety of what it is capable of. Other features that developers want might not be implemented. Therefore in order for this tool to be fully </w:t>
       </w:r>
     </w:p>
     <w:p>
@@ -10121,7 +10157,7 @@
           <w:numId w:val="1"/>
         </w:numPr>
       </w:pPr>
-      <w:bookmarkStart w:id="120" w:name="_Toc364081075"/>
+      <w:bookmarkStart w:id="120" w:name="_Toc364096339"/>
       <w:r>
         <w:t>Saving the ANN bot</w:t>
       </w:r>
@@ -10183,7 +10219,7 @@
           <w:numId w:val="1"/>
         </w:numPr>
       </w:pPr>
-      <w:bookmarkStart w:id="121" w:name="_Toc364081076"/>
+      <w:bookmarkStart w:id="121" w:name="_Toc364096340"/>
       <w:r>
         <w:t>Documentation</w:t>
       </w:r>
@@ -10220,7 +10256,7 @@
           <w:numId w:val="1"/>
         </w:numPr>
       </w:pPr>
-      <w:bookmarkStart w:id="122" w:name="_Toc364081077"/>
+      <w:bookmarkStart w:id="122" w:name="_Toc364096341"/>
       <w:r>
         <w:lastRenderedPageBreak/>
         <w:t>Conclusion</w:t>
@@ -10235,7 +10271,7 @@
           <w:numId w:val="1"/>
         </w:numPr>
       </w:pPr>
-      <w:bookmarkStart w:id="123" w:name="_Toc364081078"/>
+      <w:bookmarkStart w:id="123" w:name="_Toc364096342"/>
       <w:r>
         <w:t>Overview</w:t>
       </w:r>
@@ -10297,7 +10333,7 @@
           <w:numId w:val="1"/>
         </w:numPr>
       </w:pPr>
-      <w:bookmarkStart w:id="124" w:name="_Toc364081079"/>
+      <w:bookmarkStart w:id="124" w:name="_Toc364096343"/>
       <w:r>
         <w:lastRenderedPageBreak/>
         <w:t>Future work</w:t>
@@ -10406,7 +10442,7 @@
           <w:numId w:val="1"/>
         </w:numPr>
       </w:pPr>
-      <w:bookmarkStart w:id="125" w:name="_Toc364081080"/>
+      <w:bookmarkStart w:id="125" w:name="_Toc364096344"/>
       <w:r>
         <w:lastRenderedPageBreak/>
         <w:t>Critical Analysis</w:t>
@@ -10541,42 +10577,29 @@
         <w:spacing w:line="276" w:lineRule="auto"/>
       </w:pPr>
       <w:r>
-        <w:t xml:space="preserve">The greatest achievement of this project other than the interface was the ANN. Using the same network it achieved two different behaviours, a competitive one and a cooperative one. This shows the flexibility of the neural network. While there are many improvements that can be done to the ANN, for this project that was showing that it can be done they are not really a priority. </w:t>
-      </w:r>
-    </w:p>
-    <w:p>
-      <w:pPr>
-        <w:spacing w:line="276" w:lineRule="auto"/>
-      </w:pPr>
-    </w:p>
-    <w:p>
-      <w:pPr>
-        <w:pStyle w:val="Heading3"/>
+        <w:t>The greatest achievement of this project other than the interface was the ANN. Using the same network it achieved two different behaviours, a competitive one and a cooperative one. This shows the flexibility of the neural network. While there are many improvements that can be done to the ANN, for this project that was showing that it can be done t</w:t>
+      </w:r>
+      <w:r>
+        <w:t xml:space="preserve">hey are not really a priority. </w:t>
+      </w:r>
+      <w:r>
+        <w:br w:type="page"/>
+      </w:r>
+    </w:p>
+    <w:p>
+      <w:pPr>
+        <w:pStyle w:val="Heading1"/>
         <w:numPr>
-          <w:ilvl w:val="2"/>
+          <w:ilvl w:val="0"/>
           <w:numId w:val="1"/>
         </w:numPr>
       </w:pPr>
-      <w:r>
-        <w:t>Overall</w:t>
-      </w:r>
-    </w:p>
-    <w:p>
-      <w:r>
-        <w:t>Overall while there are a number of key drawbacks in this project the author does believe that this was a successful project.</w:t>
-      </w:r>
-      <w:r>
-        <w:br w:type="page"/>
-      </w:r>
-    </w:p>
-    <w:p>
-      <w:pPr>
-        <w:pStyle w:val="Heading1"/>
-      </w:pPr>
+      <w:bookmarkStart w:id="126" w:name="_Toc364096345"/>
       <w:r>
         <w:lastRenderedPageBreak/>
         <w:t>Bibliography</w:t>
       </w:r>
+      <w:bookmarkEnd w:id="126"/>
     </w:p>
     <w:p>
       <w:r>
@@ -10630,20 +10653,26 @@
           <w:numId w:val="1"/>
         </w:numPr>
       </w:pPr>
-      <w:bookmarkStart w:id="126" w:name="_Toc364081082"/>
+      <w:bookmarkStart w:id="127" w:name="_Toc364096346"/>
       <w:r>
         <w:lastRenderedPageBreak/>
         <w:t>Appendix</w:t>
       </w:r>
-      <w:bookmarkEnd w:id="126"/>
+      <w:bookmarkEnd w:id="127"/>
     </w:p>
     <w:p>
       <w:pPr>
         <w:pStyle w:val="Heading2"/>
-      </w:pPr>
+        <w:numPr>
+          <w:ilvl w:val="1"/>
+          <w:numId w:val="1"/>
+        </w:numPr>
+      </w:pPr>
+      <w:bookmarkStart w:id="128" w:name="_Toc364096347"/>
       <w:r>
         <w:t>Tutorial</w:t>
       </w:r>
+      <w:bookmarkEnd w:id="128"/>
     </w:p>
     <w:p>
       <w:r>
@@ -10778,7 +10807,7 @@
         </w:rPr>
         <w:lastRenderedPageBreak/>
         <w:drawing>
-          <wp:inline distT="0" distB="0" distL="0" distR="0" wp14:anchorId="56F34094" wp14:editId="4D0162F4">
+          <wp:inline distT="0" distB="0" distL="0" distR="0" wp14:anchorId="1E4F90B7" wp14:editId="6D6F7EF0">
             <wp:extent cx="5731510" cy="3222137"/>
             <wp:effectExtent l="0" t="0" r="2540" b="0"/>
             <wp:docPr id="18" name="Picture 18"/>
@@ -10858,7 +10887,7 @@
           <w:noProof/>
         </w:rPr>
         <w:drawing>
-          <wp:inline distT="0" distB="0" distL="0" distR="0" wp14:anchorId="493E07C7" wp14:editId="6BBD2EAA">
+          <wp:inline distT="0" distB="0" distL="0" distR="0" wp14:anchorId="6965C1CF" wp14:editId="7FC90F5E">
             <wp:extent cx="5734050" cy="2971800"/>
             <wp:effectExtent l="0" t="0" r="0" b="0"/>
             <wp:docPr id="20" name="Picture 20"/>
@@ -10919,7 +10948,7 @@
           <w:noProof/>
         </w:rPr>
         <w:drawing>
-          <wp:inline distT="0" distB="0" distL="0" distR="0" wp14:anchorId="53B413A3" wp14:editId="3E623300">
+          <wp:inline distT="0" distB="0" distL="0" distR="0" wp14:anchorId="5F5F7BF0" wp14:editId="6D228A84">
             <wp:extent cx="5724525" cy="266700"/>
             <wp:effectExtent l="0" t="0" r="9525" b="0"/>
             <wp:docPr id="21" name="Picture 21"/>
@@ -10987,7 +11016,7 @@
           <w:noProof/>
         </w:rPr>
         <w:drawing>
-          <wp:inline distT="0" distB="0" distL="0" distR="0" wp14:anchorId="584B5839" wp14:editId="5D8458A6">
+          <wp:inline distT="0" distB="0" distL="0" distR="0" wp14:anchorId="6128CC1C" wp14:editId="752B260F">
             <wp:extent cx="5724525" cy="1038225"/>
             <wp:effectExtent l="0" t="0" r="9525" b="9525"/>
             <wp:docPr id="22" name="Picture 22"/>
@@ -11445,15 +11474,6 @@
         <w:t xml:space="preserve">It doesn’t do everything, therefore it is up to you to edit it and add new features. </w:t>
       </w:r>
     </w:p>
-    <w:p>
-      <w:pPr>
-        <w:pStyle w:val="Heading2"/>
-        <w:numPr>
-          <w:ilvl w:val="0"/>
-          <w:numId w:val="0"/>
-        </w:numPr>
-      </w:pPr>
-    </w:p>
     <w:sectPr>
       <w:pgSz w:w="11906" w:h="16838"/>
       <w:pgMar w:top="1440" w:right="1440" w:bottom="1440" w:left="1440" w:header="708" w:footer="708" w:gutter="0"/>
@@ -12311,7 +12331,7 @@
   <w:abstractNum w:abstractNumId="7">
     <w:nsid w:val="7E635E10"/>
     <w:multiLevelType w:val="multilevel"/>
-    <w:tmpl w:val="C47C5A76"/>
+    <w:tmpl w:val="7D3E2C7A"/>
     <w:lvl w:ilvl="0">
       <w:start w:val="1"/>
       <w:numFmt w:val="decimal"/>
@@ -12935,7 +12955,6 @@
   <w:style w:type="character" w:default="1" w:styleId="DefaultParagraphFont">
     <w:name w:val="Default Paragraph Font"/>
     <w:uiPriority w:val="1"/>
-    <w:semiHidden/>
     <w:unhideWhenUsed/>
   </w:style>
   <w:style w:type="table" w:default="1" w:styleId="TableNormal">
@@ -13785,7 +13804,6 @@
   <w:style w:type="character" w:default="1" w:styleId="DefaultParagraphFont">
     <w:name w:val="Default Paragraph Font"/>
     <w:uiPriority w:val="1"/>
-    <w:semiHidden/>
     <w:unhideWhenUsed/>
   </w:style>
   <w:style w:type="table" w:default="1" w:styleId="TableNormal">
@@ -14322,11 +14340,11 @@
         </c:dLbls>
         <c:marker val="1"/>
         <c:smooth val="0"/>
-        <c:axId val="153205376"/>
-        <c:axId val="161106944"/>
+        <c:axId val="151415424"/>
+        <c:axId val="151429504"/>
       </c:lineChart>
       <c:catAx>
-        <c:axId val="153205376"/>
+        <c:axId val="151415424"/>
         <c:scaling>
           <c:orientation val="minMax"/>
         </c:scaling>
@@ -14335,7 +14353,7 @@
         <c:majorTickMark val="out"/>
         <c:minorTickMark val="none"/>
         <c:tickLblPos val="nextTo"/>
-        <c:crossAx val="161106944"/>
+        <c:crossAx val="151429504"/>
         <c:crosses val="autoZero"/>
         <c:auto val="1"/>
         <c:lblAlgn val="ctr"/>
@@ -14343,7 +14361,7 @@
         <c:noMultiLvlLbl val="0"/>
       </c:catAx>
       <c:valAx>
-        <c:axId val="161106944"/>
+        <c:axId val="151429504"/>
         <c:scaling>
           <c:orientation val="minMax"/>
         </c:scaling>
@@ -14354,7 +14372,7 @@
         <c:majorTickMark val="out"/>
         <c:minorTickMark val="none"/>
         <c:tickLblPos val="nextTo"/>
-        <c:crossAx val="153205376"/>
+        <c:crossAx val="151415424"/>
         <c:crosses val="autoZero"/>
         <c:crossBetween val="between"/>
       </c:valAx>
@@ -14663,7 +14681,7 @@
 </file>
 
 <file path=customXml/itemProps1.xml><?xml version="1.0" encoding="utf-8"?>
-<ds:datastoreItem xmlns:ds="http://schemas.openxmlformats.org/officeDocument/2006/customXml" ds:itemID="{3FD03BFA-266A-493B-8606-DF30DDCB4F58}">
+<ds:datastoreItem xmlns:ds="http://schemas.openxmlformats.org/officeDocument/2006/customXml" ds:itemID="{3E029075-FF21-40BB-A61F-07F61A7F63D5}">
   <ds:schemaRefs>
     <ds:schemaRef ds:uri="http://schemas.openxmlformats.org/officeDocument/2006/bibliography"/>
   </ds:schemaRefs>

</xml_diff>